<commit_message>
Agregar número de páginas
</commit_message>
<xml_diff>
--- a/docs/AlbaAlmoril_MemoriaZenhabits.docx
+++ b/docs/AlbaAlmoril_MemoriaZenhabits.docx
@@ -46,7 +46,7 @@
                     </pic:cNvPicPr>
                   </pic:nvPicPr>
                   <pic:blipFill>
-                    <a:blip r:embed="rId6">
+                    <a:blip r:embed="rId8">
                       <a:extLst>
                         <a:ext uri="{28A0092B-C50C-407E-A947-70E740481C1C}">
                           <a14:useLocalDpi xmlns:a14="http://schemas.microsoft.com/office/drawing/2010/main" val="0"/>
@@ -1000,6 +1000,13 @@
     <w:p/>
     <w:sdt>
       <w:sdtPr>
+        <w:rPr>
+          <w:rFonts w:asciiTheme="minorHAnsi" w:eastAsiaTheme="minorHAnsi" w:hAnsiTheme="minorHAnsi" w:cstheme="minorBidi"/>
+          <w:color w:val="auto"/>
+          <w:sz w:val="22"/>
+          <w:szCs w:val="22"/>
+          <w:lang w:eastAsia="en-US"/>
+        </w:rPr>
         <w:id w:val="-900051369"/>
         <w:docPartObj>
           <w:docPartGallery w:val="Table of Contents"/>
@@ -1008,13 +1015,8 @@
       </w:sdtPr>
       <w:sdtEndPr>
         <w:rPr>
-          <w:rFonts w:asciiTheme="minorHAnsi" w:eastAsiaTheme="minorHAnsi" w:hAnsiTheme="minorHAnsi" w:cstheme="minorBidi"/>
           <w:b/>
           <w:bCs/>
-          <w:color w:val="auto"/>
-          <w:sz w:val="22"/>
-          <w:szCs w:val="22"/>
-          <w:lang w:eastAsia="en-US"/>
         </w:rPr>
       </w:sdtEndPr>
       <w:sdtContent>
@@ -1467,19 +1469,16 @@
           <w:bCs/>
           <w:color w:val="000000" w:themeColor="text1"/>
         </w:rPr>
+        <w:sectPr>
+          <w:footerReference w:type="default" r:id="rId9"/>
+          <w:pgSz w:w="11906" w:h="16838"/>
+          <w:pgMar w:top="1417" w:right="1701" w:bottom="1417" w:left="1701" w:header="708" w:footer="708" w:gutter="0"/>
+          <w:cols w:space="708"/>
+          <w:titlePg/>
+          <w:docGrid w:linePitch="360"/>
+        </w:sectPr>
       </w:pPr>
       <w:bookmarkStart w:id="3" w:name="_Toc196378928"/>
-      <w:r>
-        <w:rPr>
-          <w:rFonts w:ascii="Palatino Linotype" w:hAnsi="Palatino Linotype"/>
-          <w:b/>
-          <w:bCs/>
-          <w:color w:val="000000" w:themeColor="text1"/>
-        </w:rPr>
-        <w:lastRenderedPageBreak/>
-        <w:t>Descripción general del proyecto</w:t>
-      </w:r>
-      <w:bookmarkEnd w:id="3"/>
     </w:p>
     <w:p>
       <w:pPr>
@@ -1495,7 +1494,6 @@
           <w:color w:val="000000" w:themeColor="text1"/>
         </w:rPr>
       </w:pPr>
-      <w:bookmarkStart w:id="4" w:name="_Toc196378929"/>
       <w:r>
         <w:rPr>
           <w:rFonts w:ascii="Palatino Linotype" w:hAnsi="Palatino Linotype"/>
@@ -1503,9 +1501,10 @@
           <w:bCs/>
           <w:color w:val="000000" w:themeColor="text1"/>
         </w:rPr>
-        <w:t>Análisis y diseño: Base de datos</w:t>
-      </w:r>
-      <w:bookmarkEnd w:id="4"/>
+        <w:lastRenderedPageBreak/>
+        <w:t>Descripción general del proyecto</w:t>
+      </w:r>
+      <w:bookmarkEnd w:id="3"/>
     </w:p>
     <w:p>
       <w:pPr>
@@ -1521,7 +1520,7 @@
           <w:color w:val="000000" w:themeColor="text1"/>
         </w:rPr>
       </w:pPr>
-      <w:bookmarkStart w:id="5" w:name="_Toc196378930"/>
+      <w:bookmarkStart w:id="4" w:name="_Toc196378929"/>
       <w:r>
         <w:rPr>
           <w:rFonts w:ascii="Palatino Linotype" w:hAnsi="Palatino Linotype"/>
@@ -1529,9 +1528,9 @@
           <w:bCs/>
           <w:color w:val="000000" w:themeColor="text1"/>
         </w:rPr>
-        <w:t>Aspectos funcionales y diseño de la aplicación</w:t>
-      </w:r>
-      <w:bookmarkEnd w:id="5"/>
+        <w:t>Análisis y diseño: Base de datos</w:t>
+      </w:r>
+      <w:bookmarkEnd w:id="4"/>
     </w:p>
     <w:p>
       <w:pPr>
@@ -1547,7 +1546,7 @@
           <w:color w:val="000000" w:themeColor="text1"/>
         </w:rPr>
       </w:pPr>
-      <w:bookmarkStart w:id="6" w:name="_Toc196378931"/>
+      <w:bookmarkStart w:id="5" w:name="_Toc196378930"/>
       <w:r>
         <w:rPr>
           <w:rFonts w:ascii="Palatino Linotype" w:hAnsi="Palatino Linotype"/>
@@ -1555,18 +1554,154 @@
           <w:bCs/>
           <w:color w:val="000000" w:themeColor="text1"/>
         </w:rPr>
+        <w:t>Aspectos funcionales y diseño de la aplicación</w:t>
+      </w:r>
+      <w:bookmarkEnd w:id="5"/>
+    </w:p>
+    <w:p>
+      <w:pPr>
+        <w:pStyle w:val="Ttulo1"/>
+        <w:numPr>
+          <w:ilvl w:val="0"/>
+          <w:numId w:val="2"/>
+        </w:numPr>
+        <w:rPr>
+          <w:rFonts w:ascii="Palatino Linotype" w:hAnsi="Palatino Linotype"/>
+          <w:b/>
+          <w:bCs/>
+          <w:color w:val="000000" w:themeColor="text1"/>
+        </w:rPr>
+      </w:pPr>
+      <w:bookmarkStart w:id="6" w:name="_Toc196378931"/>
+      <w:r>
+        <w:rPr>
+          <w:rFonts w:ascii="Palatino Linotype" w:hAnsi="Palatino Linotype"/>
+          <w:b/>
+          <w:bCs/>
+          <w:color w:val="000000" w:themeColor="text1"/>
+        </w:rPr>
         <w:t>Implementación de la aplicación</w:t>
       </w:r>
       <w:bookmarkEnd w:id="6"/>
     </w:p>
     <w:sectPr>
+      <w:footerReference w:type="default" r:id="rId10"/>
       <w:pgSz w:w="11906" w:h="16838"/>
       <w:pgMar w:top="1417" w:right="1701" w:bottom="1417" w:left="1701" w:header="708" w:footer="708" w:gutter="0"/>
+      <w:pgNumType w:start="1"/>
       <w:cols w:space="708"/>
       <w:docGrid w:linePitch="360"/>
     </w:sectPr>
   </w:body>
 </w:document>
+</file>
+
+<file path=word/endnotes.xml><?xml version="1.0" encoding="utf-8"?>
+<w:endnotes xmlns:wpc="http://schemas.microsoft.com/office/word/2010/wordprocessingCanvas" xmlns:cx="http://schemas.microsoft.com/office/drawing/2014/chartex" xmlns:cx1="http://schemas.microsoft.com/office/drawing/2015/9/8/chartex" xmlns:cx2="http://schemas.microsoft.com/office/drawing/2015/10/21/chartex" xmlns:cx3="http://schemas.microsoft.com/office/drawing/2016/5/9/chartex" xmlns:cx4="http://schemas.microsoft.com/office/drawing/2016/5/10/chartex" xmlns:cx5="http://schemas.microsoft.com/office/drawing/2016/5/11/chartex" xmlns:cx6="http://schemas.microsoft.com/office/drawing/2016/5/12/chartex" xmlns:cx7="http://schemas.microsoft.com/office/drawing/2016/5/13/chartex" xmlns:cx8="http://schemas.microsoft.com/office/drawing/2016/5/14/chartex" xmlns:mc="http://schemas.openxmlformats.org/markup-compatibility/2006" xmlns:aink="http://schemas.microsoft.com/office/drawing/2016/ink" xmlns:am3d="http://schemas.microsoft.com/office/drawing/2017/model3d" xmlns:o="urn:schemas-microsoft-com:office:office" xmlns:oel="http://schemas.microsoft.com/office/2019/extlst" xmlns:r="http://schemas.openxmlformats.org/officeDocument/2006/relationships" xmlns:m="http://schemas.openxmlformats.org/officeDocument/2006/math" xmlns:v="urn:schemas-microsoft-com:vml" xmlns:wp14="http://schemas.microsoft.com/office/word/2010/wordprocessingDrawing" xmlns:wp="http://schemas.openxmlformats.org/drawingml/2006/wordprocessingDrawing" xmlns:w10="urn:schemas-microsoft-com:office:word" xmlns:w="http://schemas.openxmlformats.org/wordprocessingml/2006/main" xmlns:w14="http://schemas.microsoft.com/office/word/2010/wordml" xmlns:w15="http://schemas.microsoft.com/office/word/2012/wordml" xmlns:w16cex="http://schemas.microsoft.com/office/word/2018/wordml/cex" xmlns:w16cid="http://schemas.microsoft.com/office/word/2016/wordml/cid" xmlns:w16="http://schemas.microsoft.com/office/word/2018/wordml" xmlns:w16du="http://schemas.microsoft.com/office/word/2023/wordml/word16du" xmlns:w16sdtdh="http://schemas.microsoft.com/office/word/2020/wordml/sdtdatahash" xmlns:w16sdtfl="http://schemas.microsoft.com/office/word/2024/wordml/sdtformatlock" xmlns:w16se="http://schemas.microsoft.com/office/word/2015/wordml/symex" xmlns:wpg="http://schemas.microsoft.com/office/word/2010/wordprocessingGroup" xmlns:wpi="http://schemas.microsoft.com/office/word/2010/wordprocessingInk" xmlns:wne="http://schemas.microsoft.com/office/word/2006/wordml" xmlns:wps="http://schemas.microsoft.com/office/word/2010/wordprocessingShape" mc:Ignorable="w14 w15 w16se w16cid w16 w16cex w16sdtdh w16sdtfl w16du wp14">
+  <w:endnote w:type="separator" w:id="-1">
+    <w:p>
+      <w:pPr>
+        <w:spacing w:after="0" w:line="240" w:lineRule="auto"/>
+      </w:pPr>
+      <w:r>
+        <w:separator/>
+      </w:r>
+    </w:p>
+  </w:endnote>
+  <w:endnote w:type="continuationSeparator" w:id="0">
+    <w:p>
+      <w:pPr>
+        <w:spacing w:after="0" w:line="240" w:lineRule="auto"/>
+      </w:pPr>
+      <w:r>
+        <w:continuationSeparator/>
+      </w:r>
+    </w:p>
+  </w:endnote>
+</w:endnotes>
+</file>
+
+<file path=word/footer1.xml><?xml version="1.0" encoding="utf-8"?>
+<w:ftr xmlns:wpc="http://schemas.microsoft.com/office/word/2010/wordprocessingCanvas" xmlns:cx="http://schemas.microsoft.com/office/drawing/2014/chartex" xmlns:cx1="http://schemas.microsoft.com/office/drawing/2015/9/8/chartex" xmlns:cx2="http://schemas.microsoft.com/office/drawing/2015/10/21/chartex" xmlns:cx3="http://schemas.microsoft.com/office/drawing/2016/5/9/chartex" xmlns:cx4="http://schemas.microsoft.com/office/drawing/2016/5/10/chartex" xmlns:cx5="http://schemas.microsoft.com/office/drawing/2016/5/11/chartex" xmlns:cx6="http://schemas.microsoft.com/office/drawing/2016/5/12/chartex" xmlns:cx7="http://schemas.microsoft.com/office/drawing/2016/5/13/chartex" xmlns:cx8="http://schemas.microsoft.com/office/drawing/2016/5/14/chartex" xmlns:mc="http://schemas.openxmlformats.org/markup-compatibility/2006" xmlns:aink="http://schemas.microsoft.com/office/drawing/2016/ink" xmlns:am3d="http://schemas.microsoft.com/office/drawing/2017/model3d" xmlns:o="urn:schemas-microsoft-com:office:office" xmlns:oel="http://schemas.microsoft.com/office/2019/extlst" xmlns:r="http://schemas.openxmlformats.org/officeDocument/2006/relationships" xmlns:m="http://schemas.openxmlformats.org/officeDocument/2006/math" xmlns:v="urn:schemas-microsoft-com:vml" xmlns:wp14="http://schemas.microsoft.com/office/word/2010/wordprocessingDrawing" xmlns:wp="http://schemas.openxmlformats.org/drawingml/2006/wordprocessingDrawing" xmlns:w10="urn:schemas-microsoft-com:office:word" xmlns:w="http://schemas.openxmlformats.org/wordprocessingml/2006/main" xmlns:w14="http://schemas.microsoft.com/office/word/2010/wordml" xmlns:w15="http://schemas.microsoft.com/office/word/2012/wordml" xmlns:w16cex="http://schemas.microsoft.com/office/word/2018/wordml/cex" xmlns:w16cid="http://schemas.microsoft.com/office/word/2016/wordml/cid" xmlns:w16="http://schemas.microsoft.com/office/word/2018/wordml" xmlns:w16du="http://schemas.microsoft.com/office/word/2023/wordml/word16du" xmlns:w16sdtdh="http://schemas.microsoft.com/office/word/2020/wordml/sdtdatahash" xmlns:w16sdtfl="http://schemas.microsoft.com/office/word/2024/wordml/sdtformatlock" xmlns:w16se="http://schemas.microsoft.com/office/word/2015/wordml/symex" xmlns:wpg="http://schemas.microsoft.com/office/word/2010/wordprocessingGroup" xmlns:wpi="http://schemas.microsoft.com/office/word/2010/wordprocessingInk" xmlns:wne="http://schemas.microsoft.com/office/word/2006/wordml" xmlns:wps="http://schemas.microsoft.com/office/word/2010/wordprocessingShape" mc:Ignorable="w14 w15 w16se w16cid w16 w16cex w16sdtdh w16sdtfl w16du wp14">
+  <w:p>
+    <w:pPr>
+      <w:pStyle w:val="Piedepgina"/>
+      <w:jc w:val="right"/>
+    </w:pPr>
+  </w:p>
+  <w:p>
+    <w:pPr>
+      <w:pStyle w:val="Piedepgina"/>
+    </w:pPr>
+  </w:p>
+</w:ftr>
+</file>
+
+<file path=word/footer2.xml><?xml version="1.0" encoding="utf-8"?>
+<w:ftr xmlns:wpc="http://schemas.microsoft.com/office/word/2010/wordprocessingCanvas" xmlns:cx="http://schemas.microsoft.com/office/drawing/2014/chartex" xmlns:cx1="http://schemas.microsoft.com/office/drawing/2015/9/8/chartex" xmlns:cx2="http://schemas.microsoft.com/office/drawing/2015/10/21/chartex" xmlns:cx3="http://schemas.microsoft.com/office/drawing/2016/5/9/chartex" xmlns:cx4="http://schemas.microsoft.com/office/drawing/2016/5/10/chartex" xmlns:cx5="http://schemas.microsoft.com/office/drawing/2016/5/11/chartex" xmlns:cx6="http://schemas.microsoft.com/office/drawing/2016/5/12/chartex" xmlns:cx7="http://schemas.microsoft.com/office/drawing/2016/5/13/chartex" xmlns:cx8="http://schemas.microsoft.com/office/drawing/2016/5/14/chartex" xmlns:mc="http://schemas.openxmlformats.org/markup-compatibility/2006" xmlns:aink="http://schemas.microsoft.com/office/drawing/2016/ink" xmlns:am3d="http://schemas.microsoft.com/office/drawing/2017/model3d" xmlns:o="urn:schemas-microsoft-com:office:office" xmlns:oel="http://schemas.microsoft.com/office/2019/extlst" xmlns:r="http://schemas.openxmlformats.org/officeDocument/2006/relationships" xmlns:m="http://schemas.openxmlformats.org/officeDocument/2006/math" xmlns:v="urn:schemas-microsoft-com:vml" xmlns:wp14="http://schemas.microsoft.com/office/word/2010/wordprocessingDrawing" xmlns:wp="http://schemas.openxmlformats.org/drawingml/2006/wordprocessingDrawing" xmlns:w10="urn:schemas-microsoft-com:office:word" xmlns:w="http://schemas.openxmlformats.org/wordprocessingml/2006/main" xmlns:w14="http://schemas.microsoft.com/office/word/2010/wordml" xmlns:w15="http://schemas.microsoft.com/office/word/2012/wordml" xmlns:w16cex="http://schemas.microsoft.com/office/word/2018/wordml/cex" xmlns:w16cid="http://schemas.microsoft.com/office/word/2016/wordml/cid" xmlns:w16="http://schemas.microsoft.com/office/word/2018/wordml" xmlns:w16du="http://schemas.microsoft.com/office/word/2023/wordml/word16du" xmlns:w16sdtdh="http://schemas.microsoft.com/office/word/2020/wordml/sdtdatahash" xmlns:w16sdtfl="http://schemas.microsoft.com/office/word/2024/wordml/sdtformatlock" xmlns:w16se="http://schemas.microsoft.com/office/word/2015/wordml/symex" xmlns:wpg="http://schemas.microsoft.com/office/word/2010/wordprocessingGroup" xmlns:wpi="http://schemas.microsoft.com/office/word/2010/wordprocessingInk" xmlns:wne="http://schemas.microsoft.com/office/word/2006/wordml" xmlns:wps="http://schemas.microsoft.com/office/word/2010/wordprocessingShape" mc:Ignorable="w14 w15 w16se w16cid w16 w16cex w16sdtdh w16sdtfl w16du wp14">
+  <w:sdt>
+    <w:sdtPr>
+      <w:id w:val="1313442101"/>
+      <w:docPartObj>
+        <w:docPartGallery w:val="Page Numbers (Bottom of Page)"/>
+        <w:docPartUnique/>
+      </w:docPartObj>
+    </w:sdtPr>
+    <w:sdtContent>
+      <w:p>
+        <w:pPr>
+          <w:pStyle w:val="Piedepgina"/>
+          <w:jc w:val="right"/>
+        </w:pPr>
+        <w:r>
+          <w:fldChar w:fldCharType="begin"/>
+        </w:r>
+        <w:r>
+          <w:instrText>PAGE   \* MERGEFORMAT</w:instrText>
+        </w:r>
+        <w:r>
+          <w:fldChar w:fldCharType="separate"/>
+        </w:r>
+        <w:r>
+          <w:t>2</w:t>
+        </w:r>
+        <w:r>
+          <w:fldChar w:fldCharType="end"/>
+        </w:r>
+      </w:p>
+    </w:sdtContent>
+  </w:sdt>
+  <w:p>
+    <w:pPr>
+      <w:pStyle w:val="Piedepgina"/>
+    </w:pPr>
+  </w:p>
+</w:ftr>
+</file>
+
+<file path=word/footnotes.xml><?xml version="1.0" encoding="utf-8"?>
+<w:footnotes xmlns:wpc="http://schemas.microsoft.com/office/word/2010/wordprocessingCanvas" xmlns:cx="http://schemas.microsoft.com/office/drawing/2014/chartex" xmlns:cx1="http://schemas.microsoft.com/office/drawing/2015/9/8/chartex" xmlns:cx2="http://schemas.microsoft.com/office/drawing/2015/10/21/chartex" xmlns:cx3="http://schemas.microsoft.com/office/drawing/2016/5/9/chartex" xmlns:cx4="http://schemas.microsoft.com/office/drawing/2016/5/10/chartex" xmlns:cx5="http://schemas.microsoft.com/office/drawing/2016/5/11/chartex" xmlns:cx6="http://schemas.microsoft.com/office/drawing/2016/5/12/chartex" xmlns:cx7="http://schemas.microsoft.com/office/drawing/2016/5/13/chartex" xmlns:cx8="http://schemas.microsoft.com/office/drawing/2016/5/14/chartex" xmlns:mc="http://schemas.openxmlformats.org/markup-compatibility/2006" xmlns:aink="http://schemas.microsoft.com/office/drawing/2016/ink" xmlns:am3d="http://schemas.microsoft.com/office/drawing/2017/model3d" xmlns:o="urn:schemas-microsoft-com:office:office" xmlns:oel="http://schemas.microsoft.com/office/2019/extlst" xmlns:r="http://schemas.openxmlformats.org/officeDocument/2006/relationships" xmlns:m="http://schemas.openxmlformats.org/officeDocument/2006/math" xmlns:v="urn:schemas-microsoft-com:vml" xmlns:wp14="http://schemas.microsoft.com/office/word/2010/wordprocessingDrawing" xmlns:wp="http://schemas.openxmlformats.org/drawingml/2006/wordprocessingDrawing" xmlns:w10="urn:schemas-microsoft-com:office:word" xmlns:w="http://schemas.openxmlformats.org/wordprocessingml/2006/main" xmlns:w14="http://schemas.microsoft.com/office/word/2010/wordml" xmlns:w15="http://schemas.microsoft.com/office/word/2012/wordml" xmlns:w16cex="http://schemas.microsoft.com/office/word/2018/wordml/cex" xmlns:w16cid="http://schemas.microsoft.com/office/word/2016/wordml/cid" xmlns:w16="http://schemas.microsoft.com/office/word/2018/wordml" xmlns:w16du="http://schemas.microsoft.com/office/word/2023/wordml/word16du" xmlns:w16sdtdh="http://schemas.microsoft.com/office/word/2020/wordml/sdtdatahash" xmlns:w16sdtfl="http://schemas.microsoft.com/office/word/2024/wordml/sdtformatlock" xmlns:w16se="http://schemas.microsoft.com/office/word/2015/wordml/symex" xmlns:wpg="http://schemas.microsoft.com/office/word/2010/wordprocessingGroup" xmlns:wpi="http://schemas.microsoft.com/office/word/2010/wordprocessingInk" xmlns:wne="http://schemas.microsoft.com/office/word/2006/wordml" xmlns:wps="http://schemas.microsoft.com/office/word/2010/wordprocessingShape" mc:Ignorable="w14 w15 w16se w16cid w16 w16cex w16sdtdh w16sdtfl w16du wp14">
+  <w:footnote w:type="separator" w:id="-1">
+    <w:p>
+      <w:pPr>
+        <w:spacing w:after="0" w:line="240" w:lineRule="auto"/>
+      </w:pPr>
+      <w:r>
+        <w:separator/>
+      </w:r>
+    </w:p>
+  </w:footnote>
+  <w:footnote w:type="continuationSeparator" w:id="0">
+    <w:p>
+      <w:pPr>
+        <w:spacing w:after="0" w:line="240" w:lineRule="auto"/>
+      </w:pPr>
+      <w:r>
+        <w:continuationSeparator/>
+      </w:r>
+    </w:p>
+  </w:footnote>
+</w:footnotes>
 </file>
 
 <file path=word/numbering.xml><?xml version="1.0" encoding="utf-8"?>
@@ -2315,6 +2450,50 @@
       <w:u w:val="single"/>
     </w:rPr>
   </w:style>
+  <w:style w:type="paragraph" w:styleId="Encabezado">
+    <w:name w:val="header"/>
+    <w:basedOn w:val="Normal"/>
+    <w:link w:val="EncabezadoCar"/>
+    <w:uiPriority w:val="99"/>
+    <w:unhideWhenUsed/>
+    <w:rsid w:val="00A43767"/>
+    <w:pPr>
+      <w:tabs>
+        <w:tab w:val="center" w:pos="4252"/>
+        <w:tab w:val="right" w:pos="8504"/>
+      </w:tabs>
+      <w:spacing w:after="0" w:line="240" w:lineRule="auto"/>
+    </w:pPr>
+  </w:style>
+  <w:style w:type="character" w:customStyle="1" w:styleId="EncabezadoCar">
+    <w:name w:val="Encabezado Car"/>
+    <w:basedOn w:val="Fuentedeprrafopredeter"/>
+    <w:link w:val="Encabezado"/>
+    <w:uiPriority w:val="99"/>
+    <w:rsid w:val="00A43767"/>
+  </w:style>
+  <w:style w:type="paragraph" w:styleId="Piedepgina">
+    <w:name w:val="footer"/>
+    <w:basedOn w:val="Normal"/>
+    <w:link w:val="PiedepginaCar"/>
+    <w:uiPriority w:val="99"/>
+    <w:unhideWhenUsed/>
+    <w:rsid w:val="00A43767"/>
+    <w:pPr>
+      <w:tabs>
+        <w:tab w:val="center" w:pos="4252"/>
+        <w:tab w:val="right" w:pos="8504"/>
+      </w:tabs>
+      <w:spacing w:after="0" w:line="240" w:lineRule="auto"/>
+    </w:pPr>
+  </w:style>
+  <w:style w:type="character" w:customStyle="1" w:styleId="PiedepginaCar">
+    <w:name w:val="Pie de página Car"/>
+    <w:basedOn w:val="Fuentedeprrafopredeter"/>
+    <w:link w:val="Piedepgina"/>
+    <w:uiPriority w:val="99"/>
+    <w:rsid w:val="00A43767"/>
+  </w:style>
 </w:styles>
 </file>
 

</xml_diff>

<commit_message>
Texto justificado y requisitos corregidos
</commit_message>
<xml_diff>
--- a/docs/AlbaAlmoril_MemoriaZenhabits.docx
+++ b/docs/AlbaAlmoril_MemoriaZenhabits.docx
@@ -534,7 +534,7 @@
           </mc:Choice>
           <mc:Fallback>
             <w:pict>
-              <v:shapetype w14:anchorId="6C7FC7C3" id="_x0000_t32" coordsize="21600,21600" o:spt="32" o:oned="t" path="m,l21600,21600e" filled="f">
+              <v:shapetype w14:anchorId="212EA936" id="_x0000_t32" coordsize="21600,21600" o:spt="32" o:oned="t" path="m,l21600,21600e" filled="f">
                 <v:path arrowok="t" fillok="f" o:connecttype="none"/>
                 <o:lock v:ext="edit" shapetype="t"/>
               </v:shapetype>
@@ -3821,7 +3821,7 @@
           </mc:Choice>
           <mc:Fallback>
             <w:pict>
-              <v:rect w14:anchorId="7D68F608" id="Rectángulo 2" o:spid="_x0000_s1026" style="position:absolute;margin-left:-5.25pt;margin-top:20.6pt;width:397.2pt;height:17.4pt;z-index:251682816;visibility:visible;mso-wrap-style:square;mso-width-percent:0;mso-height-percent:0;mso-wrap-distance-left:9pt;mso-wrap-distance-top:0;mso-wrap-distance-right:9pt;mso-wrap-distance-bottom:0;mso-position-horizontal:absolute;mso-position-horizontal-relative:text;mso-position-vertical:absolute;mso-position-vertical-relative:text;mso-width-percent:0;mso-height-percent:0;mso-width-relative:margin;mso-height-relative:margin;v-text-anchor:middle" o:gfxdata="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" filled="f" strokecolor="#c00000" strokeweight="1pt"/>
+              <v:rect w14:anchorId="52BD0757" id="Rectángulo 2" o:spid="_x0000_s1026" style="position:absolute;margin-left:-5.25pt;margin-top:20.6pt;width:397.2pt;height:17.4pt;z-index:251682816;visibility:visible;mso-wrap-style:square;mso-width-percent:0;mso-height-percent:0;mso-wrap-distance-left:9pt;mso-wrap-distance-top:0;mso-wrap-distance-right:9pt;mso-wrap-distance-bottom:0;mso-position-horizontal:absolute;mso-position-horizontal-relative:text;mso-position-vertical:absolute;mso-position-vertical-relative:text;mso-width-percent:0;mso-height-percent:0;mso-width-relative:margin;mso-height-relative:margin;v-text-anchor:middle" o:gfxdata="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" filled="f" strokecolor="#c00000" strokeweight="1pt"/>
             </w:pict>
           </mc:Fallback>
         </mc:AlternateContent>
@@ -3963,6 +3963,7 @@
     <w:p>
       <w:pPr>
         <w:ind w:left="360"/>
+        <w:jc w:val="both"/>
         <w:rPr>
           <w:rFonts w:ascii="Palatino Linotype" w:hAnsi="Palatino Linotype"/>
           <w:sz w:val="24"/>
@@ -4013,6 +4014,7 @@
     <w:p>
       <w:pPr>
         <w:ind w:left="360"/>
+        <w:jc w:val="both"/>
         <w:rPr>
           <w:rFonts w:ascii="Palatino Linotype" w:hAnsi="Palatino Linotype"/>
           <w:sz w:val="24"/>
@@ -4201,6 +4203,7 @@
     <w:p>
       <w:pPr>
         <w:ind w:left="360"/>
+        <w:jc w:val="both"/>
         <w:rPr>
           <w:rFonts w:ascii="Palatino Linotype" w:hAnsi="Palatino Linotype"/>
           <w:sz w:val="24"/>
@@ -4340,6 +4343,7 @@
     <w:p>
       <w:pPr>
         <w:ind w:left="360"/>
+        <w:jc w:val="both"/>
         <w:rPr>
           <w:rFonts w:ascii="Palatino Linotype" w:hAnsi="Palatino Linotype"/>
           <w:sz w:val="24"/>
@@ -4504,6 +4508,7 @@
     <w:p>
       <w:pPr>
         <w:ind w:left="360"/>
+        <w:jc w:val="both"/>
         <w:rPr>
           <w:rFonts w:ascii="Palatino Linotype" w:hAnsi="Palatino Linotype"/>
           <w:sz w:val="24"/>
@@ -4736,6 +4741,7 @@
     <w:p>
       <w:pPr>
         <w:ind w:left="360"/>
+        <w:jc w:val="both"/>
         <w:rPr>
           <w:rFonts w:ascii="Palatino Linotype" w:hAnsi="Palatino Linotype"/>
           <w:sz w:val="24"/>
@@ -4861,8 +4867,8 @@
         <w:ind w:left="360"/>
         <w:rPr>
           <w:rFonts w:ascii="Palatino Linotype" w:hAnsi="Palatino Linotype"/>
-          <w:sz w:val="16"/>
-          <w:szCs w:val="16"/>
+          <w:sz w:val="10"/>
+          <w:szCs w:val="10"/>
         </w:rPr>
       </w:pPr>
     </w:p>
@@ -4898,6 +4904,7 @@
       <w:pPr>
         <w:pStyle w:val="Prrafodelista"/>
         <w:ind w:left="360"/>
+        <w:jc w:val="both"/>
         <w:rPr>
           <w:rFonts w:ascii="Palatino Linotype" w:hAnsi="Palatino Linotype"/>
           <w:sz w:val="24"/>
@@ -5069,19 +5076,28 @@
     <w:p>
       <w:pPr>
         <w:ind w:left="360"/>
-        <w:rPr>
-          <w:rFonts w:ascii="Palatino Linotype" w:hAnsi="Palatino Linotype"/>
-          <w:sz w:val="24"/>
-          <w:szCs w:val="24"/>
-        </w:rPr>
-      </w:pPr>
-      <w:r>
-        <w:rPr>
-          <w:rFonts w:ascii="Palatino Linotype" w:hAnsi="Palatino Linotype"/>
-          <w:sz w:val="24"/>
-          <w:szCs w:val="24"/>
-        </w:rPr>
-        <w:t>El análisis de requisitos permite identificar las funcionalidades esenciales del</w:t>
+        <w:jc w:val="both"/>
+        <w:rPr>
+          <w:rFonts w:ascii="Palatino Linotype" w:hAnsi="Palatino Linotype"/>
+          <w:sz w:val="24"/>
+          <w:szCs w:val="24"/>
+        </w:rPr>
+      </w:pPr>
+      <w:r>
+        <w:rPr>
+          <w:rFonts w:ascii="Palatino Linotype" w:hAnsi="Palatino Linotype"/>
+          <w:sz w:val="24"/>
+          <w:szCs w:val="24"/>
+        </w:rPr>
+        <w:t>Buscamos</w:t>
+      </w:r>
+      <w:r>
+        <w:rPr>
+          <w:rFonts w:ascii="Palatino Linotype" w:hAnsi="Palatino Linotype"/>
+          <w:sz w:val="24"/>
+          <w:szCs w:val="24"/>
+        </w:rPr>
+        <w:t xml:space="preserve"> identificar las funcionalidades esenciales del</w:t>
       </w:r>
       <w:r>
         <w:rPr>
@@ -5113,7 +5129,47 @@
           <w:sz w:val="24"/>
           <w:szCs w:val="24"/>
         </w:rPr>
-        <w:t xml:space="preserve">debe operar. </w:t>
+        <w:t>debe operar</w:t>
+      </w:r>
+      <w:r>
+        <w:rPr>
+          <w:rFonts w:ascii="Palatino Linotype" w:hAnsi="Palatino Linotype"/>
+          <w:sz w:val="24"/>
+          <w:szCs w:val="24"/>
+        </w:rPr>
+        <w:t>. P</w:t>
+      </w:r>
+      <w:r>
+        <w:rPr>
+          <w:rFonts w:ascii="Palatino Linotype" w:hAnsi="Palatino Linotype"/>
+          <w:sz w:val="24"/>
+          <w:szCs w:val="24"/>
+        </w:rPr>
+        <w:t xml:space="preserve">ara </w:t>
+      </w:r>
+      <w:r>
+        <w:rPr>
+          <w:rFonts w:ascii="Palatino Linotype" w:hAnsi="Palatino Linotype"/>
+          <w:sz w:val="24"/>
+          <w:szCs w:val="24"/>
+        </w:rPr>
+        <w:t>identificarlas,</w:t>
+      </w:r>
+      <w:r>
+        <w:rPr>
+          <w:rFonts w:ascii="Palatino Linotype" w:hAnsi="Palatino Linotype"/>
+          <w:sz w:val="24"/>
+          <w:szCs w:val="24"/>
+        </w:rPr>
+        <w:t xml:space="preserve"> haremos el análisis de requisitos, hay dos tipos:</w:t>
+      </w:r>
+      <w:r>
+        <w:rPr>
+          <w:rFonts w:ascii="Palatino Linotype" w:hAnsi="Palatino Linotype"/>
+          <w:sz w:val="24"/>
+          <w:szCs w:val="24"/>
+        </w:rPr>
+        <w:t xml:space="preserve"> </w:t>
       </w:r>
     </w:p>
     <w:p>
@@ -5152,47 +5208,12 @@
     </w:p>
     <w:p>
       <w:pPr>
-        <w:ind w:left="708"/>
-        <w:rPr>
-          <w:rFonts w:ascii="Palatino Linotype" w:hAnsi="Palatino Linotype"/>
-          <w:sz w:val="24"/>
-          <w:szCs w:val="24"/>
-        </w:rPr>
-      </w:pPr>
-      <w:r>
-        <w:rPr>
-          <w:rFonts w:ascii="Palatino Linotype" w:hAnsi="Palatino Linotype"/>
-          <w:sz w:val="24"/>
-          <w:szCs w:val="24"/>
-        </w:rPr>
-        <w:t xml:space="preserve">Estos son las funciones específicas que el sistema debe realizar, es decir, </w:t>
-      </w:r>
-      <w:r>
-        <w:rPr>
-          <w:rFonts w:ascii="Palatino Linotype" w:hAnsi="Palatino Linotype"/>
-          <w:i/>
-          <w:iCs/>
-          <w:sz w:val="24"/>
-          <w:szCs w:val="24"/>
-        </w:rPr>
-        <w:t>QUÉ</w:t>
-      </w:r>
-      <w:r>
-        <w:rPr>
-          <w:rFonts w:ascii="Palatino Linotype" w:hAnsi="Palatino Linotype"/>
-          <w:sz w:val="24"/>
-          <w:szCs w:val="24"/>
-        </w:rPr>
-        <w:t xml:space="preserve"> puede hacer el usuario con la aplicación:</w:t>
-      </w:r>
-    </w:p>
-    <w:p>
-      <w:pPr>
         <w:pStyle w:val="Prrafodelista"/>
         <w:numPr>
           <w:ilvl w:val="0"/>
           <w:numId w:val="23"/>
         </w:numPr>
+        <w:jc w:val="both"/>
         <w:rPr>
           <w:rFonts w:ascii="Palatino Linotype" w:hAnsi="Palatino Linotype"/>
           <w:sz w:val="24"/>
@@ -5215,6 +5236,7 @@
           <w:ilvl w:val="0"/>
           <w:numId w:val="23"/>
         </w:numPr>
+        <w:jc w:val="both"/>
         <w:rPr>
           <w:rFonts w:ascii="Palatino Linotype" w:hAnsi="Palatino Linotype"/>
           <w:sz w:val="24"/>
@@ -5237,6 +5259,7 @@
           <w:ilvl w:val="0"/>
           <w:numId w:val="23"/>
         </w:numPr>
+        <w:jc w:val="both"/>
         <w:rPr>
           <w:rFonts w:ascii="Palatino Linotype" w:hAnsi="Palatino Linotype"/>
           <w:sz w:val="24"/>
@@ -5282,36 +5305,6 @@
           <w:szCs w:val="24"/>
         </w:rPr>
         <w:t xml:space="preserve"> cumplimiento de hábitos, tareas y metas.</w:t>
-      </w:r>
-    </w:p>
-    <w:p>
-      <w:pPr>
-        <w:pStyle w:val="Prrafodelista"/>
-        <w:numPr>
-          <w:ilvl w:val="0"/>
-          <w:numId w:val="23"/>
-        </w:numPr>
-        <w:rPr>
-          <w:rFonts w:ascii="Palatino Linotype" w:hAnsi="Palatino Linotype"/>
-          <w:sz w:val="24"/>
-          <w:szCs w:val="24"/>
-        </w:rPr>
-      </w:pPr>
-      <w:r>
-        <w:rPr>
-          <w:rFonts w:ascii="Palatino Linotype" w:hAnsi="Palatino Linotype"/>
-          <w:sz w:val="24"/>
-          <w:szCs w:val="24"/>
-        </w:rPr>
-        <w:t>Personalizar al personaje virtual, cuyo estado depende del progreso del usuario en cuanto a sus acciones</w:t>
-      </w:r>
-      <w:r>
-        <w:rPr>
-          <w:rFonts w:ascii="Palatino Linotype" w:hAnsi="Palatino Linotype"/>
-          <w:sz w:val="24"/>
-          <w:szCs w:val="24"/>
-        </w:rPr>
-        <w:t>.</w:t>
       </w:r>
     </w:p>
     <w:p>
@@ -5350,79 +5343,107 @@
     </w:p>
     <w:p>
       <w:pPr>
-        <w:ind w:left="708"/>
-        <w:rPr>
-          <w:rFonts w:ascii="Palatino Linotype" w:hAnsi="Palatino Linotype"/>
-          <w:sz w:val="24"/>
-          <w:szCs w:val="24"/>
-        </w:rPr>
-      </w:pPr>
-      <w:r>
-        <w:rPr>
-          <w:rFonts w:ascii="Palatino Linotype" w:hAnsi="Palatino Linotype"/>
-          <w:sz w:val="24"/>
-          <w:szCs w:val="24"/>
-        </w:rPr>
-        <w:t>Estos definen las características generales del sistema, así como las restricciones técnicas o de diseño:</w:t>
-      </w:r>
-    </w:p>
-    <w:p>
-      <w:pPr>
         <w:pStyle w:val="Prrafodelista"/>
         <w:numPr>
           <w:ilvl w:val="0"/>
           <w:numId w:val="24"/>
         </w:numPr>
-        <w:rPr>
-          <w:rFonts w:ascii="Palatino Linotype" w:hAnsi="Palatino Linotype"/>
-          <w:sz w:val="24"/>
-          <w:szCs w:val="24"/>
-        </w:rPr>
-      </w:pPr>
-      <w:r>
-        <w:rPr>
-          <w:rFonts w:ascii="Palatino Linotype" w:hAnsi="Palatino Linotype"/>
-          <w:sz w:val="24"/>
-          <w:szCs w:val="24"/>
-        </w:rPr>
-        <w:t xml:space="preserve">Compatibilidad multiplataforma con dispositivos Android </w:t>
-      </w:r>
-      <w:proofErr w:type="gramStart"/>
-      <w:r>
-        <w:rPr>
-          <w:rFonts w:ascii="Palatino Linotype" w:hAnsi="Palatino Linotype"/>
-          <w:sz w:val="24"/>
-          <w:szCs w:val="24"/>
-        </w:rPr>
-        <w:t>e</w:t>
-      </w:r>
-      <w:proofErr w:type="gramEnd"/>
-      <w:r>
-        <w:rPr>
-          <w:rFonts w:ascii="Palatino Linotype" w:hAnsi="Palatino Linotype"/>
-          <w:sz w:val="24"/>
-          <w:szCs w:val="24"/>
-        </w:rPr>
-        <w:t xml:space="preserve"> iOS mediante </w:t>
-      </w:r>
-      <w:proofErr w:type="spellStart"/>
-      <w:r>
-        <w:rPr>
-          <w:rFonts w:ascii="Palatino Linotype" w:hAnsi="Palatino Linotype"/>
-          <w:sz w:val="24"/>
-          <w:szCs w:val="24"/>
-        </w:rPr>
-        <w:t>Flutter</w:t>
-      </w:r>
-      <w:proofErr w:type="spellEnd"/>
-      <w:r>
-        <w:rPr>
-          <w:rFonts w:ascii="Palatino Linotype" w:hAnsi="Palatino Linotype"/>
-          <w:sz w:val="24"/>
-          <w:szCs w:val="24"/>
-        </w:rPr>
-        <w:t>.</w:t>
-      </w:r>
+        <w:jc w:val="both"/>
+        <w:rPr>
+          <w:rFonts w:ascii="Palatino Linotype" w:hAnsi="Palatino Linotype"/>
+          <w:sz w:val="24"/>
+          <w:szCs w:val="24"/>
+          <w:u w:val="single"/>
+        </w:rPr>
+      </w:pPr>
+      <w:r>
+        <w:rPr>
+          <w:rFonts w:ascii="Palatino Linotype" w:hAnsi="Palatino Linotype"/>
+          <w:sz w:val="24"/>
+          <w:szCs w:val="24"/>
+          <w:u w:val="single"/>
+        </w:rPr>
+        <w:t>Usabilidad</w:t>
+      </w:r>
+    </w:p>
+    <w:p>
+      <w:pPr>
+        <w:pStyle w:val="Prrafodelista"/>
+        <w:numPr>
+          <w:ilvl w:val="0"/>
+          <w:numId w:val="49"/>
+        </w:numPr>
+        <w:jc w:val="both"/>
+        <w:rPr>
+          <w:rFonts w:ascii="Palatino Linotype" w:hAnsi="Palatino Linotype"/>
+          <w:sz w:val="24"/>
+          <w:szCs w:val="24"/>
+        </w:rPr>
+      </w:pPr>
+      <w:r>
+        <w:rPr>
+          <w:rFonts w:ascii="Palatino Linotype" w:hAnsi="Palatino Linotype"/>
+          <w:sz w:val="24"/>
+          <w:szCs w:val="24"/>
+        </w:rPr>
+        <w:t>La interfaz será intuitiva, clara y sencilla, permitiendo que cualquier usuario pueda manejarla sin necesidad de formación previa.</w:t>
+      </w:r>
+    </w:p>
+    <w:p>
+      <w:pPr>
+        <w:pStyle w:val="Prrafodelista"/>
+        <w:numPr>
+          <w:ilvl w:val="0"/>
+          <w:numId w:val="49"/>
+        </w:numPr>
+        <w:jc w:val="both"/>
+        <w:rPr>
+          <w:rFonts w:ascii="Palatino Linotype" w:hAnsi="Palatino Linotype"/>
+          <w:sz w:val="24"/>
+          <w:szCs w:val="24"/>
+        </w:rPr>
+      </w:pPr>
+      <w:r>
+        <w:rPr>
+          <w:rFonts w:ascii="Palatino Linotype" w:hAnsi="Palatino Linotype"/>
+          <w:sz w:val="24"/>
+          <w:szCs w:val="24"/>
+        </w:rPr>
+        <w:t>La experiencia de usuario se verá reforzada por un diseño visual minimalista, con iconografía reconocible y navegación fluida.</w:t>
+      </w:r>
+    </w:p>
+    <w:p>
+      <w:pPr>
+        <w:pStyle w:val="Prrafodelista"/>
+        <w:numPr>
+          <w:ilvl w:val="0"/>
+          <w:numId w:val="49"/>
+        </w:numPr>
+        <w:jc w:val="both"/>
+        <w:rPr>
+          <w:rFonts w:ascii="Palatino Linotype" w:hAnsi="Palatino Linotype"/>
+          <w:sz w:val="24"/>
+          <w:szCs w:val="24"/>
+        </w:rPr>
+      </w:pPr>
+      <w:r>
+        <w:rPr>
+          <w:rFonts w:ascii="Palatino Linotype" w:hAnsi="Palatino Linotype"/>
+          <w:sz w:val="24"/>
+          <w:szCs w:val="24"/>
+        </w:rPr>
+        <w:t>Se contempla una guía o ayuda básica accesible para apoyar al usuario.</w:t>
+      </w:r>
+    </w:p>
+    <w:p>
+      <w:pPr>
+        <w:jc w:val="both"/>
+        <w:rPr>
+          <w:rFonts w:ascii="Palatino Linotype" w:hAnsi="Palatino Linotype"/>
+          <w:sz w:val="24"/>
+          <w:szCs w:val="24"/>
+        </w:rPr>
+      </w:pPr>
     </w:p>
     <w:p>
       <w:pPr>
@@ -5431,19 +5452,46 @@
           <w:ilvl w:val="0"/>
           <w:numId w:val="24"/>
         </w:numPr>
-        <w:rPr>
-          <w:rFonts w:ascii="Palatino Linotype" w:hAnsi="Palatino Linotype"/>
-          <w:sz w:val="24"/>
-          <w:szCs w:val="24"/>
-        </w:rPr>
-      </w:pPr>
-      <w:r>
-        <w:rPr>
-          <w:rFonts w:ascii="Palatino Linotype" w:hAnsi="Palatino Linotype"/>
-          <w:sz w:val="24"/>
-          <w:szCs w:val="24"/>
-        </w:rPr>
-        <w:t>Funcionamiento "offline" mediante almacenamiento local con SQLite.</w:t>
+        <w:jc w:val="both"/>
+        <w:rPr>
+          <w:rFonts w:ascii="Palatino Linotype" w:hAnsi="Palatino Linotype"/>
+          <w:sz w:val="24"/>
+          <w:szCs w:val="24"/>
+          <w:u w:val="single"/>
+        </w:rPr>
+      </w:pPr>
+      <w:r>
+        <w:rPr>
+          <w:rFonts w:ascii="Palatino Linotype" w:hAnsi="Palatino Linotype"/>
+          <w:sz w:val="24"/>
+          <w:szCs w:val="24"/>
+          <w:u w:val="single"/>
+        </w:rPr>
+        <w:lastRenderedPageBreak/>
+        <w:t>Portabilidad</w:t>
+      </w:r>
+    </w:p>
+    <w:p>
+      <w:pPr>
+        <w:pStyle w:val="Prrafodelista"/>
+        <w:numPr>
+          <w:ilvl w:val="0"/>
+          <w:numId w:val="49"/>
+        </w:numPr>
+        <w:jc w:val="both"/>
+        <w:rPr>
+          <w:rFonts w:ascii="Palatino Linotype" w:hAnsi="Palatino Linotype"/>
+          <w:sz w:val="24"/>
+          <w:szCs w:val="24"/>
+        </w:rPr>
+      </w:pPr>
+      <w:r>
+        <w:rPr>
+          <w:rFonts w:ascii="Palatino Linotype" w:hAnsi="Palatino Linotype"/>
+          <w:sz w:val="24"/>
+          <w:szCs w:val="24"/>
+        </w:rPr>
+        <w:t>La aplicación debe estar disponible para distintos tipos de dispositivos, incluyendo móviles y escritorio, y adaptarse correctamente a diferentes tamaños de pantalla mediante diseño responsivo.</w:t>
       </w:r>
     </w:p>
     <w:p>
@@ -5453,36 +5501,61 @@
           <w:ilvl w:val="0"/>
           <w:numId w:val="24"/>
         </w:numPr>
-        <w:rPr>
-          <w:rFonts w:ascii="Palatino Linotype" w:hAnsi="Palatino Linotype"/>
-          <w:sz w:val="24"/>
-          <w:szCs w:val="24"/>
-        </w:rPr>
-      </w:pPr>
-      <w:r>
-        <w:rPr>
-          <w:rFonts w:ascii="Palatino Linotype" w:hAnsi="Palatino Linotype"/>
-          <w:sz w:val="24"/>
-          <w:szCs w:val="24"/>
-        </w:rPr>
-        <w:lastRenderedPageBreak/>
-        <w:t>Una interfaz intuitiva, minimalista y adaptada a distintos tamaños de pantalla</w:t>
-      </w:r>
-      <w:r>
-        <w:rPr>
-          <w:rFonts w:ascii="Palatino Linotype" w:hAnsi="Palatino Linotype"/>
-          <w:sz w:val="24"/>
-          <w:szCs w:val="24"/>
-        </w:rPr>
-        <w:t>s</w:t>
-      </w:r>
-      <w:r>
-        <w:rPr>
-          <w:rFonts w:ascii="Palatino Linotype" w:hAnsi="Palatino Linotype"/>
-          <w:sz w:val="24"/>
-          <w:szCs w:val="24"/>
-        </w:rPr>
-        <w:t xml:space="preserve"> ("responsive").</w:t>
+        <w:jc w:val="both"/>
+        <w:rPr>
+          <w:rFonts w:ascii="Palatino Linotype" w:hAnsi="Palatino Linotype"/>
+          <w:sz w:val="24"/>
+          <w:szCs w:val="24"/>
+          <w:u w:val="single"/>
+        </w:rPr>
+      </w:pPr>
+      <w:r>
+        <w:rPr>
+          <w:rFonts w:ascii="Palatino Linotype" w:hAnsi="Palatino Linotype"/>
+          <w:sz w:val="24"/>
+          <w:szCs w:val="24"/>
+          <w:u w:val="single"/>
+        </w:rPr>
+        <w:t>Fiabilidad</w:t>
+      </w:r>
+    </w:p>
+    <w:p>
+      <w:pPr>
+        <w:pStyle w:val="Prrafodelista"/>
+        <w:numPr>
+          <w:ilvl w:val="0"/>
+          <w:numId w:val="49"/>
+        </w:numPr>
+        <w:rPr>
+          <w:rFonts w:ascii="Palatino Linotype" w:hAnsi="Palatino Linotype"/>
+          <w:sz w:val="24"/>
+          <w:szCs w:val="24"/>
+        </w:rPr>
+      </w:pPr>
+      <w:r>
+        <w:rPr>
+          <w:rFonts w:ascii="Palatino Linotype" w:hAnsi="Palatino Linotype"/>
+          <w:sz w:val="24"/>
+          <w:szCs w:val="24"/>
+        </w:rPr>
+        <w:t>El sistema debe permitir su uso sin conexión a internet, garantizando que los datos esenciales sigan disponibles localmente.</w:t>
+      </w:r>
+    </w:p>
+    <w:p>
+      <w:pPr>
+        <w:pStyle w:val="Prrafodelista"/>
+        <w:numPr>
+          <w:ilvl w:val="0"/>
+          <w:numId w:val="49"/>
+        </w:numPr>
+      </w:pPr>
+      <w:r>
+        <w:rPr>
+          <w:rFonts w:ascii="Palatino Linotype" w:hAnsi="Palatino Linotype"/>
+          <w:sz w:val="24"/>
+          <w:szCs w:val="24"/>
+        </w:rPr>
+        <w:t>Se deben evitar pérdidas de información durante la sesión del usuario.</w:t>
       </w:r>
     </w:p>
     <w:p>
@@ -5492,37 +5565,70 @@
           <w:ilvl w:val="0"/>
           <w:numId w:val="24"/>
         </w:numPr>
-        <w:rPr>
-          <w:rFonts w:ascii="Palatino Linotype" w:hAnsi="Palatino Linotype"/>
-          <w:sz w:val="24"/>
-          <w:szCs w:val="24"/>
-        </w:rPr>
-      </w:pPr>
-      <w:r>
-        <w:rPr>
-          <w:rFonts w:ascii="Palatino Linotype" w:hAnsi="Palatino Linotype"/>
-          <w:sz w:val="24"/>
-          <w:szCs w:val="24"/>
-        </w:rPr>
-        <w:t>Seguridad de la API garantizada mediante autenticación con tokens JWT ("</w:t>
-      </w:r>
-      <w:proofErr w:type="spellStart"/>
-      <w:r>
-        <w:rPr>
-          <w:rFonts w:ascii="Palatino Linotype" w:hAnsi="Palatino Linotype"/>
-          <w:sz w:val="24"/>
-          <w:szCs w:val="24"/>
-        </w:rPr>
-        <w:t>Json</w:t>
-      </w:r>
-      <w:proofErr w:type="spellEnd"/>
-      <w:r>
-        <w:rPr>
-          <w:rFonts w:ascii="Palatino Linotype" w:hAnsi="Palatino Linotype"/>
-          <w:sz w:val="24"/>
-          <w:szCs w:val="24"/>
-        </w:rPr>
-        <w:t xml:space="preserve"> Web Tokens").</w:t>
+        <w:jc w:val="both"/>
+        <w:rPr>
+          <w:rFonts w:ascii="Palatino Linotype" w:hAnsi="Palatino Linotype"/>
+          <w:color w:val="000000" w:themeColor="text1"/>
+          <w:sz w:val="24"/>
+          <w:szCs w:val="24"/>
+          <w:u w:val="single"/>
+        </w:rPr>
+      </w:pPr>
+      <w:r>
+        <w:rPr>
+          <w:rFonts w:ascii="Palatino Linotype" w:hAnsi="Palatino Linotype"/>
+          <w:color w:val="000000" w:themeColor="text1"/>
+          <w:sz w:val="24"/>
+          <w:szCs w:val="24"/>
+          <w:u w:val="single"/>
+        </w:rPr>
+        <w:t>Seguridad</w:t>
+      </w:r>
+    </w:p>
+    <w:p>
+      <w:pPr>
+        <w:pStyle w:val="Prrafodelista"/>
+        <w:numPr>
+          <w:ilvl w:val="0"/>
+          <w:numId w:val="49"/>
+        </w:numPr>
+        <w:jc w:val="both"/>
+        <w:rPr>
+          <w:rFonts w:ascii="Palatino Linotype" w:hAnsi="Palatino Linotype"/>
+          <w:sz w:val="24"/>
+          <w:szCs w:val="24"/>
+        </w:rPr>
+      </w:pPr>
+      <w:r>
+        <w:rPr>
+          <w:rFonts w:ascii="Palatino Linotype" w:hAnsi="Palatino Linotype"/>
+          <w:sz w:val="24"/>
+          <w:szCs w:val="24"/>
+        </w:rPr>
+        <w:t>El sistema garantizará la protección de datos personales y credenciales, asegurando que solo el usuario legítimo pueda acceder a su información.</w:t>
+      </w:r>
+    </w:p>
+    <w:p>
+      <w:pPr>
+        <w:pStyle w:val="Prrafodelista"/>
+        <w:numPr>
+          <w:ilvl w:val="0"/>
+          <w:numId w:val="49"/>
+        </w:numPr>
+        <w:jc w:val="both"/>
+        <w:rPr>
+          <w:rFonts w:ascii="Palatino Linotype" w:hAnsi="Palatino Linotype"/>
+          <w:sz w:val="24"/>
+          <w:szCs w:val="24"/>
+        </w:rPr>
+      </w:pPr>
+      <w:r>
+        <w:rPr>
+          <w:rFonts w:ascii="Palatino Linotype" w:hAnsi="Palatino Linotype"/>
+          <w:sz w:val="24"/>
+          <w:szCs w:val="24"/>
+        </w:rPr>
+        <w:t>El acceso estará protegido mediante mecanismos seguros de autenticación.</w:t>
       </w:r>
     </w:p>
     <w:p>
@@ -5532,35 +5638,45 @@
           <w:ilvl w:val="0"/>
           <w:numId w:val="24"/>
         </w:numPr>
-        <w:rPr>
-          <w:rFonts w:ascii="Palatino Linotype" w:hAnsi="Palatino Linotype"/>
-          <w:sz w:val="24"/>
-          <w:szCs w:val="24"/>
-        </w:rPr>
-      </w:pPr>
-      <w:r>
-        <w:rPr>
-          <w:rFonts w:ascii="Palatino Linotype" w:hAnsi="Palatino Linotype"/>
-          <w:sz w:val="24"/>
-          <w:szCs w:val="24"/>
-        </w:rPr>
-        <w:t xml:space="preserve">Realización de pruebas </w:t>
-      </w:r>
-      <w:r>
-        <w:rPr>
-          <w:rFonts w:ascii="Palatino Linotype" w:hAnsi="Palatino Linotype"/>
-          <w:sz w:val="24"/>
-          <w:szCs w:val="24"/>
-        </w:rPr>
-        <w:t>con dispositivos físicos</w:t>
-      </w:r>
-      <w:r>
-        <w:rPr>
-          <w:rFonts w:ascii="Palatino Linotype" w:hAnsi="Palatino Linotype"/>
-          <w:sz w:val="24"/>
-          <w:szCs w:val="24"/>
-        </w:rPr>
-        <w:t xml:space="preserve"> para validar la experiencia del usuario.</w:t>
+        <w:jc w:val="both"/>
+        <w:rPr>
+          <w:rFonts w:ascii="Palatino Linotype" w:hAnsi="Palatino Linotype"/>
+          <w:sz w:val="24"/>
+          <w:szCs w:val="24"/>
+          <w:u w:val="single"/>
+        </w:rPr>
+      </w:pPr>
+      <w:r>
+        <w:rPr>
+          <w:rFonts w:ascii="Palatino Linotype" w:hAnsi="Palatino Linotype"/>
+          <w:sz w:val="24"/>
+          <w:szCs w:val="24"/>
+          <w:u w:val="single"/>
+        </w:rPr>
+        <w:t>Eficiencia</w:t>
+      </w:r>
+    </w:p>
+    <w:p>
+      <w:pPr>
+        <w:pStyle w:val="Prrafodelista"/>
+        <w:numPr>
+          <w:ilvl w:val="0"/>
+          <w:numId w:val="49"/>
+        </w:numPr>
+        <w:jc w:val="both"/>
+        <w:rPr>
+          <w:rFonts w:ascii="Palatino Linotype" w:hAnsi="Palatino Linotype"/>
+          <w:sz w:val="24"/>
+          <w:szCs w:val="24"/>
+        </w:rPr>
+      </w:pPr>
+      <w:r>
+        <w:rPr>
+          <w:rFonts w:ascii="Palatino Linotype" w:hAnsi="Palatino Linotype"/>
+          <w:sz w:val="24"/>
+          <w:szCs w:val="24"/>
+        </w:rPr>
+        <w:t>El sistema debe responder de forma rápida y fluida a las interacciones del usuario, incluso en dispositivos con recursos limitados.</w:t>
       </w:r>
     </w:p>
     <w:p>
@@ -5579,6 +5695,7 @@
           <w:szCs w:val="28"/>
         </w:rPr>
       </w:pPr>
+      <w:bookmarkStart w:id="14" w:name="_Toc196632755"/>
       <w:r>
         <w:rPr>
           <w:rFonts w:ascii="Palatino Linotype" w:hAnsi="Palatino Linotype"/>
@@ -5590,7 +5707,6 @@
         </w:rPr>
         <w:t xml:space="preserve"> </w:t>
       </w:r>
-      <w:bookmarkStart w:id="14" w:name="_Toc196632755"/>
       <w:r>
         <w:rPr>
           <w:rFonts w:ascii="Palatino Linotype" w:hAnsi="Palatino Linotype"/>
@@ -5607,7 +5723,7 @@
           <w:noProof/>
         </w:rPr>
         <w:drawing>
-          <wp:anchor distT="0" distB="0" distL="114300" distR="114300" simplePos="0" relativeHeight="251670528" behindDoc="1" locked="0" layoutInCell="1" allowOverlap="1" wp14:anchorId="703D0E3B" wp14:editId="53993A97">
+          <wp:anchor distT="0" distB="0" distL="114300" distR="114300" simplePos="0" relativeHeight="251659776" behindDoc="1" locked="0" layoutInCell="1" allowOverlap="1" wp14:anchorId="703D0E3B" wp14:editId="53993A97">
             <wp:simplePos x="0" y="0"/>
             <wp:positionH relativeFrom="column">
               <wp:posOffset>3020695</wp:posOffset>
@@ -5675,24 +5791,58 @@
     <w:p>
       <w:pPr>
         <w:ind w:left="360"/>
-        <w:rPr>
-          <w:rFonts w:ascii="Palatino Linotype" w:hAnsi="Palatino Linotype"/>
-          <w:sz w:val="24"/>
-          <w:szCs w:val="24"/>
-        </w:rPr>
-      </w:pPr>
-      <w:r>
-        <w:rPr>
-          <w:rFonts w:ascii="Palatino Linotype" w:hAnsi="Palatino Linotype"/>
-          <w:sz w:val="24"/>
-          <w:szCs w:val="24"/>
-        </w:rPr>
-        <w:t>Los casos de uso, derivados de los requisitos funcionales, muestran la manera en que los “actores” interactúan con el sistema, estableciendo las funcionalidades principales desde el punto de vista de quien utiliza la aplicación.</w:t>
+        <w:jc w:val="both"/>
+        <w:rPr>
+          <w:rFonts w:ascii="Palatino Linotype" w:hAnsi="Palatino Linotype"/>
+          <w:sz w:val="24"/>
+          <w:szCs w:val="24"/>
+        </w:rPr>
+      </w:pPr>
+      <w:r>
+        <w:rPr>
+          <w:rFonts w:ascii="Palatino Linotype" w:hAnsi="Palatino Linotype"/>
+          <w:sz w:val="24"/>
+          <w:szCs w:val="24"/>
+        </w:rPr>
+        <w:t>Los casos de uso, derivados de los requisitos funcionales, muestran la manera en que los “actores” interactúan</w:t>
+      </w:r>
+      <w:r>
+        <w:rPr>
+          <w:rFonts w:ascii="Palatino Linotype" w:hAnsi="Palatino Linotype"/>
+          <w:sz w:val="24"/>
+          <w:szCs w:val="24"/>
+        </w:rPr>
+        <w:t xml:space="preserve"> </w:t>
+      </w:r>
+      <w:r>
+        <w:rPr>
+          <w:rFonts w:ascii="Palatino Linotype" w:hAnsi="Palatino Linotype"/>
+          <w:sz w:val="24"/>
+          <w:szCs w:val="24"/>
+        </w:rPr>
+        <w:t>con el sistema,</w:t>
+      </w:r>
+      <w:r>
+        <w:rPr>
+          <w:rFonts w:ascii="Palatino Linotype" w:hAnsi="Palatino Linotype"/>
+          <w:sz w:val="24"/>
+          <w:szCs w:val="24"/>
+        </w:rPr>
+        <w:t xml:space="preserve"> </w:t>
+      </w:r>
+      <w:r>
+        <w:rPr>
+          <w:rFonts w:ascii="Palatino Linotype" w:hAnsi="Palatino Linotype"/>
+          <w:sz w:val="24"/>
+          <w:szCs w:val="24"/>
+        </w:rPr>
+        <w:t>estableciendo las funcionalidades principales desde el punto de vista de quien utiliza la aplicación.</w:t>
       </w:r>
     </w:p>
     <w:p>
       <w:pPr>
         <w:ind w:left="360"/>
+        <w:jc w:val="both"/>
         <w:rPr>
           <w:rFonts w:ascii="Palatino Linotype" w:hAnsi="Palatino Linotype"/>
           <w:sz w:val="24"/>
@@ -5715,16 +5865,6 @@
         </w:rPr>
         <w:tab/>
       </w:r>
-    </w:p>
-    <w:p>
-      <w:pPr>
-        <w:ind w:left="708"/>
-        <w:rPr>
-          <w:rFonts w:ascii="Palatino Linotype" w:hAnsi="Palatino Linotype"/>
-          <w:sz w:val="20"/>
-          <w:szCs w:val="20"/>
-        </w:rPr>
-      </w:pPr>
     </w:p>
     <w:p>
       <w:pPr>
@@ -5750,6 +5890,7 @@
           <w:color w:val="000000" w:themeColor="text1"/>
           <w:u w:val="single"/>
         </w:rPr>
+        <w:lastRenderedPageBreak/>
         <w:t>Diseño</w:t>
       </w:r>
       <w:bookmarkEnd w:id="15"/>
@@ -5806,6 +5947,7 @@
     <w:p>
       <w:pPr>
         <w:ind w:left="360"/>
+        <w:jc w:val="both"/>
         <w:rPr>
           <w:rFonts w:ascii="Palatino Linotype" w:eastAsiaTheme="majorEastAsia" w:hAnsi="Palatino Linotype" w:cstheme="majorBidi"/>
           <w:b/>
@@ -5848,6 +5990,7 @@
     <w:p>
       <w:pPr>
         <w:ind w:left="360"/>
+        <w:jc w:val="both"/>
         <w:rPr>
           <w:rFonts w:ascii="Palatino Linotype" w:eastAsia="Times New Roman" w:hAnsi="Palatino Linotype" w:cs="Times New Roman"/>
           <w:sz w:val="24"/>
@@ -5862,8 +6005,9 @@
           <w:szCs w:val="24"/>
           <w:lang w:eastAsia="es-ES"/>
         </w:rPr>
-        <w:t>La solución sigue un modelo cliente-servidor.</w:t>
-      </w:r>
+        <w:t xml:space="preserve">La solución sigue un modelo cliente-servidor. Se estructura internamente bajo los principios de </w:t>
+      </w:r>
+      <w:proofErr w:type="spellStart"/>
       <w:r>
         <w:rPr>
           <w:rFonts w:ascii="Palatino Linotype" w:eastAsia="Times New Roman" w:hAnsi="Palatino Linotype" w:cs="Times New Roman"/>
@@ -5871,8 +6015,19 @@
           <w:szCs w:val="24"/>
           <w:lang w:eastAsia="es-ES"/>
         </w:rPr>
+        <w:t>Clean</w:t>
+      </w:r>
+      <w:proofErr w:type="spellEnd"/>
+      <w:r>
+        <w:rPr>
+          <w:rFonts w:ascii="Palatino Linotype" w:eastAsia="Times New Roman" w:hAnsi="Palatino Linotype" w:cs="Times New Roman"/>
+          <w:sz w:val="24"/>
+          <w:szCs w:val="24"/>
+          <w:lang w:eastAsia="es-ES"/>
+        </w:rPr>
         <w:t xml:space="preserve"> </w:t>
       </w:r>
+      <w:proofErr w:type="spellStart"/>
       <w:r>
         <w:rPr>
           <w:rFonts w:ascii="Palatino Linotype" w:eastAsia="Times New Roman" w:hAnsi="Palatino Linotype" w:cs="Times New Roman"/>
@@ -5880,9 +6035,9 @@
           <w:szCs w:val="24"/>
           <w:lang w:eastAsia="es-ES"/>
         </w:rPr>
-        <w:t xml:space="preserve">Se estructura internamente bajo los principios de </w:t>
-      </w:r>
-      <w:proofErr w:type="spellStart"/>
+        <w:t>Architecture</w:t>
+      </w:r>
+      <w:proofErr w:type="spellEnd"/>
       <w:r>
         <w:rPr>
           <w:rFonts w:ascii="Palatino Linotype" w:eastAsia="Times New Roman" w:hAnsi="Palatino Linotype" w:cs="Times New Roman"/>
@@ -5890,73 +6045,7 @@
           <w:szCs w:val="24"/>
           <w:lang w:eastAsia="es-ES"/>
         </w:rPr>
-        <w:t>Clean</w:t>
-      </w:r>
-      <w:proofErr w:type="spellEnd"/>
-      <w:r>
-        <w:rPr>
-          <w:rFonts w:ascii="Palatino Linotype" w:eastAsia="Times New Roman" w:hAnsi="Palatino Linotype" w:cs="Times New Roman"/>
-          <w:sz w:val="24"/>
-          <w:szCs w:val="24"/>
-          <w:lang w:eastAsia="es-ES"/>
-        </w:rPr>
-        <w:t xml:space="preserve"> </w:t>
-      </w:r>
-      <w:proofErr w:type="spellStart"/>
-      <w:r>
-        <w:rPr>
-          <w:rFonts w:ascii="Palatino Linotype" w:eastAsia="Times New Roman" w:hAnsi="Palatino Linotype" w:cs="Times New Roman"/>
-          <w:sz w:val="24"/>
-          <w:szCs w:val="24"/>
-          <w:lang w:eastAsia="es-ES"/>
-        </w:rPr>
-        <w:t>Architecture</w:t>
-      </w:r>
-      <w:proofErr w:type="spellEnd"/>
-      <w:r>
-        <w:rPr>
-          <w:rFonts w:ascii="Palatino Linotype" w:eastAsia="Times New Roman" w:hAnsi="Palatino Linotype" w:cs="Times New Roman"/>
-          <w:sz w:val="24"/>
-          <w:szCs w:val="24"/>
-          <w:lang w:eastAsia="es-ES"/>
-        </w:rPr>
-        <w:t xml:space="preserve">, permitiendo separación clara </w:t>
-      </w:r>
-      <w:r>
-        <w:rPr>
-          <w:rFonts w:ascii="Palatino Linotype" w:eastAsia="Times New Roman" w:hAnsi="Palatino Linotype" w:cs="Times New Roman"/>
-          <w:sz w:val="24"/>
-          <w:szCs w:val="24"/>
-          <w:lang w:eastAsia="es-ES"/>
-        </w:rPr>
-        <w:t>de toda su estructura</w:t>
-      </w:r>
-      <w:r>
-        <w:rPr>
-          <w:rFonts w:ascii="Palatino Linotype" w:eastAsia="Times New Roman" w:hAnsi="Palatino Linotype" w:cs="Times New Roman"/>
-          <w:sz w:val="24"/>
-          <w:szCs w:val="24"/>
-          <w:lang w:eastAsia="es-ES"/>
-        </w:rPr>
-        <w:t>.</w:t>
-      </w:r>
-      <w:r>
-        <w:rPr>
-          <w:rFonts w:ascii="Palatino Linotype" w:eastAsia="Times New Roman" w:hAnsi="Palatino Linotype" w:cs="Times New Roman"/>
-          <w:sz w:val="24"/>
-          <w:szCs w:val="24"/>
-          <w:lang w:eastAsia="es-ES"/>
-        </w:rPr>
-        <w:t xml:space="preserve"> </w:t>
-      </w:r>
-      <w:r>
-        <w:rPr>
-          <w:rFonts w:ascii="Palatino Linotype" w:eastAsia="Times New Roman" w:hAnsi="Palatino Linotype" w:cs="Times New Roman"/>
-          <w:sz w:val="24"/>
-          <w:szCs w:val="24"/>
-          <w:lang w:eastAsia="es-ES"/>
-        </w:rPr>
-        <w:t xml:space="preserve">Además, se utilizarán prácticas de diseño adaptativo para garantizar interfaces </w:t>
+        <w:t xml:space="preserve">, permitiendo separación clara de toda su estructura. Además, se utilizarán prácticas de diseño adaptativo para garantizar interfaces </w:t>
       </w:r>
       <w:r>
         <w:rPr>
@@ -6004,7 +6093,6 @@
           <w:sz w:val="26"/>
           <w:szCs w:val="26"/>
         </w:rPr>
-        <w:lastRenderedPageBreak/>
         <w:t>Componentes</w:t>
       </w:r>
       <w:bookmarkEnd w:id="17"/>
@@ -6015,18 +6103,23 @@
         <w:pStyle w:val="Prrafodelista"/>
         <w:numPr>
           <w:ilvl w:val="0"/>
-          <w:numId w:val="32"/>
+          <w:numId w:val="50"/>
         </w:numPr>
-        <w:rPr>
+        <w:jc w:val="both"/>
+        <w:rPr>
+          <w:rStyle w:val="SubttuloCar"/>
           <w:rFonts w:ascii="Palatino Linotype" w:eastAsiaTheme="majorEastAsia" w:hAnsi="Palatino Linotype" w:cstheme="majorBidi"/>
           <w:color w:val="000000" w:themeColor="text1"/>
-          <w:sz w:val="24"/>
-          <w:szCs w:val="24"/>
-        </w:rPr>
-      </w:pPr>
-      <w:r>
-        <w:rPr>
-          <w:rFonts w:ascii="Palatino Linotype" w:hAnsi="Palatino Linotype"/>
+          <w:spacing w:val="0"/>
+          <w:sz w:val="24"/>
+          <w:szCs w:val="24"/>
+        </w:rPr>
+      </w:pPr>
+      <w:r>
+        <w:rPr>
+          <w:rStyle w:val="SubttuloCar"/>
+          <w:rFonts w:ascii="Palatino Linotype" w:hAnsi="Palatino Linotype"/>
+          <w:color w:val="000000" w:themeColor="text1"/>
           <w:sz w:val="24"/>
           <w:szCs w:val="24"/>
           <w:u w:val="single"/>
@@ -6037,7 +6130,9 @@
       <w:proofErr w:type="spellStart"/>
       <w:r>
         <w:rPr>
-          <w:rFonts w:ascii="Palatino Linotype" w:hAnsi="Palatino Linotype"/>
+          <w:rStyle w:val="SubttuloCar"/>
+          <w:rFonts w:ascii="Palatino Linotype" w:hAnsi="Palatino Linotype"/>
+          <w:color w:val="000000" w:themeColor="text1"/>
           <w:sz w:val="24"/>
           <w:szCs w:val="24"/>
           <w:u w:val="single"/>
@@ -6048,7 +6143,9 @@
       <w:proofErr w:type="spellEnd"/>
       <w:r>
         <w:rPr>
-          <w:rFonts w:ascii="Palatino Linotype" w:hAnsi="Palatino Linotype"/>
+          <w:rStyle w:val="SubttuloCar"/>
+          <w:rFonts w:ascii="Palatino Linotype" w:hAnsi="Palatino Linotype"/>
+          <w:color w:val="000000" w:themeColor="text1"/>
           <w:sz w:val="24"/>
           <w:szCs w:val="24"/>
           <w:u w:val="single"/>
@@ -6056,11 +6153,25 @@
         </w:rPr>
         <w:t xml:space="preserve"> + Dart)</w:t>
       </w:r>
-      <w:r>
-        <w:rPr>
-          <w:rFonts w:ascii="Palatino Linotype" w:hAnsi="Palatino Linotype"/>
-          <w:sz w:val="24"/>
-          <w:szCs w:val="24"/>
+    </w:p>
+    <w:p>
+      <w:pPr>
+        <w:pStyle w:val="Prrafodelista"/>
+        <w:spacing w:line="240" w:lineRule="auto"/>
+        <w:ind w:left="1068"/>
+        <w:jc w:val="both"/>
+        <w:rPr>
+          <w:rFonts w:ascii="Palatino Linotype" w:eastAsiaTheme="majorEastAsia" w:hAnsi="Palatino Linotype" w:cstheme="majorBidi"/>
+          <w:color w:val="000000" w:themeColor="text1"/>
+          <w:sz w:val="24"/>
+          <w:szCs w:val="24"/>
+        </w:rPr>
+      </w:pPr>
+      <w:r>
+        <w:rPr>
+          <w:rFonts w:ascii="Palatino Linotype" w:hAnsi="Palatino Linotype"/>
+          <w:sz w:val="2"/>
+          <w:szCs w:val="2"/>
           <w:lang w:eastAsia="es-ES"/>
         </w:rPr>
         <w:br/>
@@ -6166,8 +6277,9 @@
         <w:pStyle w:val="Prrafodelista"/>
         <w:numPr>
           <w:ilvl w:val="0"/>
-          <w:numId w:val="32"/>
+          <w:numId w:val="51"/>
         </w:numPr>
+        <w:jc w:val="both"/>
         <w:rPr>
           <w:rFonts w:ascii="Palatino Linotype" w:eastAsiaTheme="majorEastAsia" w:hAnsi="Palatino Linotype" w:cstheme="majorBidi"/>
           <w:color w:val="000000" w:themeColor="text1"/>
@@ -6251,11 +6363,24 @@
         </w:rPr>
         <w:t>)</w:t>
       </w:r>
+    </w:p>
+    <w:p>
+      <w:pPr>
+        <w:pStyle w:val="Prrafodelista"/>
+        <w:ind w:left="1068"/>
+        <w:jc w:val="both"/>
+        <w:rPr>
+          <w:rFonts w:ascii="Palatino Linotype" w:eastAsiaTheme="majorEastAsia" w:hAnsi="Palatino Linotype" w:cstheme="majorBidi"/>
+          <w:color w:val="000000" w:themeColor="text1"/>
+          <w:sz w:val="24"/>
+          <w:szCs w:val="24"/>
+        </w:rPr>
+      </w:pPr>
       <w:r>
         <w:rPr>
           <w:rFonts w:ascii="Palatino Linotype" w:eastAsia="Times New Roman" w:hAnsi="Palatino Linotype" w:cs="Times New Roman"/>
-          <w:sz w:val="24"/>
-          <w:szCs w:val="24"/>
+          <w:sz w:val="2"/>
+          <w:szCs w:val="2"/>
           <w:lang w:eastAsia="es-ES"/>
         </w:rPr>
         <w:br/>
@@ -6405,8 +6530,9 @@
         <w:pStyle w:val="Prrafodelista"/>
         <w:numPr>
           <w:ilvl w:val="0"/>
-          <w:numId w:val="32"/>
+          <w:numId w:val="52"/>
         </w:numPr>
+        <w:jc w:val="both"/>
         <w:rPr>
           <w:rFonts w:ascii="Palatino Linotype" w:eastAsiaTheme="majorEastAsia" w:hAnsi="Palatino Linotype" w:cstheme="majorBidi"/>
           <w:color w:val="000000" w:themeColor="text1"/>
@@ -6456,13 +6582,26 @@
         </w:rPr>
         <w:t>)</w:t>
       </w:r>
-      <w:r>
+    </w:p>
+    <w:p>
+      <w:pPr>
+        <w:pStyle w:val="Prrafodelista"/>
+        <w:ind w:left="1068"/>
+        <w:jc w:val="both"/>
         <w:rPr>
           <w:rFonts w:ascii="Palatino Linotype" w:eastAsia="Times New Roman" w:hAnsi="Palatino Linotype" w:cs="Times New Roman"/>
           <w:sz w:val="24"/>
           <w:szCs w:val="24"/>
           <w:lang w:eastAsia="es-ES"/>
         </w:rPr>
+      </w:pPr>
+      <w:r>
+        <w:rPr>
+          <w:rFonts w:ascii="Palatino Linotype" w:eastAsia="Times New Roman" w:hAnsi="Palatino Linotype" w:cs="Times New Roman"/>
+          <w:sz w:val="2"/>
+          <w:szCs w:val="2"/>
+          <w:lang w:eastAsia="es-ES"/>
+        </w:rPr>
         <w:br/>
       </w:r>
       <w:r>
@@ -6510,6 +6649,45 @@
         </w:rPr>
         <w:t>la información relativa a usuarios, hábitos, tareas, logros y configuraciones, asegurando su integridad y consistencia.</w:t>
       </w:r>
+    </w:p>
+    <w:p>
+      <w:pPr>
+        <w:pStyle w:val="Prrafodelista"/>
+        <w:ind w:left="1068"/>
+        <w:jc w:val="both"/>
+        <w:rPr>
+          <w:rFonts w:ascii="Palatino Linotype" w:eastAsia="Times New Roman" w:hAnsi="Palatino Linotype" w:cs="Times New Roman"/>
+          <w:sz w:val="24"/>
+          <w:szCs w:val="24"/>
+          <w:lang w:eastAsia="es-ES"/>
+        </w:rPr>
+      </w:pPr>
+    </w:p>
+    <w:p>
+      <w:pPr>
+        <w:pStyle w:val="Prrafodelista"/>
+        <w:ind w:left="1068"/>
+        <w:jc w:val="both"/>
+        <w:rPr>
+          <w:rFonts w:ascii="Palatino Linotype" w:eastAsia="Times New Roman" w:hAnsi="Palatino Linotype" w:cs="Times New Roman"/>
+          <w:sz w:val="24"/>
+          <w:szCs w:val="24"/>
+          <w:lang w:eastAsia="es-ES"/>
+        </w:rPr>
+      </w:pPr>
+    </w:p>
+    <w:p>
+      <w:pPr>
+        <w:pStyle w:val="Prrafodelista"/>
+        <w:ind w:left="1068"/>
+        <w:jc w:val="both"/>
+        <w:rPr>
+          <w:rFonts w:ascii="Palatino Linotype" w:eastAsiaTheme="majorEastAsia" w:hAnsi="Palatino Linotype" w:cstheme="majorBidi"/>
+          <w:color w:val="000000" w:themeColor="text1"/>
+          <w:sz w:val="24"/>
+          <w:szCs w:val="24"/>
+        </w:rPr>
+      </w:pPr>
     </w:p>
     <w:p>
       <w:pPr>
@@ -6528,8 +6706,9 @@
         <w:pStyle w:val="Prrafodelista"/>
         <w:numPr>
           <w:ilvl w:val="0"/>
-          <w:numId w:val="32"/>
+          <w:numId w:val="53"/>
         </w:numPr>
+        <w:jc w:val="both"/>
         <w:rPr>
           <w:rFonts w:ascii="Palatino Linotype" w:eastAsia="Times New Roman" w:hAnsi="Palatino Linotype" w:cs="Times New Roman"/>
           <w:sz w:val="24"/>
@@ -6547,62 +6726,31 @@
         </w:rPr>
         <w:t>Servicios de Nube y Virtualización</w:t>
       </w:r>
-      <w:r>
+    </w:p>
+    <w:p>
+      <w:pPr>
+        <w:pStyle w:val="Prrafodelista"/>
+        <w:ind w:left="1068"/>
+        <w:jc w:val="both"/>
         <w:rPr>
           <w:rFonts w:ascii="Palatino Linotype" w:eastAsia="Times New Roman" w:hAnsi="Palatino Linotype" w:cs="Times New Roman"/>
           <w:sz w:val="24"/>
           <w:szCs w:val="24"/>
           <w:lang w:eastAsia="es-ES"/>
         </w:rPr>
-        <w:br/>
-      </w:r>
-      <w:r>
-        <w:rPr>
-          <w:rFonts w:ascii="Palatino Linotype" w:eastAsia="Times New Roman" w:hAnsi="Palatino Linotype" w:cs="Times New Roman"/>
-          <w:sz w:val="24"/>
-          <w:szCs w:val="24"/>
-          <w:lang w:eastAsia="es-ES"/>
-        </w:rPr>
-        <w:t xml:space="preserve">A futuro, se plantea ampliar el uso de Docker para incluir, además de la base de datos MySQL, otros componentes del sistema, como la API en </w:t>
-      </w:r>
-      <w:proofErr w:type="spellStart"/>
-      <w:r>
-        <w:rPr>
-          <w:rFonts w:ascii="Palatino Linotype" w:eastAsia="Times New Roman" w:hAnsi="Palatino Linotype" w:cs="Times New Roman"/>
-          <w:sz w:val="24"/>
-          <w:szCs w:val="24"/>
-          <w:lang w:eastAsia="es-ES"/>
-        </w:rPr>
-        <w:t>Rust</w:t>
-      </w:r>
-      <w:proofErr w:type="spellEnd"/>
-      <w:r>
-        <w:rPr>
-          <w:rFonts w:ascii="Palatino Linotype" w:eastAsia="Times New Roman" w:hAnsi="Palatino Linotype" w:cs="Times New Roman"/>
-          <w:sz w:val="24"/>
-          <w:szCs w:val="24"/>
-          <w:lang w:eastAsia="es-ES"/>
-        </w:rPr>
-        <w:t>, consiguiendo una arquitectura más modular, escalable y sencilla de desplegar. Además, también se plantea la integración de notificaciones.</w:t>
-      </w:r>
-    </w:p>
-    <w:p>
-      <w:pPr>
-        <w:ind w:left="708"/>
-        <w:rPr>
-          <w:sz w:val="10"/>
-          <w:szCs w:val="10"/>
-        </w:rPr>
-      </w:pPr>
-      <w:r>
+      </w:pPr>
+      <w:r>
+        <w:rPr>
+          <w:noProof/>
+        </w:rPr>
         <w:drawing>
-          <wp:anchor distT="0" distB="0" distL="114300" distR="114300" simplePos="0" relativeHeight="251679744" behindDoc="1" locked="0" layoutInCell="1" allowOverlap="1" wp14:anchorId="1505EBD4" wp14:editId="1609CB19">
+          <wp:anchor distT="0" distB="0" distL="114300" distR="114300" simplePos="0" relativeHeight="251660800" behindDoc="1" locked="0" layoutInCell="1" allowOverlap="1" wp14:anchorId="1505EBD4" wp14:editId="25936CD6">
             <wp:simplePos x="0" y="0"/>
             <wp:positionH relativeFrom="column">
-              <wp:posOffset>-142875</wp:posOffset>
+              <wp:posOffset>-190500</wp:posOffset>
             </wp:positionH>
             <wp:positionV relativeFrom="paragraph">
-              <wp:posOffset>113665</wp:posOffset>
+              <wp:posOffset>1363345</wp:posOffset>
             </wp:positionV>
             <wp:extent cx="5996940" cy="1465580"/>
             <wp:effectExtent l="0" t="0" r="3810" b="1270"/>
@@ -6659,6 +6807,62 @@
           </wp:anchor>
         </w:drawing>
       </w:r>
+      <w:r>
+        <w:rPr>
+          <w:rFonts w:ascii="Palatino Linotype" w:eastAsia="Times New Roman" w:hAnsi="Palatino Linotype" w:cs="Times New Roman"/>
+          <w:sz w:val="2"/>
+          <w:szCs w:val="2"/>
+          <w:lang w:eastAsia="es-ES"/>
+        </w:rPr>
+        <w:br/>
+      </w:r>
+      <w:r>
+        <w:rPr>
+          <w:rFonts w:ascii="Palatino Linotype" w:eastAsia="Times New Roman" w:hAnsi="Palatino Linotype" w:cs="Times New Roman"/>
+          <w:sz w:val="24"/>
+          <w:szCs w:val="24"/>
+          <w:lang w:eastAsia="es-ES"/>
+        </w:rPr>
+        <w:t xml:space="preserve">A futuro, se plantea ampliar el uso de Docker para incluir, además de la base de datos MySQL, otros componentes del sistema, como la API en </w:t>
+      </w:r>
+      <w:proofErr w:type="spellStart"/>
+      <w:r>
+        <w:rPr>
+          <w:rFonts w:ascii="Palatino Linotype" w:eastAsia="Times New Roman" w:hAnsi="Palatino Linotype" w:cs="Times New Roman"/>
+          <w:sz w:val="24"/>
+          <w:szCs w:val="24"/>
+          <w:lang w:eastAsia="es-ES"/>
+        </w:rPr>
+        <w:t>Rust</w:t>
+      </w:r>
+      <w:proofErr w:type="spellEnd"/>
+      <w:r>
+        <w:rPr>
+          <w:rFonts w:ascii="Palatino Linotype" w:eastAsia="Times New Roman" w:hAnsi="Palatino Linotype" w:cs="Times New Roman"/>
+          <w:sz w:val="24"/>
+          <w:szCs w:val="24"/>
+          <w:lang w:eastAsia="es-ES"/>
+        </w:rPr>
+        <w:t>, consiguiendo una arquitectura más modular, escalable y sencilla de desplegar. Además, también se plantea la integración de notificaciones.</w:t>
+      </w:r>
+    </w:p>
+    <w:p>
+      <w:pPr>
+        <w:ind w:left="708"/>
+        <w:rPr>
+          <w:sz w:val="10"/>
+          <w:szCs w:val="10"/>
+        </w:rPr>
+      </w:pPr>
+    </w:p>
+    <w:p>
+      <w:pPr>
+        <w:ind w:left="708"/>
+        <w:rPr>
+          <w:sz w:val="2"/>
+          <w:szCs w:val="2"/>
+        </w:rPr>
+      </w:pPr>
     </w:p>
     <w:p>
       <w:pPr>
@@ -6685,7 +6889,6 @@
           <w:sz w:val="28"/>
           <w:szCs w:val="28"/>
         </w:rPr>
-        <w:lastRenderedPageBreak/>
         <w:t xml:space="preserve"> </w:t>
       </w:r>
       <w:bookmarkStart w:id="19" w:name="_Toc196632759"/>
@@ -6705,6 +6908,7 @@
     <w:p>
       <w:pPr>
         <w:ind w:left="360"/>
+        <w:jc w:val="both"/>
         <w:rPr>
           <w:rFonts w:ascii="Palatino Linotype" w:hAnsi="Palatino Linotype"/>
           <w:sz w:val="24"/>
@@ -6761,6 +6965,70 @@
         </w:rPr>
         <w:t>(ESTÁ EN PROCESO)</w:t>
       </w:r>
+    </w:p>
+    <w:p>
+      <w:pPr>
+        <w:rPr>
+          <w:sz w:val="16"/>
+          <w:szCs w:val="16"/>
+        </w:rPr>
+      </w:pPr>
+    </w:p>
+    <w:p>
+      <w:pPr>
+        <w:rPr>
+          <w:sz w:val="16"/>
+          <w:szCs w:val="16"/>
+        </w:rPr>
+      </w:pPr>
+    </w:p>
+    <w:p>
+      <w:pPr>
+        <w:rPr>
+          <w:sz w:val="16"/>
+          <w:szCs w:val="16"/>
+        </w:rPr>
+      </w:pPr>
+    </w:p>
+    <w:p>
+      <w:pPr>
+        <w:rPr>
+          <w:sz w:val="16"/>
+          <w:szCs w:val="16"/>
+        </w:rPr>
+      </w:pPr>
+    </w:p>
+    <w:p>
+      <w:pPr>
+        <w:rPr>
+          <w:sz w:val="16"/>
+          <w:szCs w:val="16"/>
+        </w:rPr>
+      </w:pPr>
+    </w:p>
+    <w:p>
+      <w:pPr>
+        <w:rPr>
+          <w:sz w:val="16"/>
+          <w:szCs w:val="16"/>
+        </w:rPr>
+      </w:pPr>
+    </w:p>
+    <w:p>
+      <w:pPr>
+        <w:rPr>
+          <w:sz w:val="16"/>
+          <w:szCs w:val="16"/>
+        </w:rPr>
+      </w:pPr>
+    </w:p>
+    <w:p>
+      <w:pPr>
+        <w:rPr>
+          <w:sz w:val="16"/>
+          <w:szCs w:val="16"/>
+        </w:rPr>
+      </w:pPr>
     </w:p>
     <w:p>
       <w:pPr>
@@ -6794,6 +7062,7 @@
           <w:color w:val="000000" w:themeColor="text1"/>
           <w:u w:val="single"/>
         </w:rPr>
+        <w:lastRenderedPageBreak/>
         <w:t>Base de datos</w:t>
       </w:r>
       <w:bookmarkEnd w:id="20"/>
@@ -6853,6 +7122,7 @@
     <w:p>
       <w:pPr>
         <w:ind w:left="708"/>
+        <w:jc w:val="both"/>
         <w:rPr>
           <w:rFonts w:ascii="Palatino Linotype" w:hAnsi="Palatino Linotype"/>
           <w:sz w:val="24"/>
@@ -6884,6 +7154,7 @@
           <w:ilvl w:val="0"/>
           <w:numId w:val="24"/>
         </w:numPr>
+        <w:jc w:val="both"/>
       </w:pPr>
       <w:r>
         <w:rPr>
@@ -6901,6 +7172,7 @@
           <w:ilvl w:val="0"/>
           <w:numId w:val="24"/>
         </w:numPr>
+        <w:jc w:val="both"/>
       </w:pPr>
       <w:r>
         <w:rPr>
@@ -6932,6 +7204,7 @@
     <w:p>
       <w:pPr>
         <w:ind w:left="708"/>
+        <w:jc w:val="both"/>
       </w:pPr>
       <w:r>
         <w:rPr>
@@ -7011,31 +7284,6 @@
         </w:rPr>
         <w:t>Esta estructura híbrida de almacenamiento garantiza una experiencia de usuario fluida y continua, independientemente de la disponibilidad de red.</w:t>
       </w:r>
-    </w:p>
-    <w:p>
-      <w:pPr>
-        <w:ind w:left="360"/>
-      </w:pPr>
-    </w:p>
-    <w:p>
-      <w:pPr>
-        <w:ind w:left="360"/>
-      </w:pPr>
-    </w:p>
-    <w:p>
-      <w:pPr>
-        <w:ind w:left="360"/>
-      </w:pPr>
-    </w:p>
-    <w:p>
-      <w:pPr>
-        <w:ind w:left="360"/>
-      </w:pPr>
-    </w:p>
-    <w:p>
-      <w:pPr>
-        <w:ind w:left="360"/>
-      </w:pPr>
     </w:p>
     <w:p>
       <w:pPr>
@@ -7055,24 +7303,26 @@
       </w:pPr>
       <w:bookmarkStart w:id="22" w:name="_Toc196632762"/>
       <w:r>
-        <w:lastRenderedPageBreak/>
+        <w:rPr>
+          <w:noProof/>
+        </w:rPr>
         <w:drawing>
-          <wp:anchor distT="0" distB="0" distL="114300" distR="114300" simplePos="0" relativeHeight="251685888" behindDoc="1" locked="0" layoutInCell="1" allowOverlap="1" wp14:anchorId="44956747" wp14:editId="1AA7F62A">
+          <wp:anchor distT="0" distB="0" distL="114300" distR="114300" simplePos="0" relativeHeight="251662848" behindDoc="1" locked="0" layoutInCell="1" allowOverlap="1" wp14:anchorId="44956747" wp14:editId="573EC920">
             <wp:simplePos x="0" y="0"/>
             <wp:positionH relativeFrom="column">
-              <wp:posOffset>88265</wp:posOffset>
+              <wp:posOffset>233680</wp:posOffset>
             </wp:positionH>
             <wp:positionV relativeFrom="paragraph">
-              <wp:posOffset>268605</wp:posOffset>
+              <wp:posOffset>443230</wp:posOffset>
             </wp:positionV>
-            <wp:extent cx="5791200" cy="3776980"/>
-            <wp:effectExtent l="0" t="0" r="0" b="0"/>
+            <wp:extent cx="5648325" cy="3495675"/>
+            <wp:effectExtent l="0" t="0" r="9525" b="9525"/>
             <wp:wrapThrough wrapText="bothSides">
               <wp:wrapPolygon edited="0">
                 <wp:start x="0" y="0"/>
-                <wp:lineTo x="0" y="21462"/>
-                <wp:lineTo x="21529" y="21462"/>
-                <wp:lineTo x="21529" y="0"/>
+                <wp:lineTo x="0" y="21541"/>
+                <wp:lineTo x="21564" y="21541"/>
+                <wp:lineTo x="21564" y="0"/>
                 <wp:lineTo x="0" y="0"/>
               </wp:wrapPolygon>
             </wp:wrapThrough>
@@ -7102,7 +7352,7 @@
                   <pic:spPr>
                     <a:xfrm>
                       <a:off x="0" y="0"/>
-                      <a:ext cx="5791200" cy="3776980"/>
+                      <a:ext cx="5648325" cy="3495675"/>
                     </a:xfrm>
                     <a:prstGeom prst="rect">
                       <a:avLst/>
@@ -7162,6 +7412,7 @@
           <w:ilvl w:val="0"/>
           <w:numId w:val="39"/>
         </w:numPr>
+        <w:jc w:val="both"/>
         <w:rPr>
           <w:rFonts w:ascii="Palatino Linotype" w:hAnsi="Palatino Linotype"/>
           <w:sz w:val="24"/>
@@ -7176,6 +7427,7 @@
           <w:sz w:val="26"/>
           <w:szCs w:val="26"/>
         </w:rPr>
+        <w:lastRenderedPageBreak/>
         <w:t>Usuario</w:t>
       </w:r>
       <w:r>
@@ -7204,6 +7456,7 @@
           <w:ilvl w:val="0"/>
           <w:numId w:val="40"/>
         </w:numPr>
+        <w:jc w:val="both"/>
         <w:rPr>
           <w:rFonts w:ascii="Palatino Linotype" w:hAnsi="Palatino Linotype"/>
           <w:sz w:val="24"/>
@@ -7262,6 +7515,7 @@
           <w:ilvl w:val="0"/>
           <w:numId w:val="34"/>
         </w:numPr>
+        <w:jc w:val="both"/>
         <w:rPr>
           <w:rFonts w:ascii="Palatino Linotype" w:hAnsi="Palatino Linotype"/>
           <w:sz w:val="24"/>
@@ -7304,6 +7558,7 @@
           <w:ilvl w:val="0"/>
           <w:numId w:val="40"/>
         </w:numPr>
+        <w:jc w:val="both"/>
         <w:rPr>
           <w:rFonts w:ascii="Palatino Linotype" w:hAnsi="Palatino Linotype"/>
           <w:sz w:val="24"/>
@@ -7362,6 +7617,7 @@
           <w:ilvl w:val="0"/>
           <w:numId w:val="35"/>
         </w:numPr>
+        <w:jc w:val="both"/>
         <w:rPr>
           <w:rFonts w:ascii="Palatino Linotype" w:hAnsi="Palatino Linotype"/>
           <w:sz w:val="24"/>
@@ -7376,17 +7632,7 @@
           <w:sz w:val="24"/>
           <w:szCs w:val="24"/>
         </w:rPr>
-        <w:t>Hábitos</w:t>
-      </w:r>
-      <w:r>
-        <w:rPr>
-          <w:rFonts w:ascii="Palatino Linotype" w:hAnsi="Palatino Linotype"/>
-          <w:b/>
-          <w:bCs/>
-          <w:sz w:val="24"/>
-          <w:szCs w:val="24"/>
-        </w:rPr>
-        <w:t xml:space="preserve">: </w:t>
+        <w:t xml:space="preserve">Hábitos: </w:t>
       </w:r>
       <w:r>
         <w:rPr>
@@ -7404,6 +7650,7 @@
           <w:ilvl w:val="0"/>
           <w:numId w:val="40"/>
         </w:numPr>
+        <w:jc w:val="both"/>
         <w:rPr>
           <w:rFonts w:ascii="Palatino Linotype" w:hAnsi="Palatino Linotype"/>
           <w:sz w:val="24"/>
@@ -7462,6 +7709,7 @@
           <w:ilvl w:val="0"/>
           <w:numId w:val="36"/>
         </w:numPr>
+        <w:jc w:val="both"/>
         <w:rPr>
           <w:rFonts w:ascii="Palatino Linotype" w:hAnsi="Palatino Linotype"/>
           <w:sz w:val="24"/>
@@ -7504,6 +7752,7 @@
           <w:ilvl w:val="0"/>
           <w:numId w:val="40"/>
         </w:numPr>
+        <w:jc w:val="both"/>
         <w:rPr>
           <w:rFonts w:ascii="Palatino Linotype" w:hAnsi="Palatino Linotype"/>
           <w:sz w:val="24"/>
@@ -7562,6 +7811,7 @@
           <w:ilvl w:val="0"/>
           <w:numId w:val="37"/>
         </w:numPr>
+        <w:jc w:val="both"/>
         <w:rPr>
           <w:rFonts w:ascii="Palatino Linotype" w:hAnsi="Palatino Linotype"/>
           <w:sz w:val="24"/>
@@ -7576,17 +7826,7 @@
           <w:sz w:val="24"/>
           <w:szCs w:val="24"/>
         </w:rPr>
-        <w:t>Metas</w:t>
-      </w:r>
-      <w:r>
-        <w:rPr>
-          <w:rFonts w:ascii="Palatino Linotype" w:hAnsi="Palatino Linotype"/>
-          <w:b/>
-          <w:bCs/>
-          <w:sz w:val="24"/>
-          <w:szCs w:val="24"/>
-        </w:rPr>
-        <w:t xml:space="preserve">: </w:t>
+        <w:t xml:space="preserve">Metas: </w:t>
       </w:r>
       <w:r>
         <w:rPr>
@@ -7604,6 +7844,7 @@
           <w:ilvl w:val="0"/>
           <w:numId w:val="40"/>
         </w:numPr>
+        <w:jc w:val="both"/>
         <w:rPr>
           <w:rFonts w:ascii="Palatino Linotype" w:hAnsi="Palatino Linotype"/>
           <w:sz w:val="24"/>
@@ -7680,6 +7921,7 @@
           <w:ilvl w:val="0"/>
           <w:numId w:val="38"/>
         </w:numPr>
+        <w:jc w:val="both"/>
         <w:rPr>
           <w:rFonts w:ascii="Palatino Linotype" w:hAnsi="Palatino Linotype"/>
           <w:sz w:val="24"/>
@@ -7694,33 +7936,15 @@
           <w:sz w:val="24"/>
           <w:szCs w:val="24"/>
         </w:rPr>
-        <w:t>Logros</w:t>
-      </w:r>
-      <w:r>
-        <w:rPr>
-          <w:rFonts w:ascii="Palatino Linotype" w:hAnsi="Palatino Linotype"/>
-          <w:b/>
-          <w:bCs/>
-          <w:sz w:val="24"/>
-          <w:szCs w:val="24"/>
-        </w:rPr>
-        <w:t>:</w:t>
-      </w:r>
-      <w:r>
-        <w:rPr>
-          <w:rFonts w:ascii="Palatino Linotype" w:hAnsi="Palatino Linotype"/>
-          <w:sz w:val="24"/>
-          <w:szCs w:val="24"/>
-        </w:rPr>
-        <w:t xml:space="preserve"> </w:t>
-      </w:r>
-      <w:r>
-        <w:rPr>
-          <w:rFonts w:ascii="Palatino Linotype" w:hAnsi="Palatino Linotype"/>
-          <w:sz w:val="24"/>
-          <w:szCs w:val="24"/>
-        </w:rPr>
-        <w:t>Representa los logros desbloqueados por los usuarios al cumplir objetivos o alcanzar hitos dentro de la aplicación.</w:t>
+        <w:t>Logros:</w:t>
+      </w:r>
+      <w:r>
+        <w:rPr>
+          <w:rFonts w:ascii="Palatino Linotype" w:hAnsi="Palatino Linotype"/>
+          <w:sz w:val="24"/>
+          <w:szCs w:val="24"/>
+        </w:rPr>
+        <w:t xml:space="preserve"> Representa los logros desbloqueados por los usuarios al cumplir objetivos o alcanzar hitos dentro de la aplicación.</w:t>
       </w:r>
     </w:p>
     <w:p>
@@ -7730,6 +7954,7 @@
           <w:ilvl w:val="0"/>
           <w:numId w:val="40"/>
         </w:numPr>
+        <w:jc w:val="both"/>
         <w:rPr>
           <w:rFonts w:ascii="Palatino Linotype" w:hAnsi="Palatino Linotype"/>
           <w:sz w:val="24"/>
@@ -7785,6 +8010,7 @@
       <w:pPr>
         <w:spacing w:before="100" w:beforeAutospacing="1" w:after="100" w:afterAutospacing="1" w:line="240" w:lineRule="auto"/>
         <w:ind w:firstLine="708"/>
+        <w:jc w:val="both"/>
         <w:rPr>
           <w:rFonts w:ascii="Times New Roman" w:eastAsia="Times New Roman" w:hAnsi="Times New Roman" w:cs="Times New Roman"/>
           <w:sz w:val="24"/>
@@ -7800,7 +8026,6 @@
           <w:u w:val="single"/>
           <w:lang w:eastAsia="es-ES"/>
         </w:rPr>
-        <w:lastRenderedPageBreak/>
         <w:t>Usuario</w:t>
       </w:r>
       <w:r>
@@ -7937,6 +8162,7 @@
       <w:pPr>
         <w:spacing w:before="100" w:beforeAutospacing="1" w:after="100" w:afterAutospacing="1" w:line="240" w:lineRule="auto"/>
         <w:ind w:firstLine="708"/>
+        <w:jc w:val="both"/>
         <w:rPr>
           <w:rFonts w:ascii="Times New Roman" w:eastAsia="Times New Roman" w:hAnsi="Times New Roman" w:cs="Times New Roman"/>
           <w:sz w:val="24"/>
@@ -7991,35 +8217,14 @@
           <w:szCs w:val="24"/>
           <w:lang w:eastAsia="es-ES"/>
         </w:rPr>
-        <w:t>(</w:t>
-      </w:r>
-      <w:r>
-        <w:rPr>
-          <w:rFonts w:ascii="Times New Roman" w:eastAsia="Times New Roman" w:hAnsi="Times New Roman" w:cs="Times New Roman"/>
-          <w:i/>
-          <w:iCs/>
-          <w:sz w:val="24"/>
-          <w:szCs w:val="24"/>
-          <w:lang w:eastAsia="es-ES"/>
-        </w:rPr>
-        <w:t>1:1</w:t>
-      </w:r>
-      <w:r>
-        <w:rPr>
-          <w:rFonts w:ascii="Times New Roman" w:eastAsia="Times New Roman" w:hAnsi="Times New Roman" w:cs="Times New Roman"/>
-          <w:i/>
-          <w:iCs/>
-          <w:sz w:val="24"/>
-          <w:szCs w:val="24"/>
-          <w:lang w:eastAsia="es-ES"/>
-        </w:rPr>
-        <w:t>)</w:t>
+        <w:t>(1:1)</w:t>
       </w:r>
     </w:p>
     <w:p>
       <w:pPr>
         <w:spacing w:before="100" w:beforeAutospacing="1" w:after="100" w:afterAutospacing="1" w:line="240" w:lineRule="auto"/>
         <w:ind w:firstLine="708"/>
+        <w:jc w:val="both"/>
         <w:rPr>
           <w:rFonts w:ascii="Times New Roman" w:eastAsia="Times New Roman" w:hAnsi="Times New Roman" w:cs="Times New Roman"/>
           <w:sz w:val="24"/>
@@ -8148,6 +8353,9 @@
       <w:bookmarkEnd w:id="23"/>
     </w:p>
     <w:p>
+      <w:pPr>
+        <w:jc w:val="both"/>
+      </w:pPr>
       <w:r>
         <w:t>Para el desarrollo de ZENHABITS s</w:t>
       </w:r>
@@ -8231,6 +8439,7 @@
           <w:ilvl w:val="0"/>
           <w:numId w:val="38"/>
         </w:numPr>
+        <w:jc w:val="both"/>
         <w:rPr>
           <w:rFonts w:ascii="Palatino Linotype" w:eastAsiaTheme="majorEastAsia" w:hAnsi="Palatino Linotype" w:cstheme="majorBidi"/>
           <w:color w:val="000000" w:themeColor="text1"/>
@@ -8274,6 +8483,7 @@
           <w:numId w:val="38"/>
         </w:numPr>
         <w:ind w:left="1416" w:hanging="708"/>
+        <w:jc w:val="both"/>
         <w:rPr>
           <w:rFonts w:ascii="Palatino Linotype" w:eastAsiaTheme="majorEastAsia" w:hAnsi="Palatino Linotype" w:cstheme="majorBidi"/>
           <w:color w:val="000000" w:themeColor="text1"/>
@@ -8338,6 +8548,19 @@
         </w:rPr>
         <w:t>OS (para pruebas multiplataforma).</w:t>
       </w:r>
+    </w:p>
+    <w:p>
+      <w:pPr>
+        <w:pStyle w:val="Prrafodelista"/>
+        <w:ind w:left="1416"/>
+        <w:jc w:val="both"/>
+        <w:rPr>
+          <w:rFonts w:ascii="Palatino Linotype" w:eastAsiaTheme="majorEastAsia" w:hAnsi="Palatino Linotype" w:cstheme="majorBidi"/>
+          <w:color w:val="000000" w:themeColor="text1"/>
+          <w:sz w:val="28"/>
+          <w:szCs w:val="28"/>
+        </w:rPr>
+      </w:pPr>
     </w:p>
     <w:p>
       <w:pPr>
@@ -8364,6 +8587,7 @@
           <w:sz w:val="28"/>
           <w:szCs w:val="28"/>
         </w:rPr>
+        <w:lastRenderedPageBreak/>
         <w:t xml:space="preserve">  </w:t>
       </w:r>
       <w:bookmarkStart w:id="25" w:name="_Toc196632765"/>
@@ -9012,6 +9236,7 @@
           <w:ilvl w:val="0"/>
           <w:numId w:val="38"/>
         </w:numPr>
+        <w:jc w:val="both"/>
         <w:rPr>
           <w:rFonts w:ascii="Palatino Linotype" w:hAnsi="Palatino Linotype"/>
           <w:sz w:val="24"/>
@@ -9056,6 +9281,7 @@
           <w:ilvl w:val="0"/>
           <w:numId w:val="38"/>
         </w:numPr>
+        <w:jc w:val="both"/>
         <w:rPr>
           <w:rFonts w:ascii="Palatino Linotype" w:hAnsi="Palatino Linotype"/>
           <w:sz w:val="24"/>
@@ -9106,6 +9332,7 @@
           <w:ilvl w:val="0"/>
           <w:numId w:val="38"/>
         </w:numPr>
+        <w:jc w:val="both"/>
         <w:rPr>
           <w:rFonts w:ascii="Palatino Linotype" w:hAnsi="Palatino Linotype"/>
           <w:sz w:val="24"/>
@@ -9168,6 +9395,7 @@
           <w:ilvl w:val="0"/>
           <w:numId w:val="38"/>
         </w:numPr>
+        <w:jc w:val="both"/>
         <w:rPr>
           <w:rFonts w:ascii="Palatino Linotype" w:hAnsi="Palatino Linotype"/>
           <w:sz w:val="24"/>
@@ -9256,6 +9484,7 @@
           <w:ilvl w:val="0"/>
           <w:numId w:val="38"/>
         </w:numPr>
+        <w:jc w:val="both"/>
         <w:rPr>
           <w:rFonts w:ascii="Palatino Linotype" w:hAnsi="Palatino Linotype"/>
           <w:sz w:val="24"/>
@@ -9344,6 +9573,7 @@
           <w:ilvl w:val="0"/>
           <w:numId w:val="38"/>
         </w:numPr>
+        <w:jc w:val="both"/>
         <w:rPr>
           <w:rFonts w:ascii="Palatino Linotype" w:hAnsi="Palatino Linotype"/>
           <w:sz w:val="24"/>
@@ -9376,6 +9606,7 @@
           <w:ilvl w:val="0"/>
           <w:numId w:val="38"/>
         </w:numPr>
+        <w:jc w:val="both"/>
         <w:rPr>
           <w:rFonts w:ascii="Palatino Linotype" w:hAnsi="Palatino Linotype"/>
           <w:sz w:val="24"/>
@@ -9410,6 +9641,7 @@
           <w:ilvl w:val="0"/>
           <w:numId w:val="38"/>
         </w:numPr>
+        <w:jc w:val="both"/>
         <w:rPr>
           <w:rFonts w:ascii="Palatino Linotype" w:hAnsi="Palatino Linotype"/>
           <w:sz w:val="24"/>
@@ -9459,7 +9691,6 @@
           <w:color w:val="000000" w:themeColor="text1"/>
           <w:u w:val="single"/>
         </w:rPr>
-        <w:lastRenderedPageBreak/>
         <w:t>Interfaz</w:t>
       </w:r>
       <w:bookmarkEnd w:id="26"/>
@@ -9564,23 +9795,7 @@
           <w:sz w:val="24"/>
           <w:szCs w:val="24"/>
         </w:rPr>
-        <w:t xml:space="preserve"> </w:t>
-      </w:r>
-      <w:r>
-        <w:rPr>
-          <w:rFonts w:ascii="Palatino Linotype" w:hAnsi="Palatino Linotype"/>
-          <w:sz w:val="24"/>
-          <w:szCs w:val="24"/>
-        </w:rPr>
-        <w:t>Interfaz Gráfica de Usuario</w:t>
-      </w:r>
-      <w:r>
-        <w:rPr>
-          <w:rFonts w:ascii="Palatino Linotype" w:hAnsi="Palatino Linotype"/>
-          <w:sz w:val="24"/>
-          <w:szCs w:val="24"/>
-        </w:rPr>
-        <w:t xml:space="preserve"> presenta una estética limpia y minimalista, que facilita la navegación del usuario. Los componentes visuales están organizados de forma jerárquica para priorizar las acciones más comunes, como consultar hábitos, crear nuevas tareas y gestionar metas personales.</w:t>
+        <w:t xml:space="preserve"> Interfaz Gráfica de Usuario presenta una estética limpia y minimalista, que facilita la navegación del usuario. Los componentes visuales están organizados de forma jerárquica para priorizar las acciones más comunes, como consultar hábitos, crear nuevas tareas y gestionar metas personales.</w:t>
       </w:r>
     </w:p>
     <w:p>
@@ -9611,6 +9826,7 @@
           <w:sz w:val="26"/>
           <w:szCs w:val="26"/>
         </w:rPr>
+        <w:lastRenderedPageBreak/>
         <w:t>UI</w:t>
       </w:r>
       <w:bookmarkEnd w:id="28"/>
@@ -9710,16 +9926,7 @@
           <w:szCs w:val="24"/>
           <w:u w:val="single"/>
         </w:rPr>
-        <w:t>Pantalla Principal</w:t>
-      </w:r>
-      <w:r>
-        <w:rPr>
-          <w:rFonts w:ascii="Palatino Linotype" w:hAnsi="Palatino Linotype"/>
-          <w:sz w:val="24"/>
-          <w:szCs w:val="24"/>
-          <w:u w:val="single"/>
-        </w:rPr>
-        <w:t xml:space="preserve"> Gestión de hábitos</w:t>
+        <w:t>Pantalla Principal Gestión de hábitos</w:t>
       </w:r>
       <w:r>
         <w:rPr>
@@ -9773,16 +9980,7 @@
           <w:szCs w:val="24"/>
           <w:u w:val="single"/>
         </w:rPr>
-        <w:t xml:space="preserve">Pantalla de </w:t>
-      </w:r>
-      <w:r>
-        <w:rPr>
-          <w:rFonts w:ascii="Palatino Linotype" w:hAnsi="Palatino Linotype"/>
-          <w:sz w:val="24"/>
-          <w:szCs w:val="24"/>
-          <w:u w:val="single"/>
-        </w:rPr>
-        <w:t>Gestión de tareas</w:t>
+        <w:t>Pantalla de Gestión de tareas</w:t>
       </w:r>
       <w:r>
         <w:rPr>
@@ -9827,39 +10025,7 @@
           <w:sz w:val="24"/>
           <w:szCs w:val="24"/>
         </w:rPr>
-        <w:t xml:space="preserve">Pantalla </w:t>
-      </w:r>
-      <w:r>
-        <w:rPr>
-          <w:rFonts w:ascii="Palatino Linotype" w:hAnsi="Palatino Linotype"/>
-          <w:sz w:val="24"/>
-          <w:szCs w:val="24"/>
-        </w:rPr>
-        <w:t xml:space="preserve">con el </w:t>
-      </w:r>
-      <w:r>
-        <w:rPr>
-          <w:rFonts w:ascii="Palatino Linotype" w:hAnsi="Palatino Linotype"/>
-          <w:sz w:val="24"/>
-          <w:szCs w:val="24"/>
-        </w:rPr>
-        <w:t xml:space="preserve">formulario de creación de </w:t>
-      </w:r>
-      <w:r>
-        <w:rPr>
-          <w:rFonts w:ascii="Palatino Linotype" w:hAnsi="Palatino Linotype"/>
-          <w:sz w:val="24"/>
-          <w:szCs w:val="24"/>
-        </w:rPr>
-        <w:t>tareas</w:t>
-      </w:r>
-      <w:r>
-        <w:rPr>
-          <w:rFonts w:ascii="Palatino Linotype" w:hAnsi="Palatino Linotype"/>
-          <w:sz w:val="24"/>
-          <w:szCs w:val="24"/>
-        </w:rPr>
-        <w:t>.</w:t>
+        <w:t>Pantalla con el formulario de creación de tareas.</w:t>
       </w:r>
     </w:p>
     <w:p>
@@ -9884,16 +10050,7 @@
           <w:szCs w:val="24"/>
           <w:u w:val="single"/>
         </w:rPr>
-        <w:t xml:space="preserve">Pantalla de Gestión de </w:t>
-      </w:r>
-      <w:r>
-        <w:rPr>
-          <w:rFonts w:ascii="Palatino Linotype" w:hAnsi="Palatino Linotype"/>
-          <w:sz w:val="24"/>
-          <w:szCs w:val="24"/>
-          <w:u w:val="single"/>
-        </w:rPr>
-        <w:t>metas</w:t>
+        <w:t>Pantalla de Gestión de metas</w:t>
       </w:r>
       <w:r>
         <w:rPr>
@@ -9909,15 +10066,7 @@
           <w:sz w:val="24"/>
           <w:szCs w:val="24"/>
         </w:rPr>
-        <w:t xml:space="preserve">Se podrán visualizar y navegar al formulario para añadir </w:t>
-      </w:r>
-      <w:r>
-        <w:rPr>
-          <w:rFonts w:ascii="Palatino Linotype" w:hAnsi="Palatino Linotype"/>
-          <w:sz w:val="24"/>
-          <w:szCs w:val="24"/>
-        </w:rPr>
-        <w:t>nuevas metas</w:t>
+        <w:t>Se podrán visualizar y navegar al formulario para añadir nuevas metas</w:t>
       </w:r>
       <w:r>
         <w:rPr>
@@ -9946,23 +10095,7 @@
           <w:sz w:val="24"/>
           <w:szCs w:val="24"/>
         </w:rPr>
-        <w:t xml:space="preserve">Pantalla con el formulario de creación de </w:t>
-      </w:r>
-      <w:r>
-        <w:rPr>
-          <w:rFonts w:ascii="Palatino Linotype" w:hAnsi="Palatino Linotype"/>
-          <w:sz w:val="24"/>
-          <w:szCs w:val="24"/>
-        </w:rPr>
-        <w:t>metas</w:t>
-      </w:r>
-      <w:r>
-        <w:rPr>
-          <w:rFonts w:ascii="Palatino Linotype" w:hAnsi="Palatino Linotype"/>
-          <w:sz w:val="24"/>
-          <w:szCs w:val="24"/>
-        </w:rPr>
-        <w:t>.</w:t>
+        <w:t>Pantalla con el formulario de creación de metas.</w:t>
       </w:r>
     </w:p>
     <w:p>
@@ -10008,36 +10141,6 @@
     </w:p>
     <w:p>
       <w:pPr>
-        <w:ind w:left="708"/>
-        <w:rPr>
-          <w:rFonts w:ascii="Palatino Linotype" w:hAnsi="Palatino Linotype"/>
-          <w:sz w:val="24"/>
-          <w:szCs w:val="24"/>
-        </w:rPr>
-      </w:pPr>
-    </w:p>
-    <w:p>
-      <w:pPr>
-        <w:ind w:left="708"/>
-        <w:rPr>
-          <w:rFonts w:ascii="Palatino Linotype" w:hAnsi="Palatino Linotype"/>
-          <w:sz w:val="24"/>
-          <w:szCs w:val="24"/>
-        </w:rPr>
-      </w:pPr>
-    </w:p>
-    <w:p>
-      <w:pPr>
-        <w:ind w:left="708"/>
-        <w:rPr>
-          <w:rFonts w:ascii="Palatino Linotype" w:hAnsi="Palatino Linotype"/>
-          <w:sz w:val="24"/>
-          <w:szCs w:val="24"/>
-        </w:rPr>
-      </w:pPr>
-    </w:p>
-    <w:p>
-      <w:pPr>
         <w:pStyle w:val="Ttulo3"/>
         <w:numPr>
           <w:ilvl w:val="2"/>
@@ -10065,7 +10168,6 @@
           <w:sz w:val="26"/>
           <w:szCs w:val="26"/>
         </w:rPr>
-        <w:lastRenderedPageBreak/>
         <w:t>IxD</w:t>
       </w:r>
       <w:bookmarkEnd w:id="31"/>
@@ -10127,6 +10229,7 @@
       <w:bookmarkEnd w:id="35"/>
       <w:bookmarkEnd w:id="36"/>
     </w:p>
+    <w:p/>
     <w:p>
       <w:pPr>
         <w:pStyle w:val="Ttulo2"/>
@@ -10171,6 +10274,7 @@
     <w:p>
       <w:pPr>
         <w:ind w:firstLine="360"/>
+        <w:jc w:val="both"/>
         <w:rPr>
           <w:rFonts w:ascii="Palatino Linotype" w:eastAsiaTheme="majorEastAsia" w:hAnsi="Palatino Linotype" w:cstheme="majorBidi"/>
           <w:color w:val="000000" w:themeColor="text1"/>
@@ -10185,21 +10289,13 @@
           <w:szCs w:val="24"/>
           <w:lang w:eastAsia="es-ES"/>
         </w:rPr>
-        <w:t>Este i</w:t>
-      </w:r>
-      <w:r>
-        <w:rPr>
-          <w:rFonts w:ascii="Palatino Linotype" w:hAnsi="Palatino Linotype"/>
-          <w:sz w:val="24"/>
-          <w:szCs w:val="24"/>
-          <w:lang w:eastAsia="es-ES"/>
-        </w:rPr>
-        <w:t>lustra cómo se relacionan las pantallas principales de la aplicación.</w:t>
+        <w:t>Este ilustra cómo se relacionan las pantallas principales de la aplicación.</w:t>
       </w:r>
     </w:p>
     <w:p>
       <w:pPr>
         <w:ind w:left="360"/>
+        <w:jc w:val="both"/>
         <w:rPr>
           <w:rFonts w:ascii="Palatino Linotype" w:eastAsiaTheme="majorEastAsia" w:hAnsi="Palatino Linotype" w:cstheme="majorBidi"/>
           <w:color w:val="000000" w:themeColor="text1"/>
@@ -10251,6 +10347,7 @@
         <w:rPr>
           <w:noProof/>
         </w:rPr>
+        <w:lastRenderedPageBreak/>
         <w:drawing>
           <wp:inline distT="0" distB="0" distL="0" distR="0" wp14:anchorId="65C53D3C" wp14:editId="316279D3">
             <wp:extent cx="5543550" cy="3050246"/>
@@ -10406,7 +10503,11 @@
       </w:r>
       <w:bookmarkEnd w:id="39"/>
     </w:p>
-    <w:p/>
+    <w:p>
+      <w:pPr>
+        <w:ind w:left="360"/>
+      </w:pPr>
+    </w:p>
     <w:p/>
     <w:p/>
     <w:p>
@@ -10462,7 +10563,6 @@
           <w:color w:val="000000" w:themeColor="text1"/>
           <w:u w:val="single"/>
         </w:rPr>
-        <w:lastRenderedPageBreak/>
         <w:t>Puesta en producción</w:t>
       </w:r>
       <w:bookmarkEnd w:id="41"/>
@@ -10658,6 +10758,7 @@
           <w:color w:val="000000" w:themeColor="text1"/>
           <w:u w:val="single"/>
         </w:rPr>
+        <w:lastRenderedPageBreak/>
         <w:t>Bibliografía</w:t>
       </w:r>
       <w:bookmarkEnd w:id="46"/>
@@ -11523,6 +11624,155 @@
     </w:lvl>
   </w:abstractNum>
   <w:abstractNum w:abstractNumId="7" w15:restartNumberingAfterBreak="0">
+    <w:nsid w:val="104E2843"/>
+    <w:multiLevelType w:val="multilevel"/>
+    <w:tmpl w:val="AF46B644"/>
+    <w:lvl w:ilvl="0">
+      <w:start w:val="1"/>
+      <w:numFmt w:val="bullet"/>
+      <w:lvlText w:val=""/>
+      <w:lvlJc w:val="left"/>
+      <w:pPr>
+        <w:tabs>
+          <w:tab w:val="num" w:pos="720"/>
+        </w:tabs>
+        <w:ind w:left="720" w:hanging="360"/>
+      </w:pPr>
+      <w:rPr>
+        <w:rFonts w:ascii="Symbol" w:hAnsi="Symbol" w:hint="default"/>
+        <w:sz w:val="20"/>
+      </w:rPr>
+    </w:lvl>
+    <w:lvl w:ilvl="1" w:tentative="1">
+      <w:start w:val="1"/>
+      <w:numFmt w:val="bullet"/>
+      <w:lvlText w:val="o"/>
+      <w:lvlJc w:val="left"/>
+      <w:pPr>
+        <w:tabs>
+          <w:tab w:val="num" w:pos="1440"/>
+        </w:tabs>
+        <w:ind w:left="1440" w:hanging="360"/>
+      </w:pPr>
+      <w:rPr>
+        <w:rFonts w:ascii="Courier New" w:hAnsi="Courier New" w:hint="default"/>
+        <w:sz w:val="20"/>
+      </w:rPr>
+    </w:lvl>
+    <w:lvl w:ilvl="2" w:tentative="1">
+      <w:start w:val="1"/>
+      <w:numFmt w:val="bullet"/>
+      <w:lvlText w:val=""/>
+      <w:lvlJc w:val="left"/>
+      <w:pPr>
+        <w:tabs>
+          <w:tab w:val="num" w:pos="2160"/>
+        </w:tabs>
+        <w:ind w:left="2160" w:hanging="360"/>
+      </w:pPr>
+      <w:rPr>
+        <w:rFonts w:ascii="Wingdings" w:hAnsi="Wingdings" w:hint="default"/>
+        <w:sz w:val="20"/>
+      </w:rPr>
+    </w:lvl>
+    <w:lvl w:ilvl="3" w:tentative="1">
+      <w:start w:val="1"/>
+      <w:numFmt w:val="bullet"/>
+      <w:lvlText w:val=""/>
+      <w:lvlJc w:val="left"/>
+      <w:pPr>
+        <w:tabs>
+          <w:tab w:val="num" w:pos="2880"/>
+        </w:tabs>
+        <w:ind w:left="2880" w:hanging="360"/>
+      </w:pPr>
+      <w:rPr>
+        <w:rFonts w:ascii="Wingdings" w:hAnsi="Wingdings" w:hint="default"/>
+        <w:sz w:val="20"/>
+      </w:rPr>
+    </w:lvl>
+    <w:lvl w:ilvl="4" w:tentative="1">
+      <w:start w:val="1"/>
+      <w:numFmt w:val="bullet"/>
+      <w:lvlText w:val=""/>
+      <w:lvlJc w:val="left"/>
+      <w:pPr>
+        <w:tabs>
+          <w:tab w:val="num" w:pos="3600"/>
+        </w:tabs>
+        <w:ind w:left="3600" w:hanging="360"/>
+      </w:pPr>
+      <w:rPr>
+        <w:rFonts w:ascii="Wingdings" w:hAnsi="Wingdings" w:hint="default"/>
+        <w:sz w:val="20"/>
+      </w:rPr>
+    </w:lvl>
+    <w:lvl w:ilvl="5" w:tentative="1">
+      <w:start w:val="1"/>
+      <w:numFmt w:val="bullet"/>
+      <w:lvlText w:val=""/>
+      <w:lvlJc w:val="left"/>
+      <w:pPr>
+        <w:tabs>
+          <w:tab w:val="num" w:pos="4320"/>
+        </w:tabs>
+        <w:ind w:left="4320" w:hanging="360"/>
+      </w:pPr>
+      <w:rPr>
+        <w:rFonts w:ascii="Wingdings" w:hAnsi="Wingdings" w:hint="default"/>
+        <w:sz w:val="20"/>
+      </w:rPr>
+    </w:lvl>
+    <w:lvl w:ilvl="6" w:tentative="1">
+      <w:start w:val="1"/>
+      <w:numFmt w:val="bullet"/>
+      <w:lvlText w:val=""/>
+      <w:lvlJc w:val="left"/>
+      <w:pPr>
+        <w:tabs>
+          <w:tab w:val="num" w:pos="5040"/>
+        </w:tabs>
+        <w:ind w:left="5040" w:hanging="360"/>
+      </w:pPr>
+      <w:rPr>
+        <w:rFonts w:ascii="Wingdings" w:hAnsi="Wingdings" w:hint="default"/>
+        <w:sz w:val="20"/>
+      </w:rPr>
+    </w:lvl>
+    <w:lvl w:ilvl="7" w:tentative="1">
+      <w:start w:val="1"/>
+      <w:numFmt w:val="bullet"/>
+      <w:lvlText w:val=""/>
+      <w:lvlJc w:val="left"/>
+      <w:pPr>
+        <w:tabs>
+          <w:tab w:val="num" w:pos="5760"/>
+        </w:tabs>
+        <w:ind w:left="5760" w:hanging="360"/>
+      </w:pPr>
+      <w:rPr>
+        <w:rFonts w:ascii="Wingdings" w:hAnsi="Wingdings" w:hint="default"/>
+        <w:sz w:val="20"/>
+      </w:rPr>
+    </w:lvl>
+    <w:lvl w:ilvl="8" w:tentative="1">
+      <w:start w:val="1"/>
+      <w:numFmt w:val="bullet"/>
+      <w:lvlText w:val=""/>
+      <w:lvlJc w:val="left"/>
+      <w:pPr>
+        <w:tabs>
+          <w:tab w:val="num" w:pos="6480"/>
+        </w:tabs>
+        <w:ind w:left="6480" w:hanging="360"/>
+      </w:pPr>
+      <w:rPr>
+        <w:rFonts w:ascii="Wingdings" w:hAnsi="Wingdings" w:hint="default"/>
+        <w:sz w:val="20"/>
+      </w:rPr>
+    </w:lvl>
+  </w:abstractNum>
+  <w:abstractNum w:abstractNumId="8" w15:restartNumberingAfterBreak="0">
     <w:nsid w:val="136F2FBC"/>
     <w:multiLevelType w:val="multilevel"/>
     <w:tmpl w:val="0C0A001F"/>
@@ -11608,7 +11858,7 @@
       </w:pPr>
     </w:lvl>
   </w:abstractNum>
-  <w:abstractNum w:abstractNumId="8" w15:restartNumberingAfterBreak="0">
+  <w:abstractNum w:abstractNumId="9" w15:restartNumberingAfterBreak="0">
     <w:nsid w:val="14FA7173"/>
     <w:multiLevelType w:val="multilevel"/>
     <w:tmpl w:val="0C0A001F"/>
@@ -11694,7 +11944,120 @@
       </w:pPr>
     </w:lvl>
   </w:abstractNum>
-  <w:abstractNum w:abstractNumId="9" w15:restartNumberingAfterBreak="0">
+  <w:abstractNum w:abstractNumId="10" w15:restartNumberingAfterBreak="0">
+    <w:nsid w:val="159A65D2"/>
+    <w:multiLevelType w:val="hybridMultilevel"/>
+    <w:tmpl w:val="9500CB08"/>
+    <w:lvl w:ilvl="0" w:tplc="0C0A0001">
+      <w:start w:val="1"/>
+      <w:numFmt w:val="bullet"/>
+      <w:lvlText w:val=""/>
+      <w:lvlJc w:val="left"/>
+      <w:pPr>
+        <w:ind w:left="1068" w:hanging="360"/>
+      </w:pPr>
+      <w:rPr>
+        <w:rFonts w:ascii="Symbol" w:hAnsi="Symbol" w:hint="default"/>
+      </w:rPr>
+    </w:lvl>
+    <w:lvl w:ilvl="1" w:tplc="FFFFFFFF" w:tentative="1">
+      <w:start w:val="1"/>
+      <w:numFmt w:val="bullet"/>
+      <w:lvlText w:val="o"/>
+      <w:lvlJc w:val="left"/>
+      <w:pPr>
+        <w:ind w:left="1788" w:hanging="360"/>
+      </w:pPr>
+      <w:rPr>
+        <w:rFonts w:ascii="Courier New" w:hAnsi="Courier New" w:cs="Courier New" w:hint="default"/>
+      </w:rPr>
+    </w:lvl>
+    <w:lvl w:ilvl="2" w:tplc="FFFFFFFF" w:tentative="1">
+      <w:start w:val="1"/>
+      <w:numFmt w:val="bullet"/>
+      <w:lvlText w:val=""/>
+      <w:lvlJc w:val="left"/>
+      <w:pPr>
+        <w:ind w:left="2508" w:hanging="360"/>
+      </w:pPr>
+      <w:rPr>
+        <w:rFonts w:ascii="Wingdings" w:hAnsi="Wingdings" w:hint="default"/>
+      </w:rPr>
+    </w:lvl>
+    <w:lvl w:ilvl="3" w:tplc="FFFFFFFF" w:tentative="1">
+      <w:start w:val="1"/>
+      <w:numFmt w:val="bullet"/>
+      <w:lvlText w:val=""/>
+      <w:lvlJc w:val="left"/>
+      <w:pPr>
+        <w:ind w:left="3228" w:hanging="360"/>
+      </w:pPr>
+      <w:rPr>
+        <w:rFonts w:ascii="Symbol" w:hAnsi="Symbol" w:hint="default"/>
+      </w:rPr>
+    </w:lvl>
+    <w:lvl w:ilvl="4" w:tplc="FFFFFFFF" w:tentative="1">
+      <w:start w:val="1"/>
+      <w:numFmt w:val="bullet"/>
+      <w:lvlText w:val="o"/>
+      <w:lvlJc w:val="left"/>
+      <w:pPr>
+        <w:ind w:left="3948" w:hanging="360"/>
+      </w:pPr>
+      <w:rPr>
+        <w:rFonts w:ascii="Courier New" w:hAnsi="Courier New" w:cs="Courier New" w:hint="default"/>
+      </w:rPr>
+    </w:lvl>
+    <w:lvl w:ilvl="5" w:tplc="FFFFFFFF" w:tentative="1">
+      <w:start w:val="1"/>
+      <w:numFmt w:val="bullet"/>
+      <w:lvlText w:val=""/>
+      <w:lvlJc w:val="left"/>
+      <w:pPr>
+        <w:ind w:left="4668" w:hanging="360"/>
+      </w:pPr>
+      <w:rPr>
+        <w:rFonts w:ascii="Wingdings" w:hAnsi="Wingdings" w:hint="default"/>
+      </w:rPr>
+    </w:lvl>
+    <w:lvl w:ilvl="6" w:tplc="FFFFFFFF" w:tentative="1">
+      <w:start w:val="1"/>
+      <w:numFmt w:val="bullet"/>
+      <w:lvlText w:val=""/>
+      <w:lvlJc w:val="left"/>
+      <w:pPr>
+        <w:ind w:left="5388" w:hanging="360"/>
+      </w:pPr>
+      <w:rPr>
+        <w:rFonts w:ascii="Symbol" w:hAnsi="Symbol" w:hint="default"/>
+      </w:rPr>
+    </w:lvl>
+    <w:lvl w:ilvl="7" w:tplc="FFFFFFFF" w:tentative="1">
+      <w:start w:val="1"/>
+      <w:numFmt w:val="bullet"/>
+      <w:lvlText w:val="o"/>
+      <w:lvlJc w:val="left"/>
+      <w:pPr>
+        <w:ind w:left="6108" w:hanging="360"/>
+      </w:pPr>
+      <w:rPr>
+        <w:rFonts w:ascii="Courier New" w:hAnsi="Courier New" w:cs="Courier New" w:hint="default"/>
+      </w:rPr>
+    </w:lvl>
+    <w:lvl w:ilvl="8" w:tplc="FFFFFFFF" w:tentative="1">
+      <w:start w:val="1"/>
+      <w:numFmt w:val="bullet"/>
+      <w:lvlText w:val=""/>
+      <w:lvlJc w:val="left"/>
+      <w:pPr>
+        <w:ind w:left="6828" w:hanging="360"/>
+      </w:pPr>
+      <w:rPr>
+        <w:rFonts w:ascii="Wingdings" w:hAnsi="Wingdings" w:hint="default"/>
+      </w:rPr>
+    </w:lvl>
+  </w:abstractNum>
+  <w:abstractNum w:abstractNumId="11" w15:restartNumberingAfterBreak="0">
     <w:nsid w:val="174D15F9"/>
     <w:multiLevelType w:val="multilevel"/>
     <w:tmpl w:val="0C0A001F"/>
@@ -11780,7 +12143,7 @@
       </w:pPr>
     </w:lvl>
   </w:abstractNum>
-  <w:abstractNum w:abstractNumId="10" w15:restartNumberingAfterBreak="0">
+  <w:abstractNum w:abstractNumId="12" w15:restartNumberingAfterBreak="0">
     <w:nsid w:val="1A3C202B"/>
     <w:multiLevelType w:val="hybridMultilevel"/>
     <w:tmpl w:val="7BE451C2"/>
@@ -11866,7 +12229,7 @@
       </w:pPr>
     </w:lvl>
   </w:abstractNum>
-  <w:abstractNum w:abstractNumId="11" w15:restartNumberingAfterBreak="0">
+  <w:abstractNum w:abstractNumId="13" w15:restartNumberingAfterBreak="0">
     <w:nsid w:val="1B38660E"/>
     <w:multiLevelType w:val="multilevel"/>
     <w:tmpl w:val="D82C9C24"/>
@@ -12015,7 +12378,7 @@
       </w:rPr>
     </w:lvl>
   </w:abstractNum>
-  <w:abstractNum w:abstractNumId="12" w15:restartNumberingAfterBreak="0">
+  <w:abstractNum w:abstractNumId="14" w15:restartNumberingAfterBreak="0">
     <w:nsid w:val="1BEC5B6F"/>
     <w:multiLevelType w:val="hybridMultilevel"/>
     <w:tmpl w:val="03B48F66"/>
@@ -12128,7 +12491,7 @@
       </w:rPr>
     </w:lvl>
   </w:abstractNum>
-  <w:abstractNum w:abstractNumId="13" w15:restartNumberingAfterBreak="0">
+  <w:abstractNum w:abstractNumId="15" w15:restartNumberingAfterBreak="0">
     <w:nsid w:val="1C034D40"/>
     <w:multiLevelType w:val="multilevel"/>
     <w:tmpl w:val="0C0A001F"/>
@@ -12214,7 +12577,7 @@
       </w:pPr>
     </w:lvl>
   </w:abstractNum>
-  <w:abstractNum w:abstractNumId="14" w15:restartNumberingAfterBreak="0">
+  <w:abstractNum w:abstractNumId="16" w15:restartNumberingAfterBreak="0">
     <w:nsid w:val="1D282CDA"/>
     <w:multiLevelType w:val="hybridMultilevel"/>
     <w:tmpl w:val="7F3ECFA4"/>
@@ -12326,7 +12689,7 @@
       </w:rPr>
     </w:lvl>
   </w:abstractNum>
-  <w:abstractNum w:abstractNumId="15" w15:restartNumberingAfterBreak="0">
+  <w:abstractNum w:abstractNumId="17" w15:restartNumberingAfterBreak="0">
     <w:nsid w:val="1D8364FC"/>
     <w:multiLevelType w:val="multilevel"/>
     <w:tmpl w:val="0C0A001F"/>
@@ -12412,7 +12775,7 @@
       </w:pPr>
     </w:lvl>
   </w:abstractNum>
-  <w:abstractNum w:abstractNumId="16" w15:restartNumberingAfterBreak="0">
+  <w:abstractNum w:abstractNumId="18" w15:restartNumberingAfterBreak="0">
     <w:nsid w:val="1F23498D"/>
     <w:multiLevelType w:val="hybridMultilevel"/>
     <w:tmpl w:val="CE70177A"/>
@@ -12525,7 +12888,7 @@
       </w:rPr>
     </w:lvl>
   </w:abstractNum>
-  <w:abstractNum w:abstractNumId="17" w15:restartNumberingAfterBreak="0">
+  <w:abstractNum w:abstractNumId="19" w15:restartNumberingAfterBreak="0">
     <w:nsid w:val="21545D62"/>
     <w:multiLevelType w:val="multilevel"/>
     <w:tmpl w:val="0C0A001F"/>
@@ -12611,7 +12974,7 @@
       </w:pPr>
     </w:lvl>
   </w:abstractNum>
-  <w:abstractNum w:abstractNumId="18" w15:restartNumberingAfterBreak="0">
+  <w:abstractNum w:abstractNumId="20" w15:restartNumberingAfterBreak="0">
     <w:nsid w:val="222B72C2"/>
     <w:multiLevelType w:val="multilevel"/>
     <w:tmpl w:val="B494281E"/>
@@ -12760,7 +13123,7 @@
       </w:rPr>
     </w:lvl>
   </w:abstractNum>
-  <w:abstractNum w:abstractNumId="19" w15:restartNumberingAfterBreak="0">
+  <w:abstractNum w:abstractNumId="21" w15:restartNumberingAfterBreak="0">
     <w:nsid w:val="27005F85"/>
     <w:multiLevelType w:val="multilevel"/>
     <w:tmpl w:val="0C0A001F"/>
@@ -12846,7 +13209,7 @@
       </w:pPr>
     </w:lvl>
   </w:abstractNum>
-  <w:abstractNum w:abstractNumId="20" w15:restartNumberingAfterBreak="0">
+  <w:abstractNum w:abstractNumId="22" w15:restartNumberingAfterBreak="0">
     <w:nsid w:val="29177F2E"/>
     <w:multiLevelType w:val="hybridMultilevel"/>
     <w:tmpl w:val="9EA25462"/>
@@ -12932,7 +13295,7 @@
       </w:pPr>
     </w:lvl>
   </w:abstractNum>
-  <w:abstractNum w:abstractNumId="21" w15:restartNumberingAfterBreak="0">
+  <w:abstractNum w:abstractNumId="23" w15:restartNumberingAfterBreak="0">
     <w:nsid w:val="2F6C1066"/>
     <w:multiLevelType w:val="multilevel"/>
     <w:tmpl w:val="85AC8178"/>
@@ -13081,7 +13444,7 @@
       </w:rPr>
     </w:lvl>
   </w:abstractNum>
-  <w:abstractNum w:abstractNumId="22" w15:restartNumberingAfterBreak="0">
+  <w:abstractNum w:abstractNumId="24" w15:restartNumberingAfterBreak="0">
     <w:nsid w:val="2FEA6BE0"/>
     <w:multiLevelType w:val="multilevel"/>
     <w:tmpl w:val="0C0A001F"/>
@@ -13167,7 +13530,120 @@
       </w:pPr>
     </w:lvl>
   </w:abstractNum>
-  <w:abstractNum w:abstractNumId="23" w15:restartNumberingAfterBreak="0">
+  <w:abstractNum w:abstractNumId="25" w15:restartNumberingAfterBreak="0">
+    <w:nsid w:val="34FF6144"/>
+    <w:multiLevelType w:val="hybridMultilevel"/>
+    <w:tmpl w:val="7BC6F106"/>
+    <w:lvl w:ilvl="0" w:tplc="0C0A0001">
+      <w:start w:val="1"/>
+      <w:numFmt w:val="bullet"/>
+      <w:lvlText w:val=""/>
+      <w:lvlJc w:val="left"/>
+      <w:pPr>
+        <w:ind w:left="1068" w:hanging="360"/>
+      </w:pPr>
+      <w:rPr>
+        <w:rFonts w:ascii="Symbol" w:hAnsi="Symbol" w:hint="default"/>
+      </w:rPr>
+    </w:lvl>
+    <w:lvl w:ilvl="1" w:tplc="FFFFFFFF" w:tentative="1">
+      <w:start w:val="1"/>
+      <w:numFmt w:val="bullet"/>
+      <w:lvlText w:val="o"/>
+      <w:lvlJc w:val="left"/>
+      <w:pPr>
+        <w:ind w:left="1788" w:hanging="360"/>
+      </w:pPr>
+      <w:rPr>
+        <w:rFonts w:ascii="Courier New" w:hAnsi="Courier New" w:cs="Courier New" w:hint="default"/>
+      </w:rPr>
+    </w:lvl>
+    <w:lvl w:ilvl="2" w:tplc="FFFFFFFF" w:tentative="1">
+      <w:start w:val="1"/>
+      <w:numFmt w:val="bullet"/>
+      <w:lvlText w:val=""/>
+      <w:lvlJc w:val="left"/>
+      <w:pPr>
+        <w:ind w:left="2508" w:hanging="360"/>
+      </w:pPr>
+      <w:rPr>
+        <w:rFonts w:ascii="Wingdings" w:hAnsi="Wingdings" w:hint="default"/>
+      </w:rPr>
+    </w:lvl>
+    <w:lvl w:ilvl="3" w:tplc="FFFFFFFF" w:tentative="1">
+      <w:start w:val="1"/>
+      <w:numFmt w:val="bullet"/>
+      <w:lvlText w:val=""/>
+      <w:lvlJc w:val="left"/>
+      <w:pPr>
+        <w:ind w:left="3228" w:hanging="360"/>
+      </w:pPr>
+      <w:rPr>
+        <w:rFonts w:ascii="Symbol" w:hAnsi="Symbol" w:hint="default"/>
+      </w:rPr>
+    </w:lvl>
+    <w:lvl w:ilvl="4" w:tplc="FFFFFFFF" w:tentative="1">
+      <w:start w:val="1"/>
+      <w:numFmt w:val="bullet"/>
+      <w:lvlText w:val="o"/>
+      <w:lvlJc w:val="left"/>
+      <w:pPr>
+        <w:ind w:left="3948" w:hanging="360"/>
+      </w:pPr>
+      <w:rPr>
+        <w:rFonts w:ascii="Courier New" w:hAnsi="Courier New" w:cs="Courier New" w:hint="default"/>
+      </w:rPr>
+    </w:lvl>
+    <w:lvl w:ilvl="5" w:tplc="FFFFFFFF" w:tentative="1">
+      <w:start w:val="1"/>
+      <w:numFmt w:val="bullet"/>
+      <w:lvlText w:val=""/>
+      <w:lvlJc w:val="left"/>
+      <w:pPr>
+        <w:ind w:left="4668" w:hanging="360"/>
+      </w:pPr>
+      <w:rPr>
+        <w:rFonts w:ascii="Wingdings" w:hAnsi="Wingdings" w:hint="default"/>
+      </w:rPr>
+    </w:lvl>
+    <w:lvl w:ilvl="6" w:tplc="FFFFFFFF" w:tentative="1">
+      <w:start w:val="1"/>
+      <w:numFmt w:val="bullet"/>
+      <w:lvlText w:val=""/>
+      <w:lvlJc w:val="left"/>
+      <w:pPr>
+        <w:ind w:left="5388" w:hanging="360"/>
+      </w:pPr>
+      <w:rPr>
+        <w:rFonts w:ascii="Symbol" w:hAnsi="Symbol" w:hint="default"/>
+      </w:rPr>
+    </w:lvl>
+    <w:lvl w:ilvl="7" w:tplc="FFFFFFFF" w:tentative="1">
+      <w:start w:val="1"/>
+      <w:numFmt w:val="bullet"/>
+      <w:lvlText w:val="o"/>
+      <w:lvlJc w:val="left"/>
+      <w:pPr>
+        <w:ind w:left="6108" w:hanging="360"/>
+      </w:pPr>
+      <w:rPr>
+        <w:rFonts w:ascii="Courier New" w:hAnsi="Courier New" w:cs="Courier New" w:hint="default"/>
+      </w:rPr>
+    </w:lvl>
+    <w:lvl w:ilvl="8" w:tplc="FFFFFFFF" w:tentative="1">
+      <w:start w:val="1"/>
+      <w:numFmt w:val="bullet"/>
+      <w:lvlText w:val=""/>
+      <w:lvlJc w:val="left"/>
+      <w:pPr>
+        <w:ind w:left="6828" w:hanging="360"/>
+      </w:pPr>
+      <w:rPr>
+        <w:rFonts w:ascii="Wingdings" w:hAnsi="Wingdings" w:hint="default"/>
+      </w:rPr>
+    </w:lvl>
+  </w:abstractNum>
+  <w:abstractNum w:abstractNumId="26" w15:restartNumberingAfterBreak="0">
     <w:nsid w:val="36924823"/>
     <w:multiLevelType w:val="multilevel"/>
     <w:tmpl w:val="0C0A001F"/>
@@ -13253,7 +13729,7 @@
       </w:pPr>
     </w:lvl>
   </w:abstractNum>
-  <w:abstractNum w:abstractNumId="24" w15:restartNumberingAfterBreak="0">
+  <w:abstractNum w:abstractNumId="27" w15:restartNumberingAfterBreak="0">
     <w:nsid w:val="38AD7D77"/>
     <w:multiLevelType w:val="hybridMultilevel"/>
     <w:tmpl w:val="D3BC79D8"/>
@@ -13366,7 +13842,7 @@
       </w:rPr>
     </w:lvl>
   </w:abstractNum>
-  <w:abstractNum w:abstractNumId="25" w15:restartNumberingAfterBreak="0">
+  <w:abstractNum w:abstractNumId="28" w15:restartNumberingAfterBreak="0">
     <w:nsid w:val="3A0D3164"/>
     <w:multiLevelType w:val="hybridMultilevel"/>
     <w:tmpl w:val="CA12B81A"/>
@@ -13479,7 +13955,7 @@
       </w:rPr>
     </w:lvl>
   </w:abstractNum>
-  <w:abstractNum w:abstractNumId="26" w15:restartNumberingAfterBreak="0">
+  <w:abstractNum w:abstractNumId="29" w15:restartNumberingAfterBreak="0">
     <w:nsid w:val="3E2424FC"/>
     <w:multiLevelType w:val="multilevel"/>
     <w:tmpl w:val="0C0A001F"/>
@@ -13565,7 +14041,7 @@
       </w:pPr>
     </w:lvl>
   </w:abstractNum>
-  <w:abstractNum w:abstractNumId="27" w15:restartNumberingAfterBreak="0">
+  <w:abstractNum w:abstractNumId="30" w15:restartNumberingAfterBreak="0">
     <w:nsid w:val="401A64B8"/>
     <w:multiLevelType w:val="multilevel"/>
     <w:tmpl w:val="63DEB878"/>
@@ -13714,7 +14190,7 @@
       </w:rPr>
     </w:lvl>
   </w:abstractNum>
-  <w:abstractNum w:abstractNumId="28" w15:restartNumberingAfterBreak="0">
+  <w:abstractNum w:abstractNumId="31" w15:restartNumberingAfterBreak="0">
     <w:nsid w:val="41D25339"/>
     <w:multiLevelType w:val="multilevel"/>
     <w:tmpl w:val="0B786D02"/>
@@ -13863,7 +14339,7 @@
       </w:rPr>
     </w:lvl>
   </w:abstractNum>
-  <w:abstractNum w:abstractNumId="29" w15:restartNumberingAfterBreak="0">
+  <w:abstractNum w:abstractNumId="32" w15:restartNumberingAfterBreak="0">
     <w:nsid w:val="43B94545"/>
     <w:multiLevelType w:val="hybridMultilevel"/>
     <w:tmpl w:val="1D56E2A6"/>
@@ -13976,7 +14452,7 @@
       </w:rPr>
     </w:lvl>
   </w:abstractNum>
-  <w:abstractNum w:abstractNumId="30" w15:restartNumberingAfterBreak="0">
+  <w:abstractNum w:abstractNumId="33" w15:restartNumberingAfterBreak="0">
     <w:nsid w:val="45C56916"/>
     <w:multiLevelType w:val="multilevel"/>
     <w:tmpl w:val="0C0A001F"/>
@@ -14062,7 +14538,7 @@
       </w:pPr>
     </w:lvl>
   </w:abstractNum>
-  <w:abstractNum w:abstractNumId="31" w15:restartNumberingAfterBreak="0">
+  <w:abstractNum w:abstractNumId="34" w15:restartNumberingAfterBreak="0">
     <w:nsid w:val="480814EA"/>
     <w:multiLevelType w:val="hybridMultilevel"/>
     <w:tmpl w:val="360E0D28"/>
@@ -14151,7 +14627,7 @@
       </w:pPr>
     </w:lvl>
   </w:abstractNum>
-  <w:abstractNum w:abstractNumId="32" w15:restartNumberingAfterBreak="0">
+  <w:abstractNum w:abstractNumId="35" w15:restartNumberingAfterBreak="0">
     <w:nsid w:val="4FD4443B"/>
     <w:multiLevelType w:val="hybridMultilevel"/>
     <w:tmpl w:val="B972BD8A"/>
@@ -14167,7 +14643,7 @@
         <w:rFonts w:ascii="Symbol" w:hAnsi="Symbol" w:hint="default"/>
       </w:rPr>
     </w:lvl>
-    <w:lvl w:ilvl="1" w:tplc="0C0A0003" w:tentative="1">
+    <w:lvl w:ilvl="1" w:tplc="0C0A0003">
       <w:start w:val="1"/>
       <w:numFmt w:val="bullet"/>
       <w:lvlText w:val="o"/>
@@ -14264,7 +14740,7 @@
       </w:rPr>
     </w:lvl>
   </w:abstractNum>
-  <w:abstractNum w:abstractNumId="33" w15:restartNumberingAfterBreak="0">
+  <w:abstractNum w:abstractNumId="36" w15:restartNumberingAfterBreak="0">
     <w:nsid w:val="50C859A2"/>
     <w:multiLevelType w:val="multilevel"/>
     <w:tmpl w:val="B4A4AC90"/>
@@ -14413,7 +14889,7 @@
       </w:rPr>
     </w:lvl>
   </w:abstractNum>
-  <w:abstractNum w:abstractNumId="34" w15:restartNumberingAfterBreak="0">
+  <w:abstractNum w:abstractNumId="37" w15:restartNumberingAfterBreak="0">
     <w:nsid w:val="5282023F"/>
     <w:multiLevelType w:val="multilevel"/>
     <w:tmpl w:val="98B61964"/>
@@ -14562,7 +15038,122 @@
       </w:rPr>
     </w:lvl>
   </w:abstractNum>
-  <w:abstractNum w:abstractNumId="35" w15:restartNumberingAfterBreak="0">
+  <w:abstractNum w:abstractNumId="38" w15:restartNumberingAfterBreak="0">
+    <w:nsid w:val="58BA259A"/>
+    <w:multiLevelType w:val="hybridMultilevel"/>
+    <w:tmpl w:val="B96854B4"/>
+    <w:lvl w:ilvl="0" w:tplc="0C0A0003">
+      <w:start w:val="1"/>
+      <w:numFmt w:val="bullet"/>
+      <w:lvlText w:val="o"/>
+      <w:lvlJc w:val="left"/>
+      <w:pPr>
+        <w:ind w:left="1068" w:hanging="360"/>
+      </w:pPr>
+      <w:rPr>
+        <w:rFonts w:ascii="Courier New" w:hAnsi="Courier New" w:cs="Courier New" w:hint="default"/>
+        <w:color w:val="auto"/>
+        <w:u w:val="single"/>
+      </w:rPr>
+    </w:lvl>
+    <w:lvl w:ilvl="1" w:tplc="FFFFFFFF" w:tentative="1">
+      <w:start w:val="1"/>
+      <w:numFmt w:val="bullet"/>
+      <w:lvlText w:val="o"/>
+      <w:lvlJc w:val="left"/>
+      <w:pPr>
+        <w:ind w:left="1788" w:hanging="360"/>
+      </w:pPr>
+      <w:rPr>
+        <w:rFonts w:ascii="Courier New" w:hAnsi="Courier New" w:cs="Courier New" w:hint="default"/>
+      </w:rPr>
+    </w:lvl>
+    <w:lvl w:ilvl="2" w:tplc="FFFFFFFF" w:tentative="1">
+      <w:start w:val="1"/>
+      <w:numFmt w:val="bullet"/>
+      <w:lvlText w:val=""/>
+      <w:lvlJc w:val="left"/>
+      <w:pPr>
+        <w:ind w:left="2508" w:hanging="360"/>
+      </w:pPr>
+      <w:rPr>
+        <w:rFonts w:ascii="Wingdings" w:hAnsi="Wingdings" w:hint="default"/>
+      </w:rPr>
+    </w:lvl>
+    <w:lvl w:ilvl="3" w:tplc="FFFFFFFF" w:tentative="1">
+      <w:start w:val="1"/>
+      <w:numFmt w:val="bullet"/>
+      <w:lvlText w:val=""/>
+      <w:lvlJc w:val="left"/>
+      <w:pPr>
+        <w:ind w:left="3228" w:hanging="360"/>
+      </w:pPr>
+      <w:rPr>
+        <w:rFonts w:ascii="Symbol" w:hAnsi="Symbol" w:hint="default"/>
+      </w:rPr>
+    </w:lvl>
+    <w:lvl w:ilvl="4" w:tplc="FFFFFFFF" w:tentative="1">
+      <w:start w:val="1"/>
+      <w:numFmt w:val="bullet"/>
+      <w:lvlText w:val="o"/>
+      <w:lvlJc w:val="left"/>
+      <w:pPr>
+        <w:ind w:left="3948" w:hanging="360"/>
+      </w:pPr>
+      <w:rPr>
+        <w:rFonts w:ascii="Courier New" w:hAnsi="Courier New" w:cs="Courier New" w:hint="default"/>
+      </w:rPr>
+    </w:lvl>
+    <w:lvl w:ilvl="5" w:tplc="FFFFFFFF" w:tentative="1">
+      <w:start w:val="1"/>
+      <w:numFmt w:val="bullet"/>
+      <w:lvlText w:val=""/>
+      <w:lvlJc w:val="left"/>
+      <w:pPr>
+        <w:ind w:left="4668" w:hanging="360"/>
+      </w:pPr>
+      <w:rPr>
+        <w:rFonts w:ascii="Wingdings" w:hAnsi="Wingdings" w:hint="default"/>
+      </w:rPr>
+    </w:lvl>
+    <w:lvl w:ilvl="6" w:tplc="FFFFFFFF" w:tentative="1">
+      <w:start w:val="1"/>
+      <w:numFmt w:val="bullet"/>
+      <w:lvlText w:val=""/>
+      <w:lvlJc w:val="left"/>
+      <w:pPr>
+        <w:ind w:left="5388" w:hanging="360"/>
+      </w:pPr>
+      <w:rPr>
+        <w:rFonts w:ascii="Symbol" w:hAnsi="Symbol" w:hint="default"/>
+      </w:rPr>
+    </w:lvl>
+    <w:lvl w:ilvl="7" w:tplc="FFFFFFFF" w:tentative="1">
+      <w:start w:val="1"/>
+      <w:numFmt w:val="bullet"/>
+      <w:lvlText w:val="o"/>
+      <w:lvlJc w:val="left"/>
+      <w:pPr>
+        <w:ind w:left="6108" w:hanging="360"/>
+      </w:pPr>
+      <w:rPr>
+        <w:rFonts w:ascii="Courier New" w:hAnsi="Courier New" w:cs="Courier New" w:hint="default"/>
+      </w:rPr>
+    </w:lvl>
+    <w:lvl w:ilvl="8" w:tplc="FFFFFFFF" w:tentative="1">
+      <w:start w:val="1"/>
+      <w:numFmt w:val="bullet"/>
+      <w:lvlText w:val=""/>
+      <w:lvlJc w:val="left"/>
+      <w:pPr>
+        <w:ind w:left="6828" w:hanging="360"/>
+      </w:pPr>
+      <w:rPr>
+        <w:rFonts w:ascii="Wingdings" w:hAnsi="Wingdings" w:hint="default"/>
+      </w:rPr>
+    </w:lvl>
+  </w:abstractNum>
+  <w:abstractNum w:abstractNumId="39" w15:restartNumberingAfterBreak="0">
     <w:nsid w:val="59030983"/>
     <w:multiLevelType w:val="multilevel"/>
     <w:tmpl w:val="1EFABC2C"/>
@@ -14711,7 +15302,156 @@
       </w:rPr>
     </w:lvl>
   </w:abstractNum>
-  <w:abstractNum w:abstractNumId="36" w15:restartNumberingAfterBreak="0">
+  <w:abstractNum w:abstractNumId="40" w15:restartNumberingAfterBreak="0">
+    <w:nsid w:val="5DBE1333"/>
+    <w:multiLevelType w:val="multilevel"/>
+    <w:tmpl w:val="605622CA"/>
+    <w:lvl w:ilvl="0">
+      <w:start w:val="1"/>
+      <w:numFmt w:val="bullet"/>
+      <w:lvlText w:val=""/>
+      <w:lvlJc w:val="left"/>
+      <w:pPr>
+        <w:tabs>
+          <w:tab w:val="num" w:pos="720"/>
+        </w:tabs>
+        <w:ind w:left="720" w:hanging="360"/>
+      </w:pPr>
+      <w:rPr>
+        <w:rFonts w:ascii="Symbol" w:hAnsi="Symbol" w:hint="default"/>
+        <w:sz w:val="20"/>
+      </w:rPr>
+    </w:lvl>
+    <w:lvl w:ilvl="1" w:tentative="1">
+      <w:start w:val="1"/>
+      <w:numFmt w:val="bullet"/>
+      <w:lvlText w:val="o"/>
+      <w:lvlJc w:val="left"/>
+      <w:pPr>
+        <w:tabs>
+          <w:tab w:val="num" w:pos="1440"/>
+        </w:tabs>
+        <w:ind w:left="1440" w:hanging="360"/>
+      </w:pPr>
+      <w:rPr>
+        <w:rFonts w:ascii="Courier New" w:hAnsi="Courier New" w:hint="default"/>
+        <w:sz w:val="20"/>
+      </w:rPr>
+    </w:lvl>
+    <w:lvl w:ilvl="2" w:tentative="1">
+      <w:start w:val="1"/>
+      <w:numFmt w:val="bullet"/>
+      <w:lvlText w:val=""/>
+      <w:lvlJc w:val="left"/>
+      <w:pPr>
+        <w:tabs>
+          <w:tab w:val="num" w:pos="2160"/>
+        </w:tabs>
+        <w:ind w:left="2160" w:hanging="360"/>
+      </w:pPr>
+      <w:rPr>
+        <w:rFonts w:ascii="Wingdings" w:hAnsi="Wingdings" w:hint="default"/>
+        <w:sz w:val="20"/>
+      </w:rPr>
+    </w:lvl>
+    <w:lvl w:ilvl="3" w:tentative="1">
+      <w:start w:val="1"/>
+      <w:numFmt w:val="bullet"/>
+      <w:lvlText w:val=""/>
+      <w:lvlJc w:val="left"/>
+      <w:pPr>
+        <w:tabs>
+          <w:tab w:val="num" w:pos="2880"/>
+        </w:tabs>
+        <w:ind w:left="2880" w:hanging="360"/>
+      </w:pPr>
+      <w:rPr>
+        <w:rFonts w:ascii="Wingdings" w:hAnsi="Wingdings" w:hint="default"/>
+        <w:sz w:val="20"/>
+      </w:rPr>
+    </w:lvl>
+    <w:lvl w:ilvl="4" w:tentative="1">
+      <w:start w:val="1"/>
+      <w:numFmt w:val="bullet"/>
+      <w:lvlText w:val=""/>
+      <w:lvlJc w:val="left"/>
+      <w:pPr>
+        <w:tabs>
+          <w:tab w:val="num" w:pos="3600"/>
+        </w:tabs>
+        <w:ind w:left="3600" w:hanging="360"/>
+      </w:pPr>
+      <w:rPr>
+        <w:rFonts w:ascii="Wingdings" w:hAnsi="Wingdings" w:hint="default"/>
+        <w:sz w:val="20"/>
+      </w:rPr>
+    </w:lvl>
+    <w:lvl w:ilvl="5" w:tentative="1">
+      <w:start w:val="1"/>
+      <w:numFmt w:val="bullet"/>
+      <w:lvlText w:val=""/>
+      <w:lvlJc w:val="left"/>
+      <w:pPr>
+        <w:tabs>
+          <w:tab w:val="num" w:pos="4320"/>
+        </w:tabs>
+        <w:ind w:left="4320" w:hanging="360"/>
+      </w:pPr>
+      <w:rPr>
+        <w:rFonts w:ascii="Wingdings" w:hAnsi="Wingdings" w:hint="default"/>
+        <w:sz w:val="20"/>
+      </w:rPr>
+    </w:lvl>
+    <w:lvl w:ilvl="6" w:tentative="1">
+      <w:start w:val="1"/>
+      <w:numFmt w:val="bullet"/>
+      <w:lvlText w:val=""/>
+      <w:lvlJc w:val="left"/>
+      <w:pPr>
+        <w:tabs>
+          <w:tab w:val="num" w:pos="5040"/>
+        </w:tabs>
+        <w:ind w:left="5040" w:hanging="360"/>
+      </w:pPr>
+      <w:rPr>
+        <w:rFonts w:ascii="Wingdings" w:hAnsi="Wingdings" w:hint="default"/>
+        <w:sz w:val="20"/>
+      </w:rPr>
+    </w:lvl>
+    <w:lvl w:ilvl="7" w:tentative="1">
+      <w:start w:val="1"/>
+      <w:numFmt w:val="bullet"/>
+      <w:lvlText w:val=""/>
+      <w:lvlJc w:val="left"/>
+      <w:pPr>
+        <w:tabs>
+          <w:tab w:val="num" w:pos="5760"/>
+        </w:tabs>
+        <w:ind w:left="5760" w:hanging="360"/>
+      </w:pPr>
+      <w:rPr>
+        <w:rFonts w:ascii="Wingdings" w:hAnsi="Wingdings" w:hint="default"/>
+        <w:sz w:val="20"/>
+      </w:rPr>
+    </w:lvl>
+    <w:lvl w:ilvl="8" w:tentative="1">
+      <w:start w:val="1"/>
+      <w:numFmt w:val="bullet"/>
+      <w:lvlText w:val=""/>
+      <w:lvlJc w:val="left"/>
+      <w:pPr>
+        <w:tabs>
+          <w:tab w:val="num" w:pos="6480"/>
+        </w:tabs>
+        <w:ind w:left="6480" w:hanging="360"/>
+      </w:pPr>
+      <w:rPr>
+        <w:rFonts w:ascii="Wingdings" w:hAnsi="Wingdings" w:hint="default"/>
+        <w:sz w:val="20"/>
+      </w:rPr>
+    </w:lvl>
+  </w:abstractNum>
+  <w:abstractNum w:abstractNumId="41" w15:restartNumberingAfterBreak="0">
     <w:nsid w:val="60EC7EBD"/>
     <w:multiLevelType w:val="multilevel"/>
     <w:tmpl w:val="D9FA095A"/>
@@ -14860,7 +15600,269 @@
       </w:rPr>
     </w:lvl>
   </w:abstractNum>
-  <w:abstractNum w:abstractNumId="37" w15:restartNumberingAfterBreak="0">
+  <w:abstractNum w:abstractNumId="42" w15:restartNumberingAfterBreak="0">
+    <w:nsid w:val="679D48D0"/>
+    <w:multiLevelType w:val="hybridMultilevel"/>
+    <w:tmpl w:val="073E263E"/>
+    <w:lvl w:ilvl="0" w:tplc="0C0A0001">
+      <w:start w:val="1"/>
+      <w:numFmt w:val="bullet"/>
+      <w:lvlText w:val=""/>
+      <w:lvlJc w:val="left"/>
+      <w:pPr>
+        <w:ind w:left="1068" w:hanging="360"/>
+      </w:pPr>
+      <w:rPr>
+        <w:rFonts w:ascii="Symbol" w:hAnsi="Symbol" w:hint="default"/>
+      </w:rPr>
+    </w:lvl>
+    <w:lvl w:ilvl="1" w:tplc="FFFFFFFF" w:tentative="1">
+      <w:start w:val="1"/>
+      <w:numFmt w:val="bullet"/>
+      <w:lvlText w:val="o"/>
+      <w:lvlJc w:val="left"/>
+      <w:pPr>
+        <w:ind w:left="1788" w:hanging="360"/>
+      </w:pPr>
+      <w:rPr>
+        <w:rFonts w:ascii="Courier New" w:hAnsi="Courier New" w:cs="Courier New" w:hint="default"/>
+      </w:rPr>
+    </w:lvl>
+    <w:lvl w:ilvl="2" w:tplc="FFFFFFFF" w:tentative="1">
+      <w:start w:val="1"/>
+      <w:numFmt w:val="bullet"/>
+      <w:lvlText w:val=""/>
+      <w:lvlJc w:val="left"/>
+      <w:pPr>
+        <w:ind w:left="2508" w:hanging="360"/>
+      </w:pPr>
+      <w:rPr>
+        <w:rFonts w:ascii="Wingdings" w:hAnsi="Wingdings" w:hint="default"/>
+      </w:rPr>
+    </w:lvl>
+    <w:lvl w:ilvl="3" w:tplc="FFFFFFFF" w:tentative="1">
+      <w:start w:val="1"/>
+      <w:numFmt w:val="bullet"/>
+      <w:lvlText w:val=""/>
+      <w:lvlJc w:val="left"/>
+      <w:pPr>
+        <w:ind w:left="3228" w:hanging="360"/>
+      </w:pPr>
+      <w:rPr>
+        <w:rFonts w:ascii="Symbol" w:hAnsi="Symbol" w:hint="default"/>
+      </w:rPr>
+    </w:lvl>
+    <w:lvl w:ilvl="4" w:tplc="FFFFFFFF" w:tentative="1">
+      <w:start w:val="1"/>
+      <w:numFmt w:val="bullet"/>
+      <w:lvlText w:val="o"/>
+      <w:lvlJc w:val="left"/>
+      <w:pPr>
+        <w:ind w:left="3948" w:hanging="360"/>
+      </w:pPr>
+      <w:rPr>
+        <w:rFonts w:ascii="Courier New" w:hAnsi="Courier New" w:cs="Courier New" w:hint="default"/>
+      </w:rPr>
+    </w:lvl>
+    <w:lvl w:ilvl="5" w:tplc="FFFFFFFF" w:tentative="1">
+      <w:start w:val="1"/>
+      <w:numFmt w:val="bullet"/>
+      <w:lvlText w:val=""/>
+      <w:lvlJc w:val="left"/>
+      <w:pPr>
+        <w:ind w:left="4668" w:hanging="360"/>
+      </w:pPr>
+      <w:rPr>
+        <w:rFonts w:ascii="Wingdings" w:hAnsi="Wingdings" w:hint="default"/>
+      </w:rPr>
+    </w:lvl>
+    <w:lvl w:ilvl="6" w:tplc="FFFFFFFF" w:tentative="1">
+      <w:start w:val="1"/>
+      <w:numFmt w:val="bullet"/>
+      <w:lvlText w:val=""/>
+      <w:lvlJc w:val="left"/>
+      <w:pPr>
+        <w:ind w:left="5388" w:hanging="360"/>
+      </w:pPr>
+      <w:rPr>
+        <w:rFonts w:ascii="Symbol" w:hAnsi="Symbol" w:hint="default"/>
+      </w:rPr>
+    </w:lvl>
+    <w:lvl w:ilvl="7" w:tplc="FFFFFFFF" w:tentative="1">
+      <w:start w:val="1"/>
+      <w:numFmt w:val="bullet"/>
+      <w:lvlText w:val="o"/>
+      <w:lvlJc w:val="left"/>
+      <w:pPr>
+        <w:ind w:left="6108" w:hanging="360"/>
+      </w:pPr>
+      <w:rPr>
+        <w:rFonts w:ascii="Courier New" w:hAnsi="Courier New" w:cs="Courier New" w:hint="default"/>
+      </w:rPr>
+    </w:lvl>
+    <w:lvl w:ilvl="8" w:tplc="FFFFFFFF" w:tentative="1">
+      <w:start w:val="1"/>
+      <w:numFmt w:val="bullet"/>
+      <w:lvlText w:val=""/>
+      <w:lvlJc w:val="left"/>
+      <w:pPr>
+        <w:ind w:left="6828" w:hanging="360"/>
+      </w:pPr>
+      <w:rPr>
+        <w:rFonts w:ascii="Wingdings" w:hAnsi="Wingdings" w:hint="default"/>
+      </w:rPr>
+    </w:lvl>
+  </w:abstractNum>
+  <w:abstractNum w:abstractNumId="43" w15:restartNumberingAfterBreak="0">
+    <w:nsid w:val="681C3B50"/>
+    <w:multiLevelType w:val="multilevel"/>
+    <w:tmpl w:val="55B2EFDA"/>
+    <w:lvl w:ilvl="0">
+      <w:start w:val="1"/>
+      <w:numFmt w:val="bullet"/>
+      <w:lvlText w:val=""/>
+      <w:lvlJc w:val="left"/>
+      <w:pPr>
+        <w:tabs>
+          <w:tab w:val="num" w:pos="720"/>
+        </w:tabs>
+        <w:ind w:left="720" w:hanging="360"/>
+      </w:pPr>
+      <w:rPr>
+        <w:rFonts w:ascii="Symbol" w:hAnsi="Symbol" w:hint="default"/>
+        <w:sz w:val="20"/>
+      </w:rPr>
+    </w:lvl>
+    <w:lvl w:ilvl="1" w:tentative="1">
+      <w:start w:val="1"/>
+      <w:numFmt w:val="bullet"/>
+      <w:lvlText w:val="o"/>
+      <w:lvlJc w:val="left"/>
+      <w:pPr>
+        <w:tabs>
+          <w:tab w:val="num" w:pos="1440"/>
+        </w:tabs>
+        <w:ind w:left="1440" w:hanging="360"/>
+      </w:pPr>
+      <w:rPr>
+        <w:rFonts w:ascii="Courier New" w:hAnsi="Courier New" w:hint="default"/>
+        <w:sz w:val="20"/>
+      </w:rPr>
+    </w:lvl>
+    <w:lvl w:ilvl="2" w:tentative="1">
+      <w:start w:val="1"/>
+      <w:numFmt w:val="bullet"/>
+      <w:lvlText w:val=""/>
+      <w:lvlJc w:val="left"/>
+      <w:pPr>
+        <w:tabs>
+          <w:tab w:val="num" w:pos="2160"/>
+        </w:tabs>
+        <w:ind w:left="2160" w:hanging="360"/>
+      </w:pPr>
+      <w:rPr>
+        <w:rFonts w:ascii="Wingdings" w:hAnsi="Wingdings" w:hint="default"/>
+        <w:sz w:val="20"/>
+      </w:rPr>
+    </w:lvl>
+    <w:lvl w:ilvl="3" w:tentative="1">
+      <w:start w:val="1"/>
+      <w:numFmt w:val="bullet"/>
+      <w:lvlText w:val=""/>
+      <w:lvlJc w:val="left"/>
+      <w:pPr>
+        <w:tabs>
+          <w:tab w:val="num" w:pos="2880"/>
+        </w:tabs>
+        <w:ind w:left="2880" w:hanging="360"/>
+      </w:pPr>
+      <w:rPr>
+        <w:rFonts w:ascii="Wingdings" w:hAnsi="Wingdings" w:hint="default"/>
+        <w:sz w:val="20"/>
+      </w:rPr>
+    </w:lvl>
+    <w:lvl w:ilvl="4" w:tentative="1">
+      <w:start w:val="1"/>
+      <w:numFmt w:val="bullet"/>
+      <w:lvlText w:val=""/>
+      <w:lvlJc w:val="left"/>
+      <w:pPr>
+        <w:tabs>
+          <w:tab w:val="num" w:pos="3600"/>
+        </w:tabs>
+        <w:ind w:left="3600" w:hanging="360"/>
+      </w:pPr>
+      <w:rPr>
+        <w:rFonts w:ascii="Wingdings" w:hAnsi="Wingdings" w:hint="default"/>
+        <w:sz w:val="20"/>
+      </w:rPr>
+    </w:lvl>
+    <w:lvl w:ilvl="5" w:tentative="1">
+      <w:start w:val="1"/>
+      <w:numFmt w:val="bullet"/>
+      <w:lvlText w:val=""/>
+      <w:lvlJc w:val="left"/>
+      <w:pPr>
+        <w:tabs>
+          <w:tab w:val="num" w:pos="4320"/>
+        </w:tabs>
+        <w:ind w:left="4320" w:hanging="360"/>
+      </w:pPr>
+      <w:rPr>
+        <w:rFonts w:ascii="Wingdings" w:hAnsi="Wingdings" w:hint="default"/>
+        <w:sz w:val="20"/>
+      </w:rPr>
+    </w:lvl>
+    <w:lvl w:ilvl="6" w:tentative="1">
+      <w:start w:val="1"/>
+      <w:numFmt w:val="bullet"/>
+      <w:lvlText w:val=""/>
+      <w:lvlJc w:val="left"/>
+      <w:pPr>
+        <w:tabs>
+          <w:tab w:val="num" w:pos="5040"/>
+        </w:tabs>
+        <w:ind w:left="5040" w:hanging="360"/>
+      </w:pPr>
+      <w:rPr>
+        <w:rFonts w:ascii="Wingdings" w:hAnsi="Wingdings" w:hint="default"/>
+        <w:sz w:val="20"/>
+      </w:rPr>
+    </w:lvl>
+    <w:lvl w:ilvl="7" w:tentative="1">
+      <w:start w:val="1"/>
+      <w:numFmt w:val="bullet"/>
+      <w:lvlText w:val=""/>
+      <w:lvlJc w:val="left"/>
+      <w:pPr>
+        <w:tabs>
+          <w:tab w:val="num" w:pos="5760"/>
+        </w:tabs>
+        <w:ind w:left="5760" w:hanging="360"/>
+      </w:pPr>
+      <w:rPr>
+        <w:rFonts w:ascii="Wingdings" w:hAnsi="Wingdings" w:hint="default"/>
+        <w:sz w:val="20"/>
+      </w:rPr>
+    </w:lvl>
+    <w:lvl w:ilvl="8" w:tentative="1">
+      <w:start w:val="1"/>
+      <w:numFmt w:val="bullet"/>
+      <w:lvlText w:val=""/>
+      <w:lvlJc w:val="left"/>
+      <w:pPr>
+        <w:tabs>
+          <w:tab w:val="num" w:pos="6480"/>
+        </w:tabs>
+        <w:ind w:left="6480" w:hanging="360"/>
+      </w:pPr>
+      <w:rPr>
+        <w:rFonts w:ascii="Wingdings" w:hAnsi="Wingdings" w:hint="default"/>
+        <w:sz w:val="20"/>
+      </w:rPr>
+    </w:lvl>
+  </w:abstractNum>
+  <w:abstractNum w:abstractNumId="44" w15:restartNumberingAfterBreak="0">
     <w:nsid w:val="69942583"/>
     <w:multiLevelType w:val="multilevel"/>
     <w:tmpl w:val="BC1ADFE0"/>
@@ -15009,7 +16011,495 @@
       </w:rPr>
     </w:lvl>
   </w:abstractNum>
-  <w:abstractNum w:abstractNumId="38" w15:restartNumberingAfterBreak="0">
+  <w:abstractNum w:abstractNumId="45" w15:restartNumberingAfterBreak="0">
+    <w:nsid w:val="6DA76476"/>
+    <w:multiLevelType w:val="hybridMultilevel"/>
+    <w:tmpl w:val="E0F00C4C"/>
+    <w:lvl w:ilvl="0" w:tplc="0C0A0001">
+      <w:start w:val="1"/>
+      <w:numFmt w:val="bullet"/>
+      <w:lvlText w:val=""/>
+      <w:lvlJc w:val="left"/>
+      <w:pPr>
+        <w:ind w:left="1068" w:hanging="360"/>
+      </w:pPr>
+      <w:rPr>
+        <w:rFonts w:ascii="Symbol" w:hAnsi="Symbol" w:hint="default"/>
+      </w:rPr>
+    </w:lvl>
+    <w:lvl w:ilvl="1" w:tplc="FFFFFFFF" w:tentative="1">
+      <w:start w:val="1"/>
+      <w:numFmt w:val="bullet"/>
+      <w:lvlText w:val="o"/>
+      <w:lvlJc w:val="left"/>
+      <w:pPr>
+        <w:ind w:left="1788" w:hanging="360"/>
+      </w:pPr>
+      <w:rPr>
+        <w:rFonts w:ascii="Courier New" w:hAnsi="Courier New" w:cs="Courier New" w:hint="default"/>
+      </w:rPr>
+    </w:lvl>
+    <w:lvl w:ilvl="2" w:tplc="FFFFFFFF" w:tentative="1">
+      <w:start w:val="1"/>
+      <w:numFmt w:val="bullet"/>
+      <w:lvlText w:val=""/>
+      <w:lvlJc w:val="left"/>
+      <w:pPr>
+        <w:ind w:left="2508" w:hanging="360"/>
+      </w:pPr>
+      <w:rPr>
+        <w:rFonts w:ascii="Wingdings" w:hAnsi="Wingdings" w:hint="default"/>
+      </w:rPr>
+    </w:lvl>
+    <w:lvl w:ilvl="3" w:tplc="FFFFFFFF" w:tentative="1">
+      <w:start w:val="1"/>
+      <w:numFmt w:val="bullet"/>
+      <w:lvlText w:val=""/>
+      <w:lvlJc w:val="left"/>
+      <w:pPr>
+        <w:ind w:left="3228" w:hanging="360"/>
+      </w:pPr>
+      <w:rPr>
+        <w:rFonts w:ascii="Symbol" w:hAnsi="Symbol" w:hint="default"/>
+      </w:rPr>
+    </w:lvl>
+    <w:lvl w:ilvl="4" w:tplc="FFFFFFFF" w:tentative="1">
+      <w:start w:val="1"/>
+      <w:numFmt w:val="bullet"/>
+      <w:lvlText w:val="o"/>
+      <w:lvlJc w:val="left"/>
+      <w:pPr>
+        <w:ind w:left="3948" w:hanging="360"/>
+      </w:pPr>
+      <w:rPr>
+        <w:rFonts w:ascii="Courier New" w:hAnsi="Courier New" w:cs="Courier New" w:hint="default"/>
+      </w:rPr>
+    </w:lvl>
+    <w:lvl w:ilvl="5" w:tplc="FFFFFFFF" w:tentative="1">
+      <w:start w:val="1"/>
+      <w:numFmt w:val="bullet"/>
+      <w:lvlText w:val=""/>
+      <w:lvlJc w:val="left"/>
+      <w:pPr>
+        <w:ind w:left="4668" w:hanging="360"/>
+      </w:pPr>
+      <w:rPr>
+        <w:rFonts w:ascii="Wingdings" w:hAnsi="Wingdings" w:hint="default"/>
+      </w:rPr>
+    </w:lvl>
+    <w:lvl w:ilvl="6" w:tplc="FFFFFFFF" w:tentative="1">
+      <w:start w:val="1"/>
+      <w:numFmt w:val="bullet"/>
+      <w:lvlText w:val=""/>
+      <w:lvlJc w:val="left"/>
+      <w:pPr>
+        <w:ind w:left="5388" w:hanging="360"/>
+      </w:pPr>
+      <w:rPr>
+        <w:rFonts w:ascii="Symbol" w:hAnsi="Symbol" w:hint="default"/>
+      </w:rPr>
+    </w:lvl>
+    <w:lvl w:ilvl="7" w:tplc="FFFFFFFF" w:tentative="1">
+      <w:start w:val="1"/>
+      <w:numFmt w:val="bullet"/>
+      <w:lvlText w:val="o"/>
+      <w:lvlJc w:val="left"/>
+      <w:pPr>
+        <w:ind w:left="6108" w:hanging="360"/>
+      </w:pPr>
+      <w:rPr>
+        <w:rFonts w:ascii="Courier New" w:hAnsi="Courier New" w:cs="Courier New" w:hint="default"/>
+      </w:rPr>
+    </w:lvl>
+    <w:lvl w:ilvl="8" w:tplc="FFFFFFFF" w:tentative="1">
+      <w:start w:val="1"/>
+      <w:numFmt w:val="bullet"/>
+      <w:lvlText w:val=""/>
+      <w:lvlJc w:val="left"/>
+      <w:pPr>
+        <w:ind w:left="6828" w:hanging="360"/>
+      </w:pPr>
+      <w:rPr>
+        <w:rFonts w:ascii="Wingdings" w:hAnsi="Wingdings" w:hint="default"/>
+      </w:rPr>
+    </w:lvl>
+  </w:abstractNum>
+  <w:abstractNum w:abstractNumId="46" w15:restartNumberingAfterBreak="0">
+    <w:nsid w:val="6F306003"/>
+    <w:multiLevelType w:val="multilevel"/>
+    <w:tmpl w:val="45F0811A"/>
+    <w:lvl w:ilvl="0">
+      <w:start w:val="1"/>
+      <w:numFmt w:val="bullet"/>
+      <w:lvlText w:val=""/>
+      <w:lvlJc w:val="left"/>
+      <w:pPr>
+        <w:tabs>
+          <w:tab w:val="num" w:pos="720"/>
+        </w:tabs>
+        <w:ind w:left="720" w:hanging="360"/>
+      </w:pPr>
+      <w:rPr>
+        <w:rFonts w:ascii="Symbol" w:hAnsi="Symbol" w:hint="default"/>
+        <w:sz w:val="20"/>
+      </w:rPr>
+    </w:lvl>
+    <w:lvl w:ilvl="1" w:tentative="1">
+      <w:start w:val="1"/>
+      <w:numFmt w:val="bullet"/>
+      <w:lvlText w:val="o"/>
+      <w:lvlJc w:val="left"/>
+      <w:pPr>
+        <w:tabs>
+          <w:tab w:val="num" w:pos="1440"/>
+        </w:tabs>
+        <w:ind w:left="1440" w:hanging="360"/>
+      </w:pPr>
+      <w:rPr>
+        <w:rFonts w:ascii="Courier New" w:hAnsi="Courier New" w:hint="default"/>
+        <w:sz w:val="20"/>
+      </w:rPr>
+    </w:lvl>
+    <w:lvl w:ilvl="2" w:tentative="1">
+      <w:start w:val="1"/>
+      <w:numFmt w:val="bullet"/>
+      <w:lvlText w:val=""/>
+      <w:lvlJc w:val="left"/>
+      <w:pPr>
+        <w:tabs>
+          <w:tab w:val="num" w:pos="2160"/>
+        </w:tabs>
+        <w:ind w:left="2160" w:hanging="360"/>
+      </w:pPr>
+      <w:rPr>
+        <w:rFonts w:ascii="Wingdings" w:hAnsi="Wingdings" w:hint="default"/>
+        <w:sz w:val="20"/>
+      </w:rPr>
+    </w:lvl>
+    <w:lvl w:ilvl="3" w:tentative="1">
+      <w:start w:val="1"/>
+      <w:numFmt w:val="bullet"/>
+      <w:lvlText w:val=""/>
+      <w:lvlJc w:val="left"/>
+      <w:pPr>
+        <w:tabs>
+          <w:tab w:val="num" w:pos="2880"/>
+        </w:tabs>
+        <w:ind w:left="2880" w:hanging="360"/>
+      </w:pPr>
+      <w:rPr>
+        <w:rFonts w:ascii="Wingdings" w:hAnsi="Wingdings" w:hint="default"/>
+        <w:sz w:val="20"/>
+      </w:rPr>
+    </w:lvl>
+    <w:lvl w:ilvl="4" w:tentative="1">
+      <w:start w:val="1"/>
+      <w:numFmt w:val="bullet"/>
+      <w:lvlText w:val=""/>
+      <w:lvlJc w:val="left"/>
+      <w:pPr>
+        <w:tabs>
+          <w:tab w:val="num" w:pos="3600"/>
+        </w:tabs>
+        <w:ind w:left="3600" w:hanging="360"/>
+      </w:pPr>
+      <w:rPr>
+        <w:rFonts w:ascii="Wingdings" w:hAnsi="Wingdings" w:hint="default"/>
+        <w:sz w:val="20"/>
+      </w:rPr>
+    </w:lvl>
+    <w:lvl w:ilvl="5" w:tentative="1">
+      <w:start w:val="1"/>
+      <w:numFmt w:val="bullet"/>
+      <w:lvlText w:val=""/>
+      <w:lvlJc w:val="left"/>
+      <w:pPr>
+        <w:tabs>
+          <w:tab w:val="num" w:pos="4320"/>
+        </w:tabs>
+        <w:ind w:left="4320" w:hanging="360"/>
+      </w:pPr>
+      <w:rPr>
+        <w:rFonts w:ascii="Wingdings" w:hAnsi="Wingdings" w:hint="default"/>
+        <w:sz w:val="20"/>
+      </w:rPr>
+    </w:lvl>
+    <w:lvl w:ilvl="6" w:tentative="1">
+      <w:start w:val="1"/>
+      <w:numFmt w:val="bullet"/>
+      <w:lvlText w:val=""/>
+      <w:lvlJc w:val="left"/>
+      <w:pPr>
+        <w:tabs>
+          <w:tab w:val="num" w:pos="5040"/>
+        </w:tabs>
+        <w:ind w:left="5040" w:hanging="360"/>
+      </w:pPr>
+      <w:rPr>
+        <w:rFonts w:ascii="Wingdings" w:hAnsi="Wingdings" w:hint="default"/>
+        <w:sz w:val="20"/>
+      </w:rPr>
+    </w:lvl>
+    <w:lvl w:ilvl="7" w:tentative="1">
+      <w:start w:val="1"/>
+      <w:numFmt w:val="bullet"/>
+      <w:lvlText w:val=""/>
+      <w:lvlJc w:val="left"/>
+      <w:pPr>
+        <w:tabs>
+          <w:tab w:val="num" w:pos="5760"/>
+        </w:tabs>
+        <w:ind w:left="5760" w:hanging="360"/>
+      </w:pPr>
+      <w:rPr>
+        <w:rFonts w:ascii="Wingdings" w:hAnsi="Wingdings" w:hint="default"/>
+        <w:sz w:val="20"/>
+      </w:rPr>
+    </w:lvl>
+    <w:lvl w:ilvl="8" w:tentative="1">
+      <w:start w:val="1"/>
+      <w:numFmt w:val="bullet"/>
+      <w:lvlText w:val=""/>
+      <w:lvlJc w:val="left"/>
+      <w:pPr>
+        <w:tabs>
+          <w:tab w:val="num" w:pos="6480"/>
+        </w:tabs>
+        <w:ind w:left="6480" w:hanging="360"/>
+      </w:pPr>
+      <w:rPr>
+        <w:rFonts w:ascii="Wingdings" w:hAnsi="Wingdings" w:hint="default"/>
+        <w:sz w:val="20"/>
+      </w:rPr>
+    </w:lvl>
+  </w:abstractNum>
+  <w:abstractNum w:abstractNumId="47" w15:restartNumberingAfterBreak="0">
+    <w:nsid w:val="6F921547"/>
+    <w:multiLevelType w:val="hybridMultilevel"/>
+    <w:tmpl w:val="0052A2AC"/>
+    <w:lvl w:ilvl="0" w:tplc="836E7390">
+      <w:numFmt w:val="bullet"/>
+      <w:lvlText w:val="-"/>
+      <w:lvlJc w:val="left"/>
+      <w:pPr>
+        <w:ind w:left="1428" w:hanging="360"/>
+      </w:pPr>
+      <w:rPr>
+        <w:rFonts w:ascii="Palatino Linotype" w:eastAsiaTheme="minorHAnsi" w:hAnsi="Palatino Linotype" w:cstheme="minorBidi" w:hint="default"/>
+        <w:b w:val="0"/>
+      </w:rPr>
+    </w:lvl>
+    <w:lvl w:ilvl="1" w:tplc="0C0A0003" w:tentative="1">
+      <w:start w:val="1"/>
+      <w:numFmt w:val="bullet"/>
+      <w:lvlText w:val="o"/>
+      <w:lvlJc w:val="left"/>
+      <w:pPr>
+        <w:ind w:left="2148" w:hanging="360"/>
+      </w:pPr>
+      <w:rPr>
+        <w:rFonts w:ascii="Courier New" w:hAnsi="Courier New" w:cs="Courier New" w:hint="default"/>
+      </w:rPr>
+    </w:lvl>
+    <w:lvl w:ilvl="2" w:tplc="0C0A0005" w:tentative="1">
+      <w:start w:val="1"/>
+      <w:numFmt w:val="bullet"/>
+      <w:lvlText w:val=""/>
+      <w:lvlJc w:val="left"/>
+      <w:pPr>
+        <w:ind w:left="2868" w:hanging="360"/>
+      </w:pPr>
+      <w:rPr>
+        <w:rFonts w:ascii="Wingdings" w:hAnsi="Wingdings" w:hint="default"/>
+      </w:rPr>
+    </w:lvl>
+    <w:lvl w:ilvl="3" w:tplc="0C0A0001" w:tentative="1">
+      <w:start w:val="1"/>
+      <w:numFmt w:val="bullet"/>
+      <w:lvlText w:val=""/>
+      <w:lvlJc w:val="left"/>
+      <w:pPr>
+        <w:ind w:left="3588" w:hanging="360"/>
+      </w:pPr>
+      <w:rPr>
+        <w:rFonts w:ascii="Symbol" w:hAnsi="Symbol" w:hint="default"/>
+      </w:rPr>
+    </w:lvl>
+    <w:lvl w:ilvl="4" w:tplc="0C0A0003" w:tentative="1">
+      <w:start w:val="1"/>
+      <w:numFmt w:val="bullet"/>
+      <w:lvlText w:val="o"/>
+      <w:lvlJc w:val="left"/>
+      <w:pPr>
+        <w:ind w:left="4308" w:hanging="360"/>
+      </w:pPr>
+      <w:rPr>
+        <w:rFonts w:ascii="Courier New" w:hAnsi="Courier New" w:cs="Courier New" w:hint="default"/>
+      </w:rPr>
+    </w:lvl>
+    <w:lvl w:ilvl="5" w:tplc="0C0A0005" w:tentative="1">
+      <w:start w:val="1"/>
+      <w:numFmt w:val="bullet"/>
+      <w:lvlText w:val=""/>
+      <w:lvlJc w:val="left"/>
+      <w:pPr>
+        <w:ind w:left="5028" w:hanging="360"/>
+      </w:pPr>
+      <w:rPr>
+        <w:rFonts w:ascii="Wingdings" w:hAnsi="Wingdings" w:hint="default"/>
+      </w:rPr>
+    </w:lvl>
+    <w:lvl w:ilvl="6" w:tplc="0C0A0001" w:tentative="1">
+      <w:start w:val="1"/>
+      <w:numFmt w:val="bullet"/>
+      <w:lvlText w:val=""/>
+      <w:lvlJc w:val="left"/>
+      <w:pPr>
+        <w:ind w:left="5748" w:hanging="360"/>
+      </w:pPr>
+      <w:rPr>
+        <w:rFonts w:ascii="Symbol" w:hAnsi="Symbol" w:hint="default"/>
+      </w:rPr>
+    </w:lvl>
+    <w:lvl w:ilvl="7" w:tplc="0C0A0003" w:tentative="1">
+      <w:start w:val="1"/>
+      <w:numFmt w:val="bullet"/>
+      <w:lvlText w:val="o"/>
+      <w:lvlJc w:val="left"/>
+      <w:pPr>
+        <w:ind w:left="6468" w:hanging="360"/>
+      </w:pPr>
+      <w:rPr>
+        <w:rFonts w:ascii="Courier New" w:hAnsi="Courier New" w:cs="Courier New" w:hint="default"/>
+      </w:rPr>
+    </w:lvl>
+    <w:lvl w:ilvl="8" w:tplc="0C0A0005" w:tentative="1">
+      <w:start w:val="1"/>
+      <w:numFmt w:val="bullet"/>
+      <w:lvlText w:val=""/>
+      <w:lvlJc w:val="left"/>
+      <w:pPr>
+        <w:ind w:left="7188" w:hanging="360"/>
+      </w:pPr>
+      <w:rPr>
+        <w:rFonts w:ascii="Wingdings" w:hAnsi="Wingdings" w:hint="default"/>
+      </w:rPr>
+    </w:lvl>
+  </w:abstractNum>
+  <w:abstractNum w:abstractNumId="48" w15:restartNumberingAfterBreak="0">
+    <w:nsid w:val="70801D59"/>
+    <w:multiLevelType w:val="hybridMultilevel"/>
+    <w:tmpl w:val="1AC2FCC0"/>
+    <w:lvl w:ilvl="0" w:tplc="0C0A0003">
+      <w:start w:val="1"/>
+      <w:numFmt w:val="bullet"/>
+      <w:lvlText w:val="o"/>
+      <w:lvlJc w:val="left"/>
+      <w:pPr>
+        <w:ind w:left="1068" w:hanging="360"/>
+      </w:pPr>
+      <w:rPr>
+        <w:rFonts w:ascii="Courier New" w:hAnsi="Courier New" w:cs="Courier New" w:hint="default"/>
+      </w:rPr>
+    </w:lvl>
+    <w:lvl w:ilvl="1" w:tplc="0C0A0003" w:tentative="1">
+      <w:start w:val="1"/>
+      <w:numFmt w:val="bullet"/>
+      <w:lvlText w:val="o"/>
+      <w:lvlJc w:val="left"/>
+      <w:pPr>
+        <w:ind w:left="1788" w:hanging="360"/>
+      </w:pPr>
+      <w:rPr>
+        <w:rFonts w:ascii="Courier New" w:hAnsi="Courier New" w:cs="Courier New" w:hint="default"/>
+      </w:rPr>
+    </w:lvl>
+    <w:lvl w:ilvl="2" w:tplc="0C0A0005" w:tentative="1">
+      <w:start w:val="1"/>
+      <w:numFmt w:val="bullet"/>
+      <w:lvlText w:val=""/>
+      <w:lvlJc w:val="left"/>
+      <w:pPr>
+        <w:ind w:left="2508" w:hanging="360"/>
+      </w:pPr>
+      <w:rPr>
+        <w:rFonts w:ascii="Wingdings" w:hAnsi="Wingdings" w:hint="default"/>
+      </w:rPr>
+    </w:lvl>
+    <w:lvl w:ilvl="3" w:tplc="0C0A0001" w:tentative="1">
+      <w:start w:val="1"/>
+      <w:numFmt w:val="bullet"/>
+      <w:lvlText w:val=""/>
+      <w:lvlJc w:val="left"/>
+      <w:pPr>
+        <w:ind w:left="3228" w:hanging="360"/>
+      </w:pPr>
+      <w:rPr>
+        <w:rFonts w:ascii="Symbol" w:hAnsi="Symbol" w:hint="default"/>
+      </w:rPr>
+    </w:lvl>
+    <w:lvl w:ilvl="4" w:tplc="0C0A0003" w:tentative="1">
+      <w:start w:val="1"/>
+      <w:numFmt w:val="bullet"/>
+      <w:lvlText w:val="o"/>
+      <w:lvlJc w:val="left"/>
+      <w:pPr>
+        <w:ind w:left="3948" w:hanging="360"/>
+      </w:pPr>
+      <w:rPr>
+        <w:rFonts w:ascii="Courier New" w:hAnsi="Courier New" w:cs="Courier New" w:hint="default"/>
+      </w:rPr>
+    </w:lvl>
+    <w:lvl w:ilvl="5" w:tplc="0C0A0005" w:tentative="1">
+      <w:start w:val="1"/>
+      <w:numFmt w:val="bullet"/>
+      <w:lvlText w:val=""/>
+      <w:lvlJc w:val="left"/>
+      <w:pPr>
+        <w:ind w:left="4668" w:hanging="360"/>
+      </w:pPr>
+      <w:rPr>
+        <w:rFonts w:ascii="Wingdings" w:hAnsi="Wingdings" w:hint="default"/>
+      </w:rPr>
+    </w:lvl>
+    <w:lvl w:ilvl="6" w:tplc="0C0A0001" w:tentative="1">
+      <w:start w:val="1"/>
+      <w:numFmt w:val="bullet"/>
+      <w:lvlText w:val=""/>
+      <w:lvlJc w:val="left"/>
+      <w:pPr>
+        <w:ind w:left="5388" w:hanging="360"/>
+      </w:pPr>
+      <w:rPr>
+        <w:rFonts w:ascii="Symbol" w:hAnsi="Symbol" w:hint="default"/>
+      </w:rPr>
+    </w:lvl>
+    <w:lvl w:ilvl="7" w:tplc="0C0A0003" w:tentative="1">
+      <w:start w:val="1"/>
+      <w:numFmt w:val="bullet"/>
+      <w:lvlText w:val="o"/>
+      <w:lvlJc w:val="left"/>
+      <w:pPr>
+        <w:ind w:left="6108" w:hanging="360"/>
+      </w:pPr>
+      <w:rPr>
+        <w:rFonts w:ascii="Courier New" w:hAnsi="Courier New" w:cs="Courier New" w:hint="default"/>
+      </w:rPr>
+    </w:lvl>
+    <w:lvl w:ilvl="8" w:tplc="0C0A0005" w:tentative="1">
+      <w:start w:val="1"/>
+      <w:numFmt w:val="bullet"/>
+      <w:lvlText w:val=""/>
+      <w:lvlJc w:val="left"/>
+      <w:pPr>
+        <w:ind w:left="6828" w:hanging="360"/>
+      </w:pPr>
+      <w:rPr>
+        <w:rFonts w:ascii="Wingdings" w:hAnsi="Wingdings" w:hint="default"/>
+      </w:rPr>
+    </w:lvl>
+  </w:abstractNum>
+  <w:abstractNum w:abstractNumId="49" w15:restartNumberingAfterBreak="0">
     <w:nsid w:val="762C5494"/>
     <w:multiLevelType w:val="hybridMultilevel"/>
     <w:tmpl w:val="0BD40548"/>
@@ -15124,7 +16614,156 @@
       </w:rPr>
     </w:lvl>
   </w:abstractNum>
-  <w:abstractNum w:abstractNumId="39" w15:restartNumberingAfterBreak="0">
+  <w:abstractNum w:abstractNumId="50" w15:restartNumberingAfterBreak="0">
+    <w:nsid w:val="765742F4"/>
+    <w:multiLevelType w:val="multilevel"/>
+    <w:tmpl w:val="9CC81FBC"/>
+    <w:lvl w:ilvl="0">
+      <w:start w:val="1"/>
+      <w:numFmt w:val="bullet"/>
+      <w:lvlText w:val=""/>
+      <w:lvlJc w:val="left"/>
+      <w:pPr>
+        <w:tabs>
+          <w:tab w:val="num" w:pos="720"/>
+        </w:tabs>
+        <w:ind w:left="720" w:hanging="360"/>
+      </w:pPr>
+      <w:rPr>
+        <w:rFonts w:ascii="Symbol" w:hAnsi="Symbol" w:hint="default"/>
+        <w:sz w:val="20"/>
+      </w:rPr>
+    </w:lvl>
+    <w:lvl w:ilvl="1" w:tentative="1">
+      <w:start w:val="1"/>
+      <w:numFmt w:val="bullet"/>
+      <w:lvlText w:val="o"/>
+      <w:lvlJc w:val="left"/>
+      <w:pPr>
+        <w:tabs>
+          <w:tab w:val="num" w:pos="1440"/>
+        </w:tabs>
+        <w:ind w:left="1440" w:hanging="360"/>
+      </w:pPr>
+      <w:rPr>
+        <w:rFonts w:ascii="Courier New" w:hAnsi="Courier New" w:hint="default"/>
+        <w:sz w:val="20"/>
+      </w:rPr>
+    </w:lvl>
+    <w:lvl w:ilvl="2" w:tentative="1">
+      <w:start w:val="1"/>
+      <w:numFmt w:val="bullet"/>
+      <w:lvlText w:val=""/>
+      <w:lvlJc w:val="left"/>
+      <w:pPr>
+        <w:tabs>
+          <w:tab w:val="num" w:pos="2160"/>
+        </w:tabs>
+        <w:ind w:left="2160" w:hanging="360"/>
+      </w:pPr>
+      <w:rPr>
+        <w:rFonts w:ascii="Wingdings" w:hAnsi="Wingdings" w:hint="default"/>
+        <w:sz w:val="20"/>
+      </w:rPr>
+    </w:lvl>
+    <w:lvl w:ilvl="3" w:tentative="1">
+      <w:start w:val="1"/>
+      <w:numFmt w:val="bullet"/>
+      <w:lvlText w:val=""/>
+      <w:lvlJc w:val="left"/>
+      <w:pPr>
+        <w:tabs>
+          <w:tab w:val="num" w:pos="2880"/>
+        </w:tabs>
+        <w:ind w:left="2880" w:hanging="360"/>
+      </w:pPr>
+      <w:rPr>
+        <w:rFonts w:ascii="Wingdings" w:hAnsi="Wingdings" w:hint="default"/>
+        <w:sz w:val="20"/>
+      </w:rPr>
+    </w:lvl>
+    <w:lvl w:ilvl="4" w:tentative="1">
+      <w:start w:val="1"/>
+      <w:numFmt w:val="bullet"/>
+      <w:lvlText w:val=""/>
+      <w:lvlJc w:val="left"/>
+      <w:pPr>
+        <w:tabs>
+          <w:tab w:val="num" w:pos="3600"/>
+        </w:tabs>
+        <w:ind w:left="3600" w:hanging="360"/>
+      </w:pPr>
+      <w:rPr>
+        <w:rFonts w:ascii="Wingdings" w:hAnsi="Wingdings" w:hint="default"/>
+        <w:sz w:val="20"/>
+      </w:rPr>
+    </w:lvl>
+    <w:lvl w:ilvl="5" w:tentative="1">
+      <w:start w:val="1"/>
+      <w:numFmt w:val="bullet"/>
+      <w:lvlText w:val=""/>
+      <w:lvlJc w:val="left"/>
+      <w:pPr>
+        <w:tabs>
+          <w:tab w:val="num" w:pos="4320"/>
+        </w:tabs>
+        <w:ind w:left="4320" w:hanging="360"/>
+      </w:pPr>
+      <w:rPr>
+        <w:rFonts w:ascii="Wingdings" w:hAnsi="Wingdings" w:hint="default"/>
+        <w:sz w:val="20"/>
+      </w:rPr>
+    </w:lvl>
+    <w:lvl w:ilvl="6" w:tentative="1">
+      <w:start w:val="1"/>
+      <w:numFmt w:val="bullet"/>
+      <w:lvlText w:val=""/>
+      <w:lvlJc w:val="left"/>
+      <w:pPr>
+        <w:tabs>
+          <w:tab w:val="num" w:pos="5040"/>
+        </w:tabs>
+        <w:ind w:left="5040" w:hanging="360"/>
+      </w:pPr>
+      <w:rPr>
+        <w:rFonts w:ascii="Wingdings" w:hAnsi="Wingdings" w:hint="default"/>
+        <w:sz w:val="20"/>
+      </w:rPr>
+    </w:lvl>
+    <w:lvl w:ilvl="7" w:tentative="1">
+      <w:start w:val="1"/>
+      <w:numFmt w:val="bullet"/>
+      <w:lvlText w:val=""/>
+      <w:lvlJc w:val="left"/>
+      <w:pPr>
+        <w:tabs>
+          <w:tab w:val="num" w:pos="5760"/>
+        </w:tabs>
+        <w:ind w:left="5760" w:hanging="360"/>
+      </w:pPr>
+      <w:rPr>
+        <w:rFonts w:ascii="Wingdings" w:hAnsi="Wingdings" w:hint="default"/>
+        <w:sz w:val="20"/>
+      </w:rPr>
+    </w:lvl>
+    <w:lvl w:ilvl="8" w:tentative="1">
+      <w:start w:val="1"/>
+      <w:numFmt w:val="bullet"/>
+      <w:lvlText w:val=""/>
+      <w:lvlJc w:val="left"/>
+      <w:pPr>
+        <w:tabs>
+          <w:tab w:val="num" w:pos="6480"/>
+        </w:tabs>
+        <w:ind w:left="6480" w:hanging="360"/>
+      </w:pPr>
+      <w:rPr>
+        <w:rFonts w:ascii="Wingdings" w:hAnsi="Wingdings" w:hint="default"/>
+        <w:sz w:val="20"/>
+      </w:rPr>
+    </w:lvl>
+  </w:abstractNum>
+  <w:abstractNum w:abstractNumId="51" w15:restartNumberingAfterBreak="0">
     <w:nsid w:val="774A20D9"/>
     <w:multiLevelType w:val="multilevel"/>
     <w:tmpl w:val="AFE20198"/>
@@ -15273,7 +16912,7 @@
       </w:rPr>
     </w:lvl>
   </w:abstractNum>
-  <w:abstractNum w:abstractNumId="40" w15:restartNumberingAfterBreak="0">
+  <w:abstractNum w:abstractNumId="52" w15:restartNumberingAfterBreak="0">
     <w:nsid w:val="77D20A01"/>
     <w:multiLevelType w:val="hybridMultilevel"/>
     <w:tmpl w:val="7FC05EB0"/>
@@ -15392,100 +17031,100 @@
     <w:abstractNumId w:val="4"/>
   </w:num>
   <w:num w:numId="2" w16cid:durableId="1042906725">
-    <w:abstractNumId w:val="31"/>
+    <w:abstractNumId w:val="34"/>
   </w:num>
   <w:num w:numId="3" w16cid:durableId="1200970248">
-    <w:abstractNumId w:val="17"/>
+    <w:abstractNumId w:val="19"/>
   </w:num>
   <w:num w:numId="4" w16cid:durableId="35355423">
-    <w:abstractNumId w:val="9"/>
+    <w:abstractNumId w:val="11"/>
   </w:num>
   <w:num w:numId="5" w16cid:durableId="1586305383">
-    <w:abstractNumId w:val="20"/>
+    <w:abstractNumId w:val="22"/>
   </w:num>
   <w:num w:numId="6" w16cid:durableId="1227914132">
-    <w:abstractNumId w:val="10"/>
+    <w:abstractNumId w:val="12"/>
   </w:num>
   <w:num w:numId="7" w16cid:durableId="663975267">
-    <w:abstractNumId w:val="13"/>
+    <w:abstractNumId w:val="15"/>
   </w:num>
   <w:num w:numId="8" w16cid:durableId="1685286660">
     <w:abstractNumId w:val="0"/>
   </w:num>
   <w:num w:numId="9" w16cid:durableId="176192866">
-    <w:abstractNumId w:val="14"/>
+    <w:abstractNumId w:val="16"/>
   </w:num>
   <w:num w:numId="10" w16cid:durableId="467819266">
-    <w:abstractNumId w:val="16"/>
+    <w:abstractNumId w:val="18"/>
   </w:num>
   <w:num w:numId="11" w16cid:durableId="2093240349">
     <w:abstractNumId w:val="1"/>
   </w:num>
   <w:num w:numId="12" w16cid:durableId="562183252">
-    <w:abstractNumId w:val="12"/>
+    <w:abstractNumId w:val="14"/>
   </w:num>
   <w:num w:numId="13" w16cid:durableId="435714323">
-    <w:abstractNumId w:val="15"/>
+    <w:abstractNumId w:val="17"/>
   </w:num>
   <w:num w:numId="14" w16cid:durableId="741487365">
+    <w:abstractNumId w:val="9"/>
+  </w:num>
+  <w:num w:numId="15" w16cid:durableId="292489865">
+    <w:abstractNumId w:val="29"/>
+  </w:num>
+  <w:num w:numId="16" w16cid:durableId="1269923011">
+    <w:abstractNumId w:val="33"/>
+  </w:num>
+  <w:num w:numId="17" w16cid:durableId="840780239">
+    <w:abstractNumId w:val="24"/>
+  </w:num>
+  <w:num w:numId="18" w16cid:durableId="228812020">
+    <w:abstractNumId w:val="26"/>
+  </w:num>
+  <w:num w:numId="19" w16cid:durableId="2138260874">
     <w:abstractNumId w:val="8"/>
   </w:num>
-  <w:num w:numId="15" w16cid:durableId="292489865">
-    <w:abstractNumId w:val="26"/>
-  </w:num>
-  <w:num w:numId="16" w16cid:durableId="1269923011">
-    <w:abstractNumId w:val="30"/>
-  </w:num>
-  <w:num w:numId="17" w16cid:durableId="840780239">
-    <w:abstractNumId w:val="22"/>
-  </w:num>
-  <w:num w:numId="18" w16cid:durableId="228812020">
-    <w:abstractNumId w:val="23"/>
-  </w:num>
-  <w:num w:numId="19" w16cid:durableId="2138260874">
-    <w:abstractNumId w:val="7"/>
-  </w:num>
   <w:num w:numId="20" w16cid:durableId="2056734608">
-    <w:abstractNumId w:val="19"/>
+    <w:abstractNumId w:val="21"/>
   </w:num>
   <w:num w:numId="21" w16cid:durableId="1042441635">
-    <w:abstractNumId w:val="25"/>
+    <w:abstractNumId w:val="28"/>
   </w:num>
   <w:num w:numId="22" w16cid:durableId="1476070093">
     <w:abstractNumId w:val="3"/>
   </w:num>
   <w:num w:numId="23" w16cid:durableId="158084241">
-    <w:abstractNumId w:val="24"/>
+    <w:abstractNumId w:val="27"/>
   </w:num>
   <w:num w:numId="24" w16cid:durableId="1531917176">
-    <w:abstractNumId w:val="32"/>
+    <w:abstractNumId w:val="35"/>
   </w:num>
   <w:num w:numId="25" w16cid:durableId="1095173838">
-    <w:abstractNumId w:val="33"/>
+    <w:abstractNumId w:val="36"/>
   </w:num>
   <w:num w:numId="26" w16cid:durableId="1284773050">
-    <w:abstractNumId w:val="35"/>
+    <w:abstractNumId w:val="39"/>
   </w:num>
   <w:num w:numId="27" w16cid:durableId="857625987">
-    <w:abstractNumId w:val="34"/>
+    <w:abstractNumId w:val="37"/>
   </w:num>
   <w:num w:numId="28" w16cid:durableId="1034767506">
-    <w:abstractNumId w:val="27"/>
+    <w:abstractNumId w:val="30"/>
   </w:num>
   <w:num w:numId="29" w16cid:durableId="805125919">
-    <w:abstractNumId w:val="28"/>
+    <w:abstractNumId w:val="31"/>
   </w:num>
   <w:num w:numId="30" w16cid:durableId="808982476">
-    <w:abstractNumId w:val="18"/>
+    <w:abstractNumId w:val="20"/>
   </w:num>
   <w:num w:numId="31" w16cid:durableId="1996257139">
-    <w:abstractNumId w:val="38"/>
+    <w:abstractNumId w:val="49"/>
   </w:num>
   <w:num w:numId="32" w16cid:durableId="204568365">
-    <w:abstractNumId w:val="40"/>
+    <w:abstractNumId w:val="52"/>
   </w:num>
   <w:num w:numId="33" w16cid:durableId="906652321">
-    <w:abstractNumId w:val="21"/>
+    <w:abstractNumId w:val="23"/>
   </w:num>
   <w:num w:numId="34" w16cid:durableId="648902343">
     <w:abstractNumId w:val="2"/>
@@ -15494,22 +17133,58 @@
     <w:abstractNumId w:val="6"/>
   </w:num>
   <w:num w:numId="36" w16cid:durableId="1619144989">
-    <w:abstractNumId w:val="11"/>
+    <w:abstractNumId w:val="13"/>
   </w:num>
   <w:num w:numId="37" w16cid:durableId="288517072">
-    <w:abstractNumId w:val="37"/>
+    <w:abstractNumId w:val="44"/>
   </w:num>
   <w:num w:numId="38" w16cid:durableId="203104211">
-    <w:abstractNumId w:val="36"/>
+    <w:abstractNumId w:val="41"/>
   </w:num>
   <w:num w:numId="39" w16cid:durableId="555362269">
     <w:abstractNumId w:val="5"/>
   </w:num>
   <w:num w:numId="40" w16cid:durableId="1580477636">
-    <w:abstractNumId w:val="29"/>
+    <w:abstractNumId w:val="32"/>
   </w:num>
   <w:num w:numId="41" w16cid:durableId="869805426">
-    <w:abstractNumId w:val="39"/>
+    <w:abstractNumId w:val="51"/>
+  </w:num>
+  <w:num w:numId="42" w16cid:durableId="1078092628">
+    <w:abstractNumId w:val="38"/>
+  </w:num>
+  <w:num w:numId="43" w16cid:durableId="1958558863">
+    <w:abstractNumId w:val="48"/>
+  </w:num>
+  <w:num w:numId="44" w16cid:durableId="388768798">
+    <w:abstractNumId w:val="43"/>
+  </w:num>
+  <w:num w:numId="45" w16cid:durableId="117647835">
+    <w:abstractNumId w:val="40"/>
+  </w:num>
+  <w:num w:numId="46" w16cid:durableId="1655138823">
+    <w:abstractNumId w:val="50"/>
+  </w:num>
+  <w:num w:numId="47" w16cid:durableId="741370333">
+    <w:abstractNumId w:val="46"/>
+  </w:num>
+  <w:num w:numId="48" w16cid:durableId="1892618760">
+    <w:abstractNumId w:val="7"/>
+  </w:num>
+  <w:num w:numId="49" w16cid:durableId="1552498466">
+    <w:abstractNumId w:val="47"/>
+  </w:num>
+  <w:num w:numId="50" w16cid:durableId="1966423639">
+    <w:abstractNumId w:val="10"/>
+  </w:num>
+  <w:num w:numId="51" w16cid:durableId="966157787">
+    <w:abstractNumId w:val="25"/>
+  </w:num>
+  <w:num w:numId="52" w16cid:durableId="1559322556">
+    <w:abstractNumId w:val="45"/>
+  </w:num>
+  <w:num w:numId="53" w16cid:durableId="581330376">
+    <w:abstractNumId w:val="42"/>
   </w:num>
 </w:numbering>
 </file>
@@ -15982,6 +17657,29 @@
       <w:szCs w:val="24"/>
     </w:rPr>
   </w:style>
+  <w:style w:type="paragraph" w:styleId="Ttulo4">
+    <w:name w:val="heading 4"/>
+    <w:basedOn w:val="Normal"/>
+    <w:next w:val="Normal"/>
+    <w:link w:val="Ttulo4Car"/>
+    <w:uiPriority w:val="9"/>
+    <w:semiHidden/>
+    <w:unhideWhenUsed/>
+    <w:qFormat/>
+    <w:rsid w:val="004A0CC6"/>
+    <w:pPr>
+      <w:keepNext/>
+      <w:keepLines/>
+      <w:spacing w:before="40" w:after="0"/>
+      <w:outlineLvl w:val="3"/>
+    </w:pPr>
+    <w:rPr>
+      <w:rFonts w:asciiTheme="majorHAnsi" w:eastAsiaTheme="majorEastAsia" w:hAnsiTheme="majorHAnsi" w:cstheme="majorBidi"/>
+      <w:i/>
+      <w:iCs/>
+      <w:color w:val="2E74B5" w:themeColor="accent1" w:themeShade="BF"/>
+    </w:rPr>
+  </w:style>
   <w:style w:type="character" w:default="1" w:styleId="Fuentedeprrafopredeter">
     <w:name w:val="Default Paragraph Font"/>
     <w:uiPriority w:val="1"/>
@@ -16228,6 +17926,63 @@
     <w:rPr>
       <w:color w:val="605E5C"/>
       <w:shd w:val="clear" w:color="auto" w:fill="E1DFDD"/>
+    </w:rPr>
+  </w:style>
+  <w:style w:type="character" w:styleId="nfasis">
+    <w:name w:val="Emphasis"/>
+    <w:basedOn w:val="Fuentedeprrafopredeter"/>
+    <w:uiPriority w:val="20"/>
+    <w:qFormat/>
+    <w:rsid w:val="00FC0107"/>
+    <w:rPr>
+      <w:i/>
+      <w:iCs/>
+    </w:rPr>
+  </w:style>
+  <w:style w:type="paragraph" w:styleId="Subttulo">
+    <w:name w:val="Subtitle"/>
+    <w:basedOn w:val="Normal"/>
+    <w:next w:val="Normal"/>
+    <w:link w:val="SubttuloCar"/>
+    <w:uiPriority w:val="11"/>
+    <w:qFormat/>
+    <w:rsid w:val="00FC0107"/>
+    <w:pPr>
+      <w:numPr>
+        <w:ilvl w:val="1"/>
+      </w:numPr>
+      <w:spacing w:after="160"/>
+    </w:pPr>
+    <w:rPr>
+      <w:rFonts w:eastAsiaTheme="minorEastAsia"/>
+      <w:color w:val="5A5A5A" w:themeColor="text1" w:themeTint="A5"/>
+      <w:spacing w:val="15"/>
+    </w:rPr>
+  </w:style>
+  <w:style w:type="character" w:customStyle="1" w:styleId="SubttuloCar">
+    <w:name w:val="Subtítulo Car"/>
+    <w:basedOn w:val="Fuentedeprrafopredeter"/>
+    <w:link w:val="Subttulo"/>
+    <w:uiPriority w:val="11"/>
+    <w:rsid w:val="00FC0107"/>
+    <w:rPr>
+      <w:rFonts w:eastAsiaTheme="minorEastAsia"/>
+      <w:color w:val="5A5A5A" w:themeColor="text1" w:themeTint="A5"/>
+      <w:spacing w:val="15"/>
+    </w:rPr>
+  </w:style>
+  <w:style w:type="character" w:customStyle="1" w:styleId="Ttulo4Car">
+    <w:name w:val="Título 4 Car"/>
+    <w:basedOn w:val="Fuentedeprrafopredeter"/>
+    <w:link w:val="Ttulo4"/>
+    <w:uiPriority w:val="9"/>
+    <w:semiHidden/>
+    <w:rsid w:val="004A0CC6"/>
+    <w:rPr>
+      <w:rFonts w:asciiTheme="majorHAnsi" w:eastAsiaTheme="majorEastAsia" w:hAnsiTheme="majorHAnsi" w:cstheme="majorBidi"/>
+      <w:i/>
+      <w:iCs/>
+      <w:color w:val="2E74B5" w:themeColor="accent1" w:themeShade="BF"/>
     </w:rPr>
   </w:style>
 </w:styles>

</xml_diff>

<commit_message>
Actualización: plan de pruebas hecho
</commit_message>
<xml_diff>
--- a/docs/AlbaAlmoril_MemoriaZenhabits.docx
+++ b/docs/AlbaAlmoril_MemoriaZenhabits.docx
@@ -534,7 +534,7 @@
           </mc:Choice>
           <mc:Fallback>
             <w:pict>
-              <v:shapetype w14:anchorId="230B8176" id="_x0000_t32" coordsize="21600,21600" o:spt="32" o:oned="t" path="m,l21600,21600e" filled="f">
+              <v:shapetype w14:anchorId="171474AD" id="_x0000_t32" coordsize="21600,21600" o:spt="32" o:oned="t" path="m,l21600,21600e" filled="f">
                 <v:path arrowok="t" fillok="f" o:connecttype="none"/>
                 <o:lock v:ext="edit" shapetype="t"/>
               </v:shapetype>
@@ -689,6 +689,7 @@
         <w:t xml:space="preserve">TITULO: </w:t>
       </w:r>
       <w:bookmarkEnd w:id="2"/>
+      <w:proofErr w:type="spellStart"/>
       <w:r>
         <w:rPr>
           <w:rFonts w:ascii="Century Gothic" w:eastAsia="Times New Roman" w:hAnsi="Century Gothic" w:cs="Times New Roman"/>
@@ -700,6 +701,7 @@
         </w:rPr>
         <w:t>Zenhabits</w:t>
       </w:r>
+      <w:proofErr w:type="spellEnd"/>
     </w:p>
     <w:p>
       <w:pPr>
@@ -3819,7 +3821,7 @@
           </mc:Choice>
           <mc:Fallback>
             <w:pict>
-              <v:rect w14:anchorId="04260208" id="Rectángulo 2" o:spid="_x0000_s1026" style="position:absolute;margin-left:-5.25pt;margin-top:20.6pt;width:397.2pt;height:17.4pt;z-index:251682816;visibility:visible;mso-wrap-style:square;mso-width-percent:0;mso-height-percent:0;mso-wrap-distance-left:9pt;mso-wrap-distance-top:0;mso-wrap-distance-right:9pt;mso-wrap-distance-bottom:0;mso-position-horizontal:absolute;mso-position-horizontal-relative:text;mso-position-vertical:absolute;mso-position-vertical-relative:text;mso-width-percent:0;mso-height-percent:0;mso-width-relative:margin;mso-height-relative:margin;v-text-anchor:middle" o:gfxdata="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" filled="f" strokecolor="#c00000" strokeweight="1pt"/>
+              <v:rect w14:anchorId="67FEC968" id="Rectángulo 2" o:spid="_x0000_s1026" style="position:absolute;margin-left:-5.25pt;margin-top:20.6pt;width:397.2pt;height:17.4pt;z-index:251682816;visibility:visible;mso-wrap-style:square;mso-width-percent:0;mso-height-percent:0;mso-wrap-distance-left:9pt;mso-wrap-distance-top:0;mso-wrap-distance-right:9pt;mso-wrap-distance-bottom:0;mso-position-horizontal:absolute;mso-position-horizontal-relative:text;mso-position-vertical:absolute;mso-position-vertical-relative:text;mso-width-percent:0;mso-height-percent:0;mso-width-relative:margin;mso-height-relative:margin;v-text-anchor:middle" o:gfxdata="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" filled="f" strokecolor="#c00000" strokeweight="1pt"/>
             </w:pict>
           </mc:Fallback>
         </mc:AlternateContent>
@@ -4041,7 +4043,25 @@
           <w:sz w:val="24"/>
           <w:szCs w:val="24"/>
         </w:rPr>
-        <w:t xml:space="preserve"> recientes (Duhigg, 2012), la creación y mantenimiento de hábitos </w:t>
+        <w:t xml:space="preserve"> recientes (</w:t>
+      </w:r>
+      <w:proofErr w:type="spellStart"/>
+      <w:r>
+        <w:rPr>
+          <w:rFonts w:ascii="Palatino Linotype" w:hAnsi="Palatino Linotype"/>
+          <w:sz w:val="24"/>
+          <w:szCs w:val="24"/>
+        </w:rPr>
+        <w:t>Duhigg</w:t>
+      </w:r>
+      <w:proofErr w:type="spellEnd"/>
+      <w:r>
+        <w:rPr>
+          <w:rFonts w:ascii="Palatino Linotype" w:hAnsi="Palatino Linotype"/>
+          <w:sz w:val="24"/>
+          <w:szCs w:val="24"/>
+        </w:rPr>
+        <w:t xml:space="preserve">, 2012), la creación y mantenimiento de hábitos </w:t>
       </w:r>
       <w:r>
         <w:rPr>
@@ -4196,7 +4216,61 @@
           <w:sz w:val="24"/>
           <w:szCs w:val="24"/>
         </w:rPr>
-        <w:t xml:space="preserve">Hay numerosas aplicaciones en el mercado enfocadas en la administración de tareas (como Todoist o Trello) o hábitos (como Habitica o HabitNow), sin embargo, muchas de estas tienen restricciones: su utilización se basa únicamente en la conexión a internet, poseen interfaces </w:t>
+        <w:t xml:space="preserve">Hay numerosas aplicaciones en el mercado enfocadas en la administración de tareas (como </w:t>
+      </w:r>
+      <w:proofErr w:type="spellStart"/>
+      <w:r>
+        <w:rPr>
+          <w:rFonts w:ascii="Palatino Linotype" w:hAnsi="Palatino Linotype"/>
+          <w:sz w:val="24"/>
+          <w:szCs w:val="24"/>
+        </w:rPr>
+        <w:t>Todoist</w:t>
+      </w:r>
+      <w:proofErr w:type="spellEnd"/>
+      <w:r>
+        <w:rPr>
+          <w:rFonts w:ascii="Palatino Linotype" w:hAnsi="Palatino Linotype"/>
+          <w:sz w:val="24"/>
+          <w:szCs w:val="24"/>
+        </w:rPr>
+        <w:t xml:space="preserve"> o Trello) o hábitos (como </w:t>
+      </w:r>
+      <w:proofErr w:type="spellStart"/>
+      <w:r>
+        <w:rPr>
+          <w:rFonts w:ascii="Palatino Linotype" w:hAnsi="Palatino Linotype"/>
+          <w:sz w:val="24"/>
+          <w:szCs w:val="24"/>
+        </w:rPr>
+        <w:t>Habitica</w:t>
+      </w:r>
+      <w:proofErr w:type="spellEnd"/>
+      <w:r>
+        <w:rPr>
+          <w:rFonts w:ascii="Palatino Linotype" w:hAnsi="Palatino Linotype"/>
+          <w:sz w:val="24"/>
+          <w:szCs w:val="24"/>
+        </w:rPr>
+        <w:t xml:space="preserve"> o </w:t>
+      </w:r>
+      <w:proofErr w:type="spellStart"/>
+      <w:r>
+        <w:rPr>
+          <w:rFonts w:ascii="Palatino Linotype" w:hAnsi="Palatino Linotype"/>
+          <w:sz w:val="24"/>
+          <w:szCs w:val="24"/>
+        </w:rPr>
+        <w:t>HabitNow</w:t>
+      </w:r>
+      <w:proofErr w:type="spellEnd"/>
+      <w:r>
+        <w:rPr>
+          <w:rFonts w:ascii="Palatino Linotype" w:hAnsi="Palatino Linotype"/>
+          <w:sz w:val="24"/>
+          <w:szCs w:val="24"/>
+        </w:rPr>
+        <w:t xml:space="preserve">), sin embargo, muchas de estas tienen restricciones: su utilización se basa únicamente en la conexión a internet, poseen interfaces </w:t>
       </w:r>
       <w:r>
         <w:rPr>
@@ -5890,7 +5964,27 @@
           <w:szCs w:val="24"/>
           <w:lang w:eastAsia="es-ES"/>
         </w:rPr>
-        <w:t>ZENHABITS ha sido diseñada para ofrecer una solución multiplataforma eficiente, escalable y segura. La propuesta busca ser funcional tanto en dispositivos móviles (Android e iOS) como en escritorio (Windows, macOS y Linux) y web (navegadores modernos) en fases futuras.</w:t>
+        <w:t xml:space="preserve">ZENHABITS ha sido diseñada para ofrecer una solución multiplataforma eficiente, escalable y segura. La propuesta busca ser funcional tanto en dispositivos móviles (Android </w:t>
+      </w:r>
+      <w:proofErr w:type="gramStart"/>
+      <w:r>
+        <w:rPr>
+          <w:rFonts w:ascii="Palatino Linotype" w:hAnsi="Palatino Linotype"/>
+          <w:sz w:val="24"/>
+          <w:szCs w:val="24"/>
+          <w:lang w:eastAsia="es-ES"/>
+        </w:rPr>
+        <w:t>e</w:t>
+      </w:r>
+      <w:proofErr w:type="gramEnd"/>
+      <w:r>
+        <w:rPr>
+          <w:rFonts w:ascii="Palatino Linotype" w:hAnsi="Palatino Linotype"/>
+          <w:sz w:val="24"/>
+          <w:szCs w:val="24"/>
+          <w:lang w:eastAsia="es-ES"/>
+        </w:rPr>
+        <w:t xml:space="preserve"> iOS) como en escritorio (Windows, macOS y Linux) y web (navegadores modernos) en fases futuras.</w:t>
       </w:r>
     </w:p>
     <w:p>
@@ -5911,7 +6005,47 @@
           <w:szCs w:val="24"/>
           <w:lang w:eastAsia="es-ES"/>
         </w:rPr>
-        <w:t xml:space="preserve">La solución sigue un modelo cliente-servidor. Se estructura internamente bajo los principios de Clean Architecture, permitiendo separación clara de toda su estructura. Además, se utilizarán prácticas de diseño adaptativo para garantizar interfaces </w:t>
+        <w:t xml:space="preserve">La solución sigue un modelo cliente-servidor. Se estructura internamente bajo los principios de </w:t>
+      </w:r>
+      <w:proofErr w:type="spellStart"/>
+      <w:r>
+        <w:rPr>
+          <w:rFonts w:ascii="Palatino Linotype" w:eastAsia="Times New Roman" w:hAnsi="Palatino Linotype" w:cs="Times New Roman"/>
+          <w:sz w:val="24"/>
+          <w:szCs w:val="24"/>
+          <w:lang w:eastAsia="es-ES"/>
+        </w:rPr>
+        <w:t>Clean</w:t>
+      </w:r>
+      <w:proofErr w:type="spellEnd"/>
+      <w:r>
+        <w:rPr>
+          <w:rFonts w:ascii="Palatino Linotype" w:eastAsia="Times New Roman" w:hAnsi="Palatino Linotype" w:cs="Times New Roman"/>
+          <w:sz w:val="24"/>
+          <w:szCs w:val="24"/>
+          <w:lang w:eastAsia="es-ES"/>
+        </w:rPr>
+        <w:t xml:space="preserve"> </w:t>
+      </w:r>
+      <w:proofErr w:type="spellStart"/>
+      <w:r>
+        <w:rPr>
+          <w:rFonts w:ascii="Palatino Linotype" w:eastAsia="Times New Roman" w:hAnsi="Palatino Linotype" w:cs="Times New Roman"/>
+          <w:sz w:val="24"/>
+          <w:szCs w:val="24"/>
+          <w:lang w:eastAsia="es-ES"/>
+        </w:rPr>
+        <w:t>Architecture</w:t>
+      </w:r>
+      <w:proofErr w:type="spellEnd"/>
+      <w:r>
+        <w:rPr>
+          <w:rFonts w:ascii="Palatino Linotype" w:eastAsia="Times New Roman" w:hAnsi="Palatino Linotype" w:cs="Times New Roman"/>
+          <w:sz w:val="24"/>
+          <w:szCs w:val="24"/>
+          <w:lang w:eastAsia="es-ES"/>
+        </w:rPr>
+        <w:t xml:space="preserve">, permitiendo separación clara de toda su estructura. Además, se utilizarán prácticas de diseño adaptativo para garantizar interfaces </w:t>
       </w:r>
       <w:r>
         <w:rPr>
@@ -5991,7 +6125,33 @@
           <w:u w:val="single"/>
           <w:lang w:eastAsia="es-ES"/>
         </w:rPr>
-        <w:t>Cliente Multiplataforma (Flutter + Dart)</w:t>
+        <w:t>Cliente Multiplataforma (</w:t>
+      </w:r>
+      <w:proofErr w:type="spellStart"/>
+      <w:r>
+        <w:rPr>
+          <w:rStyle w:val="SubttuloCar"/>
+          <w:rFonts w:ascii="Palatino Linotype" w:hAnsi="Palatino Linotype"/>
+          <w:color w:val="000000" w:themeColor="text1"/>
+          <w:sz w:val="24"/>
+          <w:szCs w:val="24"/>
+          <w:u w:val="single"/>
+          <w:lang w:eastAsia="es-ES"/>
+        </w:rPr>
+        <w:t>Flutter</w:t>
+      </w:r>
+      <w:proofErr w:type="spellEnd"/>
+      <w:r>
+        <w:rPr>
+          <w:rStyle w:val="SubttuloCar"/>
+          <w:rFonts w:ascii="Palatino Linotype" w:hAnsi="Palatino Linotype"/>
+          <w:color w:val="000000" w:themeColor="text1"/>
+          <w:sz w:val="24"/>
+          <w:szCs w:val="24"/>
+          <w:u w:val="single"/>
+          <w:lang w:eastAsia="es-ES"/>
+        </w:rPr>
+        <w:t xml:space="preserve"> + Dart)</w:t>
       </w:r>
     </w:p>
     <w:p>
@@ -6023,7 +6183,27 @@
           <w:szCs w:val="24"/>
           <w:lang w:eastAsia="es-ES"/>
         </w:rPr>
-        <w:t xml:space="preserve">La aplicación se desarrolla con Flutter en Dart, lo que posibilita </w:t>
+        <w:t xml:space="preserve">La aplicación se desarrolla con </w:t>
+      </w:r>
+      <w:proofErr w:type="spellStart"/>
+      <w:r>
+        <w:rPr>
+          <w:rFonts w:ascii="Palatino Linotype" w:hAnsi="Palatino Linotype"/>
+          <w:sz w:val="24"/>
+          <w:szCs w:val="24"/>
+          <w:lang w:eastAsia="es-ES"/>
+        </w:rPr>
+        <w:t>Flutter</w:t>
+      </w:r>
+      <w:proofErr w:type="spellEnd"/>
+      <w:r>
+        <w:rPr>
+          <w:rFonts w:ascii="Palatino Linotype" w:hAnsi="Palatino Linotype"/>
+          <w:sz w:val="24"/>
+          <w:szCs w:val="24"/>
+          <w:lang w:eastAsia="es-ES"/>
+        </w:rPr>
+        <w:t xml:space="preserve"> en Dart, lo que posibilita </w:t>
       </w:r>
       <w:r>
         <w:rPr>
@@ -6115,7 +6295,73 @@
           <w:u w:val="single"/>
           <w:lang w:eastAsia="es-ES"/>
         </w:rPr>
-        <w:t>API Backend (Rust + Axum)</w:t>
+        <w:t xml:space="preserve">API </w:t>
+      </w:r>
+      <w:proofErr w:type="spellStart"/>
+      <w:r>
+        <w:rPr>
+          <w:rFonts w:ascii="Palatino Linotype" w:eastAsia="Times New Roman" w:hAnsi="Palatino Linotype" w:cs="Times New Roman"/>
+          <w:sz w:val="24"/>
+          <w:szCs w:val="24"/>
+          <w:u w:val="single"/>
+          <w:lang w:eastAsia="es-ES"/>
+        </w:rPr>
+        <w:t>Backend</w:t>
+      </w:r>
+      <w:proofErr w:type="spellEnd"/>
+      <w:r>
+        <w:rPr>
+          <w:rFonts w:ascii="Palatino Linotype" w:eastAsia="Times New Roman" w:hAnsi="Palatino Linotype" w:cs="Times New Roman"/>
+          <w:sz w:val="24"/>
+          <w:szCs w:val="24"/>
+          <w:u w:val="single"/>
+          <w:lang w:eastAsia="es-ES"/>
+        </w:rPr>
+        <w:t xml:space="preserve"> (</w:t>
+      </w:r>
+      <w:proofErr w:type="spellStart"/>
+      <w:r>
+        <w:rPr>
+          <w:rFonts w:ascii="Palatino Linotype" w:eastAsia="Times New Roman" w:hAnsi="Palatino Linotype" w:cs="Times New Roman"/>
+          <w:sz w:val="24"/>
+          <w:szCs w:val="24"/>
+          <w:u w:val="single"/>
+          <w:lang w:eastAsia="es-ES"/>
+        </w:rPr>
+        <w:t>Rust</w:t>
+      </w:r>
+      <w:proofErr w:type="spellEnd"/>
+      <w:r>
+        <w:rPr>
+          <w:rFonts w:ascii="Palatino Linotype" w:eastAsia="Times New Roman" w:hAnsi="Palatino Linotype" w:cs="Times New Roman"/>
+          <w:sz w:val="24"/>
+          <w:szCs w:val="24"/>
+          <w:u w:val="single"/>
+          <w:lang w:eastAsia="es-ES"/>
+        </w:rPr>
+        <w:t xml:space="preserve"> + </w:t>
+      </w:r>
+      <w:proofErr w:type="spellStart"/>
+      <w:r>
+        <w:rPr>
+          <w:rFonts w:ascii="Palatino Linotype" w:eastAsia="Times New Roman" w:hAnsi="Palatino Linotype" w:cs="Times New Roman"/>
+          <w:sz w:val="24"/>
+          <w:szCs w:val="24"/>
+          <w:u w:val="single"/>
+          <w:lang w:eastAsia="es-ES"/>
+        </w:rPr>
+        <w:t>Axum</w:t>
+      </w:r>
+      <w:proofErr w:type="spellEnd"/>
+      <w:r>
+        <w:rPr>
+          <w:rFonts w:ascii="Palatino Linotype" w:eastAsia="Times New Roman" w:hAnsi="Palatino Linotype" w:cs="Times New Roman"/>
+          <w:sz w:val="24"/>
+          <w:szCs w:val="24"/>
+          <w:u w:val="single"/>
+          <w:lang w:eastAsia="es-ES"/>
+        </w:rPr>
+        <w:t>)</w:t>
       </w:r>
     </w:p>
     <w:p>
@@ -6146,8 +6392,9 @@
           <w:szCs w:val="24"/>
           <w:lang w:eastAsia="es-ES"/>
         </w:rPr>
-        <w:t xml:space="preserve">La API está implementada en Rust utilizando el "framework" Axum para crear endpoints seguros y eficientes. </w:t>
-      </w:r>
+        <w:t xml:space="preserve">La API está implementada en </w:t>
+      </w:r>
+      <w:proofErr w:type="spellStart"/>
       <w:r>
         <w:rPr>
           <w:rFonts w:ascii="Palatino Linotype" w:eastAsia="Times New Roman" w:hAnsi="Palatino Linotype" w:cs="Times New Roman"/>
@@ -6155,6 +6402,85 @@
           <w:szCs w:val="24"/>
           <w:lang w:eastAsia="es-ES"/>
         </w:rPr>
+        <w:t>Rust</w:t>
+      </w:r>
+      <w:proofErr w:type="spellEnd"/>
+      <w:r>
+        <w:rPr>
+          <w:rFonts w:ascii="Palatino Linotype" w:eastAsia="Times New Roman" w:hAnsi="Palatino Linotype" w:cs="Times New Roman"/>
+          <w:sz w:val="24"/>
+          <w:szCs w:val="24"/>
+          <w:lang w:eastAsia="es-ES"/>
+        </w:rPr>
+        <w:t xml:space="preserve"> utilizando el "</w:t>
+      </w:r>
+      <w:proofErr w:type="spellStart"/>
+      <w:r>
+        <w:rPr>
+          <w:rFonts w:ascii="Palatino Linotype" w:eastAsia="Times New Roman" w:hAnsi="Palatino Linotype" w:cs="Times New Roman"/>
+          <w:sz w:val="24"/>
+          <w:szCs w:val="24"/>
+          <w:lang w:eastAsia="es-ES"/>
+        </w:rPr>
+        <w:t>framework</w:t>
+      </w:r>
+      <w:proofErr w:type="spellEnd"/>
+      <w:r>
+        <w:rPr>
+          <w:rFonts w:ascii="Palatino Linotype" w:eastAsia="Times New Roman" w:hAnsi="Palatino Linotype" w:cs="Times New Roman"/>
+          <w:sz w:val="24"/>
+          <w:szCs w:val="24"/>
+          <w:lang w:eastAsia="es-ES"/>
+        </w:rPr>
+        <w:t xml:space="preserve">" </w:t>
+      </w:r>
+      <w:proofErr w:type="spellStart"/>
+      <w:r>
+        <w:rPr>
+          <w:rFonts w:ascii="Palatino Linotype" w:eastAsia="Times New Roman" w:hAnsi="Palatino Linotype" w:cs="Times New Roman"/>
+          <w:sz w:val="24"/>
+          <w:szCs w:val="24"/>
+          <w:lang w:eastAsia="es-ES"/>
+        </w:rPr>
+        <w:t>Axum</w:t>
+      </w:r>
+      <w:proofErr w:type="spellEnd"/>
+      <w:r>
+        <w:rPr>
+          <w:rFonts w:ascii="Palatino Linotype" w:eastAsia="Times New Roman" w:hAnsi="Palatino Linotype" w:cs="Times New Roman"/>
+          <w:sz w:val="24"/>
+          <w:szCs w:val="24"/>
+          <w:lang w:eastAsia="es-ES"/>
+        </w:rPr>
+        <w:t xml:space="preserve"> para crear </w:t>
+      </w:r>
+      <w:proofErr w:type="spellStart"/>
+      <w:r>
+        <w:rPr>
+          <w:rFonts w:ascii="Palatino Linotype" w:eastAsia="Times New Roman" w:hAnsi="Palatino Linotype" w:cs="Times New Roman"/>
+          <w:sz w:val="24"/>
+          <w:szCs w:val="24"/>
+          <w:lang w:eastAsia="es-ES"/>
+        </w:rPr>
+        <w:t>endpoints</w:t>
+      </w:r>
+      <w:proofErr w:type="spellEnd"/>
+      <w:r>
+        <w:rPr>
+          <w:rFonts w:ascii="Palatino Linotype" w:eastAsia="Times New Roman" w:hAnsi="Palatino Linotype" w:cs="Times New Roman"/>
+          <w:sz w:val="24"/>
+          <w:szCs w:val="24"/>
+          <w:lang w:eastAsia="es-ES"/>
+        </w:rPr>
+        <w:t xml:space="preserve"> seguros y eficientes. </w:t>
+      </w:r>
+      <w:r>
+        <w:rPr>
+          <w:rFonts w:ascii="Palatino Linotype" w:eastAsia="Times New Roman" w:hAnsi="Palatino Linotype" w:cs="Times New Roman"/>
+          <w:sz w:val="24"/>
+          <w:szCs w:val="24"/>
+          <w:lang w:eastAsia="es-ES"/>
+        </w:rPr>
         <w:t>Además,</w:t>
       </w:r>
       <w:r>
@@ -6164,7 +6490,27 @@
           <w:szCs w:val="24"/>
           <w:lang w:eastAsia="es-ES"/>
         </w:rPr>
-        <w:t xml:space="preserve"> se utiliza SQLx para interactuar de manera asíncrona y segura con la base de datos MySQL alojada en la nube y la autenticación de usuarios se realiza mediante JSON Web Tokens (JWT).</w:t>
+        <w:t xml:space="preserve"> se utiliza </w:t>
+      </w:r>
+      <w:proofErr w:type="spellStart"/>
+      <w:r>
+        <w:rPr>
+          <w:rFonts w:ascii="Palatino Linotype" w:eastAsia="Times New Roman" w:hAnsi="Palatino Linotype" w:cs="Times New Roman"/>
+          <w:sz w:val="24"/>
+          <w:szCs w:val="24"/>
+          <w:lang w:eastAsia="es-ES"/>
+        </w:rPr>
+        <w:t>SQLx</w:t>
+      </w:r>
+      <w:proofErr w:type="spellEnd"/>
+      <w:r>
+        <w:rPr>
+          <w:rFonts w:ascii="Palatino Linotype" w:eastAsia="Times New Roman" w:hAnsi="Palatino Linotype" w:cs="Times New Roman"/>
+          <w:sz w:val="24"/>
+          <w:szCs w:val="24"/>
+          <w:lang w:eastAsia="es-ES"/>
+        </w:rPr>
+        <w:t xml:space="preserve"> para interactuar de manera asíncrona y segura con la base de datos MySQL alojada en la nube y la autenticación de usuarios se realiza mediante JSON Web Tokens (JWT).</w:t>
       </w:r>
     </w:p>
     <w:p>
@@ -6212,8 +6558,20 @@
           <w:u w:val="single"/>
           <w:lang w:eastAsia="es-ES"/>
         </w:rPr>
-        <w:t xml:space="preserve"> Docketizada</w:t>
-      </w:r>
+        <w:t xml:space="preserve"> </w:t>
+      </w:r>
+      <w:proofErr w:type="spellStart"/>
+      <w:r>
+        <w:rPr>
+          <w:rFonts w:ascii="Palatino Linotype" w:eastAsia="Times New Roman" w:hAnsi="Palatino Linotype" w:cs="Times New Roman"/>
+          <w:sz w:val="24"/>
+          <w:szCs w:val="24"/>
+          <w:u w:val="single"/>
+          <w:lang w:eastAsia="es-ES"/>
+        </w:rPr>
+        <w:t>Docketizada</w:t>
+      </w:r>
+      <w:proofErr w:type="spellEnd"/>
       <w:r>
         <w:rPr>
           <w:rFonts w:ascii="Palatino Linotype" w:eastAsia="Times New Roman" w:hAnsi="Palatino Linotype" w:cs="Times New Roman"/>
@@ -6465,7 +6823,27 @@
           <w:szCs w:val="24"/>
           <w:lang w:eastAsia="es-ES"/>
         </w:rPr>
-        <w:t>A futuro, se plantea ampliar el uso de Docker para incluir, además de la base de datos MySQL, otros componentes del sistema, como la API en Rust, consiguiendo una arquitectura más modular, escalable y sencilla de desplegar. Además, también se plantea la integración de notificaciones.</w:t>
+        <w:t xml:space="preserve">A futuro, se plantea ampliar el uso de Docker para incluir, además de la base de datos MySQL, otros componentes del sistema, como la API en </w:t>
+      </w:r>
+      <w:proofErr w:type="spellStart"/>
+      <w:r>
+        <w:rPr>
+          <w:rFonts w:ascii="Palatino Linotype" w:eastAsia="Times New Roman" w:hAnsi="Palatino Linotype" w:cs="Times New Roman"/>
+          <w:sz w:val="24"/>
+          <w:szCs w:val="24"/>
+          <w:lang w:eastAsia="es-ES"/>
+        </w:rPr>
+        <w:t>Rust</w:t>
+      </w:r>
+      <w:proofErr w:type="spellEnd"/>
+      <w:r>
+        <w:rPr>
+          <w:rFonts w:ascii="Palatino Linotype" w:eastAsia="Times New Roman" w:hAnsi="Palatino Linotype" w:cs="Times New Roman"/>
+          <w:sz w:val="24"/>
+          <w:szCs w:val="24"/>
+          <w:lang w:eastAsia="es-ES"/>
+        </w:rPr>
+        <w:t>, consiguiendo una arquitectura más modular, escalable y sencilla de desplegar. Además, también se plantea la integración de notificaciones.</w:t>
       </w:r>
     </w:p>
     <w:p>
@@ -6543,19 +6921,42 @@
           <w:sz w:val="24"/>
           <w:szCs w:val="24"/>
         </w:rPr>
-        <w:t>El plan de pruebas define la estrategia que se seguirá para validar el correcto funcionamiento de ZenHabits antes de su puesta en producción. Su objetivo es asegurar que la aplicación cumpla con los requisitos funcionales, no funcionales y proporcione una buena experiencia de usuario.</w:t>
-      </w:r>
-    </w:p>
-    <w:p>
-      <w:pPr>
-        <w:ind w:left="360"/>
+        <w:t xml:space="preserve">El plan de pruebas define la estrategia que se seguirá para validar el correcto funcionamiento de </w:t>
+      </w:r>
+      <w:proofErr w:type="spellStart"/>
+      <w:r>
+        <w:rPr>
+          <w:rFonts w:ascii="Palatino Linotype" w:hAnsi="Palatino Linotype"/>
+          <w:sz w:val="24"/>
+          <w:szCs w:val="24"/>
+        </w:rPr>
+        <w:t>ZenHabits</w:t>
+      </w:r>
+      <w:proofErr w:type="spellEnd"/>
+      <w:r>
+        <w:rPr>
+          <w:rFonts w:ascii="Palatino Linotype" w:hAnsi="Palatino Linotype"/>
+          <w:sz w:val="24"/>
+          <w:szCs w:val="24"/>
+        </w:rPr>
+        <w:t xml:space="preserve"> antes de su puesta en producción. Su objetivo es asegurar que la aplicación cumpla con los requisitos funcionales, no funcionales y proporcione una buena experiencia de usuario.</w:t>
+      </w:r>
+    </w:p>
+    <w:p>
+      <w:pPr>
+        <w:pStyle w:val="Prrafodelista"/>
+        <w:numPr>
+          <w:ilvl w:val="2"/>
+          <w:numId w:val="3"/>
+        </w:numPr>
         <w:rPr>
           <w:rFonts w:ascii="Palatino Linotype" w:hAnsi="Palatino Linotype"/>
           <w:b/>
           <w:bCs/>
-          <w:color w:val="C00000"/>
-          <w:sz w:val="24"/>
-          <w:szCs w:val="24"/>
+          <w:color w:val="000000" w:themeColor="text1"/>
+          <w:sz w:val="24"/>
+          <w:szCs w:val="24"/>
+          <w:u w:val="single"/>
         </w:rPr>
       </w:pPr>
       <w:r>
@@ -6563,109 +6964,1152 @@
           <w:rFonts w:ascii="Palatino Linotype" w:hAnsi="Palatino Linotype"/>
           <w:b/>
           <w:bCs/>
-          <w:color w:val="C00000"/>
-          <w:sz w:val="24"/>
-          <w:szCs w:val="24"/>
-        </w:rPr>
-        <w:t>(</w:t>
-      </w:r>
-      <w:r>
+          <w:color w:val="000000" w:themeColor="text1"/>
+          <w:sz w:val="24"/>
+          <w:szCs w:val="24"/>
+          <w:u w:val="single"/>
+        </w:rPr>
+        <w:t>Pruebas Funcionales</w:t>
+      </w:r>
+    </w:p>
+    <w:p>
+      <w:pPr>
+        <w:numPr>
+          <w:ilvl w:val="0"/>
+          <w:numId w:val="54"/>
+        </w:numPr>
+        <w:tabs>
+          <w:tab w:val="num" w:pos="720"/>
+        </w:tabs>
+        <w:jc w:val="both"/>
+        <w:rPr>
+          <w:rFonts w:ascii="Palatino Linotype" w:hAnsi="Palatino Linotype"/>
+          <w:color w:val="000000" w:themeColor="text1"/>
+          <w:sz w:val="24"/>
+          <w:szCs w:val="24"/>
+        </w:rPr>
+      </w:pPr>
+      <w:r>
+        <w:rPr>
+          <w:rFonts w:ascii="Palatino Linotype" w:hAnsi="Palatino Linotype"/>
+          <w:color w:val="000000" w:themeColor="text1"/>
+          <w:sz w:val="24"/>
+          <w:szCs w:val="24"/>
+        </w:rPr>
+        <w:t>Gestión de contenidos:</w:t>
+      </w:r>
+      <w:r>
+        <w:rPr>
+          <w:rFonts w:ascii="Palatino Linotype" w:hAnsi="Palatino Linotype"/>
+          <w:color w:val="000000" w:themeColor="text1"/>
+          <w:sz w:val="24"/>
+          <w:szCs w:val="24"/>
+        </w:rPr>
+        <w:t xml:space="preserve"> </w:t>
+      </w:r>
+      <w:r>
+        <w:rPr>
+          <w:rFonts w:ascii="Palatino Linotype" w:hAnsi="Palatino Linotype"/>
+          <w:color w:val="000000" w:themeColor="text1"/>
+          <w:sz w:val="24"/>
+          <w:szCs w:val="24"/>
+        </w:rPr>
+        <w:t>Verificar que el usuario puede crear, editar y eliminar hábitos, tareas y metas, y que dichos cambios se reflejan tanto en la interfaz como en la persistencia de datos.</w:t>
+      </w:r>
+    </w:p>
+    <w:p>
+      <w:pPr>
+        <w:numPr>
+          <w:ilvl w:val="0"/>
+          <w:numId w:val="54"/>
+        </w:numPr>
+        <w:tabs>
+          <w:tab w:val="num" w:pos="720"/>
+        </w:tabs>
+        <w:jc w:val="both"/>
+        <w:rPr>
+          <w:rFonts w:ascii="Palatino Linotype" w:hAnsi="Palatino Linotype"/>
+          <w:color w:val="000000" w:themeColor="text1"/>
+          <w:sz w:val="24"/>
+          <w:szCs w:val="24"/>
+        </w:rPr>
+      </w:pPr>
+      <w:r>
+        <w:rPr>
+          <w:rFonts w:ascii="Palatino Linotype" w:hAnsi="Palatino Linotype"/>
+          <w:color w:val="000000" w:themeColor="text1"/>
+          <w:sz w:val="24"/>
+          <w:szCs w:val="24"/>
+        </w:rPr>
+        <w:t>Notificaciones y logros:</w:t>
+      </w:r>
+      <w:r>
+        <w:rPr>
+          <w:rFonts w:ascii="Palatino Linotype" w:hAnsi="Palatino Linotype"/>
+          <w:color w:val="000000" w:themeColor="text1"/>
+          <w:sz w:val="24"/>
+          <w:szCs w:val="24"/>
+        </w:rPr>
+        <w:t xml:space="preserve"> </w:t>
+      </w:r>
+      <w:r>
+        <w:rPr>
+          <w:rFonts w:ascii="Palatino Linotype" w:hAnsi="Palatino Linotype"/>
+          <w:color w:val="000000" w:themeColor="text1"/>
+          <w:sz w:val="24"/>
+          <w:szCs w:val="24"/>
+        </w:rPr>
+        <w:t>Asegurar que al asignar recordatorios estos se generan correctamente y, al completar acciones definidas, se desbloquean los logros asociados.</w:t>
+      </w:r>
+    </w:p>
+    <w:p>
+      <w:pPr>
+        <w:numPr>
+          <w:ilvl w:val="0"/>
+          <w:numId w:val="54"/>
+        </w:numPr>
+        <w:tabs>
+          <w:tab w:val="num" w:pos="720"/>
+        </w:tabs>
+        <w:jc w:val="both"/>
         <w:rPr>
           <w:rFonts w:ascii="Palatino Linotype" w:hAnsi="Palatino Linotype"/>
           <w:b/>
           <w:bCs/>
-          <w:color w:val="C00000"/>
-          <w:sz w:val="24"/>
-          <w:szCs w:val="24"/>
-        </w:rPr>
-        <w:t>CONTINUA</w:t>
-      </w:r>
-      <w:r>
+          <w:color w:val="000000" w:themeColor="text1"/>
+          <w:sz w:val="24"/>
+          <w:szCs w:val="24"/>
+        </w:rPr>
+      </w:pPr>
+      <w:r>
+        <w:rPr>
+          <w:rFonts w:ascii="Palatino Linotype" w:hAnsi="Palatino Linotype"/>
+          <w:color w:val="000000" w:themeColor="text1"/>
+          <w:sz w:val="24"/>
+          <w:szCs w:val="24"/>
+        </w:rPr>
+        <w:t>Personalización del personaje:</w:t>
+      </w:r>
+      <w:r>
+        <w:rPr>
+          <w:rFonts w:ascii="Palatino Linotype" w:hAnsi="Palatino Linotype"/>
+          <w:color w:val="000000" w:themeColor="text1"/>
+          <w:sz w:val="24"/>
+          <w:szCs w:val="24"/>
+        </w:rPr>
+        <w:t xml:space="preserve"> </w:t>
+      </w:r>
+      <w:r>
+        <w:rPr>
+          <w:rFonts w:ascii="Palatino Linotype" w:hAnsi="Palatino Linotype"/>
+          <w:color w:val="000000" w:themeColor="text1"/>
+          <w:sz w:val="24"/>
+          <w:szCs w:val="24"/>
+        </w:rPr>
+        <w:t>Confirmar que la modificación del avatar (nivel o atributos) se actualiza de forma coherente y persistente.</w:t>
+      </w:r>
+    </w:p>
+    <w:p>
+      <w:pPr>
+        <w:pStyle w:val="Prrafodelista"/>
+        <w:numPr>
+          <w:ilvl w:val="2"/>
+          <w:numId w:val="3"/>
+        </w:numPr>
+        <w:jc w:val="both"/>
         <w:rPr>
           <w:rFonts w:ascii="Palatino Linotype" w:hAnsi="Palatino Linotype"/>
           <w:b/>
           <w:bCs/>
-          <w:color w:val="C00000"/>
-          <w:sz w:val="24"/>
-          <w:szCs w:val="24"/>
-        </w:rPr>
-        <w:t>R</w:t>
-      </w:r>
+          <w:color w:val="000000" w:themeColor="text1"/>
+          <w:sz w:val="24"/>
+          <w:szCs w:val="24"/>
+          <w:u w:val="single"/>
+        </w:rPr>
+      </w:pPr>
       <w:r>
         <w:rPr>
           <w:rFonts w:ascii="Palatino Linotype" w:hAnsi="Palatino Linotype"/>
           <w:b/>
           <w:bCs/>
-          <w:color w:val="C00000"/>
-          <w:sz w:val="24"/>
-          <w:szCs w:val="24"/>
-        </w:rPr>
-        <w:t>)</w:t>
-      </w:r>
-    </w:p>
-    <w:p>
-      <w:pPr>
-        <w:rPr>
-          <w:sz w:val="16"/>
-          <w:szCs w:val="16"/>
-        </w:rPr>
-      </w:pPr>
-    </w:p>
-    <w:p>
-      <w:pPr>
-        <w:rPr>
-          <w:sz w:val="16"/>
-          <w:szCs w:val="16"/>
-        </w:rPr>
-      </w:pPr>
-    </w:p>
-    <w:p>
-      <w:pPr>
-        <w:rPr>
-          <w:sz w:val="16"/>
-          <w:szCs w:val="16"/>
-        </w:rPr>
-      </w:pPr>
-    </w:p>
-    <w:p>
-      <w:pPr>
-        <w:rPr>
-          <w:sz w:val="16"/>
-          <w:szCs w:val="16"/>
-        </w:rPr>
-      </w:pPr>
-    </w:p>
-    <w:p>
-      <w:pPr>
-        <w:rPr>
-          <w:sz w:val="16"/>
-          <w:szCs w:val="16"/>
-        </w:rPr>
-      </w:pPr>
-    </w:p>
-    <w:p>
-      <w:pPr>
-        <w:rPr>
-          <w:sz w:val="16"/>
-          <w:szCs w:val="16"/>
-        </w:rPr>
-      </w:pPr>
-    </w:p>
-    <w:p>
-      <w:pPr>
-        <w:rPr>
-          <w:sz w:val="16"/>
-          <w:szCs w:val="16"/>
-        </w:rPr>
-      </w:pPr>
-    </w:p>
-    <w:p>
-      <w:pPr>
-        <w:rPr>
-          <w:sz w:val="16"/>
-          <w:szCs w:val="16"/>
-        </w:rPr>
-      </w:pPr>
+          <w:color w:val="000000" w:themeColor="text1"/>
+          <w:sz w:val="24"/>
+          <w:szCs w:val="24"/>
+          <w:u w:val="single"/>
+        </w:rPr>
+        <w:t>Pruebas No Funcionales</w:t>
+      </w:r>
+    </w:p>
+    <w:p>
+      <w:pPr>
+        <w:numPr>
+          <w:ilvl w:val="0"/>
+          <w:numId w:val="55"/>
+        </w:numPr>
+        <w:tabs>
+          <w:tab w:val="clear" w:pos="720"/>
+          <w:tab w:val="num" w:pos="1068"/>
+        </w:tabs>
+        <w:ind w:left="1068"/>
+        <w:jc w:val="both"/>
+        <w:rPr>
+          <w:rFonts w:ascii="Palatino Linotype" w:hAnsi="Palatino Linotype"/>
+          <w:color w:val="000000" w:themeColor="text1"/>
+          <w:sz w:val="24"/>
+          <w:szCs w:val="24"/>
+        </w:rPr>
+      </w:pPr>
+      <w:r>
+        <w:rPr>
+          <w:rFonts w:ascii="Palatino Linotype" w:hAnsi="Palatino Linotype"/>
+          <w:color w:val="000000" w:themeColor="text1"/>
+          <w:sz w:val="24"/>
+          <w:szCs w:val="24"/>
+        </w:rPr>
+        <w:t>Compatibilidad multiplataforma:</w:t>
+      </w:r>
+      <w:r>
+        <w:rPr>
+          <w:rFonts w:ascii="Palatino Linotype" w:hAnsi="Palatino Linotype"/>
+          <w:color w:val="000000" w:themeColor="text1"/>
+          <w:sz w:val="24"/>
+          <w:szCs w:val="24"/>
+        </w:rPr>
+        <w:t xml:space="preserve"> </w:t>
+      </w:r>
+      <w:r>
+        <w:rPr>
+          <w:rFonts w:ascii="Palatino Linotype" w:hAnsi="Palatino Linotype"/>
+          <w:color w:val="000000" w:themeColor="text1"/>
+          <w:sz w:val="24"/>
+          <w:szCs w:val="24"/>
+        </w:rPr>
+        <w:t xml:space="preserve">Realizar pruebas en diferentes dispositivos y resoluciones (Android, iOS, escritorio y web) para </w:t>
+      </w:r>
+      <w:r>
+        <w:rPr>
+          <w:rFonts w:ascii="Palatino Linotype" w:hAnsi="Palatino Linotype"/>
+          <w:color w:val="000000" w:themeColor="text1"/>
+          <w:sz w:val="24"/>
+          <w:szCs w:val="24"/>
+        </w:rPr>
+        <w:lastRenderedPageBreak/>
+        <w:t>garantizar que la experiencia del usuario es consistente y los contenidos se adaptan correctamente.</w:t>
+      </w:r>
+    </w:p>
+    <w:p>
+      <w:pPr>
+        <w:numPr>
+          <w:ilvl w:val="0"/>
+          <w:numId w:val="55"/>
+        </w:numPr>
+        <w:tabs>
+          <w:tab w:val="clear" w:pos="720"/>
+          <w:tab w:val="num" w:pos="1068"/>
+        </w:tabs>
+        <w:ind w:left="1068"/>
+        <w:jc w:val="both"/>
+        <w:rPr>
+          <w:rFonts w:ascii="Palatino Linotype" w:hAnsi="Palatino Linotype"/>
+          <w:color w:val="000000" w:themeColor="text1"/>
+          <w:sz w:val="24"/>
+          <w:szCs w:val="24"/>
+        </w:rPr>
+      </w:pPr>
+      <w:r>
+        <w:rPr>
+          <w:rFonts w:ascii="Palatino Linotype" w:hAnsi="Palatino Linotype"/>
+          <w:color w:val="000000" w:themeColor="text1"/>
+          <w:sz w:val="24"/>
+          <w:szCs w:val="24"/>
+        </w:rPr>
+        <w:t>Funcionamiento offline:</w:t>
+      </w:r>
+      <w:r>
+        <w:rPr>
+          <w:rFonts w:ascii="Palatino Linotype" w:hAnsi="Palatino Linotype"/>
+          <w:color w:val="000000" w:themeColor="text1"/>
+          <w:sz w:val="24"/>
+          <w:szCs w:val="24"/>
+        </w:rPr>
+        <w:t xml:space="preserve"> </w:t>
+      </w:r>
+      <w:r>
+        <w:rPr>
+          <w:rFonts w:ascii="Palatino Linotype" w:hAnsi="Palatino Linotype"/>
+          <w:color w:val="000000" w:themeColor="text1"/>
+          <w:sz w:val="24"/>
+          <w:szCs w:val="24"/>
+        </w:rPr>
+        <w:t>Comprobar la disponibilidad de datos mediante el almacenamiento local, asegurando que la aplicación funciona sin conexión y sincroniza correctamente cuando se restablece la conectividad.</w:t>
+      </w:r>
+    </w:p>
+    <w:p>
+      <w:pPr>
+        <w:numPr>
+          <w:ilvl w:val="0"/>
+          <w:numId w:val="55"/>
+        </w:numPr>
+        <w:tabs>
+          <w:tab w:val="clear" w:pos="720"/>
+          <w:tab w:val="num" w:pos="1068"/>
+        </w:tabs>
+        <w:ind w:left="1068"/>
+        <w:jc w:val="both"/>
+        <w:rPr>
+          <w:rFonts w:ascii="Palatino Linotype" w:hAnsi="Palatino Linotype"/>
+          <w:color w:val="000000" w:themeColor="text1"/>
+          <w:sz w:val="24"/>
+          <w:szCs w:val="24"/>
+        </w:rPr>
+      </w:pPr>
+      <w:r>
+        <w:rPr>
+          <w:rFonts w:ascii="Palatino Linotype" w:hAnsi="Palatino Linotype"/>
+          <w:color w:val="000000" w:themeColor="text1"/>
+          <w:sz w:val="24"/>
+          <w:szCs w:val="24"/>
+        </w:rPr>
+        <w:t>Seguridad:</w:t>
+      </w:r>
+      <w:r>
+        <w:rPr>
+          <w:rFonts w:ascii="Palatino Linotype" w:hAnsi="Palatino Linotype"/>
+          <w:color w:val="000000" w:themeColor="text1"/>
+          <w:sz w:val="24"/>
+          <w:szCs w:val="24"/>
+        </w:rPr>
+        <w:t xml:space="preserve"> </w:t>
+      </w:r>
+      <w:r>
+        <w:rPr>
+          <w:rFonts w:ascii="Palatino Linotype" w:hAnsi="Palatino Linotype"/>
+          <w:color w:val="000000" w:themeColor="text1"/>
+          <w:sz w:val="24"/>
+          <w:szCs w:val="24"/>
+        </w:rPr>
+        <w:t>Evaluar el mecanismo de autenticación y autorización basado en JWT, verificando que sólo usuarios autorizados pueden acceder a la información.</w:t>
+      </w:r>
+    </w:p>
+    <w:p>
+      <w:pPr>
+        <w:numPr>
+          <w:ilvl w:val="0"/>
+          <w:numId w:val="55"/>
+        </w:numPr>
+        <w:tabs>
+          <w:tab w:val="clear" w:pos="720"/>
+          <w:tab w:val="num" w:pos="1068"/>
+        </w:tabs>
+        <w:ind w:left="1068"/>
+        <w:jc w:val="both"/>
+        <w:rPr>
+          <w:rFonts w:ascii="Palatino Linotype" w:hAnsi="Palatino Linotype"/>
+          <w:color w:val="000000" w:themeColor="text1"/>
+          <w:sz w:val="24"/>
+          <w:szCs w:val="24"/>
+        </w:rPr>
+      </w:pPr>
+      <w:r>
+        <w:rPr>
+          <w:rFonts w:ascii="Palatino Linotype" w:hAnsi="Palatino Linotype"/>
+          <w:color w:val="000000" w:themeColor="text1"/>
+          <w:sz w:val="24"/>
+          <w:szCs w:val="24"/>
+        </w:rPr>
+        <w:t>Rendimiento:</w:t>
+      </w:r>
+      <w:r>
+        <w:rPr>
+          <w:rFonts w:ascii="Palatino Linotype" w:hAnsi="Palatino Linotype"/>
+          <w:color w:val="000000" w:themeColor="text1"/>
+          <w:sz w:val="24"/>
+          <w:szCs w:val="24"/>
+        </w:rPr>
+        <w:t xml:space="preserve"> </w:t>
+      </w:r>
+      <w:r>
+        <w:rPr>
+          <w:rFonts w:ascii="Palatino Linotype" w:hAnsi="Palatino Linotype"/>
+          <w:color w:val="000000" w:themeColor="text1"/>
+          <w:sz w:val="24"/>
+          <w:szCs w:val="24"/>
+        </w:rPr>
+        <w:t>Ejecutar pruebas de carga en la API y del sistema general para asegurar que la aplicación responde de forma fluida, incluso en condiciones de uso intensivo o en dispositivos con recursos limitados.</w:t>
+      </w:r>
+    </w:p>
+    <w:p>
+      <w:pPr>
+        <w:pStyle w:val="Prrafodelista"/>
+        <w:numPr>
+          <w:ilvl w:val="2"/>
+          <w:numId w:val="3"/>
+        </w:numPr>
+        <w:jc w:val="both"/>
+        <w:rPr>
+          <w:rFonts w:ascii="Palatino Linotype" w:hAnsi="Palatino Linotype"/>
+          <w:b/>
+          <w:bCs/>
+          <w:color w:val="000000" w:themeColor="text1"/>
+          <w:sz w:val="24"/>
+          <w:szCs w:val="24"/>
+          <w:u w:val="single"/>
+        </w:rPr>
+      </w:pPr>
+      <w:r>
+        <w:rPr>
+          <w:rFonts w:ascii="Palatino Linotype" w:hAnsi="Palatino Linotype"/>
+          <w:b/>
+          <w:bCs/>
+          <w:color w:val="000000" w:themeColor="text1"/>
+          <w:sz w:val="24"/>
+          <w:szCs w:val="24"/>
+          <w:u w:val="single"/>
+        </w:rPr>
+        <w:t>Pruebas Técnicas</w:t>
+      </w:r>
+    </w:p>
+    <w:p>
+      <w:pPr>
+        <w:numPr>
+          <w:ilvl w:val="0"/>
+          <w:numId w:val="56"/>
+        </w:numPr>
+        <w:tabs>
+          <w:tab w:val="clear" w:pos="720"/>
+          <w:tab w:val="num" w:pos="1068"/>
+        </w:tabs>
+        <w:ind w:left="1068"/>
+        <w:jc w:val="both"/>
+        <w:rPr>
+          <w:rFonts w:ascii="Palatino Linotype" w:hAnsi="Palatino Linotype"/>
+          <w:color w:val="000000" w:themeColor="text1"/>
+          <w:sz w:val="24"/>
+          <w:szCs w:val="24"/>
+        </w:rPr>
+      </w:pPr>
+      <w:r>
+        <w:rPr>
+          <w:rFonts w:ascii="Palatino Linotype" w:hAnsi="Palatino Linotype"/>
+          <w:color w:val="000000" w:themeColor="text1"/>
+          <w:sz w:val="24"/>
+          <w:szCs w:val="24"/>
+        </w:rPr>
+        <w:t xml:space="preserve">Pruebas de API (usando </w:t>
+      </w:r>
+      <w:proofErr w:type="spellStart"/>
+      <w:r>
+        <w:rPr>
+          <w:rFonts w:ascii="Palatino Linotype" w:hAnsi="Palatino Linotype"/>
+          <w:color w:val="000000" w:themeColor="text1"/>
+          <w:sz w:val="24"/>
+          <w:szCs w:val="24"/>
+        </w:rPr>
+        <w:t>Postman</w:t>
+      </w:r>
+      <w:proofErr w:type="spellEnd"/>
+      <w:r>
+        <w:rPr>
+          <w:rFonts w:ascii="Palatino Linotype" w:hAnsi="Palatino Linotype"/>
+          <w:color w:val="000000" w:themeColor="text1"/>
+          <w:sz w:val="24"/>
+          <w:szCs w:val="24"/>
+        </w:rPr>
+        <w:t>):</w:t>
+      </w:r>
+    </w:p>
+    <w:p>
+      <w:pPr>
+        <w:numPr>
+          <w:ilvl w:val="1"/>
+          <w:numId w:val="56"/>
+        </w:numPr>
+        <w:tabs>
+          <w:tab w:val="clear" w:pos="1440"/>
+          <w:tab w:val="num" w:pos="1788"/>
+        </w:tabs>
+        <w:ind w:left="1788"/>
+        <w:jc w:val="both"/>
+        <w:rPr>
+          <w:rFonts w:ascii="Palatino Linotype" w:hAnsi="Palatino Linotype"/>
+          <w:color w:val="000000" w:themeColor="text1"/>
+          <w:sz w:val="24"/>
+          <w:szCs w:val="24"/>
+        </w:rPr>
+      </w:pPr>
+      <w:r>
+        <w:rPr>
+          <w:rFonts w:ascii="Palatino Linotype" w:hAnsi="Palatino Linotype"/>
+          <w:color w:val="000000" w:themeColor="text1"/>
+          <w:sz w:val="24"/>
+          <w:szCs w:val="24"/>
+        </w:rPr>
+        <w:t xml:space="preserve">Validación de </w:t>
+      </w:r>
+      <w:proofErr w:type="spellStart"/>
+      <w:r>
+        <w:rPr>
+          <w:rFonts w:ascii="Palatino Linotype" w:hAnsi="Palatino Linotype"/>
+          <w:color w:val="000000" w:themeColor="text1"/>
+          <w:sz w:val="24"/>
+          <w:szCs w:val="24"/>
+        </w:rPr>
+        <w:t>Endpoints</w:t>
+      </w:r>
+      <w:proofErr w:type="spellEnd"/>
+      <w:r>
+        <w:rPr>
+          <w:rFonts w:ascii="Palatino Linotype" w:hAnsi="Palatino Linotype"/>
+          <w:color w:val="000000" w:themeColor="text1"/>
+          <w:sz w:val="24"/>
+          <w:szCs w:val="24"/>
+        </w:rPr>
+        <w:t>:</w:t>
+      </w:r>
+      <w:r>
+        <w:rPr>
+          <w:rFonts w:ascii="Palatino Linotype" w:hAnsi="Palatino Linotype"/>
+          <w:color w:val="000000" w:themeColor="text1"/>
+          <w:sz w:val="24"/>
+          <w:szCs w:val="24"/>
+        </w:rPr>
+        <w:t xml:space="preserve"> </w:t>
+      </w:r>
+      <w:r>
+        <w:rPr>
+          <w:rFonts w:ascii="Palatino Linotype" w:hAnsi="Palatino Linotype"/>
+          <w:color w:val="000000" w:themeColor="text1"/>
+          <w:sz w:val="24"/>
+          <w:szCs w:val="24"/>
+        </w:rPr>
+        <w:t xml:space="preserve">Comprobar que cada </w:t>
+      </w:r>
+      <w:proofErr w:type="spellStart"/>
+      <w:r>
+        <w:rPr>
+          <w:rFonts w:ascii="Palatino Linotype" w:hAnsi="Palatino Linotype"/>
+          <w:color w:val="000000" w:themeColor="text1"/>
+          <w:sz w:val="24"/>
+          <w:szCs w:val="24"/>
+        </w:rPr>
+        <w:t>endpoint</w:t>
+      </w:r>
+      <w:proofErr w:type="spellEnd"/>
+      <w:r>
+        <w:rPr>
+          <w:rFonts w:ascii="Palatino Linotype" w:hAnsi="Palatino Linotype"/>
+          <w:color w:val="000000" w:themeColor="text1"/>
+          <w:sz w:val="24"/>
+          <w:szCs w:val="24"/>
+        </w:rPr>
+        <w:t xml:space="preserve"> responde según lo esperado: operaciones CRUD (crear, leer, actualizar, eliminar) sobre hábitos, tareas, metas, y demás datos.</w:t>
+      </w:r>
+    </w:p>
+    <w:p>
+      <w:pPr>
+        <w:numPr>
+          <w:ilvl w:val="1"/>
+          <w:numId w:val="56"/>
+        </w:numPr>
+        <w:tabs>
+          <w:tab w:val="clear" w:pos="1440"/>
+          <w:tab w:val="num" w:pos="1788"/>
+        </w:tabs>
+        <w:ind w:left="1788"/>
+        <w:jc w:val="both"/>
+        <w:rPr>
+          <w:rFonts w:ascii="Palatino Linotype" w:hAnsi="Palatino Linotype"/>
+          <w:color w:val="000000" w:themeColor="text1"/>
+          <w:sz w:val="24"/>
+          <w:szCs w:val="24"/>
+        </w:rPr>
+      </w:pPr>
+      <w:r>
+        <w:rPr>
+          <w:rFonts w:ascii="Palatino Linotype" w:hAnsi="Palatino Linotype"/>
+          <w:color w:val="000000" w:themeColor="text1"/>
+          <w:sz w:val="24"/>
+          <w:szCs w:val="24"/>
+        </w:rPr>
+        <w:t>Manejo de Errores y Seguridad:</w:t>
+      </w:r>
+      <w:r>
+        <w:rPr>
+          <w:rFonts w:ascii="Palatino Linotype" w:hAnsi="Palatino Linotype"/>
+          <w:color w:val="000000" w:themeColor="text1"/>
+          <w:sz w:val="24"/>
+          <w:szCs w:val="24"/>
+        </w:rPr>
+        <w:t xml:space="preserve"> </w:t>
+      </w:r>
+      <w:r>
+        <w:rPr>
+          <w:rFonts w:ascii="Palatino Linotype" w:hAnsi="Palatino Linotype"/>
+          <w:color w:val="000000" w:themeColor="text1"/>
+          <w:sz w:val="24"/>
+          <w:szCs w:val="24"/>
+        </w:rPr>
+        <w:t>Verificar que las solicitudes no autorizadas se rechazan y que el manejo de errores es correcto (por ejemplo, mensajes de error claros cuando se envían datos incorrectos).</w:t>
+      </w:r>
+    </w:p>
+    <w:p>
+      <w:pPr>
+        <w:numPr>
+          <w:ilvl w:val="1"/>
+          <w:numId w:val="56"/>
+        </w:numPr>
+        <w:tabs>
+          <w:tab w:val="clear" w:pos="1440"/>
+          <w:tab w:val="num" w:pos="1788"/>
+        </w:tabs>
+        <w:ind w:left="1788"/>
+        <w:jc w:val="both"/>
+        <w:rPr>
+          <w:rFonts w:ascii="Palatino Linotype" w:hAnsi="Palatino Linotype"/>
+          <w:color w:val="000000" w:themeColor="text1"/>
+          <w:sz w:val="24"/>
+          <w:szCs w:val="24"/>
+        </w:rPr>
+      </w:pPr>
+      <w:r>
+        <w:rPr>
+          <w:rFonts w:ascii="Palatino Linotype" w:hAnsi="Palatino Linotype"/>
+          <w:color w:val="000000" w:themeColor="text1"/>
+          <w:sz w:val="24"/>
+          <w:szCs w:val="24"/>
+        </w:rPr>
+        <w:t>Pruebas de Carga y Rendimiento:</w:t>
+      </w:r>
+      <w:r>
+        <w:rPr>
+          <w:rFonts w:ascii="Palatino Linotype" w:hAnsi="Palatino Linotype"/>
+          <w:color w:val="000000" w:themeColor="text1"/>
+          <w:sz w:val="24"/>
+          <w:szCs w:val="24"/>
+        </w:rPr>
+        <w:t xml:space="preserve"> </w:t>
+      </w:r>
+      <w:r>
+        <w:rPr>
+          <w:rFonts w:ascii="Palatino Linotype" w:hAnsi="Palatino Linotype"/>
+          <w:color w:val="000000" w:themeColor="text1"/>
+          <w:sz w:val="24"/>
+          <w:szCs w:val="24"/>
+        </w:rPr>
+        <w:t>Simular múltiples peticiones concurrentes para evaluar el tiempo de respuesta, la estabilidad y la robustez de la API</w:t>
+      </w:r>
+      <w:r>
+        <w:rPr>
+          <w:rFonts w:ascii="Palatino Linotype" w:hAnsi="Palatino Linotype"/>
+          <w:color w:val="000000" w:themeColor="text1"/>
+          <w:sz w:val="24"/>
+          <w:szCs w:val="24"/>
+        </w:rPr>
+        <w:t xml:space="preserve"> (esto se puede hacer con un script en Python)</w:t>
+      </w:r>
+    </w:p>
+    <w:p>
+      <w:pPr>
+        <w:numPr>
+          <w:ilvl w:val="0"/>
+          <w:numId w:val="56"/>
+        </w:numPr>
+        <w:tabs>
+          <w:tab w:val="clear" w:pos="720"/>
+          <w:tab w:val="num" w:pos="1068"/>
+        </w:tabs>
+        <w:ind w:left="1068"/>
+        <w:jc w:val="both"/>
+        <w:rPr>
+          <w:rFonts w:ascii="Palatino Linotype" w:hAnsi="Palatino Linotype"/>
+          <w:color w:val="000000" w:themeColor="text1"/>
+          <w:sz w:val="24"/>
+          <w:szCs w:val="24"/>
+        </w:rPr>
+      </w:pPr>
+      <w:r>
+        <w:rPr>
+          <w:rFonts w:ascii="Palatino Linotype" w:hAnsi="Palatino Linotype"/>
+          <w:color w:val="000000" w:themeColor="text1"/>
+          <w:sz w:val="24"/>
+          <w:szCs w:val="24"/>
+        </w:rPr>
+        <w:t>Pruebas de Base de Datos:</w:t>
+      </w:r>
+    </w:p>
+    <w:p>
+      <w:pPr>
+        <w:numPr>
+          <w:ilvl w:val="1"/>
+          <w:numId w:val="56"/>
+        </w:numPr>
+        <w:tabs>
+          <w:tab w:val="clear" w:pos="1440"/>
+          <w:tab w:val="num" w:pos="1788"/>
+        </w:tabs>
+        <w:ind w:left="1788"/>
+        <w:jc w:val="both"/>
+        <w:rPr>
+          <w:rFonts w:ascii="Palatino Linotype" w:hAnsi="Palatino Linotype"/>
+          <w:color w:val="000000" w:themeColor="text1"/>
+          <w:sz w:val="24"/>
+          <w:szCs w:val="24"/>
+        </w:rPr>
+      </w:pPr>
+      <w:r>
+        <w:rPr>
+          <w:rFonts w:ascii="Palatino Linotype" w:hAnsi="Palatino Linotype"/>
+          <w:color w:val="000000" w:themeColor="text1"/>
+          <w:sz w:val="24"/>
+          <w:szCs w:val="24"/>
+        </w:rPr>
+        <w:t>Integridad de Datos:</w:t>
+      </w:r>
+      <w:r>
+        <w:rPr>
+          <w:rFonts w:ascii="Palatino Linotype" w:hAnsi="Palatino Linotype"/>
+          <w:color w:val="000000" w:themeColor="text1"/>
+          <w:sz w:val="24"/>
+          <w:szCs w:val="24"/>
+        </w:rPr>
+        <w:t xml:space="preserve"> </w:t>
+      </w:r>
+      <w:r>
+        <w:rPr>
+          <w:rFonts w:ascii="Palatino Linotype" w:hAnsi="Palatino Linotype"/>
+          <w:color w:val="000000" w:themeColor="text1"/>
+          <w:sz w:val="24"/>
+          <w:szCs w:val="24"/>
+        </w:rPr>
+        <w:t>Comprobar que las operaciones realizadas desde la API (insertar, actualizar o eliminar) se reflejan correctamente en la base de datos y se mantienen las relaciones y restricciones definidas.</w:t>
+      </w:r>
+    </w:p>
+    <w:p>
+      <w:pPr>
+        <w:numPr>
+          <w:ilvl w:val="1"/>
+          <w:numId w:val="56"/>
+        </w:numPr>
+        <w:tabs>
+          <w:tab w:val="clear" w:pos="1440"/>
+          <w:tab w:val="num" w:pos="1788"/>
+        </w:tabs>
+        <w:ind w:left="1788"/>
+        <w:jc w:val="both"/>
+        <w:rPr>
+          <w:rFonts w:ascii="Palatino Linotype" w:hAnsi="Palatino Linotype"/>
+          <w:color w:val="000000" w:themeColor="text1"/>
+          <w:sz w:val="24"/>
+          <w:szCs w:val="24"/>
+        </w:rPr>
+      </w:pPr>
+      <w:r>
+        <w:rPr>
+          <w:rFonts w:ascii="Palatino Linotype" w:hAnsi="Palatino Linotype"/>
+          <w:color w:val="000000" w:themeColor="text1"/>
+          <w:sz w:val="24"/>
+          <w:szCs w:val="24"/>
+        </w:rPr>
+        <w:lastRenderedPageBreak/>
+        <w:t>Persistencia y Sincronización:</w:t>
+      </w:r>
+      <w:r>
+        <w:rPr>
+          <w:rFonts w:ascii="Palatino Linotype" w:hAnsi="Palatino Linotype"/>
+          <w:color w:val="000000" w:themeColor="text1"/>
+          <w:sz w:val="24"/>
+          <w:szCs w:val="24"/>
+        </w:rPr>
+        <w:t xml:space="preserve"> </w:t>
+      </w:r>
+      <w:r>
+        <w:rPr>
+          <w:rFonts w:ascii="Palatino Linotype" w:hAnsi="Palatino Linotype"/>
+          <w:color w:val="000000" w:themeColor="text1"/>
+          <w:sz w:val="24"/>
+          <w:szCs w:val="24"/>
+        </w:rPr>
+        <w:t>Verificar que la base de datos (MySQL en contenedor Docker) maneja correctamente la persistencia de la información y permite su recuperación sin errores.</w:t>
+      </w:r>
+    </w:p>
+    <w:p>
+      <w:pPr>
+        <w:numPr>
+          <w:ilvl w:val="1"/>
+          <w:numId w:val="56"/>
+        </w:numPr>
+        <w:tabs>
+          <w:tab w:val="clear" w:pos="1440"/>
+          <w:tab w:val="num" w:pos="1788"/>
+        </w:tabs>
+        <w:ind w:left="1788"/>
+        <w:jc w:val="both"/>
+        <w:rPr>
+          <w:rFonts w:ascii="Palatino Linotype" w:hAnsi="Palatino Linotype"/>
+          <w:color w:val="000000" w:themeColor="text1"/>
+          <w:sz w:val="24"/>
+          <w:szCs w:val="24"/>
+        </w:rPr>
+      </w:pPr>
+      <w:r>
+        <w:rPr>
+          <w:rFonts w:ascii="Palatino Linotype" w:hAnsi="Palatino Linotype"/>
+          <w:color w:val="000000" w:themeColor="text1"/>
+          <w:sz w:val="24"/>
+          <w:szCs w:val="24"/>
+        </w:rPr>
+        <w:t>Pruebas de Recuperación:</w:t>
+      </w:r>
+      <w:r>
+        <w:rPr>
+          <w:rFonts w:ascii="Palatino Linotype" w:hAnsi="Palatino Linotype"/>
+          <w:color w:val="000000" w:themeColor="text1"/>
+          <w:sz w:val="24"/>
+          <w:szCs w:val="24"/>
+        </w:rPr>
+        <w:t xml:space="preserve"> </w:t>
+      </w:r>
+      <w:r>
+        <w:rPr>
+          <w:rFonts w:ascii="Palatino Linotype" w:hAnsi="Palatino Linotype"/>
+          <w:color w:val="000000" w:themeColor="text1"/>
+          <w:sz w:val="24"/>
+          <w:szCs w:val="24"/>
+        </w:rPr>
+        <w:t>Simular escenarios de fallo (por ejemplo, la pérdida de conexión) y comprobar que, al restablecerse, la sincronización se reanuda sin pérdida de datos.</w:t>
+      </w:r>
+    </w:p>
+    <w:p>
+      <w:pPr>
+        <w:numPr>
+          <w:ilvl w:val="1"/>
+          <w:numId w:val="56"/>
+        </w:numPr>
+        <w:tabs>
+          <w:tab w:val="clear" w:pos="1440"/>
+          <w:tab w:val="num" w:pos="1788"/>
+        </w:tabs>
+        <w:ind w:left="1788"/>
+        <w:jc w:val="both"/>
+        <w:rPr>
+          <w:rFonts w:ascii="Palatino Linotype" w:hAnsi="Palatino Linotype"/>
+          <w:color w:val="000000" w:themeColor="text1"/>
+          <w:sz w:val="24"/>
+          <w:szCs w:val="24"/>
+        </w:rPr>
+      </w:pPr>
+      <w:r>
+        <w:rPr>
+          <w:rFonts w:ascii="Palatino Linotype" w:hAnsi="Palatino Linotype"/>
+          <w:color w:val="000000" w:themeColor="text1"/>
+          <w:sz w:val="24"/>
+          <w:szCs w:val="24"/>
+        </w:rPr>
+        <w:t>Escalabilidad:</w:t>
+      </w:r>
+      <w:r>
+        <w:rPr>
+          <w:rFonts w:ascii="Palatino Linotype" w:hAnsi="Palatino Linotype"/>
+          <w:color w:val="000000" w:themeColor="text1"/>
+          <w:sz w:val="24"/>
+          <w:szCs w:val="24"/>
+        </w:rPr>
+        <w:t xml:space="preserve"> </w:t>
+      </w:r>
+      <w:r>
+        <w:rPr>
+          <w:rFonts w:ascii="Palatino Linotype" w:hAnsi="Palatino Linotype"/>
+          <w:color w:val="000000" w:themeColor="text1"/>
+          <w:sz w:val="24"/>
+          <w:szCs w:val="24"/>
+        </w:rPr>
+        <w:t>Ejecutar pruebas que simulen un aumento en el volumen de transacciones, asegurando que la base de datos mantiene la integridad y rendimiento esperado.</w:t>
+      </w:r>
+    </w:p>
+    <w:p>
+      <w:pPr>
+        <w:pStyle w:val="Prrafodelista"/>
+        <w:numPr>
+          <w:ilvl w:val="2"/>
+          <w:numId w:val="3"/>
+        </w:numPr>
+        <w:jc w:val="both"/>
+        <w:rPr>
+          <w:rFonts w:ascii="Palatino Linotype" w:hAnsi="Palatino Linotype"/>
+          <w:b/>
+          <w:bCs/>
+          <w:color w:val="000000" w:themeColor="text1"/>
+          <w:sz w:val="24"/>
+          <w:szCs w:val="24"/>
+          <w:u w:val="single"/>
+        </w:rPr>
+      </w:pPr>
+      <w:r>
+        <w:rPr>
+          <w:rFonts w:ascii="Palatino Linotype" w:hAnsi="Palatino Linotype"/>
+          <w:b/>
+          <w:bCs/>
+          <w:color w:val="000000" w:themeColor="text1"/>
+          <w:sz w:val="24"/>
+          <w:szCs w:val="24"/>
+          <w:u w:val="single"/>
+        </w:rPr>
+        <w:t>Pruebas de Interfaz y Experiencia de Usuario (UI/UX)</w:t>
+      </w:r>
+    </w:p>
+    <w:p>
+      <w:pPr>
+        <w:numPr>
+          <w:ilvl w:val="0"/>
+          <w:numId w:val="57"/>
+        </w:numPr>
+        <w:tabs>
+          <w:tab w:val="clear" w:pos="720"/>
+          <w:tab w:val="num" w:pos="1068"/>
+        </w:tabs>
+        <w:ind w:left="1068"/>
+        <w:jc w:val="both"/>
+        <w:rPr>
+          <w:rFonts w:ascii="Palatino Linotype" w:hAnsi="Palatino Linotype"/>
+          <w:color w:val="000000" w:themeColor="text1"/>
+          <w:sz w:val="24"/>
+          <w:szCs w:val="24"/>
+        </w:rPr>
+      </w:pPr>
+      <w:r>
+        <w:rPr>
+          <w:rFonts w:ascii="Palatino Linotype" w:hAnsi="Palatino Linotype"/>
+          <w:color w:val="000000" w:themeColor="text1"/>
+          <w:sz w:val="24"/>
+          <w:szCs w:val="24"/>
+        </w:rPr>
+        <w:t>Usabilidad:</w:t>
+      </w:r>
+      <w:r>
+        <w:rPr>
+          <w:rFonts w:ascii="Palatino Linotype" w:hAnsi="Palatino Linotype"/>
+          <w:color w:val="000000" w:themeColor="text1"/>
+          <w:sz w:val="24"/>
+          <w:szCs w:val="24"/>
+        </w:rPr>
+        <w:t xml:space="preserve"> </w:t>
+      </w:r>
+      <w:r>
+        <w:rPr>
+          <w:rFonts w:ascii="Palatino Linotype" w:hAnsi="Palatino Linotype"/>
+          <w:color w:val="000000" w:themeColor="text1"/>
+          <w:sz w:val="24"/>
+          <w:szCs w:val="24"/>
+        </w:rPr>
+        <w:t>Realizar pruebas con usuarios reales, donde se observe la facilidad para navegar por la aplicación, localizar funciones y realizar acciones de manera intuitiva.</w:t>
+      </w:r>
+    </w:p>
+    <w:p>
+      <w:pPr>
+        <w:numPr>
+          <w:ilvl w:val="0"/>
+          <w:numId w:val="57"/>
+        </w:numPr>
+        <w:tabs>
+          <w:tab w:val="clear" w:pos="720"/>
+          <w:tab w:val="num" w:pos="1068"/>
+        </w:tabs>
+        <w:ind w:left="1068"/>
+        <w:jc w:val="both"/>
+        <w:rPr>
+          <w:rFonts w:ascii="Palatino Linotype" w:hAnsi="Palatino Linotype"/>
+          <w:color w:val="000000" w:themeColor="text1"/>
+          <w:sz w:val="24"/>
+          <w:szCs w:val="24"/>
+        </w:rPr>
+      </w:pPr>
+      <w:proofErr w:type="spellStart"/>
+      <w:r>
+        <w:rPr>
+          <w:rFonts w:ascii="Palatino Linotype" w:hAnsi="Palatino Linotype"/>
+          <w:color w:val="000000" w:themeColor="text1"/>
+          <w:sz w:val="24"/>
+          <w:szCs w:val="24"/>
+        </w:rPr>
+        <w:t>Responsividad</w:t>
+      </w:r>
+      <w:proofErr w:type="spellEnd"/>
+      <w:r>
+        <w:rPr>
+          <w:rFonts w:ascii="Palatino Linotype" w:hAnsi="Palatino Linotype"/>
+          <w:color w:val="000000" w:themeColor="text1"/>
+          <w:sz w:val="24"/>
+          <w:szCs w:val="24"/>
+        </w:rPr>
+        <w:t>:</w:t>
+      </w:r>
+      <w:r>
+        <w:rPr>
+          <w:rFonts w:ascii="Palatino Linotype" w:hAnsi="Palatino Linotype"/>
+          <w:color w:val="000000" w:themeColor="text1"/>
+          <w:sz w:val="24"/>
+          <w:szCs w:val="24"/>
+        </w:rPr>
+        <w:t xml:space="preserve"> </w:t>
+      </w:r>
+      <w:r>
+        <w:rPr>
+          <w:rFonts w:ascii="Palatino Linotype" w:hAnsi="Palatino Linotype"/>
+          <w:color w:val="000000" w:themeColor="text1"/>
+          <w:sz w:val="24"/>
+          <w:szCs w:val="24"/>
+        </w:rPr>
+        <w:t>Verificar que la interfaz se ajusta adecuadamente a diferentes tamaños y orientaciones de pantalla.</w:t>
+      </w:r>
+    </w:p>
+    <w:p>
+      <w:pPr>
+        <w:numPr>
+          <w:ilvl w:val="0"/>
+          <w:numId w:val="57"/>
+        </w:numPr>
+        <w:tabs>
+          <w:tab w:val="clear" w:pos="720"/>
+          <w:tab w:val="num" w:pos="1068"/>
+        </w:tabs>
+        <w:ind w:left="1068"/>
+        <w:jc w:val="both"/>
+        <w:rPr>
+          <w:rFonts w:ascii="Palatino Linotype" w:hAnsi="Palatino Linotype"/>
+          <w:color w:val="000000" w:themeColor="text1"/>
+          <w:sz w:val="24"/>
+          <w:szCs w:val="24"/>
+        </w:rPr>
+      </w:pPr>
+      <w:r>
+        <w:rPr>
+          <w:rFonts w:ascii="Palatino Linotype" w:hAnsi="Palatino Linotype"/>
+          <w:noProof/>
+          <w:color w:val="000000" w:themeColor="text1"/>
+          <w:sz w:val="24"/>
+          <w:szCs w:val="24"/>
+        </w:rPr>
+        <mc:AlternateContent>
+          <mc:Choice Requires="wps">
+            <w:drawing>
+              <wp:anchor distT="0" distB="0" distL="114300" distR="114300" simplePos="0" relativeHeight="251683840" behindDoc="0" locked="0" layoutInCell="1" allowOverlap="1" wp14:anchorId="585828A8" wp14:editId="6589DD82">
+                <wp:simplePos x="0" y="0"/>
+                <wp:positionH relativeFrom="column">
+                  <wp:posOffset>117845</wp:posOffset>
+                </wp:positionH>
+                <wp:positionV relativeFrom="paragraph">
+                  <wp:posOffset>783116</wp:posOffset>
+                </wp:positionV>
+                <wp:extent cx="5434314" cy="1307939"/>
+                <wp:effectExtent l="0" t="0" r="14605" b="26035"/>
+                <wp:wrapNone/>
+                <wp:docPr id="546805314" name="Rectángulo 3"/>
+                <wp:cNvGraphicFramePr/>
+                <a:graphic xmlns:a="http://schemas.openxmlformats.org/drawingml/2006/main">
+                  <a:graphicData uri="http://schemas.microsoft.com/office/word/2010/wordprocessingShape">
+                    <wps:wsp>
+                      <wps:cNvSpPr/>
+                      <wps:spPr>
+                        <a:xfrm>
+                          <a:off x="0" y="0"/>
+                          <a:ext cx="5434314" cy="1307939"/>
+                        </a:xfrm>
+                        <a:prstGeom prst="rect">
+                          <a:avLst/>
+                        </a:prstGeom>
+                        <a:noFill/>
+                        <a:ln>
+                          <a:solidFill>
+                            <a:schemeClr val="tx1"/>
+                          </a:solidFill>
+                        </a:ln>
+                      </wps:spPr>
+                      <wps:style>
+                        <a:lnRef idx="2">
+                          <a:schemeClr val="accent1">
+                            <a:shade val="15000"/>
+                          </a:schemeClr>
+                        </a:lnRef>
+                        <a:fillRef idx="1">
+                          <a:schemeClr val="accent1"/>
+                        </a:fillRef>
+                        <a:effectRef idx="0">
+                          <a:schemeClr val="accent1"/>
+                        </a:effectRef>
+                        <a:fontRef idx="minor">
+                          <a:schemeClr val="lt1"/>
+                        </a:fontRef>
+                      </wps:style>
+                      <wps:bodyPr rot="0" spcFirstLastPara="0" vertOverflow="overflow" horzOverflow="overflow" vert="horz" wrap="square" lIns="91440" tIns="45720" rIns="91440" bIns="45720" numCol="1" spcCol="0" rtlCol="0" fromWordArt="0" anchor="ctr" anchorCtr="0" forceAA="0" compatLnSpc="1">
+                        <a:prstTxWarp prst="textNoShape">
+                          <a:avLst/>
+                        </a:prstTxWarp>
+                        <a:noAutofit/>
+                      </wps:bodyPr>
+                    </wps:wsp>
+                  </a:graphicData>
+                </a:graphic>
+                <wp14:sizeRelH relativeFrom="margin">
+                  <wp14:pctWidth>0</wp14:pctWidth>
+                </wp14:sizeRelH>
+              </wp:anchor>
+            </w:drawing>
+          </mc:Choice>
+          <mc:Fallback>
+            <w:pict>
+              <v:rect w14:anchorId="51B28302" id="Rectángulo 3" o:spid="_x0000_s1026" style="position:absolute;margin-left:9.3pt;margin-top:61.65pt;width:427.9pt;height:103pt;z-index:251683840;visibility:visible;mso-wrap-style:square;mso-width-percent:0;mso-wrap-distance-left:9pt;mso-wrap-distance-top:0;mso-wrap-distance-right:9pt;mso-wrap-distance-bottom:0;mso-position-horizontal:absolute;mso-position-horizontal-relative:text;mso-position-vertical:absolute;mso-position-vertical-relative:text;mso-width-percent:0;mso-width-relative:margin;v-text-anchor:middle" o:gfxdata="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" filled="f" strokecolor="black [3213]" strokeweight="1pt"/>
+            </w:pict>
+          </mc:Fallback>
+        </mc:AlternateContent>
+      </w:r>
+      <w:r>
+        <w:rPr>
+          <w:rFonts w:ascii="Palatino Linotype" w:hAnsi="Palatino Linotype"/>
+          <w:color w:val="000000" w:themeColor="text1"/>
+          <w:sz w:val="24"/>
+          <w:szCs w:val="24"/>
+        </w:rPr>
+        <w:t>Retroalimentación Visual:</w:t>
+      </w:r>
+      <w:r>
+        <w:rPr>
+          <w:rFonts w:ascii="Palatino Linotype" w:hAnsi="Palatino Linotype"/>
+          <w:color w:val="000000" w:themeColor="text1"/>
+          <w:sz w:val="24"/>
+          <w:szCs w:val="24"/>
+        </w:rPr>
+        <w:t xml:space="preserve"> </w:t>
+      </w:r>
+      <w:r>
+        <w:rPr>
+          <w:rFonts w:ascii="Palatino Linotype" w:hAnsi="Palatino Linotype"/>
+          <w:color w:val="000000" w:themeColor="text1"/>
+          <w:sz w:val="24"/>
+          <w:szCs w:val="24"/>
+        </w:rPr>
+        <w:t>Asegurar que cada interacción (como pulsar botones o realizar gestos) produce respuestas visuales o sonoras que confirmen la acción realizada.</w:t>
+      </w:r>
+    </w:p>
+    <w:p>
+      <w:pPr>
+        <w:ind w:left="348"/>
+        <w:jc w:val="both"/>
+        <w:rPr>
+          <w:rFonts w:ascii="Palatino Linotype" w:hAnsi="Palatino Linotype"/>
+          <w:color w:val="000000" w:themeColor="text1"/>
+          <w:sz w:val="24"/>
+          <w:szCs w:val="24"/>
+        </w:rPr>
+      </w:pPr>
+      <w:r>
+        <w:rPr>
+          <w:rFonts w:ascii="Palatino Linotype" w:hAnsi="Palatino Linotype"/>
+          <w:color w:val="000000" w:themeColor="text1"/>
+          <w:sz w:val="24"/>
+          <w:szCs w:val="24"/>
+        </w:rPr>
+        <w:t>Una vez completadas todas estas pruebas de manera satisfactoria y se corrijan las incidencias detectadas, el sistema podrá considerarse preparado para su despliegue en producción. La documentación de cada fase de pruebas, junto con informes de rendimiento y de usabilidad, servirá para dar el visto bueno final al sistema.</w:t>
+      </w:r>
     </w:p>
     <w:p>
       <w:pPr>
@@ -6699,7 +8143,6 @@
           <w:color w:val="000000" w:themeColor="text1"/>
           <w:u w:val="single"/>
         </w:rPr>
-        <w:lastRenderedPageBreak/>
         <w:t>Base de datos</w:t>
       </w:r>
       <w:bookmarkEnd w:id="20"/>
@@ -6781,6 +8224,14 @@
           <w:szCs w:val="24"/>
         </w:rPr>
         <w:br/>
+      </w:r>
+      <w:r>
+        <w:rPr>
+          <w:rFonts w:ascii="Palatino Linotype" w:hAnsi="Palatino Linotype"/>
+          <w:sz w:val="24"/>
+          <w:szCs w:val="24"/>
+        </w:rPr>
+        <w:lastRenderedPageBreak/>
         <w:t>En el caso de ZENHABITS se utilizarán dos entornos de almacenamiento:</w:t>
       </w:r>
     </w:p>
@@ -6817,7 +8268,25 @@
           <w:sz w:val="24"/>
           <w:szCs w:val="24"/>
         </w:rPr>
-        <w:t>Almacenamiento en la nube (MySQL): Centraliza los datos para su sincronización y disponibilidad desde múltiples dispositivos a través de la API en Rust.</w:t>
+        <w:t xml:space="preserve">Almacenamiento en la nube (MySQL): Centraliza los datos para su sincronización y disponibilidad desde múltiples dispositivos a través de la API en </w:t>
+      </w:r>
+      <w:proofErr w:type="spellStart"/>
+      <w:r>
+        <w:rPr>
+          <w:rFonts w:ascii="Palatino Linotype" w:hAnsi="Palatino Linotype"/>
+          <w:sz w:val="24"/>
+          <w:szCs w:val="24"/>
+        </w:rPr>
+        <w:t>Rust</w:t>
+      </w:r>
+      <w:proofErr w:type="spellEnd"/>
+      <w:r>
+        <w:rPr>
+          <w:rFonts w:ascii="Palatino Linotype" w:hAnsi="Palatino Linotype"/>
+          <w:sz w:val="24"/>
+          <w:szCs w:val="24"/>
+        </w:rPr>
+        <w:t>.</w:t>
       </w:r>
     </w:p>
     <w:p>
@@ -6831,7 +8300,61 @@
           <w:sz w:val="24"/>
           <w:szCs w:val="24"/>
         </w:rPr>
-        <w:t>Como se menciona en apartados anteriores, la gestión de la base de datos remota se realizará mediante SQLx en Rust, proporcionando operaciones seguras, asincrónicas y eficientes. Además, el servidor de base de datos en MySQL estará dockerizado, facilitando su despliegue, escalabilidad y mantenimiento.</w:t>
+        <w:t xml:space="preserve">Como se menciona en apartados anteriores, la gestión de la base de datos remota se realizará mediante </w:t>
+      </w:r>
+      <w:proofErr w:type="spellStart"/>
+      <w:r>
+        <w:rPr>
+          <w:rFonts w:ascii="Palatino Linotype" w:hAnsi="Palatino Linotype"/>
+          <w:sz w:val="24"/>
+          <w:szCs w:val="24"/>
+        </w:rPr>
+        <w:t>SQLx</w:t>
+      </w:r>
+      <w:proofErr w:type="spellEnd"/>
+      <w:r>
+        <w:rPr>
+          <w:rFonts w:ascii="Palatino Linotype" w:hAnsi="Palatino Linotype"/>
+          <w:sz w:val="24"/>
+          <w:szCs w:val="24"/>
+        </w:rPr>
+        <w:t xml:space="preserve"> en </w:t>
+      </w:r>
+      <w:proofErr w:type="spellStart"/>
+      <w:r>
+        <w:rPr>
+          <w:rFonts w:ascii="Palatino Linotype" w:hAnsi="Palatino Linotype"/>
+          <w:sz w:val="24"/>
+          <w:szCs w:val="24"/>
+        </w:rPr>
+        <w:t>Rust</w:t>
+      </w:r>
+      <w:proofErr w:type="spellEnd"/>
+      <w:r>
+        <w:rPr>
+          <w:rFonts w:ascii="Palatino Linotype" w:hAnsi="Palatino Linotype"/>
+          <w:sz w:val="24"/>
+          <w:szCs w:val="24"/>
+        </w:rPr>
+        <w:t xml:space="preserve">, proporcionando operaciones seguras, asincrónicas y eficientes. Además, el servidor de base de datos en MySQL estará </w:t>
+      </w:r>
+      <w:proofErr w:type="spellStart"/>
+      <w:r>
+        <w:rPr>
+          <w:rFonts w:ascii="Palatino Linotype" w:hAnsi="Palatino Linotype"/>
+          <w:sz w:val="24"/>
+          <w:szCs w:val="24"/>
+        </w:rPr>
+        <w:t>dockerizado</w:t>
+      </w:r>
+      <w:proofErr w:type="spellEnd"/>
+      <w:r>
+        <w:rPr>
+          <w:rFonts w:ascii="Palatino Linotype" w:hAnsi="Palatino Linotype"/>
+          <w:sz w:val="24"/>
+          <w:szCs w:val="24"/>
+        </w:rPr>
+        <w:t>, facilitando su despliegue, escalabilidad y mantenimiento.</w:t>
       </w:r>
       <w:r>
         <w:rPr>
@@ -6992,7 +8515,6 @@
           <w:sz w:val="26"/>
           <w:szCs w:val="26"/>
         </w:rPr>
-        <w:lastRenderedPageBreak/>
         <w:t>Usuario</w:t>
       </w:r>
       <w:r>
@@ -7034,7 +8556,43 @@
           <w:sz w:val="24"/>
           <w:szCs w:val="24"/>
         </w:rPr>
-        <w:t>Atributos: Id_usuario, Nombre, Email, Password_hash.</w:t>
+        <w:t xml:space="preserve">Atributos: </w:t>
+      </w:r>
+      <w:proofErr w:type="spellStart"/>
+      <w:r>
+        <w:rPr>
+          <w:rFonts w:ascii="Palatino Linotype" w:hAnsi="Palatino Linotype"/>
+          <w:sz w:val="24"/>
+          <w:szCs w:val="24"/>
+        </w:rPr>
+        <w:t>Id_usuario</w:t>
+      </w:r>
+      <w:proofErr w:type="spellEnd"/>
+      <w:r>
+        <w:rPr>
+          <w:rFonts w:ascii="Palatino Linotype" w:hAnsi="Palatino Linotype"/>
+          <w:sz w:val="24"/>
+          <w:szCs w:val="24"/>
+        </w:rPr>
+        <w:t xml:space="preserve">, Nombre, Email, </w:t>
+      </w:r>
+      <w:proofErr w:type="spellStart"/>
+      <w:r>
+        <w:rPr>
+          <w:rFonts w:ascii="Palatino Linotype" w:hAnsi="Palatino Linotype"/>
+          <w:sz w:val="24"/>
+          <w:szCs w:val="24"/>
+        </w:rPr>
+        <w:t>Password_hash</w:t>
+      </w:r>
+      <w:proofErr w:type="spellEnd"/>
+      <w:r>
+        <w:rPr>
+          <w:rFonts w:ascii="Palatino Linotype" w:hAnsi="Palatino Linotype"/>
+          <w:sz w:val="24"/>
+          <w:szCs w:val="24"/>
+        </w:rPr>
+        <w:t>.</w:t>
       </w:r>
     </w:p>
     <w:p>
@@ -7100,7 +8658,44 @@
           <w:sz w:val="24"/>
           <w:szCs w:val="24"/>
         </w:rPr>
-        <w:t>Atributos: Id_personaje, Vida, Monedas, Experiencia, Id_usuario (clave foránea).</w:t>
+        <w:lastRenderedPageBreak/>
+        <w:t xml:space="preserve">Atributos: </w:t>
+      </w:r>
+      <w:proofErr w:type="spellStart"/>
+      <w:r>
+        <w:rPr>
+          <w:rFonts w:ascii="Palatino Linotype" w:hAnsi="Palatino Linotype"/>
+          <w:sz w:val="24"/>
+          <w:szCs w:val="24"/>
+        </w:rPr>
+        <w:t>Id_personaje</w:t>
+      </w:r>
+      <w:proofErr w:type="spellEnd"/>
+      <w:r>
+        <w:rPr>
+          <w:rFonts w:ascii="Palatino Linotype" w:hAnsi="Palatino Linotype"/>
+          <w:sz w:val="24"/>
+          <w:szCs w:val="24"/>
+        </w:rPr>
+        <w:t xml:space="preserve">, Vida, Monedas, Experiencia, </w:t>
+      </w:r>
+      <w:proofErr w:type="spellStart"/>
+      <w:r>
+        <w:rPr>
+          <w:rFonts w:ascii="Palatino Linotype" w:hAnsi="Palatino Linotype"/>
+          <w:sz w:val="24"/>
+          <w:szCs w:val="24"/>
+        </w:rPr>
+        <w:t>Id_usuario</w:t>
+      </w:r>
+      <w:proofErr w:type="spellEnd"/>
+      <w:r>
+        <w:rPr>
+          <w:rFonts w:ascii="Palatino Linotype" w:hAnsi="Palatino Linotype"/>
+          <w:sz w:val="24"/>
+          <w:szCs w:val="24"/>
+        </w:rPr>
+        <w:t xml:space="preserve"> (clave foránea).</w:t>
       </w:r>
     </w:p>
     <w:p>
@@ -7156,7 +8751,43 @@
           <w:sz w:val="24"/>
           <w:szCs w:val="24"/>
         </w:rPr>
-        <w:t>Atributos: Id_hábito, Nombre, Descripción, Frecuencia, Id_usuario (clave foránea).</w:t>
+        <w:t xml:space="preserve">Atributos: </w:t>
+      </w:r>
+      <w:proofErr w:type="spellStart"/>
+      <w:r>
+        <w:rPr>
+          <w:rFonts w:ascii="Palatino Linotype" w:hAnsi="Palatino Linotype"/>
+          <w:sz w:val="24"/>
+          <w:szCs w:val="24"/>
+        </w:rPr>
+        <w:t>Id_hábito</w:t>
+      </w:r>
+      <w:proofErr w:type="spellEnd"/>
+      <w:r>
+        <w:rPr>
+          <w:rFonts w:ascii="Palatino Linotype" w:hAnsi="Palatino Linotype"/>
+          <w:sz w:val="24"/>
+          <w:szCs w:val="24"/>
+        </w:rPr>
+        <w:t xml:space="preserve">, Nombre, Descripción, Frecuencia, </w:t>
+      </w:r>
+      <w:proofErr w:type="spellStart"/>
+      <w:r>
+        <w:rPr>
+          <w:rFonts w:ascii="Palatino Linotype" w:hAnsi="Palatino Linotype"/>
+          <w:sz w:val="24"/>
+          <w:szCs w:val="24"/>
+        </w:rPr>
+        <w:t>Id_usuario</w:t>
+      </w:r>
+      <w:proofErr w:type="spellEnd"/>
+      <w:r>
+        <w:rPr>
+          <w:rFonts w:ascii="Palatino Linotype" w:hAnsi="Palatino Linotype"/>
+          <w:sz w:val="24"/>
+          <w:szCs w:val="24"/>
+        </w:rPr>
+        <w:t xml:space="preserve"> (clave foránea).</w:t>
       </w:r>
     </w:p>
     <w:p>
@@ -7222,7 +8853,43 @@
           <w:sz w:val="24"/>
           <w:szCs w:val="24"/>
         </w:rPr>
-        <w:t>Atributos: Id_tarea, Nombre, Descripción, Completada, Id_usuario (clave foránea).</w:t>
+        <w:t xml:space="preserve">Atributos: </w:t>
+      </w:r>
+      <w:proofErr w:type="spellStart"/>
+      <w:r>
+        <w:rPr>
+          <w:rFonts w:ascii="Palatino Linotype" w:hAnsi="Palatino Linotype"/>
+          <w:sz w:val="24"/>
+          <w:szCs w:val="24"/>
+        </w:rPr>
+        <w:t>Id_tarea</w:t>
+      </w:r>
+      <w:proofErr w:type="spellEnd"/>
+      <w:r>
+        <w:rPr>
+          <w:rFonts w:ascii="Palatino Linotype" w:hAnsi="Palatino Linotype"/>
+          <w:sz w:val="24"/>
+          <w:szCs w:val="24"/>
+        </w:rPr>
+        <w:t xml:space="preserve">, Nombre, Descripción, Completada, </w:t>
+      </w:r>
+      <w:proofErr w:type="spellStart"/>
+      <w:r>
+        <w:rPr>
+          <w:rFonts w:ascii="Palatino Linotype" w:hAnsi="Palatino Linotype"/>
+          <w:sz w:val="24"/>
+          <w:szCs w:val="24"/>
+        </w:rPr>
+        <w:t>Id_usuario</w:t>
+      </w:r>
+      <w:proofErr w:type="spellEnd"/>
+      <w:r>
+        <w:rPr>
+          <w:rFonts w:ascii="Palatino Linotype" w:hAnsi="Palatino Linotype"/>
+          <w:sz w:val="24"/>
+          <w:szCs w:val="24"/>
+        </w:rPr>
+        <w:t xml:space="preserve"> (clave foránea).</w:t>
       </w:r>
     </w:p>
     <w:p>
@@ -7278,7 +8945,61 @@
           <w:sz w:val="24"/>
           <w:szCs w:val="24"/>
         </w:rPr>
-        <w:t>Atributos: Id_meta, Título, Descripción, Fecha_límite, Id_usuario (clave foránea).</w:t>
+        <w:t xml:space="preserve">Atributos: </w:t>
+      </w:r>
+      <w:proofErr w:type="spellStart"/>
+      <w:r>
+        <w:rPr>
+          <w:rFonts w:ascii="Palatino Linotype" w:hAnsi="Palatino Linotype"/>
+          <w:sz w:val="24"/>
+          <w:szCs w:val="24"/>
+        </w:rPr>
+        <w:t>Id_meta</w:t>
+      </w:r>
+      <w:proofErr w:type="spellEnd"/>
+      <w:r>
+        <w:rPr>
+          <w:rFonts w:ascii="Palatino Linotype" w:hAnsi="Palatino Linotype"/>
+          <w:sz w:val="24"/>
+          <w:szCs w:val="24"/>
+        </w:rPr>
+        <w:t xml:space="preserve">, Título, Descripción, </w:t>
+      </w:r>
+      <w:proofErr w:type="spellStart"/>
+      <w:r>
+        <w:rPr>
+          <w:rFonts w:ascii="Palatino Linotype" w:hAnsi="Palatino Linotype"/>
+          <w:sz w:val="24"/>
+          <w:szCs w:val="24"/>
+        </w:rPr>
+        <w:t>Fecha_límite</w:t>
+      </w:r>
+      <w:proofErr w:type="spellEnd"/>
+      <w:r>
+        <w:rPr>
+          <w:rFonts w:ascii="Palatino Linotype" w:hAnsi="Palatino Linotype"/>
+          <w:sz w:val="24"/>
+          <w:szCs w:val="24"/>
+        </w:rPr>
+        <w:t xml:space="preserve">, </w:t>
+      </w:r>
+      <w:proofErr w:type="spellStart"/>
+      <w:r>
+        <w:rPr>
+          <w:rFonts w:ascii="Palatino Linotype" w:hAnsi="Palatino Linotype"/>
+          <w:sz w:val="24"/>
+          <w:szCs w:val="24"/>
+        </w:rPr>
+        <w:t>Id_usuario</w:t>
+      </w:r>
+      <w:proofErr w:type="spellEnd"/>
+      <w:r>
+        <w:rPr>
+          <w:rFonts w:ascii="Palatino Linotype" w:hAnsi="Palatino Linotype"/>
+          <w:sz w:val="24"/>
+          <w:szCs w:val="24"/>
+        </w:rPr>
+        <w:t xml:space="preserve"> (clave foránea).</w:t>
       </w:r>
     </w:p>
     <w:p>
@@ -7334,7 +9055,43 @@
           <w:sz w:val="24"/>
           <w:szCs w:val="24"/>
         </w:rPr>
-        <w:t>Atributos: Id_logro, Nombre, Descripción, Id_usuario (clave foránea).</w:t>
+        <w:t xml:space="preserve">Atributos: </w:t>
+      </w:r>
+      <w:proofErr w:type="spellStart"/>
+      <w:r>
+        <w:rPr>
+          <w:rFonts w:ascii="Palatino Linotype" w:hAnsi="Palatino Linotype"/>
+          <w:sz w:val="24"/>
+          <w:szCs w:val="24"/>
+        </w:rPr>
+        <w:t>Id_logro</w:t>
+      </w:r>
+      <w:proofErr w:type="spellEnd"/>
+      <w:r>
+        <w:rPr>
+          <w:rFonts w:ascii="Palatino Linotype" w:hAnsi="Palatino Linotype"/>
+          <w:sz w:val="24"/>
+          <w:szCs w:val="24"/>
+        </w:rPr>
+        <w:t xml:space="preserve">, Nombre, Descripción, </w:t>
+      </w:r>
+      <w:proofErr w:type="spellStart"/>
+      <w:r>
+        <w:rPr>
+          <w:rFonts w:ascii="Palatino Linotype" w:hAnsi="Palatino Linotype"/>
+          <w:sz w:val="24"/>
+          <w:szCs w:val="24"/>
+        </w:rPr>
+        <w:t>Id_usuario</w:t>
+      </w:r>
+      <w:proofErr w:type="spellEnd"/>
+      <w:r>
+        <w:rPr>
+          <w:rFonts w:ascii="Palatino Linotype" w:hAnsi="Palatino Linotype"/>
+          <w:sz w:val="24"/>
+          <w:szCs w:val="24"/>
+        </w:rPr>
+        <w:t xml:space="preserve"> (clave foránea).</w:t>
       </w:r>
     </w:p>
     <w:p>
@@ -7462,7 +9219,31 @@
           <w:szCs w:val="24"/>
           <w:lang w:eastAsia="es-ES"/>
         </w:rPr>
-        <w:t>(1:N)</w:t>
+        <w:t>(</w:t>
+      </w:r>
+      <w:proofErr w:type="gramStart"/>
+      <w:r>
+        <w:rPr>
+          <w:rFonts w:ascii="Times New Roman" w:eastAsia="Times New Roman" w:hAnsi="Times New Roman" w:cs="Times New Roman"/>
+          <w:i/>
+          <w:iCs/>
+          <w:sz w:val="24"/>
+          <w:szCs w:val="24"/>
+          <w:lang w:eastAsia="es-ES"/>
+        </w:rPr>
+        <w:t>1:N</w:t>
+      </w:r>
+      <w:proofErr w:type="gramEnd"/>
+      <w:r>
+        <w:rPr>
+          <w:rFonts w:ascii="Times New Roman" w:eastAsia="Times New Roman" w:hAnsi="Times New Roman" w:cs="Times New Roman"/>
+          <w:i/>
+          <w:iCs/>
+          <w:sz w:val="24"/>
+          <w:szCs w:val="24"/>
+          <w:lang w:eastAsia="es-ES"/>
+        </w:rPr>
+        <w:t>)</w:t>
       </w:r>
     </w:p>
     <w:p>
@@ -7595,7 +9376,31 @@
           <w:szCs w:val="24"/>
           <w:lang w:eastAsia="es-ES"/>
         </w:rPr>
-        <w:t>(1:N)</w:t>
+        <w:t>(</w:t>
+      </w:r>
+      <w:proofErr w:type="gramStart"/>
+      <w:r>
+        <w:rPr>
+          <w:rFonts w:ascii="Times New Roman" w:eastAsia="Times New Roman" w:hAnsi="Times New Roman" w:cs="Times New Roman"/>
+          <w:i/>
+          <w:iCs/>
+          <w:sz w:val="24"/>
+          <w:szCs w:val="24"/>
+          <w:lang w:eastAsia="es-ES"/>
+        </w:rPr>
+        <w:t>1:N</w:t>
+      </w:r>
+      <w:proofErr w:type="gramEnd"/>
+      <w:r>
+        <w:rPr>
+          <w:rFonts w:ascii="Times New Roman" w:eastAsia="Times New Roman" w:hAnsi="Times New Roman" w:cs="Times New Roman"/>
+          <w:i/>
+          <w:iCs/>
+          <w:sz w:val="24"/>
+          <w:szCs w:val="24"/>
+          <w:lang w:eastAsia="es-ES"/>
+        </w:rPr>
+        <w:t>)</w:t>
       </w:r>
     </w:p>
     <w:p>
@@ -7649,10 +9454,26 @@
         <w:t xml:space="preserve">multiplataforma </w:t>
       </w:r>
       <w:r>
-        <w:t>y backend, con almacenamiento local y en la nube</w:t>
-      </w:r>
-      <w:r>
-        <w:t xml:space="preserve"> (docketizado)</w:t>
+        <w:t xml:space="preserve">y </w:t>
+      </w:r>
+      <w:proofErr w:type="spellStart"/>
+      <w:r>
+        <w:t>backend</w:t>
+      </w:r>
+      <w:proofErr w:type="spellEnd"/>
+      <w:r>
+        <w:t>, con almacenamiento local y en la nube</w:t>
+      </w:r>
+      <w:r>
+        <w:t xml:space="preserve"> (</w:t>
+      </w:r>
+      <w:proofErr w:type="spellStart"/>
+      <w:r>
+        <w:t>docketizado</w:t>
+      </w:r>
+      <w:proofErr w:type="spellEnd"/>
+      <w:r>
+        <w:t>)</w:t>
       </w:r>
       <w:r>
         <w:t>.</w:t>
@@ -7725,7 +9546,21 @@
         <w:rPr>
           <w:lang w:eastAsia="es-ES"/>
         </w:rPr>
-        <w:t>: Visual Studio Code, Android Studio, Docker Desktop</w:t>
+        <w:t xml:space="preserve">: Visual Studio </w:t>
+      </w:r>
+      <w:proofErr w:type="spellStart"/>
+      <w:r>
+        <w:rPr>
+          <w:lang w:eastAsia="es-ES"/>
+        </w:rPr>
+        <w:t>Code</w:t>
+      </w:r>
+      <w:proofErr w:type="spellEnd"/>
+      <w:r>
+        <w:rPr>
+          <w:lang w:eastAsia="es-ES"/>
+        </w:rPr>
+        <w:t>, Android Studio, Docker Desktop</w:t>
       </w:r>
       <w:r>
         <w:rPr>
@@ -7776,7 +9611,27 @@
           <w:szCs w:val="24"/>
           <w:lang w:eastAsia="es-ES"/>
         </w:rPr>
-        <w:t>Android e i</w:t>
+        <w:t xml:space="preserve">Android </w:t>
+      </w:r>
+      <w:proofErr w:type="gramStart"/>
+      <w:r>
+        <w:rPr>
+          <w:rFonts w:ascii="Times New Roman" w:eastAsia="Times New Roman" w:hAnsi="Times New Roman" w:cs="Times New Roman"/>
+          <w:sz w:val="24"/>
+          <w:szCs w:val="24"/>
+          <w:lang w:eastAsia="es-ES"/>
+        </w:rPr>
+        <w:t>e</w:t>
+      </w:r>
+      <w:proofErr w:type="gramEnd"/>
+      <w:r>
+        <w:rPr>
+          <w:rFonts w:ascii="Times New Roman" w:eastAsia="Times New Roman" w:hAnsi="Times New Roman" w:cs="Times New Roman"/>
+          <w:sz w:val="24"/>
+          <w:szCs w:val="24"/>
+          <w:lang w:eastAsia="es-ES"/>
+        </w:rPr>
+        <w:t xml:space="preserve"> i</w:t>
       </w:r>
       <w:r>
         <w:rPr>
@@ -7826,7 +9681,6 @@
           <w:sz w:val="28"/>
           <w:szCs w:val="28"/>
         </w:rPr>
-        <w:lastRenderedPageBreak/>
         <w:t xml:space="preserve">  </w:t>
       </w:r>
       <w:bookmarkStart w:id="25" w:name="_Toc196632765"/>
@@ -8060,11 +9914,19 @@
               </w:rPr>
               <w:t xml:space="preserve"> </w:t>
             </w:r>
+            <w:proofErr w:type="spellStart"/>
             <w:r>
               <w:rPr>
                 <w:rFonts w:ascii="Palatino Linotype" w:hAnsi="Palatino Linotype"/>
               </w:rPr>
-              <w:t>Flutter (Dart)</w:t>
+              <w:t>Flutter</w:t>
+            </w:r>
+            <w:proofErr w:type="spellEnd"/>
+            <w:r>
+              <w:rPr>
+                <w:rFonts w:ascii="Palatino Linotype" w:hAnsi="Palatino Linotype"/>
+              </w:rPr>
+              <w:t xml:space="preserve"> (Dart)</w:t>
             </w:r>
           </w:p>
         </w:tc>
@@ -8119,6 +9981,7 @@
               <w:rPr>
                 <w:rFonts w:ascii="Palatino Linotype" w:hAnsi="Palatino Linotype"/>
               </w:rPr>
+              <w:lastRenderedPageBreak/>
               <w:t xml:space="preserve"> </w:t>
             </w:r>
             <w:r>
@@ -8216,8 +10079,16 @@
               <w:rPr>
                 <w:rFonts w:ascii="Palatino Linotype" w:hAnsi="Palatino Linotype"/>
               </w:rPr>
-              <w:t>API Backend</w:t>
-            </w:r>
+              <w:t xml:space="preserve">API </w:t>
+            </w:r>
+            <w:proofErr w:type="spellStart"/>
+            <w:r>
+              <w:rPr>
+                <w:rFonts w:ascii="Palatino Linotype" w:hAnsi="Palatino Linotype"/>
+              </w:rPr>
+              <w:t>Backend</w:t>
+            </w:r>
+            <w:proofErr w:type="spellEnd"/>
           </w:p>
         </w:tc>
         <w:tc>
@@ -8242,12 +10113,28 @@
               </w:rPr>
               <w:t xml:space="preserve"> </w:t>
             </w:r>
+            <w:proofErr w:type="spellStart"/>
             <w:r>
               <w:rPr>
                 <w:rFonts w:ascii="Palatino Linotype" w:hAnsi="Palatino Linotype"/>
               </w:rPr>
-              <w:t>Rust + Axum</w:t>
-            </w:r>
+              <w:t>Rust</w:t>
+            </w:r>
+            <w:proofErr w:type="spellEnd"/>
+            <w:r>
+              <w:rPr>
+                <w:rFonts w:ascii="Palatino Linotype" w:hAnsi="Palatino Linotype"/>
+              </w:rPr>
+              <w:t xml:space="preserve"> + </w:t>
+            </w:r>
+            <w:proofErr w:type="spellStart"/>
+            <w:r>
+              <w:rPr>
+                <w:rFonts w:ascii="Palatino Linotype" w:hAnsi="Palatino Linotype"/>
+              </w:rPr>
+              <w:t>Axum</w:t>
+            </w:r>
+            <w:proofErr w:type="spellEnd"/>
           </w:p>
         </w:tc>
         <w:tc>
@@ -8270,7 +10157,21 @@
               <w:rPr>
                 <w:rFonts w:ascii="Palatino Linotype" w:hAnsi="Palatino Linotype"/>
               </w:rPr>
-              <w:t>Creación de endpoints seguros y eficientes</w:t>
+              <w:t xml:space="preserve">Creación de </w:t>
+            </w:r>
+            <w:proofErr w:type="spellStart"/>
+            <w:r>
+              <w:rPr>
+                <w:rFonts w:ascii="Palatino Linotype" w:hAnsi="Palatino Linotype"/>
+              </w:rPr>
+              <w:t>endpoints</w:t>
+            </w:r>
+            <w:proofErr w:type="spellEnd"/>
+            <w:r>
+              <w:rPr>
+                <w:rFonts w:ascii="Palatino Linotype" w:hAnsi="Palatino Linotype"/>
+              </w:rPr>
+              <w:t xml:space="preserve"> seguros y eficientes</w:t>
             </w:r>
           </w:p>
         </w:tc>
@@ -8331,12 +10232,14 @@
               </w:rPr>
               <w:t xml:space="preserve"> </w:t>
             </w:r>
+            <w:proofErr w:type="spellStart"/>
             <w:r>
               <w:rPr>
                 <w:rFonts w:ascii="Palatino Linotype" w:hAnsi="Palatino Linotype"/>
               </w:rPr>
               <w:t>SQLx</w:t>
             </w:r>
+            <w:proofErr w:type="spellEnd"/>
           </w:p>
         </w:tc>
         <w:tc>
@@ -8852,12 +10755,14 @@
               </w:rPr>
               <w:t xml:space="preserve"> </w:t>
             </w:r>
+            <w:proofErr w:type="spellStart"/>
             <w:r>
               <w:rPr>
                 <w:rFonts w:ascii="Palatino Linotype" w:hAnsi="Palatino Linotype"/>
               </w:rPr>
               <w:t>Postman</w:t>
             </w:r>
+            <w:proofErr w:type="spellEnd"/>
           </w:p>
         </w:tc>
         <w:tc>
@@ -8910,6 +10815,7 @@
           <w:szCs w:val="24"/>
         </w:rPr>
       </w:pPr>
+      <w:proofErr w:type="spellStart"/>
       <w:r>
         <w:rPr>
           <w:rFonts w:ascii="Palatino Linotype" w:hAnsi="Palatino Linotype"/>
@@ -8920,6 +10826,7 @@
         </w:rPr>
         <w:t>Flutter</w:t>
       </w:r>
+      <w:proofErr w:type="spellEnd"/>
       <w:r>
         <w:rPr>
           <w:rFonts w:ascii="Palatino Linotype" w:hAnsi="Palatino Linotype"/>
@@ -8944,7 +10851,25 @@
           <w:sz w:val="24"/>
           <w:szCs w:val="24"/>
         </w:rPr>
-        <w:t>Framework para crear una app única que funcione en Android, iOS, web y escritorio</w:t>
+        <w:t xml:space="preserve">Framework para crear una </w:t>
+      </w:r>
+      <w:proofErr w:type="gramStart"/>
+      <w:r>
+        <w:rPr>
+          <w:rFonts w:ascii="Palatino Linotype" w:hAnsi="Palatino Linotype"/>
+          <w:sz w:val="24"/>
+          <w:szCs w:val="24"/>
+        </w:rPr>
+        <w:t>app</w:t>
+      </w:r>
+      <w:proofErr w:type="gramEnd"/>
+      <w:r>
+        <w:rPr>
+          <w:rFonts w:ascii="Palatino Linotype" w:hAnsi="Palatino Linotype"/>
+          <w:sz w:val="24"/>
+          <w:szCs w:val="24"/>
+        </w:rPr>
+        <w:t xml:space="preserve"> única que funcione en Android, iOS, web y escritorio</w:t>
       </w:r>
       <w:r>
         <w:rPr>
@@ -8960,7 +10885,25 @@
           <w:sz w:val="24"/>
           <w:szCs w:val="24"/>
         </w:rPr>
-        <w:t>lenguaje de programación para Flutter.</w:t>
+        <w:t xml:space="preserve">lenguaje de programación para </w:t>
+      </w:r>
+      <w:proofErr w:type="spellStart"/>
+      <w:r>
+        <w:rPr>
+          <w:rFonts w:ascii="Palatino Linotype" w:hAnsi="Palatino Linotype"/>
+          <w:sz w:val="24"/>
+          <w:szCs w:val="24"/>
+        </w:rPr>
+        <w:t>Flutter</w:t>
+      </w:r>
+      <w:proofErr w:type="spellEnd"/>
+      <w:r>
+        <w:rPr>
+          <w:rFonts w:ascii="Palatino Linotype" w:hAnsi="Palatino Linotype"/>
+          <w:sz w:val="24"/>
+          <w:szCs w:val="24"/>
+        </w:rPr>
+        <w:t>.</w:t>
       </w:r>
     </w:p>
     <w:p>
@@ -9026,6 +10969,7 @@
           <w:szCs w:val="24"/>
         </w:rPr>
       </w:pPr>
+      <w:proofErr w:type="spellStart"/>
       <w:r>
         <w:rPr>
           <w:rFonts w:ascii="Palatino Linotype" w:hAnsi="Palatino Linotype"/>
@@ -9034,8 +10978,9 @@
           <w:sz w:val="24"/>
           <w:szCs w:val="24"/>
         </w:rPr>
-        <w:t xml:space="preserve">Rust + </w:t>
-      </w:r>
+        <w:t>Rust</w:t>
+      </w:r>
+      <w:proofErr w:type="spellEnd"/>
       <w:r>
         <w:rPr>
           <w:rFonts w:ascii="Palatino Linotype" w:hAnsi="Palatino Linotype"/>
@@ -9044,8 +10989,20 @@
           <w:sz w:val="24"/>
           <w:szCs w:val="24"/>
         </w:rPr>
+        <w:t xml:space="preserve"> + </w:t>
+      </w:r>
+      <w:proofErr w:type="spellStart"/>
+      <w:r>
+        <w:rPr>
+          <w:rFonts w:ascii="Palatino Linotype" w:hAnsi="Palatino Linotype"/>
+          <w:b/>
+          <w:bCs/>
+          <w:sz w:val="24"/>
+          <w:szCs w:val="24"/>
+        </w:rPr>
         <w:t>Axum</w:t>
       </w:r>
+      <w:proofErr w:type="spellEnd"/>
       <w:r>
         <w:rPr>
           <w:rFonts w:ascii="Palatino Linotype" w:hAnsi="Palatino Linotype"/>
@@ -9054,13 +11011,41 @@
         </w:rPr>
         <w:t xml:space="preserve">: </w:t>
       </w:r>
-      <w:r>
-        <w:rPr>
-          <w:rFonts w:ascii="Palatino Linotype" w:hAnsi="Palatino Linotype"/>
-          <w:sz w:val="24"/>
-          <w:szCs w:val="24"/>
-        </w:rPr>
-        <w:t>Backend seguro y rápido, ideal para crear APIs REST</w:t>
+      <w:proofErr w:type="spellStart"/>
+      <w:r>
+        <w:rPr>
+          <w:rFonts w:ascii="Palatino Linotype" w:hAnsi="Palatino Linotype"/>
+          <w:sz w:val="24"/>
+          <w:szCs w:val="24"/>
+        </w:rPr>
+        <w:t>Backend</w:t>
+      </w:r>
+      <w:proofErr w:type="spellEnd"/>
+      <w:r>
+        <w:rPr>
+          <w:rFonts w:ascii="Palatino Linotype" w:hAnsi="Palatino Linotype"/>
+          <w:sz w:val="24"/>
+          <w:szCs w:val="24"/>
+        </w:rPr>
+        <w:t xml:space="preserve"> seguro y rápido, ideal para crear </w:t>
+      </w:r>
+      <w:proofErr w:type="spellStart"/>
+      <w:r>
+        <w:rPr>
+          <w:rFonts w:ascii="Palatino Linotype" w:hAnsi="Palatino Linotype"/>
+          <w:sz w:val="24"/>
+          <w:szCs w:val="24"/>
+        </w:rPr>
+        <w:t>APIs</w:t>
+      </w:r>
+      <w:proofErr w:type="spellEnd"/>
+      <w:r>
+        <w:rPr>
+          <w:rFonts w:ascii="Palatino Linotype" w:hAnsi="Palatino Linotype"/>
+          <w:sz w:val="24"/>
+          <w:szCs w:val="24"/>
+        </w:rPr>
+        <w:t xml:space="preserve"> REST</w:t>
       </w:r>
     </w:p>
     <w:p>
@@ -9109,7 +11094,25 @@
           <w:sz w:val="24"/>
           <w:szCs w:val="24"/>
         </w:rPr>
-        <w:t>Herramienta de gestión para proyectos en Rust.</w:t>
+        <w:t xml:space="preserve">Herramienta de gestión para proyectos en </w:t>
+      </w:r>
+      <w:proofErr w:type="spellStart"/>
+      <w:r>
+        <w:rPr>
+          <w:rFonts w:ascii="Palatino Linotype" w:hAnsi="Palatino Linotype"/>
+          <w:sz w:val="24"/>
+          <w:szCs w:val="24"/>
+        </w:rPr>
+        <w:t>Rust</w:t>
+      </w:r>
+      <w:proofErr w:type="spellEnd"/>
+      <w:r>
+        <w:rPr>
+          <w:rFonts w:ascii="Palatino Linotype" w:hAnsi="Palatino Linotype"/>
+          <w:sz w:val="24"/>
+          <w:szCs w:val="24"/>
+        </w:rPr>
+        <w:t>.</w:t>
       </w:r>
     </w:p>
     <w:p>
@@ -9126,6 +11129,7 @@
           <w:szCs w:val="24"/>
         </w:rPr>
       </w:pPr>
+      <w:proofErr w:type="spellStart"/>
       <w:r>
         <w:rPr>
           <w:rFonts w:ascii="Palatino Linotype" w:hAnsi="Palatino Linotype"/>
@@ -9136,6 +11140,7 @@
         </w:rPr>
         <w:t>SQLx</w:t>
       </w:r>
+      <w:proofErr w:type="spellEnd"/>
       <w:r>
         <w:rPr>
           <w:rFonts w:ascii="Palatino Linotype" w:hAnsi="Palatino Linotype"/>
@@ -9150,7 +11155,25 @@
           <w:sz w:val="24"/>
           <w:szCs w:val="24"/>
         </w:rPr>
-        <w:t>Librería Rust para trabajar con bases de datos SQL de forma segura.</w:t>
+        <w:t xml:space="preserve">Librería </w:t>
+      </w:r>
+      <w:proofErr w:type="spellStart"/>
+      <w:r>
+        <w:rPr>
+          <w:rFonts w:ascii="Palatino Linotype" w:hAnsi="Palatino Linotype"/>
+          <w:sz w:val="24"/>
+          <w:szCs w:val="24"/>
+        </w:rPr>
+        <w:t>Rust</w:t>
+      </w:r>
+      <w:proofErr w:type="spellEnd"/>
+      <w:r>
+        <w:rPr>
+          <w:rFonts w:ascii="Palatino Linotype" w:hAnsi="Palatino Linotype"/>
+          <w:sz w:val="24"/>
+          <w:szCs w:val="24"/>
+        </w:rPr>
+        <w:t xml:space="preserve"> para trabajar con bases de datos SQL de forma segura.</w:t>
       </w:r>
     </w:p>
     <w:p>
@@ -9175,7 +11198,6 @@
           <w:sz w:val="24"/>
           <w:szCs w:val="24"/>
         </w:rPr>
-        <w:lastRenderedPageBreak/>
         <w:t>MySQL</w:t>
       </w:r>
       <w:r>
@@ -9348,6 +11370,7 @@
           <w:sz w:val="24"/>
           <w:szCs w:val="24"/>
         </w:rPr>
+        <w:lastRenderedPageBreak/>
         <w:t>GitHub</w:t>
       </w:r>
       <w:r>
@@ -9421,6 +11444,7 @@
           <w:szCs w:val="24"/>
         </w:rPr>
       </w:pPr>
+      <w:proofErr w:type="spellStart"/>
       <w:r>
         <w:rPr>
           <w:rFonts w:ascii="Palatino Linotype" w:hAnsi="Palatino Linotype"/>
@@ -9431,6 +11455,7 @@
         </w:rPr>
         <w:t>Postman</w:t>
       </w:r>
+      <w:proofErr w:type="spellEnd"/>
       <w:r>
         <w:rPr>
           <w:rFonts w:ascii="Palatino Linotype" w:hAnsi="Palatino Linotype"/>
@@ -9656,7 +11681,27 @@
           <w:szCs w:val="24"/>
           <w:u w:val="single"/>
         </w:rPr>
-        <w:t>Pantalla de Login/Registro</w:t>
+        <w:t xml:space="preserve">Pantalla de </w:t>
+      </w:r>
+      <w:proofErr w:type="spellStart"/>
+      <w:r>
+        <w:rPr>
+          <w:rFonts w:ascii="Palatino Linotype" w:hAnsi="Palatino Linotype"/>
+          <w:sz w:val="24"/>
+          <w:szCs w:val="24"/>
+          <w:u w:val="single"/>
+        </w:rPr>
+        <w:t>Login</w:t>
+      </w:r>
+      <w:proofErr w:type="spellEnd"/>
+      <w:r>
+        <w:rPr>
+          <w:rFonts w:ascii="Palatino Linotype" w:hAnsi="Palatino Linotype"/>
+          <w:sz w:val="24"/>
+          <w:szCs w:val="24"/>
+          <w:u w:val="single"/>
+        </w:rPr>
+        <w:t>/Registro</w:t>
       </w:r>
       <w:r>
         <w:rPr>
@@ -9813,7 +11858,6 @@
           <w:szCs w:val="24"/>
           <w:u w:val="single"/>
         </w:rPr>
-        <w:lastRenderedPageBreak/>
         <w:t>Pantalla de Gestión de metas</w:t>
       </w:r>
       <w:r>
@@ -9922,6 +11966,7 @@
       <w:bookmarkStart w:id="31" w:name="_Toc196598016"/>
       <w:bookmarkStart w:id="32" w:name="_Toc196623824"/>
       <w:bookmarkStart w:id="33" w:name="_Toc196632769"/>
+      <w:proofErr w:type="spellStart"/>
       <w:r>
         <w:rPr>
           <w:rFonts w:ascii="Palatino Linotype" w:hAnsi="Palatino Linotype"/>
@@ -9931,11 +11976,13 @@
           <w:sz w:val="26"/>
           <w:szCs w:val="26"/>
         </w:rPr>
+        <w:lastRenderedPageBreak/>
         <w:t>IxD</w:t>
       </w:r>
       <w:bookmarkEnd w:id="31"/>
       <w:bookmarkEnd w:id="32"/>
       <w:bookmarkEnd w:id="33"/>
+      <w:proofErr w:type="spellEnd"/>
     </w:p>
     <w:p>
       <w:pPr>
@@ -10248,7 +12295,6 @@
           <w:sz w:val="28"/>
           <w:szCs w:val="28"/>
         </w:rPr>
-        <w:lastRenderedPageBreak/>
         <w:t xml:space="preserve"> </w:t>
       </w:r>
       <w:bookmarkStart w:id="39" w:name="_Toc196632773"/>
@@ -10296,6 +12342,7 @@
           <w:color w:val="000000" w:themeColor="text1"/>
           <w:u w:val="single"/>
         </w:rPr>
+        <w:lastRenderedPageBreak/>
         <w:t>Ejecución de pruebas - Informes</w:t>
       </w:r>
       <w:bookmarkEnd w:id="40"/>
@@ -13784,6 +15831,155 @@
     </w:lvl>
   </w:abstractNum>
   <w:abstractNum w:abstractNumId="30" w15:restartNumberingAfterBreak="0">
+    <w:nsid w:val="3FC94BB4"/>
+    <w:multiLevelType w:val="multilevel"/>
+    <w:tmpl w:val="EF2E3EB2"/>
+    <w:lvl w:ilvl="0">
+      <w:start w:val="1"/>
+      <w:numFmt w:val="bullet"/>
+      <w:lvlText w:val=""/>
+      <w:lvlJc w:val="left"/>
+      <w:pPr>
+        <w:tabs>
+          <w:tab w:val="num" w:pos="720"/>
+        </w:tabs>
+        <w:ind w:left="720" w:hanging="360"/>
+      </w:pPr>
+      <w:rPr>
+        <w:rFonts w:ascii="Symbol" w:hAnsi="Symbol" w:hint="default"/>
+        <w:sz w:val="20"/>
+      </w:rPr>
+    </w:lvl>
+    <w:lvl w:ilvl="1" w:tentative="1">
+      <w:start w:val="1"/>
+      <w:numFmt w:val="bullet"/>
+      <w:lvlText w:val="o"/>
+      <w:lvlJc w:val="left"/>
+      <w:pPr>
+        <w:tabs>
+          <w:tab w:val="num" w:pos="1440"/>
+        </w:tabs>
+        <w:ind w:left="1440" w:hanging="360"/>
+      </w:pPr>
+      <w:rPr>
+        <w:rFonts w:ascii="Courier New" w:hAnsi="Courier New" w:hint="default"/>
+        <w:sz w:val="20"/>
+      </w:rPr>
+    </w:lvl>
+    <w:lvl w:ilvl="2" w:tentative="1">
+      <w:start w:val="1"/>
+      <w:numFmt w:val="bullet"/>
+      <w:lvlText w:val=""/>
+      <w:lvlJc w:val="left"/>
+      <w:pPr>
+        <w:tabs>
+          <w:tab w:val="num" w:pos="2160"/>
+        </w:tabs>
+        <w:ind w:left="2160" w:hanging="360"/>
+      </w:pPr>
+      <w:rPr>
+        <w:rFonts w:ascii="Wingdings" w:hAnsi="Wingdings" w:hint="default"/>
+        <w:sz w:val="20"/>
+      </w:rPr>
+    </w:lvl>
+    <w:lvl w:ilvl="3" w:tentative="1">
+      <w:start w:val="1"/>
+      <w:numFmt w:val="bullet"/>
+      <w:lvlText w:val=""/>
+      <w:lvlJc w:val="left"/>
+      <w:pPr>
+        <w:tabs>
+          <w:tab w:val="num" w:pos="2880"/>
+        </w:tabs>
+        <w:ind w:left="2880" w:hanging="360"/>
+      </w:pPr>
+      <w:rPr>
+        <w:rFonts w:ascii="Wingdings" w:hAnsi="Wingdings" w:hint="default"/>
+        <w:sz w:val="20"/>
+      </w:rPr>
+    </w:lvl>
+    <w:lvl w:ilvl="4" w:tentative="1">
+      <w:start w:val="1"/>
+      <w:numFmt w:val="bullet"/>
+      <w:lvlText w:val=""/>
+      <w:lvlJc w:val="left"/>
+      <w:pPr>
+        <w:tabs>
+          <w:tab w:val="num" w:pos="3600"/>
+        </w:tabs>
+        <w:ind w:left="3600" w:hanging="360"/>
+      </w:pPr>
+      <w:rPr>
+        <w:rFonts w:ascii="Wingdings" w:hAnsi="Wingdings" w:hint="default"/>
+        <w:sz w:val="20"/>
+      </w:rPr>
+    </w:lvl>
+    <w:lvl w:ilvl="5" w:tentative="1">
+      <w:start w:val="1"/>
+      <w:numFmt w:val="bullet"/>
+      <w:lvlText w:val=""/>
+      <w:lvlJc w:val="left"/>
+      <w:pPr>
+        <w:tabs>
+          <w:tab w:val="num" w:pos="4320"/>
+        </w:tabs>
+        <w:ind w:left="4320" w:hanging="360"/>
+      </w:pPr>
+      <w:rPr>
+        <w:rFonts w:ascii="Wingdings" w:hAnsi="Wingdings" w:hint="default"/>
+        <w:sz w:val="20"/>
+      </w:rPr>
+    </w:lvl>
+    <w:lvl w:ilvl="6" w:tentative="1">
+      <w:start w:val="1"/>
+      <w:numFmt w:val="bullet"/>
+      <w:lvlText w:val=""/>
+      <w:lvlJc w:val="left"/>
+      <w:pPr>
+        <w:tabs>
+          <w:tab w:val="num" w:pos="5040"/>
+        </w:tabs>
+        <w:ind w:left="5040" w:hanging="360"/>
+      </w:pPr>
+      <w:rPr>
+        <w:rFonts w:ascii="Wingdings" w:hAnsi="Wingdings" w:hint="default"/>
+        <w:sz w:val="20"/>
+      </w:rPr>
+    </w:lvl>
+    <w:lvl w:ilvl="7" w:tentative="1">
+      <w:start w:val="1"/>
+      <w:numFmt w:val="bullet"/>
+      <w:lvlText w:val=""/>
+      <w:lvlJc w:val="left"/>
+      <w:pPr>
+        <w:tabs>
+          <w:tab w:val="num" w:pos="5760"/>
+        </w:tabs>
+        <w:ind w:left="5760" w:hanging="360"/>
+      </w:pPr>
+      <w:rPr>
+        <w:rFonts w:ascii="Wingdings" w:hAnsi="Wingdings" w:hint="default"/>
+        <w:sz w:val="20"/>
+      </w:rPr>
+    </w:lvl>
+    <w:lvl w:ilvl="8" w:tentative="1">
+      <w:start w:val="1"/>
+      <w:numFmt w:val="bullet"/>
+      <w:lvlText w:val=""/>
+      <w:lvlJc w:val="left"/>
+      <w:pPr>
+        <w:tabs>
+          <w:tab w:val="num" w:pos="6480"/>
+        </w:tabs>
+        <w:ind w:left="6480" w:hanging="360"/>
+      </w:pPr>
+      <w:rPr>
+        <w:rFonts w:ascii="Wingdings" w:hAnsi="Wingdings" w:hint="default"/>
+        <w:sz w:val="20"/>
+      </w:rPr>
+    </w:lvl>
+  </w:abstractNum>
+  <w:abstractNum w:abstractNumId="31" w15:restartNumberingAfterBreak="0">
     <w:nsid w:val="401A64B8"/>
     <w:multiLevelType w:val="multilevel"/>
     <w:tmpl w:val="63DEB878"/>
@@ -13932,7 +16128,7 @@
       </w:rPr>
     </w:lvl>
   </w:abstractNum>
-  <w:abstractNum w:abstractNumId="31" w15:restartNumberingAfterBreak="0">
+  <w:abstractNum w:abstractNumId="32" w15:restartNumberingAfterBreak="0">
     <w:nsid w:val="41D25339"/>
     <w:multiLevelType w:val="multilevel"/>
     <w:tmpl w:val="0B786D02"/>
@@ -14081,7 +16277,7 @@
       </w:rPr>
     </w:lvl>
   </w:abstractNum>
-  <w:abstractNum w:abstractNumId="32" w15:restartNumberingAfterBreak="0">
+  <w:abstractNum w:abstractNumId="33" w15:restartNumberingAfterBreak="0">
     <w:nsid w:val="43B94545"/>
     <w:multiLevelType w:val="hybridMultilevel"/>
     <w:tmpl w:val="1D56E2A6"/>
@@ -14194,7 +16390,7 @@
       </w:rPr>
     </w:lvl>
   </w:abstractNum>
-  <w:abstractNum w:abstractNumId="33" w15:restartNumberingAfterBreak="0">
+  <w:abstractNum w:abstractNumId="34" w15:restartNumberingAfterBreak="0">
     <w:nsid w:val="45C56916"/>
     <w:multiLevelType w:val="multilevel"/>
     <w:tmpl w:val="0C0A001F"/>
@@ -14280,7 +16476,156 @@
       </w:pPr>
     </w:lvl>
   </w:abstractNum>
-  <w:abstractNum w:abstractNumId="34" w15:restartNumberingAfterBreak="0">
+  <w:abstractNum w:abstractNumId="35" w15:restartNumberingAfterBreak="0">
+    <w:nsid w:val="45DD6DE1"/>
+    <w:multiLevelType w:val="multilevel"/>
+    <w:tmpl w:val="4D96E344"/>
+    <w:lvl w:ilvl="0">
+      <w:start w:val="1"/>
+      <w:numFmt w:val="bullet"/>
+      <w:lvlText w:val=""/>
+      <w:lvlJc w:val="left"/>
+      <w:pPr>
+        <w:tabs>
+          <w:tab w:val="num" w:pos="720"/>
+        </w:tabs>
+        <w:ind w:left="720" w:hanging="360"/>
+      </w:pPr>
+      <w:rPr>
+        <w:rFonts w:ascii="Symbol" w:hAnsi="Symbol" w:hint="default"/>
+        <w:sz w:val="20"/>
+      </w:rPr>
+    </w:lvl>
+    <w:lvl w:ilvl="1">
+      <w:start w:val="1"/>
+      <w:numFmt w:val="bullet"/>
+      <w:lvlText w:val="o"/>
+      <w:lvlJc w:val="left"/>
+      <w:pPr>
+        <w:tabs>
+          <w:tab w:val="num" w:pos="1440"/>
+        </w:tabs>
+        <w:ind w:left="1440" w:hanging="360"/>
+      </w:pPr>
+      <w:rPr>
+        <w:rFonts w:ascii="Courier New" w:hAnsi="Courier New" w:hint="default"/>
+        <w:sz w:val="20"/>
+      </w:rPr>
+    </w:lvl>
+    <w:lvl w:ilvl="2" w:tentative="1">
+      <w:start w:val="1"/>
+      <w:numFmt w:val="bullet"/>
+      <w:lvlText w:val=""/>
+      <w:lvlJc w:val="left"/>
+      <w:pPr>
+        <w:tabs>
+          <w:tab w:val="num" w:pos="2160"/>
+        </w:tabs>
+        <w:ind w:left="2160" w:hanging="360"/>
+      </w:pPr>
+      <w:rPr>
+        <w:rFonts w:ascii="Wingdings" w:hAnsi="Wingdings" w:hint="default"/>
+        <w:sz w:val="20"/>
+      </w:rPr>
+    </w:lvl>
+    <w:lvl w:ilvl="3" w:tentative="1">
+      <w:start w:val="1"/>
+      <w:numFmt w:val="bullet"/>
+      <w:lvlText w:val=""/>
+      <w:lvlJc w:val="left"/>
+      <w:pPr>
+        <w:tabs>
+          <w:tab w:val="num" w:pos="2880"/>
+        </w:tabs>
+        <w:ind w:left="2880" w:hanging="360"/>
+      </w:pPr>
+      <w:rPr>
+        <w:rFonts w:ascii="Wingdings" w:hAnsi="Wingdings" w:hint="default"/>
+        <w:sz w:val="20"/>
+      </w:rPr>
+    </w:lvl>
+    <w:lvl w:ilvl="4" w:tentative="1">
+      <w:start w:val="1"/>
+      <w:numFmt w:val="bullet"/>
+      <w:lvlText w:val=""/>
+      <w:lvlJc w:val="left"/>
+      <w:pPr>
+        <w:tabs>
+          <w:tab w:val="num" w:pos="3600"/>
+        </w:tabs>
+        <w:ind w:left="3600" w:hanging="360"/>
+      </w:pPr>
+      <w:rPr>
+        <w:rFonts w:ascii="Wingdings" w:hAnsi="Wingdings" w:hint="default"/>
+        <w:sz w:val="20"/>
+      </w:rPr>
+    </w:lvl>
+    <w:lvl w:ilvl="5" w:tentative="1">
+      <w:start w:val="1"/>
+      <w:numFmt w:val="bullet"/>
+      <w:lvlText w:val=""/>
+      <w:lvlJc w:val="left"/>
+      <w:pPr>
+        <w:tabs>
+          <w:tab w:val="num" w:pos="4320"/>
+        </w:tabs>
+        <w:ind w:left="4320" w:hanging="360"/>
+      </w:pPr>
+      <w:rPr>
+        <w:rFonts w:ascii="Wingdings" w:hAnsi="Wingdings" w:hint="default"/>
+        <w:sz w:val="20"/>
+      </w:rPr>
+    </w:lvl>
+    <w:lvl w:ilvl="6" w:tentative="1">
+      <w:start w:val="1"/>
+      <w:numFmt w:val="bullet"/>
+      <w:lvlText w:val=""/>
+      <w:lvlJc w:val="left"/>
+      <w:pPr>
+        <w:tabs>
+          <w:tab w:val="num" w:pos="5040"/>
+        </w:tabs>
+        <w:ind w:left="5040" w:hanging="360"/>
+      </w:pPr>
+      <w:rPr>
+        <w:rFonts w:ascii="Wingdings" w:hAnsi="Wingdings" w:hint="default"/>
+        <w:sz w:val="20"/>
+      </w:rPr>
+    </w:lvl>
+    <w:lvl w:ilvl="7" w:tentative="1">
+      <w:start w:val="1"/>
+      <w:numFmt w:val="bullet"/>
+      <w:lvlText w:val=""/>
+      <w:lvlJc w:val="left"/>
+      <w:pPr>
+        <w:tabs>
+          <w:tab w:val="num" w:pos="5760"/>
+        </w:tabs>
+        <w:ind w:left="5760" w:hanging="360"/>
+      </w:pPr>
+      <w:rPr>
+        <w:rFonts w:ascii="Wingdings" w:hAnsi="Wingdings" w:hint="default"/>
+        <w:sz w:val="20"/>
+      </w:rPr>
+    </w:lvl>
+    <w:lvl w:ilvl="8" w:tentative="1">
+      <w:start w:val="1"/>
+      <w:numFmt w:val="bullet"/>
+      <w:lvlText w:val=""/>
+      <w:lvlJc w:val="left"/>
+      <w:pPr>
+        <w:tabs>
+          <w:tab w:val="num" w:pos="6480"/>
+        </w:tabs>
+        <w:ind w:left="6480" w:hanging="360"/>
+      </w:pPr>
+      <w:rPr>
+        <w:rFonts w:ascii="Wingdings" w:hAnsi="Wingdings" w:hint="default"/>
+        <w:sz w:val="20"/>
+      </w:rPr>
+    </w:lvl>
+  </w:abstractNum>
+  <w:abstractNum w:abstractNumId="36" w15:restartNumberingAfterBreak="0">
     <w:nsid w:val="480814EA"/>
     <w:multiLevelType w:val="hybridMultilevel"/>
     <w:tmpl w:val="360E0D28"/>
@@ -14369,7 +16714,7 @@
       </w:pPr>
     </w:lvl>
   </w:abstractNum>
-  <w:abstractNum w:abstractNumId="35" w15:restartNumberingAfterBreak="0">
+  <w:abstractNum w:abstractNumId="37" w15:restartNumberingAfterBreak="0">
     <w:nsid w:val="4FD4443B"/>
     <w:multiLevelType w:val="hybridMultilevel"/>
     <w:tmpl w:val="B972BD8A"/>
@@ -14482,7 +16827,7 @@
       </w:rPr>
     </w:lvl>
   </w:abstractNum>
-  <w:abstractNum w:abstractNumId="36" w15:restartNumberingAfterBreak="0">
+  <w:abstractNum w:abstractNumId="38" w15:restartNumberingAfterBreak="0">
     <w:nsid w:val="50C859A2"/>
     <w:multiLevelType w:val="multilevel"/>
     <w:tmpl w:val="B4A4AC90"/>
@@ -14631,7 +16976,7 @@
       </w:rPr>
     </w:lvl>
   </w:abstractNum>
-  <w:abstractNum w:abstractNumId="37" w15:restartNumberingAfterBreak="0">
+  <w:abstractNum w:abstractNumId="39" w15:restartNumberingAfterBreak="0">
     <w:nsid w:val="5282023F"/>
     <w:multiLevelType w:val="multilevel"/>
     <w:tmpl w:val="98B61964"/>
@@ -14780,7 +17125,156 @@
       </w:rPr>
     </w:lvl>
   </w:abstractNum>
-  <w:abstractNum w:abstractNumId="38" w15:restartNumberingAfterBreak="0">
+  <w:abstractNum w:abstractNumId="40" w15:restartNumberingAfterBreak="0">
+    <w:nsid w:val="57274C08"/>
+    <w:multiLevelType w:val="multilevel"/>
+    <w:tmpl w:val="335258B8"/>
+    <w:lvl w:ilvl="0">
+      <w:start w:val="1"/>
+      <w:numFmt w:val="bullet"/>
+      <w:lvlText w:val=""/>
+      <w:lvlJc w:val="left"/>
+      <w:pPr>
+        <w:tabs>
+          <w:tab w:val="num" w:pos="1068"/>
+        </w:tabs>
+        <w:ind w:left="1068" w:hanging="360"/>
+      </w:pPr>
+      <w:rPr>
+        <w:rFonts w:ascii="Symbol" w:hAnsi="Symbol" w:hint="default"/>
+        <w:sz w:val="20"/>
+      </w:rPr>
+    </w:lvl>
+    <w:lvl w:ilvl="1" w:tentative="1">
+      <w:start w:val="1"/>
+      <w:numFmt w:val="bullet"/>
+      <w:lvlText w:val="o"/>
+      <w:lvlJc w:val="left"/>
+      <w:pPr>
+        <w:tabs>
+          <w:tab w:val="num" w:pos="1788"/>
+        </w:tabs>
+        <w:ind w:left="1788" w:hanging="360"/>
+      </w:pPr>
+      <w:rPr>
+        <w:rFonts w:ascii="Courier New" w:hAnsi="Courier New" w:hint="default"/>
+        <w:sz w:val="20"/>
+      </w:rPr>
+    </w:lvl>
+    <w:lvl w:ilvl="2" w:tentative="1">
+      <w:start w:val="1"/>
+      <w:numFmt w:val="bullet"/>
+      <w:lvlText w:val=""/>
+      <w:lvlJc w:val="left"/>
+      <w:pPr>
+        <w:tabs>
+          <w:tab w:val="num" w:pos="2508"/>
+        </w:tabs>
+        <w:ind w:left="2508" w:hanging="360"/>
+      </w:pPr>
+      <w:rPr>
+        <w:rFonts w:ascii="Wingdings" w:hAnsi="Wingdings" w:hint="default"/>
+        <w:sz w:val="20"/>
+      </w:rPr>
+    </w:lvl>
+    <w:lvl w:ilvl="3" w:tentative="1">
+      <w:start w:val="1"/>
+      <w:numFmt w:val="bullet"/>
+      <w:lvlText w:val=""/>
+      <w:lvlJc w:val="left"/>
+      <w:pPr>
+        <w:tabs>
+          <w:tab w:val="num" w:pos="3228"/>
+        </w:tabs>
+        <w:ind w:left="3228" w:hanging="360"/>
+      </w:pPr>
+      <w:rPr>
+        <w:rFonts w:ascii="Wingdings" w:hAnsi="Wingdings" w:hint="default"/>
+        <w:sz w:val="20"/>
+      </w:rPr>
+    </w:lvl>
+    <w:lvl w:ilvl="4" w:tentative="1">
+      <w:start w:val="1"/>
+      <w:numFmt w:val="bullet"/>
+      <w:lvlText w:val=""/>
+      <w:lvlJc w:val="left"/>
+      <w:pPr>
+        <w:tabs>
+          <w:tab w:val="num" w:pos="3948"/>
+        </w:tabs>
+        <w:ind w:left="3948" w:hanging="360"/>
+      </w:pPr>
+      <w:rPr>
+        <w:rFonts w:ascii="Wingdings" w:hAnsi="Wingdings" w:hint="default"/>
+        <w:sz w:val="20"/>
+      </w:rPr>
+    </w:lvl>
+    <w:lvl w:ilvl="5" w:tentative="1">
+      <w:start w:val="1"/>
+      <w:numFmt w:val="bullet"/>
+      <w:lvlText w:val=""/>
+      <w:lvlJc w:val="left"/>
+      <w:pPr>
+        <w:tabs>
+          <w:tab w:val="num" w:pos="4668"/>
+        </w:tabs>
+        <w:ind w:left="4668" w:hanging="360"/>
+      </w:pPr>
+      <w:rPr>
+        <w:rFonts w:ascii="Wingdings" w:hAnsi="Wingdings" w:hint="default"/>
+        <w:sz w:val="20"/>
+      </w:rPr>
+    </w:lvl>
+    <w:lvl w:ilvl="6" w:tentative="1">
+      <w:start w:val="1"/>
+      <w:numFmt w:val="bullet"/>
+      <w:lvlText w:val=""/>
+      <w:lvlJc w:val="left"/>
+      <w:pPr>
+        <w:tabs>
+          <w:tab w:val="num" w:pos="5388"/>
+        </w:tabs>
+        <w:ind w:left="5388" w:hanging="360"/>
+      </w:pPr>
+      <w:rPr>
+        <w:rFonts w:ascii="Wingdings" w:hAnsi="Wingdings" w:hint="default"/>
+        <w:sz w:val="20"/>
+      </w:rPr>
+    </w:lvl>
+    <w:lvl w:ilvl="7" w:tentative="1">
+      <w:start w:val="1"/>
+      <w:numFmt w:val="bullet"/>
+      <w:lvlText w:val=""/>
+      <w:lvlJc w:val="left"/>
+      <w:pPr>
+        <w:tabs>
+          <w:tab w:val="num" w:pos="6108"/>
+        </w:tabs>
+        <w:ind w:left="6108" w:hanging="360"/>
+      </w:pPr>
+      <w:rPr>
+        <w:rFonts w:ascii="Wingdings" w:hAnsi="Wingdings" w:hint="default"/>
+        <w:sz w:val="20"/>
+      </w:rPr>
+    </w:lvl>
+    <w:lvl w:ilvl="8" w:tentative="1">
+      <w:start w:val="1"/>
+      <w:numFmt w:val="bullet"/>
+      <w:lvlText w:val=""/>
+      <w:lvlJc w:val="left"/>
+      <w:pPr>
+        <w:tabs>
+          <w:tab w:val="num" w:pos="6828"/>
+        </w:tabs>
+        <w:ind w:left="6828" w:hanging="360"/>
+      </w:pPr>
+      <w:rPr>
+        <w:rFonts w:ascii="Wingdings" w:hAnsi="Wingdings" w:hint="default"/>
+        <w:sz w:val="20"/>
+      </w:rPr>
+    </w:lvl>
+  </w:abstractNum>
+  <w:abstractNum w:abstractNumId="41" w15:restartNumberingAfterBreak="0">
     <w:nsid w:val="58BA259A"/>
     <w:multiLevelType w:val="hybridMultilevel"/>
     <w:tmpl w:val="B96854B4"/>
@@ -14895,7 +17389,7 @@
       </w:rPr>
     </w:lvl>
   </w:abstractNum>
-  <w:abstractNum w:abstractNumId="39" w15:restartNumberingAfterBreak="0">
+  <w:abstractNum w:abstractNumId="42" w15:restartNumberingAfterBreak="0">
     <w:nsid w:val="59030983"/>
     <w:multiLevelType w:val="multilevel"/>
     <w:tmpl w:val="1EFABC2C"/>
@@ -15044,7 +17538,7 @@
       </w:rPr>
     </w:lvl>
   </w:abstractNum>
-  <w:abstractNum w:abstractNumId="40" w15:restartNumberingAfterBreak="0">
+  <w:abstractNum w:abstractNumId="43" w15:restartNumberingAfterBreak="0">
     <w:nsid w:val="5DBE1333"/>
     <w:multiLevelType w:val="multilevel"/>
     <w:tmpl w:val="605622CA"/>
@@ -15193,7 +17687,7 @@
       </w:rPr>
     </w:lvl>
   </w:abstractNum>
-  <w:abstractNum w:abstractNumId="41" w15:restartNumberingAfterBreak="0">
+  <w:abstractNum w:abstractNumId="44" w15:restartNumberingAfterBreak="0">
     <w:nsid w:val="60EC7EBD"/>
     <w:multiLevelType w:val="multilevel"/>
     <w:tmpl w:val="D9FA095A"/>
@@ -15342,7 +17836,7 @@
       </w:rPr>
     </w:lvl>
   </w:abstractNum>
-  <w:abstractNum w:abstractNumId="42" w15:restartNumberingAfterBreak="0">
+  <w:abstractNum w:abstractNumId="45" w15:restartNumberingAfterBreak="0">
     <w:nsid w:val="679D48D0"/>
     <w:multiLevelType w:val="hybridMultilevel"/>
     <w:tmpl w:val="073E263E"/>
@@ -15455,7 +17949,7 @@
       </w:rPr>
     </w:lvl>
   </w:abstractNum>
-  <w:abstractNum w:abstractNumId="43" w15:restartNumberingAfterBreak="0">
+  <w:abstractNum w:abstractNumId="46" w15:restartNumberingAfterBreak="0">
     <w:nsid w:val="681C3B50"/>
     <w:multiLevelType w:val="multilevel"/>
     <w:tmpl w:val="55B2EFDA"/>
@@ -15604,7 +18098,7 @@
       </w:rPr>
     </w:lvl>
   </w:abstractNum>
-  <w:abstractNum w:abstractNumId="44" w15:restartNumberingAfterBreak="0">
+  <w:abstractNum w:abstractNumId="47" w15:restartNumberingAfterBreak="0">
     <w:nsid w:val="69942583"/>
     <w:multiLevelType w:val="multilevel"/>
     <w:tmpl w:val="BC1ADFE0"/>
@@ -15753,7 +18247,156 @@
       </w:rPr>
     </w:lvl>
   </w:abstractNum>
-  <w:abstractNum w:abstractNumId="45" w15:restartNumberingAfterBreak="0">
+  <w:abstractNum w:abstractNumId="48" w15:restartNumberingAfterBreak="0">
+    <w:nsid w:val="69CD1B86"/>
+    <w:multiLevelType w:val="multilevel"/>
+    <w:tmpl w:val="0F4676A0"/>
+    <w:lvl w:ilvl="0">
+      <w:start w:val="1"/>
+      <w:numFmt w:val="bullet"/>
+      <w:lvlText w:val=""/>
+      <w:lvlJc w:val="left"/>
+      <w:pPr>
+        <w:tabs>
+          <w:tab w:val="num" w:pos="720"/>
+        </w:tabs>
+        <w:ind w:left="720" w:hanging="360"/>
+      </w:pPr>
+      <w:rPr>
+        <w:rFonts w:ascii="Symbol" w:hAnsi="Symbol" w:hint="default"/>
+        <w:sz w:val="20"/>
+      </w:rPr>
+    </w:lvl>
+    <w:lvl w:ilvl="1" w:tentative="1">
+      <w:start w:val="1"/>
+      <w:numFmt w:val="bullet"/>
+      <w:lvlText w:val="o"/>
+      <w:lvlJc w:val="left"/>
+      <w:pPr>
+        <w:tabs>
+          <w:tab w:val="num" w:pos="1440"/>
+        </w:tabs>
+        <w:ind w:left="1440" w:hanging="360"/>
+      </w:pPr>
+      <w:rPr>
+        <w:rFonts w:ascii="Courier New" w:hAnsi="Courier New" w:hint="default"/>
+        <w:sz w:val="20"/>
+      </w:rPr>
+    </w:lvl>
+    <w:lvl w:ilvl="2" w:tentative="1">
+      <w:start w:val="1"/>
+      <w:numFmt w:val="bullet"/>
+      <w:lvlText w:val=""/>
+      <w:lvlJc w:val="left"/>
+      <w:pPr>
+        <w:tabs>
+          <w:tab w:val="num" w:pos="2160"/>
+        </w:tabs>
+        <w:ind w:left="2160" w:hanging="360"/>
+      </w:pPr>
+      <w:rPr>
+        <w:rFonts w:ascii="Wingdings" w:hAnsi="Wingdings" w:hint="default"/>
+        <w:sz w:val="20"/>
+      </w:rPr>
+    </w:lvl>
+    <w:lvl w:ilvl="3" w:tentative="1">
+      <w:start w:val="1"/>
+      <w:numFmt w:val="bullet"/>
+      <w:lvlText w:val=""/>
+      <w:lvlJc w:val="left"/>
+      <w:pPr>
+        <w:tabs>
+          <w:tab w:val="num" w:pos="2880"/>
+        </w:tabs>
+        <w:ind w:left="2880" w:hanging="360"/>
+      </w:pPr>
+      <w:rPr>
+        <w:rFonts w:ascii="Wingdings" w:hAnsi="Wingdings" w:hint="default"/>
+        <w:sz w:val="20"/>
+      </w:rPr>
+    </w:lvl>
+    <w:lvl w:ilvl="4" w:tentative="1">
+      <w:start w:val="1"/>
+      <w:numFmt w:val="bullet"/>
+      <w:lvlText w:val=""/>
+      <w:lvlJc w:val="left"/>
+      <w:pPr>
+        <w:tabs>
+          <w:tab w:val="num" w:pos="3600"/>
+        </w:tabs>
+        <w:ind w:left="3600" w:hanging="360"/>
+      </w:pPr>
+      <w:rPr>
+        <w:rFonts w:ascii="Wingdings" w:hAnsi="Wingdings" w:hint="default"/>
+        <w:sz w:val="20"/>
+      </w:rPr>
+    </w:lvl>
+    <w:lvl w:ilvl="5" w:tentative="1">
+      <w:start w:val="1"/>
+      <w:numFmt w:val="bullet"/>
+      <w:lvlText w:val=""/>
+      <w:lvlJc w:val="left"/>
+      <w:pPr>
+        <w:tabs>
+          <w:tab w:val="num" w:pos="4320"/>
+        </w:tabs>
+        <w:ind w:left="4320" w:hanging="360"/>
+      </w:pPr>
+      <w:rPr>
+        <w:rFonts w:ascii="Wingdings" w:hAnsi="Wingdings" w:hint="default"/>
+        <w:sz w:val="20"/>
+      </w:rPr>
+    </w:lvl>
+    <w:lvl w:ilvl="6" w:tentative="1">
+      <w:start w:val="1"/>
+      <w:numFmt w:val="bullet"/>
+      <w:lvlText w:val=""/>
+      <w:lvlJc w:val="left"/>
+      <w:pPr>
+        <w:tabs>
+          <w:tab w:val="num" w:pos="5040"/>
+        </w:tabs>
+        <w:ind w:left="5040" w:hanging="360"/>
+      </w:pPr>
+      <w:rPr>
+        <w:rFonts w:ascii="Wingdings" w:hAnsi="Wingdings" w:hint="default"/>
+        <w:sz w:val="20"/>
+      </w:rPr>
+    </w:lvl>
+    <w:lvl w:ilvl="7" w:tentative="1">
+      <w:start w:val="1"/>
+      <w:numFmt w:val="bullet"/>
+      <w:lvlText w:val=""/>
+      <w:lvlJc w:val="left"/>
+      <w:pPr>
+        <w:tabs>
+          <w:tab w:val="num" w:pos="5760"/>
+        </w:tabs>
+        <w:ind w:left="5760" w:hanging="360"/>
+      </w:pPr>
+      <w:rPr>
+        <w:rFonts w:ascii="Wingdings" w:hAnsi="Wingdings" w:hint="default"/>
+        <w:sz w:val="20"/>
+      </w:rPr>
+    </w:lvl>
+    <w:lvl w:ilvl="8" w:tentative="1">
+      <w:start w:val="1"/>
+      <w:numFmt w:val="bullet"/>
+      <w:lvlText w:val=""/>
+      <w:lvlJc w:val="left"/>
+      <w:pPr>
+        <w:tabs>
+          <w:tab w:val="num" w:pos="6480"/>
+        </w:tabs>
+        <w:ind w:left="6480" w:hanging="360"/>
+      </w:pPr>
+      <w:rPr>
+        <w:rFonts w:ascii="Wingdings" w:hAnsi="Wingdings" w:hint="default"/>
+        <w:sz w:val="20"/>
+      </w:rPr>
+    </w:lvl>
+  </w:abstractNum>
+  <w:abstractNum w:abstractNumId="49" w15:restartNumberingAfterBreak="0">
     <w:nsid w:val="6DA76476"/>
     <w:multiLevelType w:val="hybridMultilevel"/>
     <w:tmpl w:val="E0F00C4C"/>
@@ -15866,7 +18509,7 @@
       </w:rPr>
     </w:lvl>
   </w:abstractNum>
-  <w:abstractNum w:abstractNumId="46" w15:restartNumberingAfterBreak="0">
+  <w:abstractNum w:abstractNumId="50" w15:restartNumberingAfterBreak="0">
     <w:nsid w:val="6F306003"/>
     <w:multiLevelType w:val="multilevel"/>
     <w:tmpl w:val="45F0811A"/>
@@ -16015,7 +18658,7 @@
       </w:rPr>
     </w:lvl>
   </w:abstractNum>
-  <w:abstractNum w:abstractNumId="47" w15:restartNumberingAfterBreak="0">
+  <w:abstractNum w:abstractNumId="51" w15:restartNumberingAfterBreak="0">
     <w:nsid w:val="6F921547"/>
     <w:multiLevelType w:val="hybridMultilevel"/>
     <w:tmpl w:val="0052A2AC"/>
@@ -16128,7 +18771,7 @@
       </w:rPr>
     </w:lvl>
   </w:abstractNum>
-  <w:abstractNum w:abstractNumId="48" w15:restartNumberingAfterBreak="0">
+  <w:abstractNum w:abstractNumId="52" w15:restartNumberingAfterBreak="0">
     <w:nsid w:val="70801D59"/>
     <w:multiLevelType w:val="hybridMultilevel"/>
     <w:tmpl w:val="1AC2FCC0"/>
@@ -16241,7 +18884,7 @@
       </w:rPr>
     </w:lvl>
   </w:abstractNum>
-  <w:abstractNum w:abstractNumId="49" w15:restartNumberingAfterBreak="0">
+  <w:abstractNum w:abstractNumId="53" w15:restartNumberingAfterBreak="0">
     <w:nsid w:val="762C5494"/>
     <w:multiLevelType w:val="hybridMultilevel"/>
     <w:tmpl w:val="0BD40548"/>
@@ -16356,7 +18999,7 @@
       </w:rPr>
     </w:lvl>
   </w:abstractNum>
-  <w:abstractNum w:abstractNumId="50" w15:restartNumberingAfterBreak="0">
+  <w:abstractNum w:abstractNumId="54" w15:restartNumberingAfterBreak="0">
     <w:nsid w:val="765742F4"/>
     <w:multiLevelType w:val="multilevel"/>
     <w:tmpl w:val="9CC81FBC"/>
@@ -16505,7 +19148,7 @@
       </w:rPr>
     </w:lvl>
   </w:abstractNum>
-  <w:abstractNum w:abstractNumId="51" w15:restartNumberingAfterBreak="0">
+  <w:abstractNum w:abstractNumId="55" w15:restartNumberingAfterBreak="0">
     <w:nsid w:val="774A20D9"/>
     <w:multiLevelType w:val="multilevel"/>
     <w:tmpl w:val="AFE20198"/>
@@ -16654,7 +19297,7 @@
       </w:rPr>
     </w:lvl>
   </w:abstractNum>
-  <w:abstractNum w:abstractNumId="52" w15:restartNumberingAfterBreak="0">
+  <w:abstractNum w:abstractNumId="56" w15:restartNumberingAfterBreak="0">
     <w:nsid w:val="77D20A01"/>
     <w:multiLevelType w:val="hybridMultilevel"/>
     <w:tmpl w:val="7FC05EB0"/>
@@ -16773,7 +19416,7 @@
     <w:abstractNumId w:val="4"/>
   </w:num>
   <w:num w:numId="2" w16cid:durableId="1042906725">
-    <w:abstractNumId w:val="34"/>
+    <w:abstractNumId w:val="36"/>
   </w:num>
   <w:num w:numId="3" w16cid:durableId="1200970248">
     <w:abstractNumId w:val="19"/>
@@ -16815,7 +19458,7 @@
     <w:abstractNumId w:val="29"/>
   </w:num>
   <w:num w:numId="16" w16cid:durableId="1269923011">
-    <w:abstractNumId w:val="33"/>
+    <w:abstractNumId w:val="34"/>
   </w:num>
   <w:num w:numId="17" w16cid:durableId="840780239">
     <w:abstractNumId w:val="24"/>
@@ -16839,31 +19482,31 @@
     <w:abstractNumId w:val="27"/>
   </w:num>
   <w:num w:numId="24" w16cid:durableId="1531917176">
-    <w:abstractNumId w:val="35"/>
+    <w:abstractNumId w:val="37"/>
   </w:num>
   <w:num w:numId="25" w16cid:durableId="1095173838">
-    <w:abstractNumId w:val="36"/>
+    <w:abstractNumId w:val="38"/>
   </w:num>
   <w:num w:numId="26" w16cid:durableId="1284773050">
+    <w:abstractNumId w:val="42"/>
+  </w:num>
+  <w:num w:numId="27" w16cid:durableId="857625987">
     <w:abstractNumId w:val="39"/>
   </w:num>
-  <w:num w:numId="27" w16cid:durableId="857625987">
-    <w:abstractNumId w:val="37"/>
-  </w:num>
   <w:num w:numId="28" w16cid:durableId="1034767506">
-    <w:abstractNumId w:val="30"/>
+    <w:abstractNumId w:val="31"/>
   </w:num>
   <w:num w:numId="29" w16cid:durableId="805125919">
-    <w:abstractNumId w:val="31"/>
+    <w:abstractNumId w:val="32"/>
   </w:num>
   <w:num w:numId="30" w16cid:durableId="808982476">
     <w:abstractNumId w:val="20"/>
   </w:num>
   <w:num w:numId="31" w16cid:durableId="1996257139">
-    <w:abstractNumId w:val="49"/>
+    <w:abstractNumId w:val="53"/>
   </w:num>
   <w:num w:numId="32" w16cid:durableId="204568365">
-    <w:abstractNumId w:val="52"/>
+    <w:abstractNumId w:val="56"/>
   </w:num>
   <w:num w:numId="33" w16cid:durableId="906652321">
     <w:abstractNumId w:val="23"/>
@@ -16878,43 +19521,43 @@
     <w:abstractNumId w:val="13"/>
   </w:num>
   <w:num w:numId="37" w16cid:durableId="288517072">
-    <w:abstractNumId w:val="44"/>
+    <w:abstractNumId w:val="47"/>
   </w:num>
   <w:num w:numId="38" w16cid:durableId="203104211">
-    <w:abstractNumId w:val="41"/>
+    <w:abstractNumId w:val="44"/>
   </w:num>
   <w:num w:numId="39" w16cid:durableId="555362269">
     <w:abstractNumId w:val="5"/>
   </w:num>
   <w:num w:numId="40" w16cid:durableId="1580477636">
-    <w:abstractNumId w:val="32"/>
+    <w:abstractNumId w:val="33"/>
   </w:num>
   <w:num w:numId="41" w16cid:durableId="869805426">
-    <w:abstractNumId w:val="51"/>
+    <w:abstractNumId w:val="55"/>
   </w:num>
   <w:num w:numId="42" w16cid:durableId="1078092628">
-    <w:abstractNumId w:val="38"/>
+    <w:abstractNumId w:val="41"/>
   </w:num>
   <w:num w:numId="43" w16cid:durableId="1958558863">
-    <w:abstractNumId w:val="48"/>
+    <w:abstractNumId w:val="52"/>
   </w:num>
   <w:num w:numId="44" w16cid:durableId="388768798">
+    <w:abstractNumId w:val="46"/>
+  </w:num>
+  <w:num w:numId="45" w16cid:durableId="117647835">
     <w:abstractNumId w:val="43"/>
   </w:num>
-  <w:num w:numId="45" w16cid:durableId="117647835">
-    <w:abstractNumId w:val="40"/>
-  </w:num>
   <w:num w:numId="46" w16cid:durableId="1655138823">
-    <w:abstractNumId w:val="50"/>
+    <w:abstractNumId w:val="54"/>
   </w:num>
   <w:num w:numId="47" w16cid:durableId="741370333">
-    <w:abstractNumId w:val="46"/>
+    <w:abstractNumId w:val="50"/>
   </w:num>
   <w:num w:numId="48" w16cid:durableId="1892618760">
     <w:abstractNumId w:val="7"/>
   </w:num>
   <w:num w:numId="49" w16cid:durableId="1552498466">
-    <w:abstractNumId w:val="47"/>
+    <w:abstractNumId w:val="51"/>
   </w:num>
   <w:num w:numId="50" w16cid:durableId="1966423639">
     <w:abstractNumId w:val="10"/>
@@ -16923,10 +19566,22 @@
     <w:abstractNumId w:val="25"/>
   </w:num>
   <w:num w:numId="52" w16cid:durableId="1559322556">
+    <w:abstractNumId w:val="49"/>
+  </w:num>
+  <w:num w:numId="53" w16cid:durableId="581330376">
     <w:abstractNumId w:val="45"/>
   </w:num>
-  <w:num w:numId="53" w16cid:durableId="581330376">
-    <w:abstractNumId w:val="42"/>
+  <w:num w:numId="54" w16cid:durableId="302662571">
+    <w:abstractNumId w:val="40"/>
+  </w:num>
+  <w:num w:numId="55" w16cid:durableId="1559438212">
+    <w:abstractNumId w:val="30"/>
+  </w:num>
+  <w:num w:numId="56" w16cid:durableId="296498415">
+    <w:abstractNumId w:val="35"/>
+  </w:num>
+  <w:num w:numId="57" w16cid:durableId="709302499">
+    <w:abstractNumId w:val="48"/>
   </w:num>
 </w:numbering>
 </file>

</xml_diff>

<commit_message>
Actualización: Interfaces y diagrama de navegación añadidos
</commit_message>
<xml_diff>
--- a/docs/AlbaAlmoril_MemoriaZenhabits.docx
+++ b/docs/AlbaAlmoril_MemoriaZenhabits.docx
@@ -534,7 +534,7 @@
           </mc:Choice>
           <mc:Fallback>
             <w:pict>
-              <v:shapetype w14:anchorId="171474AD" id="_x0000_t32" coordsize="21600,21600" o:spt="32" o:oned="t" path="m,l21600,21600e" filled="f">
+              <v:shapetype w14:anchorId="67AB53D0" id="_x0000_t32" coordsize="21600,21600" o:spt="32" o:oned="t" path="m,l21600,21600e" filled="f">
                 <v:path arrowok="t" fillok="f" o:connecttype="none"/>
                 <o:lock v:ext="edit" shapetype="t"/>
               </v:shapetype>
@@ -3755,13 +3755,13 @@
         <mc:AlternateContent>
           <mc:Choice Requires="wps">
             <w:drawing>
-              <wp:anchor distT="0" distB="0" distL="114300" distR="114300" simplePos="0" relativeHeight="251682816" behindDoc="0" locked="0" layoutInCell="1" allowOverlap="1" wp14:anchorId="59D04795" wp14:editId="1574DEAC">
+              <wp:anchor distT="0" distB="0" distL="114300" distR="114300" simplePos="0" relativeHeight="251682816" behindDoc="0" locked="0" layoutInCell="1" allowOverlap="1" wp14:anchorId="59D04795" wp14:editId="05BB9C90">
                 <wp:simplePos x="0" y="0"/>
                 <wp:positionH relativeFrom="column">
-                  <wp:posOffset>-66675</wp:posOffset>
+                  <wp:posOffset>-40170</wp:posOffset>
                 </wp:positionH>
                 <wp:positionV relativeFrom="paragraph">
-                  <wp:posOffset>261620</wp:posOffset>
+                  <wp:posOffset>447150</wp:posOffset>
                 </wp:positionV>
                 <wp:extent cx="5044440" cy="220980"/>
                 <wp:effectExtent l="0" t="0" r="22860" b="26670"/>
@@ -3821,20 +3821,23 @@
           </mc:Choice>
           <mc:Fallback>
             <w:pict>
-              <v:rect w14:anchorId="67FEC968" id="Rectángulo 2" o:spid="_x0000_s1026" style="position:absolute;margin-left:-5.25pt;margin-top:20.6pt;width:397.2pt;height:17.4pt;z-index:251682816;visibility:visible;mso-wrap-style:square;mso-width-percent:0;mso-height-percent:0;mso-wrap-distance-left:9pt;mso-wrap-distance-top:0;mso-wrap-distance-right:9pt;mso-wrap-distance-bottom:0;mso-position-horizontal:absolute;mso-position-horizontal-relative:text;mso-position-vertical:absolute;mso-position-vertical-relative:text;mso-width-percent:0;mso-height-percent:0;mso-width-relative:margin;mso-height-relative:margin;v-text-anchor:middle" o:gfxdata="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" filled="f" strokecolor="#c00000" strokeweight="1pt"/>
+              <v:rect w14:anchorId="1A47D1A9" id="Rectángulo 2" o:spid="_x0000_s1026" style="position:absolute;margin-left:-3.15pt;margin-top:35.2pt;width:397.2pt;height:17.4pt;z-index:251682816;visibility:visible;mso-wrap-style:square;mso-width-percent:0;mso-height-percent:0;mso-wrap-distance-left:9pt;mso-wrap-distance-top:0;mso-wrap-distance-right:9pt;mso-wrap-distance-bottom:0;mso-position-horizontal:absolute;mso-position-horizontal-relative:text;mso-position-vertical:absolute;mso-position-vertical-relative:text;mso-width-percent:0;mso-height-percent:0;mso-width-relative:margin;mso-height-relative:margin;v-text-anchor:middle" o:gfxdata="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" filled="f" strokecolor="#c00000" strokeweight="1pt"/>
             </w:pict>
           </mc:Fallback>
         </mc:AlternateContent>
       </w:r>
-    </w:p>
-    <w:p>
-      <w:pPr>
-        <w:spacing w:after="160" w:line="259" w:lineRule="auto"/>
+      <w:r>
         <w:rPr>
           <w:b/>
           <w:bCs/>
           <w:color w:val="C00000"/>
         </w:rPr>
+        <w:t>PUEDES MIRAR TODO, tanto código como lo que no. Quiero una reunión urgente, me veo muy mal.</w:t>
+      </w:r>
+    </w:p>
+    <w:p>
+      <w:pPr>
+        <w:spacing w:after="160" w:line="259" w:lineRule="auto"/>
       </w:pPr>
       <w:r>
         <w:rPr>
@@ -4388,23 +4391,7 @@
           <w:sz w:val="24"/>
           <w:szCs w:val="24"/>
         </w:rPr>
-        <w:t xml:space="preserve"> de mantener hábitos saludables, </w:t>
-      </w:r>
-      <w:r>
-        <w:rPr>
-          <w:rFonts w:ascii="Palatino Linotype" w:hAnsi="Palatino Linotype"/>
-          <w:sz w:val="24"/>
-          <w:szCs w:val="24"/>
-        </w:rPr>
-        <w:t xml:space="preserve">una buena </w:t>
-      </w:r>
-      <w:r>
-        <w:rPr>
-          <w:rFonts w:ascii="Palatino Linotype" w:hAnsi="Palatino Linotype"/>
-          <w:sz w:val="24"/>
-          <w:szCs w:val="24"/>
-        </w:rPr>
-        <w:t xml:space="preserve">organización de tareas y </w:t>
+        <w:t xml:space="preserve"> de mantener hábitos saludables y </w:t>
       </w:r>
       <w:r>
         <w:rPr>
@@ -4635,7 +4622,23 @@
           <w:sz w:val="24"/>
           <w:szCs w:val="24"/>
         </w:rPr>
-        <w:t xml:space="preserve"> permitirá gestionar hábitos, tareas y </w:t>
+        <w:t xml:space="preserve"> permitirá gestionar hábitos</w:t>
+      </w:r>
+      <w:r>
+        <w:rPr>
+          <w:rFonts w:ascii="Palatino Linotype" w:hAnsi="Palatino Linotype"/>
+          <w:sz w:val="24"/>
+          <w:szCs w:val="24"/>
+        </w:rPr>
+        <w:t xml:space="preserve"> </w:t>
+      </w:r>
+      <w:r>
+        <w:rPr>
+          <w:rFonts w:ascii="Palatino Linotype" w:hAnsi="Palatino Linotype"/>
+          <w:sz w:val="24"/>
+          <w:szCs w:val="24"/>
+        </w:rPr>
+        <w:t xml:space="preserve">y </w:t>
       </w:r>
       <w:r>
         <w:rPr>
@@ -4651,7 +4654,23 @@
           <w:sz w:val="24"/>
           <w:szCs w:val="24"/>
         </w:rPr>
-        <w:t xml:space="preserve"> de forma sencilla e intuitiva. Cada vez que el usuario complete una tarea o mantenga un hábito, será recompensado mediante logros y avances visibles en un personaje</w:t>
+        <w:t xml:space="preserve"> de forma sencilla e intuitiva. Cada vez que el usuario complete</w:t>
+      </w:r>
+      <w:r>
+        <w:rPr>
+          <w:rFonts w:ascii="Palatino Linotype" w:hAnsi="Palatino Linotype"/>
+          <w:sz w:val="24"/>
+          <w:szCs w:val="24"/>
+        </w:rPr>
+        <w:t>/</w:t>
+      </w:r>
+      <w:r>
+        <w:rPr>
+          <w:rFonts w:ascii="Palatino Linotype" w:hAnsi="Palatino Linotype"/>
+          <w:sz w:val="24"/>
+          <w:szCs w:val="24"/>
+        </w:rPr>
+        <w:t>mantenga un hábito, será recompensado mediante logros y avances visibles en un personaje</w:t>
       </w:r>
       <w:r>
         <w:rPr>
@@ -4721,26 +4740,6 @@
     <w:p>
       <w:pPr>
         <w:ind w:left="360"/>
-        <w:rPr>
-          <w:rFonts w:ascii="Palatino Linotype" w:hAnsi="Palatino Linotype"/>
-          <w:sz w:val="24"/>
-          <w:szCs w:val="24"/>
-        </w:rPr>
-      </w:pPr>
-    </w:p>
-    <w:p>
-      <w:pPr>
-        <w:ind w:left="360"/>
-        <w:rPr>
-          <w:rFonts w:ascii="Palatino Linotype" w:hAnsi="Palatino Linotype"/>
-          <w:sz w:val="24"/>
-          <w:szCs w:val="24"/>
-        </w:rPr>
-      </w:pPr>
-    </w:p>
-    <w:p>
-      <w:pPr>
-        <w:ind w:left="360"/>
         <w:jc w:val="both"/>
         <w:rPr>
           <w:rFonts w:ascii="Palatino Linotype" w:hAnsi="Palatino Linotype"/>
@@ -4754,7 +4753,6 @@
           <w:sz w:val="24"/>
           <w:szCs w:val="24"/>
         </w:rPr>
-        <w:lastRenderedPageBreak/>
         <w:t>El objetivo de este proyecto</w:t>
       </w:r>
       <w:r>
@@ -5226,7 +5224,23 @@
           <w:sz w:val="24"/>
           <w:szCs w:val="24"/>
         </w:rPr>
-        <w:t>Crear, modificar y eliminar hábitos, tareas y metas.</w:t>
+        <w:t>Crear, modificar y eliminar hábitos</w:t>
+      </w:r>
+      <w:r>
+        <w:rPr>
+          <w:rFonts w:ascii="Palatino Linotype" w:hAnsi="Palatino Linotype"/>
+          <w:sz w:val="24"/>
+          <w:szCs w:val="24"/>
+        </w:rPr>
+        <w:t xml:space="preserve"> </w:t>
+      </w:r>
+      <w:r>
+        <w:rPr>
+          <w:rFonts w:ascii="Palatino Linotype" w:hAnsi="Palatino Linotype"/>
+          <w:sz w:val="24"/>
+          <w:szCs w:val="24"/>
+        </w:rPr>
+        <w:t>y metas.</w:t>
       </w:r>
     </w:p>
     <w:p>
@@ -5249,7 +5263,23 @@
           <w:sz w:val="24"/>
           <w:szCs w:val="24"/>
         </w:rPr>
-        <w:t>Asignar notificaciones para recordar hábitos y tareas.</w:t>
+        <w:t xml:space="preserve">Asignar notificaciones para recordar hábitos </w:t>
+      </w:r>
+      <w:r>
+        <w:rPr>
+          <w:rFonts w:ascii="Palatino Linotype" w:hAnsi="Palatino Linotype"/>
+          <w:sz w:val="24"/>
+          <w:szCs w:val="24"/>
+        </w:rPr>
+        <w:t>y metas</w:t>
+      </w:r>
+      <w:r>
+        <w:rPr>
+          <w:rFonts w:ascii="Palatino Linotype" w:hAnsi="Palatino Linotype"/>
+          <w:sz w:val="24"/>
+          <w:szCs w:val="24"/>
+        </w:rPr>
+        <w:t>.</w:t>
       </w:r>
     </w:p>
     <w:p>
@@ -5304,7 +5334,23 @@
           <w:sz w:val="24"/>
           <w:szCs w:val="24"/>
         </w:rPr>
-        <w:t xml:space="preserve"> cumplimiento de hábitos, tareas y metas.</w:t>
+        <w:t xml:space="preserve"> cumplimiento de hábitos</w:t>
+      </w:r>
+      <w:r>
+        <w:rPr>
+          <w:rFonts w:ascii="Palatino Linotype" w:hAnsi="Palatino Linotype"/>
+          <w:sz w:val="24"/>
+          <w:szCs w:val="24"/>
+        </w:rPr>
+        <w:t xml:space="preserve"> </w:t>
+      </w:r>
+      <w:r>
+        <w:rPr>
+          <w:rFonts w:ascii="Palatino Linotype" w:hAnsi="Palatino Linotype"/>
+          <w:sz w:val="24"/>
+          <w:szCs w:val="24"/>
+        </w:rPr>
+        <w:t>y metas.</w:t>
       </w:r>
     </w:p>
     <w:p>
@@ -5437,16 +5483,6 @@
     </w:p>
     <w:p>
       <w:pPr>
-        <w:jc w:val="both"/>
-        <w:rPr>
-          <w:rFonts w:ascii="Palatino Linotype" w:hAnsi="Palatino Linotype"/>
-          <w:sz w:val="24"/>
-          <w:szCs w:val="24"/>
-        </w:rPr>
-      </w:pPr>
-    </w:p>
-    <w:p>
-      <w:pPr>
         <w:pStyle w:val="Prrafodelista"/>
         <w:numPr>
           <w:ilvl w:val="0"/>
@@ -5467,7 +5503,6 @@
           <w:szCs w:val="24"/>
           <w:u w:val="single"/>
         </w:rPr>
-        <w:lastRenderedPageBreak/>
         <w:t>Portabilidad</w:t>
       </w:r>
     </w:p>
@@ -5555,6 +5590,7 @@
           <w:sz w:val="24"/>
           <w:szCs w:val="24"/>
         </w:rPr>
+        <w:lastRenderedPageBreak/>
         <w:t>Se deben evitar pérdidas de información durante la sesión del usuario.</w:t>
       </w:r>
     </w:p>
@@ -5855,7 +5891,23 @@
           <w:sz w:val="24"/>
           <w:szCs w:val="24"/>
         </w:rPr>
-        <w:t>En el caso de ZENHABITS, el actor principal es el usuario, el cual es la persona que interactúa con dicha aplicación. Este puede iniciar sesión; añadir, editar o eliminar hábitos, tareas o metas; desbloquear logros; personalizar a su personaje/avatar y gestionar o recibir notificaciones.</w:t>
+        <w:t>En el caso de ZENHABITS, el actor principal es el usuario, el cual es la persona que interactúa con dicha aplicación. Este puede iniciar sesión; añadir, editar o eliminar hábitos</w:t>
+      </w:r>
+      <w:r>
+        <w:rPr>
+          <w:rFonts w:ascii="Palatino Linotype" w:hAnsi="Palatino Linotype"/>
+          <w:sz w:val="24"/>
+          <w:szCs w:val="24"/>
+        </w:rPr>
+        <w:t xml:space="preserve"> </w:t>
+      </w:r>
+      <w:r>
+        <w:rPr>
+          <w:rFonts w:ascii="Palatino Linotype" w:hAnsi="Palatino Linotype"/>
+          <w:sz w:val="24"/>
+          <w:szCs w:val="24"/>
+        </w:rPr>
+        <w:t>o metas; desbloquear logros; personalizar a su personaje/avatar y gestionar o recibir notificaciones.</w:t>
       </w:r>
       <w:r>
         <w:rPr>
@@ -5890,7 +5942,6 @@
           <w:color w:val="000000" w:themeColor="text1"/>
           <w:u w:val="single"/>
         </w:rPr>
-        <w:lastRenderedPageBreak/>
         <w:t>Diseño</w:t>
       </w:r>
       <w:bookmarkEnd w:id="15"/>
@@ -6005,6 +6056,7 @@
           <w:szCs w:val="24"/>
           <w:lang w:eastAsia="es-ES"/>
         </w:rPr>
+        <w:lastRenderedPageBreak/>
         <w:t xml:space="preserve">La solución sigue un modelo cliente-servidor. Se estructura internamente bajo los principios de </w:t>
       </w:r>
       <w:proofErr w:type="spellStart"/>
@@ -6647,47 +6699,26 @@
           <w:szCs w:val="24"/>
           <w:lang w:eastAsia="es-ES"/>
         </w:rPr>
-        <w:t>la información relativa a usuarios, hábitos, tareas, logros y configuraciones, asegurando su integridad y consistencia.</w:t>
-      </w:r>
-    </w:p>
-    <w:p>
-      <w:pPr>
-        <w:pStyle w:val="Prrafodelista"/>
-        <w:ind w:left="1068"/>
-        <w:jc w:val="both"/>
+        <w:t xml:space="preserve">la información relativa a usuarios, hábitos, </w:t>
+      </w:r>
+      <w:r>
         <w:rPr>
           <w:rFonts w:ascii="Palatino Linotype" w:eastAsia="Times New Roman" w:hAnsi="Palatino Linotype" w:cs="Times New Roman"/>
           <w:sz w:val="24"/>
           <w:szCs w:val="24"/>
           <w:lang w:eastAsia="es-ES"/>
         </w:rPr>
-      </w:pPr>
-    </w:p>
-    <w:p>
-      <w:pPr>
-        <w:pStyle w:val="Prrafodelista"/>
-        <w:ind w:left="1068"/>
-        <w:jc w:val="both"/>
+        <w:t>metas</w:t>
+      </w:r>
+      <w:r>
         <w:rPr>
           <w:rFonts w:ascii="Palatino Linotype" w:eastAsia="Times New Roman" w:hAnsi="Palatino Linotype" w:cs="Times New Roman"/>
           <w:sz w:val="24"/>
           <w:szCs w:val="24"/>
           <w:lang w:eastAsia="es-ES"/>
         </w:rPr>
-      </w:pPr>
-    </w:p>
-    <w:p>
-      <w:pPr>
-        <w:pStyle w:val="Prrafodelista"/>
-        <w:ind w:left="1068"/>
-        <w:jc w:val="both"/>
-        <w:rPr>
-          <w:rFonts w:ascii="Palatino Linotype" w:eastAsiaTheme="majorEastAsia" w:hAnsi="Palatino Linotype" w:cstheme="majorBidi"/>
-          <w:color w:val="000000" w:themeColor="text1"/>
-          <w:sz w:val="24"/>
-          <w:szCs w:val="24"/>
-        </w:rPr>
-      </w:pPr>
+        <w:t>, logros y configuraciones, asegurando su integridad y consistencia.</w:t>
+      </w:r>
     </w:p>
     <w:p>
       <w:pPr>
@@ -6744,26 +6775,18 @@
           <w:noProof/>
         </w:rPr>
         <w:drawing>
-          <wp:anchor distT="0" distB="0" distL="114300" distR="114300" simplePos="0" relativeHeight="251660800" behindDoc="1" locked="0" layoutInCell="1" allowOverlap="1" wp14:anchorId="1505EBD4" wp14:editId="25936CD6">
+          <wp:anchor distT="0" distB="0" distL="114300" distR="114300" simplePos="0" relativeHeight="251649024" behindDoc="0" locked="0" layoutInCell="1" allowOverlap="1" wp14:anchorId="6E9967FC" wp14:editId="45A24D59">
             <wp:simplePos x="0" y="0"/>
             <wp:positionH relativeFrom="column">
-              <wp:posOffset>-190500</wp:posOffset>
+              <wp:posOffset>209550</wp:posOffset>
             </wp:positionH>
             <wp:positionV relativeFrom="paragraph">
-              <wp:posOffset>1363345</wp:posOffset>
+              <wp:posOffset>1332230</wp:posOffset>
             </wp:positionV>
-            <wp:extent cx="5996940" cy="1465580"/>
-            <wp:effectExtent l="0" t="0" r="3810" b="1270"/>
-            <wp:wrapTight wrapText="bothSides">
-              <wp:wrapPolygon edited="0">
-                <wp:start x="0" y="0"/>
-                <wp:lineTo x="0" y="21338"/>
-                <wp:lineTo x="21545" y="21338"/>
-                <wp:lineTo x="21545" y="0"/>
-                <wp:lineTo x="0" y="0"/>
-              </wp:wrapPolygon>
-            </wp:wrapTight>
-            <wp:docPr id="1194562846" name="Imagen 1" descr="Interfaz de usuario gráfica, Aplicación&#10;&#10;El contenido generado por IA puede ser incorrecto."/>
+            <wp:extent cx="5504815" cy="1395095"/>
+            <wp:effectExtent l="0" t="0" r="635" b="0"/>
+            <wp:wrapSquare wrapText="bothSides"/>
+            <wp:docPr id="446047786" name="Imagen 1" descr="Interfaz de usuario gráfica, Diagrama, Aplicación&#10;&#10;El contenido generado por IA puede ser incorrecto."/>
             <wp:cNvGraphicFramePr>
               <a:graphicFrameLocks xmlns:a="http://schemas.openxmlformats.org/drawingml/2006/main" noChangeAspect="1"/>
             </wp:cNvGraphicFramePr>
@@ -6771,11 +6794,11 @@
               <a:graphicData uri="http://schemas.openxmlformats.org/drawingml/2006/picture">
                 <pic:pic xmlns:pic="http://schemas.openxmlformats.org/drawingml/2006/picture">
                   <pic:nvPicPr>
-                    <pic:cNvPr id="1194562846" name="Imagen 1" descr="Interfaz de usuario gráfica, Aplicación&#10;&#10;El contenido generado por IA puede ser incorrecto."/>
+                    <pic:cNvPr id="446047786" name="Imagen 1" descr="Interfaz de usuario gráfica, Diagrama, Aplicación&#10;&#10;El contenido generado por IA puede ser incorrecto."/>
                     <pic:cNvPicPr/>
                   </pic:nvPicPr>
                   <pic:blipFill>
-                    <a:blip r:embed="rId12">
+                    <a:blip r:embed="rId12" cstate="print">
                       <a:extLst>
                         <a:ext uri="{28A0092B-C50C-407E-A947-70E740481C1C}">
                           <a14:useLocalDpi xmlns:a14="http://schemas.microsoft.com/office/drawing/2010/main" val="0"/>
@@ -6789,7 +6812,7 @@
                   <pic:spPr>
                     <a:xfrm>
                       <a:off x="0" y="0"/>
-                      <a:ext cx="5996940" cy="1465580"/>
+                      <a:ext cx="5504815" cy="1395095"/>
                     </a:xfrm>
                     <a:prstGeom prst="rect">
                       <a:avLst/>
@@ -6996,7 +7019,7 @@
           <w:sz w:val="24"/>
           <w:szCs w:val="24"/>
         </w:rPr>
-        <w:t>Gestión de contenidos:</w:t>
+        <w:t>Gestión de contenidos: Verificar que el usuario puede crear, editar y eliminar hábitos</w:t>
       </w:r>
       <w:r>
         <w:rPr>
@@ -7014,7 +7037,7 @@
           <w:sz w:val="24"/>
           <w:szCs w:val="24"/>
         </w:rPr>
-        <w:t>Verificar que el usuario puede crear, editar y eliminar hábitos, tareas y metas, y que dichos cambios se reflejan tanto en la interfaz como en la persistencia de datos.</w:t>
+        <w:t>y metas, y que dichos cambios se reflejan tanto en la interfaz como en la persistencia de datos.</w:t>
       </w:r>
     </w:p>
     <w:p>
@@ -7041,25 +7064,7 @@
           <w:sz w:val="24"/>
           <w:szCs w:val="24"/>
         </w:rPr>
-        <w:t>Notificaciones y logros:</w:t>
-      </w:r>
-      <w:r>
-        <w:rPr>
-          <w:rFonts w:ascii="Palatino Linotype" w:hAnsi="Palatino Linotype"/>
-          <w:color w:val="000000" w:themeColor="text1"/>
-          <w:sz w:val="24"/>
-          <w:szCs w:val="24"/>
-        </w:rPr>
-        <w:t xml:space="preserve"> </w:t>
-      </w:r>
-      <w:r>
-        <w:rPr>
-          <w:rFonts w:ascii="Palatino Linotype" w:hAnsi="Palatino Linotype"/>
-          <w:color w:val="000000" w:themeColor="text1"/>
-          <w:sz w:val="24"/>
-          <w:szCs w:val="24"/>
-        </w:rPr>
-        <w:t>Asegurar que al asignar recordatorios estos se generan correctamente y, al completar acciones definidas, se desbloquean los logros asociados.</w:t>
+        <w:t>Notificaciones y logros: Asegurar que al asignar recordatorios estos se generan correctamente y, al completar acciones definidas, se desbloquean los logros asociados.</w:t>
       </w:r>
     </w:p>
     <w:p>
@@ -7088,25 +7093,7 @@
           <w:sz w:val="24"/>
           <w:szCs w:val="24"/>
         </w:rPr>
-        <w:t>Personalización del personaje:</w:t>
-      </w:r>
-      <w:r>
-        <w:rPr>
-          <w:rFonts w:ascii="Palatino Linotype" w:hAnsi="Palatino Linotype"/>
-          <w:color w:val="000000" w:themeColor="text1"/>
-          <w:sz w:val="24"/>
-          <w:szCs w:val="24"/>
-        </w:rPr>
-        <w:t xml:space="preserve"> </w:t>
-      </w:r>
-      <w:r>
-        <w:rPr>
-          <w:rFonts w:ascii="Palatino Linotype" w:hAnsi="Palatino Linotype"/>
-          <w:color w:val="000000" w:themeColor="text1"/>
-          <w:sz w:val="24"/>
-          <w:szCs w:val="24"/>
-        </w:rPr>
-        <w:t>Confirmar que la modificación del avatar (nivel o atributos) se actualiza de forma coherente y persistente.</w:t>
+        <w:t>Personalización del personaje: Confirmar que la modificación del avatar (nivel o atributos) se actualiza de forma coherente y persistente.</w:t>
       </w:r>
     </w:p>
     <w:p>
@@ -7184,17 +7171,7 @@
           <w:sz w:val="24"/>
           <w:szCs w:val="24"/>
         </w:rPr>
-        <w:t xml:space="preserve">Realizar pruebas en diferentes dispositivos y resoluciones (Android, iOS, escritorio y web) para </w:t>
-      </w:r>
-      <w:r>
-        <w:rPr>
-          <w:rFonts w:ascii="Palatino Linotype" w:hAnsi="Palatino Linotype"/>
-          <w:color w:val="000000" w:themeColor="text1"/>
-          <w:sz w:val="24"/>
-          <w:szCs w:val="24"/>
-        </w:rPr>
-        <w:lastRenderedPageBreak/>
-        <w:t>garantizar que la experiencia del usuario es consistente y los contenidos se adaptan correctamente.</w:t>
+        <w:t>Realizar pruebas en diferentes dispositivos y resoluciones (Android, iOS, escritorio y web) para garantizar que la experiencia del usuario es consistente y los contenidos se adaptan correctamente.</w:t>
       </w:r>
     </w:p>
     <w:p>
@@ -7366,6 +7343,7 @@
           <w:szCs w:val="24"/>
           <w:u w:val="single"/>
         </w:rPr>
+        <w:lastRenderedPageBreak/>
         <w:t>Pruebas Técnicas</w:t>
       </w:r>
     </w:p>
@@ -7502,7 +7480,7 @@
           <w:sz w:val="24"/>
           <w:szCs w:val="24"/>
         </w:rPr>
-        <w:t xml:space="preserve"> responde según lo esperado: operaciones CRUD (crear, leer, actualizar, eliminar) sobre hábitos, tareas, metas, y demás datos.</w:t>
+        <w:t xml:space="preserve"> responde según lo esperado: operaciones CRUD (crear, leer, actualizar, eliminar) sobre hábitos, metas, y demás datos.</w:t>
       </w:r>
     </w:p>
     <w:p>
@@ -7710,7 +7688,6 @@
           <w:sz w:val="24"/>
           <w:szCs w:val="24"/>
         </w:rPr>
-        <w:lastRenderedPageBreak/>
         <w:t>Persistencia y Sincronización:</w:t>
       </w:r>
       <w:r>
@@ -7883,6 +7860,7 @@
           <w:sz w:val="24"/>
           <w:szCs w:val="24"/>
         </w:rPr>
+        <w:lastRenderedPageBreak/>
         <w:t>Usabilidad:</w:t>
       </w:r>
       <w:r>
@@ -7923,35 +7901,6 @@
           <w:szCs w:val="24"/>
         </w:rPr>
       </w:pPr>
-      <w:proofErr w:type="spellStart"/>
-      <w:r>
-        <w:rPr>
-          <w:rFonts w:ascii="Palatino Linotype" w:hAnsi="Palatino Linotype"/>
-          <w:color w:val="000000" w:themeColor="text1"/>
-          <w:sz w:val="24"/>
-          <w:szCs w:val="24"/>
-        </w:rPr>
-        <w:t>Responsividad</w:t>
-      </w:r>
-      <w:proofErr w:type="spellEnd"/>
-      <w:r>
-        <w:rPr>
-          <w:rFonts w:ascii="Palatino Linotype" w:hAnsi="Palatino Linotype"/>
-          <w:color w:val="000000" w:themeColor="text1"/>
-          <w:sz w:val="24"/>
-          <w:szCs w:val="24"/>
-        </w:rPr>
-        <w:t>:</w:t>
-      </w:r>
-      <w:r>
-        <w:rPr>
-          <w:rFonts w:ascii="Palatino Linotype" w:hAnsi="Palatino Linotype"/>
-          <w:color w:val="000000" w:themeColor="text1"/>
-          <w:sz w:val="24"/>
-          <w:szCs w:val="24"/>
-        </w:rPr>
-        <w:t xml:space="preserve"> </w:t>
-      </w:r>
       <w:r>
         <w:rPr>
           <w:rFonts w:ascii="Palatino Linotype" w:hAnsi="Palatino Linotype"/>
@@ -7972,7 +7921,7 @@
           <w:tab w:val="clear" w:pos="720"/>
           <w:tab w:val="num" w:pos="1068"/>
         </w:tabs>
-        <w:ind w:left="1068"/>
+        <w:ind w:left="1416" w:hanging="708"/>
         <w:jc w:val="both"/>
         <w:rPr>
           <w:rFonts w:ascii="Palatino Linotype" w:hAnsi="Palatino Linotype"/>
@@ -7988,11 +7937,12 @@
           <w:color w:val="000000" w:themeColor="text1"/>
           <w:sz w:val="24"/>
           <w:szCs w:val="24"/>
+          <w:u w:val="single"/>
         </w:rPr>
         <mc:AlternateContent>
           <mc:Choice Requires="wps">
             <w:drawing>
-              <wp:anchor distT="0" distB="0" distL="114300" distR="114300" simplePos="0" relativeHeight="251683840" behindDoc="0" locked="0" layoutInCell="1" allowOverlap="1" wp14:anchorId="585828A8" wp14:editId="6589DD82">
+              <wp:anchor distT="0" distB="0" distL="114300" distR="114300" simplePos="0" relativeHeight="251648000" behindDoc="0" locked="0" layoutInCell="1" allowOverlap="1" wp14:anchorId="585828A8" wp14:editId="6589DD82">
                 <wp:simplePos x="0" y="0"/>
                 <wp:positionH relativeFrom="column">
                   <wp:posOffset>117845</wp:posOffset>
@@ -8057,20 +8007,23 @@
           </mc:Choice>
           <mc:Fallback>
             <w:pict>
-              <v:rect w14:anchorId="51B28302" id="Rectángulo 3" o:spid="_x0000_s1026" style="position:absolute;margin-left:9.3pt;margin-top:61.65pt;width:427.9pt;height:103pt;z-index:251683840;visibility:visible;mso-wrap-style:square;mso-width-percent:0;mso-wrap-distance-left:9pt;mso-wrap-distance-top:0;mso-wrap-distance-right:9pt;mso-wrap-distance-bottom:0;mso-position-horizontal:absolute;mso-position-horizontal-relative:text;mso-position-vertical:absolute;mso-position-vertical-relative:text;mso-width-percent:0;mso-width-relative:margin;v-text-anchor:middle" o:gfxdata="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" filled="f" strokecolor="black [3213]" strokeweight="1pt"/>
+              <v:rect w14:anchorId="5E2D3EF0" id="Rectángulo 3" o:spid="_x0000_s1026" style="position:absolute;margin-left:9.3pt;margin-top:61.65pt;width:427.9pt;height:103pt;z-index:251648000;visibility:visible;mso-wrap-style:square;mso-width-percent:0;mso-wrap-distance-left:9pt;mso-wrap-distance-top:0;mso-wrap-distance-right:9pt;mso-wrap-distance-bottom:0;mso-position-horizontal:absolute;mso-position-horizontal-relative:text;mso-position-vertical:absolute;mso-position-vertical-relative:text;mso-width-percent:0;mso-width-relative:margin;v-text-anchor:middle" o:gfxdata="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" filled="f" strokecolor="black [3213]" strokeweight="1pt"/>
             </w:pict>
           </mc:Fallback>
         </mc:AlternateContent>
       </w:r>
+      <w:proofErr w:type="gramStart"/>
       <w:r>
         <w:rPr>
           <w:rFonts w:ascii="Palatino Linotype" w:hAnsi="Palatino Linotype"/>
           <w:color w:val="000000" w:themeColor="text1"/>
           <w:sz w:val="24"/>
           <w:szCs w:val="24"/>
-        </w:rPr>
-        <w:t>Retroalimentación Visual:</w:t>
-      </w:r>
+          <w:u w:val="single"/>
+        </w:rPr>
+        <w:t>Asegurar</w:t>
+      </w:r>
+      <w:proofErr w:type="gramEnd"/>
       <w:r>
         <w:rPr>
           <w:rFonts w:ascii="Palatino Linotype" w:hAnsi="Palatino Linotype"/>
@@ -8078,16 +8031,7 @@
           <w:sz w:val="24"/>
           <w:szCs w:val="24"/>
         </w:rPr>
-        <w:t xml:space="preserve"> </w:t>
-      </w:r>
-      <w:r>
-        <w:rPr>
-          <w:rFonts w:ascii="Palatino Linotype" w:hAnsi="Palatino Linotype"/>
-          <w:color w:val="000000" w:themeColor="text1"/>
-          <w:sz w:val="24"/>
-          <w:szCs w:val="24"/>
-        </w:rPr>
-        <w:t>Asegurar que cada interacción (como pulsar botones o realizar gestos) produce respuestas visuales o sonoras que confirmen la acción realizada.</w:t>
+        <w:t xml:space="preserve"> que cada interacción (como pulsar botones o realizar gestos) produce respuestas visuales o sonoras que confirmen la acción realizada.</w:t>
       </w:r>
     </w:p>
     <w:p>
@@ -8215,7 +8159,7 @@
           <w:sz w:val="24"/>
           <w:szCs w:val="24"/>
         </w:rPr>
-        <w:t>La base de datos es una parte muy importante de una aplicación, ya que permite la persistencia de la información relacionada con hábitos, tareas, metas, configuraciones y logros de los usuarios.</w:t>
+        <w:t>La base de datos es una parte muy importante de una aplicación, ya que permite la persistencia de la información relacionada con hábitos, metas, configuraciones y logros de los usuarios.</w:t>
       </w:r>
       <w:r>
         <w:rPr>
@@ -8224,14 +8168,6 @@
           <w:szCs w:val="24"/>
         </w:rPr>
         <w:br/>
-      </w:r>
-      <w:r>
-        <w:rPr>
-          <w:rFonts w:ascii="Palatino Linotype" w:hAnsi="Palatino Linotype"/>
-          <w:sz w:val="24"/>
-          <w:szCs w:val="24"/>
-        </w:rPr>
-        <w:lastRenderedPageBreak/>
         <w:t>En el caso de ZENHABITS se utilizarán dos entornos de almacenamiento:</w:t>
       </w:r>
     </w:p>
@@ -8394,27 +8330,20 @@
         <w:rPr>
           <w:noProof/>
         </w:rPr>
+        <w:lastRenderedPageBreak/>
         <w:drawing>
-          <wp:anchor distT="0" distB="0" distL="114300" distR="114300" simplePos="0" relativeHeight="251662848" behindDoc="1" locked="0" layoutInCell="1" allowOverlap="1" wp14:anchorId="44956747" wp14:editId="573EC920">
+          <wp:anchor distT="0" distB="0" distL="114300" distR="114300" simplePos="0" relativeHeight="251669504" behindDoc="0" locked="0" layoutInCell="1" allowOverlap="1" wp14:anchorId="0FCF53FD" wp14:editId="4D3B15CB">
             <wp:simplePos x="0" y="0"/>
             <wp:positionH relativeFrom="column">
-              <wp:posOffset>233680</wp:posOffset>
+              <wp:posOffset>193964</wp:posOffset>
             </wp:positionH>
             <wp:positionV relativeFrom="paragraph">
-              <wp:posOffset>443230</wp:posOffset>
+              <wp:posOffset>319809</wp:posOffset>
             </wp:positionV>
-            <wp:extent cx="5648325" cy="3495675"/>
-            <wp:effectExtent l="0" t="0" r="9525" b="9525"/>
-            <wp:wrapThrough wrapText="bothSides">
-              <wp:wrapPolygon edited="0">
-                <wp:start x="0" y="0"/>
-                <wp:lineTo x="0" y="21541"/>
-                <wp:lineTo x="21564" y="21541"/>
-                <wp:lineTo x="21564" y="0"/>
-                <wp:lineTo x="0" y="0"/>
-              </wp:wrapPolygon>
-            </wp:wrapThrough>
-            <wp:docPr id="1092830928" name="Imagen 1" descr="Diagrama&#10;&#10;El contenido generado por IA puede ser incorrecto."/>
+            <wp:extent cx="5400040" cy="3332480"/>
+            <wp:effectExtent l="0" t="0" r="0" b="1270"/>
+            <wp:wrapTopAndBottom/>
+            <wp:docPr id="530241885" name="Imagen 1" descr="Diagrama&#10;&#10;El contenido generado por IA puede ser incorrecto."/>
             <wp:cNvGraphicFramePr>
               <a:graphicFrameLocks xmlns:a="http://schemas.openxmlformats.org/drawingml/2006/main" noChangeAspect="1"/>
             </wp:cNvGraphicFramePr>
@@ -8422,7 +8351,7 @@
               <a:graphicData uri="http://schemas.openxmlformats.org/drawingml/2006/picture">
                 <pic:pic xmlns:pic="http://schemas.openxmlformats.org/drawingml/2006/picture">
                   <pic:nvPicPr>
-                    <pic:cNvPr id="1092830928" name="Imagen 1" descr="Diagrama&#10;&#10;El contenido generado por IA puede ser incorrecto."/>
+                    <pic:cNvPr id="530241885" name="Imagen 1" descr="Diagrama&#10;&#10;El contenido generado por IA puede ser incorrecto."/>
                     <pic:cNvPicPr/>
                   </pic:nvPicPr>
                   <pic:blipFill>
@@ -8440,7 +8369,7 @@
                   <pic:spPr>
                     <a:xfrm>
                       <a:off x="0" y="0"/>
-                      <a:ext cx="5648325" cy="3495675"/>
+                      <a:ext cx="5400040" cy="3332480"/>
                     </a:xfrm>
                     <a:prstGeom prst="rect">
                       <a:avLst/>
@@ -8449,12 +8378,6 @@
                 </pic:pic>
               </a:graphicData>
             </a:graphic>
-            <wp14:sizeRelH relativeFrom="margin">
-              <wp14:pctWidth>0</wp14:pctWidth>
-            </wp14:sizeRelH>
-            <wp14:sizeRelV relativeFrom="margin">
-              <wp14:pctHeight>0</wp14:pctHeight>
-            </wp14:sizeRelV>
           </wp:anchor>
         </w:drawing>
       </w:r>
@@ -8492,6 +8415,14 @@
         <w:t>MER (modelo Entidad Relación)</w:t>
       </w:r>
       <w:bookmarkEnd w:id="22"/>
+    </w:p>
+    <w:p>
+      <w:pPr>
+        <w:rPr>
+          <w:sz w:val="10"/>
+          <w:szCs w:val="10"/>
+        </w:rPr>
+      </w:pPr>
     </w:p>
     <w:p>
       <w:pPr>
@@ -8658,7 +8589,6 @@
           <w:sz w:val="24"/>
           <w:szCs w:val="24"/>
         </w:rPr>
-        <w:lastRenderedPageBreak/>
         <w:t xml:space="preserve">Atributos: </w:t>
       </w:r>
       <w:proofErr w:type="spellStart"/>
@@ -8800,6 +8730,7 @@
         <w:jc w:val="both"/>
         <w:rPr>
           <w:rFonts w:ascii="Palatino Linotype" w:hAnsi="Palatino Linotype"/>
+          <w:color w:val="FF0000"/>
           <w:sz w:val="24"/>
           <w:szCs w:val="24"/>
         </w:rPr>
@@ -8809,24 +8740,16 @@
           <w:rFonts w:ascii="Palatino Linotype" w:hAnsi="Palatino Linotype"/>
           <w:b/>
           <w:bCs/>
-          <w:sz w:val="24"/>
-          <w:szCs w:val="24"/>
-        </w:rPr>
-        <w:t>Tareas</w:t>
-      </w:r>
-      <w:r>
-        <w:rPr>
-          <w:rFonts w:ascii="Palatino Linotype" w:hAnsi="Palatino Linotype"/>
-          <w:b/>
-          <w:bCs/>
-          <w:sz w:val="24"/>
-          <w:szCs w:val="24"/>
-        </w:rPr>
-        <w:t xml:space="preserve">: </w:t>
-      </w:r>
-      <w:r>
-        <w:rPr>
-          <w:rFonts w:ascii="Palatino Linotype" w:hAnsi="Palatino Linotype"/>
+          <w:color w:val="FF0000"/>
+          <w:sz w:val="24"/>
+          <w:szCs w:val="24"/>
+        </w:rPr>
+        <w:t xml:space="preserve">Tareas: </w:t>
+      </w:r>
+      <w:r>
+        <w:rPr>
+          <w:rFonts w:ascii="Palatino Linotype" w:hAnsi="Palatino Linotype"/>
+          <w:color w:val="FF0000"/>
           <w:sz w:val="24"/>
           <w:szCs w:val="24"/>
         </w:rPr>
@@ -8843,13 +8766,15 @@
         <w:jc w:val="both"/>
         <w:rPr>
           <w:rFonts w:ascii="Palatino Linotype" w:hAnsi="Palatino Linotype"/>
-          <w:sz w:val="24"/>
-          <w:szCs w:val="24"/>
-        </w:rPr>
-      </w:pPr>
-      <w:r>
-        <w:rPr>
-          <w:rFonts w:ascii="Palatino Linotype" w:hAnsi="Palatino Linotype"/>
+          <w:color w:val="FF0000"/>
+          <w:sz w:val="24"/>
+          <w:szCs w:val="24"/>
+        </w:rPr>
+      </w:pPr>
+      <w:r>
+        <w:rPr>
+          <w:rFonts w:ascii="Palatino Linotype" w:hAnsi="Palatino Linotype"/>
+          <w:color w:val="FF0000"/>
           <w:sz w:val="24"/>
           <w:szCs w:val="24"/>
         </w:rPr>
@@ -8859,6 +8784,7 @@
       <w:r>
         <w:rPr>
           <w:rFonts w:ascii="Palatino Linotype" w:hAnsi="Palatino Linotype"/>
+          <w:color w:val="FF0000"/>
           <w:sz w:val="24"/>
           <w:szCs w:val="24"/>
         </w:rPr>
@@ -8868,6 +8794,7 @@
       <w:r>
         <w:rPr>
           <w:rFonts w:ascii="Palatino Linotype" w:hAnsi="Palatino Linotype"/>
+          <w:color w:val="FF0000"/>
           <w:sz w:val="24"/>
           <w:szCs w:val="24"/>
         </w:rPr>
@@ -8877,6 +8804,7 @@
       <w:r>
         <w:rPr>
           <w:rFonts w:ascii="Palatino Linotype" w:hAnsi="Palatino Linotype"/>
+          <w:color w:val="FF0000"/>
           <w:sz w:val="24"/>
           <w:szCs w:val="24"/>
         </w:rPr>
@@ -8886,10 +8814,20 @@
       <w:r>
         <w:rPr>
           <w:rFonts w:ascii="Palatino Linotype" w:hAnsi="Palatino Linotype"/>
+          <w:color w:val="FF0000"/>
           <w:sz w:val="24"/>
           <w:szCs w:val="24"/>
         </w:rPr>
         <w:t xml:space="preserve"> (clave foránea).</w:t>
+      </w:r>
+      <w:r>
+        <w:rPr>
+          <w:rFonts w:ascii="Palatino Linotype" w:hAnsi="Palatino Linotype"/>
+          <w:color w:val="FF0000"/>
+          <w:sz w:val="24"/>
+          <w:szCs w:val="24"/>
+        </w:rPr>
+        <w:t xml:space="preserve"> HE DECIDIDO QUITARLO, tengo que actualizarlo</w:t>
       </w:r>
     </w:p>
     <w:p>
@@ -9114,6 +9052,7 @@
           <w:u w:val="single"/>
           <w:lang w:eastAsia="es-ES"/>
         </w:rPr>
+        <w:lastRenderedPageBreak/>
         <w:t>Usuario</w:t>
       </w:r>
       <w:r>
@@ -9147,6 +9086,7 @@
       <w:r>
         <w:rPr>
           <w:rFonts w:ascii="Times New Roman" w:eastAsia="Times New Roman" w:hAnsi="Times New Roman" w:cs="Times New Roman"/>
+          <w:color w:val="FF0000"/>
           <w:sz w:val="24"/>
           <w:szCs w:val="24"/>
           <w:u w:val="single"/>
@@ -9443,40 +9383,55 @@
     <w:p>
       <w:pPr>
         <w:jc w:val="both"/>
-      </w:pPr>
-      <w:r>
-        <w:t>Para el desarrollo de ZENHABITS s</w:t>
-      </w:r>
-      <w:r>
-        <w:t xml:space="preserve">e han utilizado tecnologías actuales de desarrollo </w:t>
-      </w:r>
-      <w:r>
-        <w:t xml:space="preserve">multiplataforma </w:t>
-      </w:r>
-      <w:r>
-        <w:t xml:space="preserve">y </w:t>
+        <w:rPr>
+          <w:rFonts w:ascii="Palatino Linotype" w:hAnsi="Palatino Linotype"/>
+          <w:sz w:val="24"/>
+          <w:szCs w:val="24"/>
+        </w:rPr>
+      </w:pPr>
+      <w:r>
+        <w:rPr>
+          <w:rFonts w:ascii="Palatino Linotype" w:hAnsi="Palatino Linotype"/>
+          <w:sz w:val="24"/>
+          <w:szCs w:val="24"/>
+        </w:rPr>
+        <w:t xml:space="preserve">Para el desarrollo de ZENHABITS se han utilizado tecnologías actuales de desarrollo multiplataforma y </w:t>
       </w:r>
       <w:proofErr w:type="spellStart"/>
       <w:r>
+        <w:rPr>
+          <w:rFonts w:ascii="Palatino Linotype" w:hAnsi="Palatino Linotype"/>
+          <w:sz w:val="24"/>
+          <w:szCs w:val="24"/>
+        </w:rPr>
         <w:t>backend</w:t>
       </w:r>
       <w:proofErr w:type="spellEnd"/>
       <w:r>
-        <w:t>, con almacenamiento local y en la nube</w:t>
-      </w:r>
-      <w:r>
-        <w:t xml:space="preserve"> (</w:t>
+        <w:rPr>
+          <w:rFonts w:ascii="Palatino Linotype" w:hAnsi="Palatino Linotype"/>
+          <w:sz w:val="24"/>
+          <w:szCs w:val="24"/>
+        </w:rPr>
+        <w:t>, con almacenamiento local y en la nube (</w:t>
       </w:r>
       <w:proofErr w:type="spellStart"/>
       <w:r>
+        <w:rPr>
+          <w:rFonts w:ascii="Palatino Linotype" w:hAnsi="Palatino Linotype"/>
+          <w:sz w:val="24"/>
+          <w:szCs w:val="24"/>
+        </w:rPr>
         <w:t>docketizado</w:t>
       </w:r>
       <w:proofErr w:type="spellEnd"/>
       <w:r>
-        <w:t>)</w:t>
-      </w:r>
-      <w:r>
-        <w:t>.</w:t>
+        <w:rPr>
+          <w:rFonts w:ascii="Palatino Linotype" w:hAnsi="Palatino Linotype"/>
+          <w:sz w:val="24"/>
+          <w:szCs w:val="24"/>
+        </w:rPr>
+        <w:t>).</w:t>
       </w:r>
     </w:p>
     <w:p>
@@ -9531,12 +9486,15 @@
         <w:rPr>
           <w:rFonts w:ascii="Palatino Linotype" w:eastAsiaTheme="majorEastAsia" w:hAnsi="Palatino Linotype" w:cstheme="majorBidi"/>
           <w:color w:val="000000" w:themeColor="text1"/>
-          <w:sz w:val="28"/>
-          <w:szCs w:val="28"/>
-        </w:rPr>
-      </w:pPr>
-      <w:r>
-        <w:rPr>
+          <w:sz w:val="24"/>
+          <w:szCs w:val="24"/>
+        </w:rPr>
+      </w:pPr>
+      <w:r>
+        <w:rPr>
+          <w:rFonts w:ascii="Palatino Linotype" w:hAnsi="Palatino Linotype"/>
+          <w:sz w:val="24"/>
+          <w:szCs w:val="24"/>
           <w:u w:val="single"/>
           <w:lang w:eastAsia="es-ES"/>
         </w:rPr>
@@ -9544,6 +9502,9 @@
       </w:r>
       <w:r>
         <w:rPr>
+          <w:rFonts w:ascii="Palatino Linotype" w:hAnsi="Palatino Linotype"/>
+          <w:sz w:val="24"/>
+          <w:szCs w:val="24"/>
           <w:lang w:eastAsia="es-ES"/>
         </w:rPr>
         <w:t xml:space="preserve">: Visual Studio </w:t>
@@ -9551,6 +9512,9 @@
       <w:proofErr w:type="spellStart"/>
       <w:r>
         <w:rPr>
+          <w:rFonts w:ascii="Palatino Linotype" w:hAnsi="Palatino Linotype"/>
+          <w:sz w:val="24"/>
+          <w:szCs w:val="24"/>
           <w:lang w:eastAsia="es-ES"/>
         </w:rPr>
         <w:t>Code</w:t>
@@ -9558,12 +9522,18 @@
       <w:proofErr w:type="spellEnd"/>
       <w:r>
         <w:rPr>
+          <w:rFonts w:ascii="Palatino Linotype" w:hAnsi="Palatino Linotype"/>
+          <w:sz w:val="24"/>
+          <w:szCs w:val="24"/>
           <w:lang w:eastAsia="es-ES"/>
         </w:rPr>
         <w:t>, Android Studio, Docker Desktop</w:t>
       </w:r>
       <w:r>
         <w:rPr>
+          <w:rFonts w:ascii="Palatino Linotype" w:hAnsi="Palatino Linotype"/>
+          <w:sz w:val="24"/>
+          <w:szCs w:val="24"/>
           <w:lang w:eastAsia="es-ES"/>
         </w:rPr>
         <w:t xml:space="preserve"> y Git.</w:t>
@@ -9581,13 +9551,13 @@
         <w:rPr>
           <w:rFonts w:ascii="Palatino Linotype" w:eastAsiaTheme="majorEastAsia" w:hAnsi="Palatino Linotype" w:cstheme="majorBidi"/>
           <w:color w:val="000000" w:themeColor="text1"/>
-          <w:sz w:val="28"/>
-          <w:szCs w:val="28"/>
-        </w:rPr>
-      </w:pPr>
-      <w:r>
-        <w:rPr>
-          <w:rFonts w:ascii="Times New Roman" w:eastAsia="Times New Roman" w:hAnsi="Times New Roman" w:cs="Times New Roman"/>
+          <w:sz w:val="24"/>
+          <w:szCs w:val="24"/>
+        </w:rPr>
+      </w:pPr>
+      <w:r>
+        <w:rPr>
+          <w:rFonts w:ascii="Palatino Linotype" w:eastAsia="Times New Roman" w:hAnsi="Palatino Linotype" w:cs="Times New Roman"/>
           <w:sz w:val="24"/>
           <w:szCs w:val="24"/>
           <w:u w:val="single"/>
@@ -9597,7 +9567,7 @@
       </w:r>
       <w:r>
         <w:rPr>
-          <w:rFonts w:ascii="Times New Roman" w:eastAsia="Times New Roman" w:hAnsi="Times New Roman" w:cs="Times New Roman"/>
+          <w:rFonts w:ascii="Palatino Linotype" w:eastAsia="Times New Roman" w:hAnsi="Palatino Linotype" w:cs="Times New Roman"/>
           <w:sz w:val="24"/>
           <w:szCs w:val="24"/>
           <w:lang w:eastAsia="es-ES"/>
@@ -9606,7 +9576,7 @@
       </w:r>
       <w:r>
         <w:rPr>
-          <w:rFonts w:ascii="Times New Roman" w:eastAsia="Times New Roman" w:hAnsi="Times New Roman" w:cs="Times New Roman"/>
+          <w:rFonts w:ascii="Palatino Linotype" w:eastAsia="Times New Roman" w:hAnsi="Palatino Linotype" w:cs="Times New Roman"/>
           <w:sz w:val="24"/>
           <w:szCs w:val="24"/>
           <w:lang w:eastAsia="es-ES"/>
@@ -9616,7 +9586,7 @@
       <w:proofErr w:type="gramStart"/>
       <w:r>
         <w:rPr>
-          <w:rFonts w:ascii="Times New Roman" w:eastAsia="Times New Roman" w:hAnsi="Times New Roman" w:cs="Times New Roman"/>
+          <w:rFonts w:ascii="Palatino Linotype" w:eastAsia="Times New Roman" w:hAnsi="Palatino Linotype" w:cs="Times New Roman"/>
           <w:sz w:val="24"/>
           <w:szCs w:val="24"/>
           <w:lang w:eastAsia="es-ES"/>
@@ -9626,7 +9596,7 @@
       <w:proofErr w:type="gramEnd"/>
       <w:r>
         <w:rPr>
-          <w:rFonts w:ascii="Times New Roman" w:eastAsia="Times New Roman" w:hAnsi="Times New Roman" w:cs="Times New Roman"/>
+          <w:rFonts w:ascii="Palatino Linotype" w:eastAsia="Times New Roman" w:hAnsi="Palatino Linotype" w:cs="Times New Roman"/>
           <w:sz w:val="24"/>
           <w:szCs w:val="24"/>
           <w:lang w:eastAsia="es-ES"/>
@@ -9635,7 +9605,7 @@
       </w:r>
       <w:r>
         <w:rPr>
-          <w:rFonts w:ascii="Times New Roman" w:eastAsia="Times New Roman" w:hAnsi="Times New Roman" w:cs="Times New Roman"/>
+          <w:rFonts w:ascii="Palatino Linotype" w:eastAsia="Times New Roman" w:hAnsi="Palatino Linotype" w:cs="Times New Roman"/>
           <w:sz w:val="24"/>
           <w:szCs w:val="24"/>
           <w:lang w:eastAsia="es-ES"/>
@@ -9981,7 +9951,6 @@
               <w:rPr>
                 <w:rFonts w:ascii="Palatino Linotype" w:hAnsi="Palatino Linotype"/>
               </w:rPr>
-              <w:lastRenderedPageBreak/>
               <w:t xml:space="preserve"> </w:t>
             </w:r>
             <w:r>
@@ -10564,6 +10533,7 @@
               <w:rPr>
                 <w:rFonts w:ascii="Palatino Linotype" w:hAnsi="Palatino Linotype"/>
               </w:rPr>
+              <w:lastRenderedPageBreak/>
               <w:t xml:space="preserve"> </w:t>
             </w:r>
             <w:r>
@@ -11370,7 +11340,6 @@
           <w:sz w:val="24"/>
           <w:szCs w:val="24"/>
         </w:rPr>
-        <w:lastRenderedPageBreak/>
         <w:t>GitHub</w:t>
       </w:r>
       <w:r>
@@ -11564,6 +11533,7 @@
           <w:sz w:val="28"/>
           <w:szCs w:val="28"/>
         </w:rPr>
+        <w:lastRenderedPageBreak/>
         <w:t xml:space="preserve"> </w:t>
       </w:r>
       <w:bookmarkStart w:id="27" w:name="_Toc196632767"/>
@@ -11777,13 +11747,15 @@
         </w:tabs>
         <w:rPr>
           <w:rFonts w:ascii="Palatino Linotype" w:hAnsi="Palatino Linotype"/>
-          <w:sz w:val="24"/>
-          <w:szCs w:val="24"/>
-        </w:rPr>
-      </w:pPr>
-      <w:r>
-        <w:rPr>
-          <w:rFonts w:ascii="Palatino Linotype" w:hAnsi="Palatino Linotype"/>
+          <w:color w:val="FF0000"/>
+          <w:sz w:val="24"/>
+          <w:szCs w:val="24"/>
+        </w:rPr>
+      </w:pPr>
+      <w:r>
+        <w:rPr>
+          <w:rFonts w:ascii="Palatino Linotype" w:hAnsi="Palatino Linotype"/>
+          <w:color w:val="FF0000"/>
           <w:sz w:val="24"/>
           <w:szCs w:val="24"/>
           <w:u w:val="single"/>
@@ -11793,26 +11765,11 @@
       <w:r>
         <w:rPr>
           <w:rFonts w:ascii="Palatino Linotype" w:hAnsi="Palatino Linotype"/>
-          <w:sz w:val="24"/>
-          <w:szCs w:val="24"/>
-        </w:rPr>
-        <w:t xml:space="preserve">: </w:t>
-      </w:r>
-      <w:r>
-        <w:rPr>
-          <w:rFonts w:ascii="Palatino Linotype" w:hAnsi="Palatino Linotype"/>
-          <w:sz w:val="24"/>
-          <w:szCs w:val="24"/>
-        </w:rPr>
-        <w:t>Se podrán visualizar y navegar al formulario para añadir nuevas tareas</w:t>
-      </w:r>
-      <w:r>
-        <w:rPr>
-          <w:rFonts w:ascii="Palatino Linotype" w:hAnsi="Palatino Linotype"/>
-          <w:sz w:val="24"/>
-          <w:szCs w:val="24"/>
-        </w:rPr>
-        <w:t>.</w:t>
+          <w:color w:val="FF0000"/>
+          <w:sz w:val="24"/>
+          <w:szCs w:val="24"/>
+        </w:rPr>
+        <w:t>: Se podrán visualizar y navegar al formulario para añadir nuevas tareas.</w:t>
       </w:r>
     </w:p>
     <w:p>
@@ -11823,13 +11780,15 @@
         </w:numPr>
         <w:rPr>
           <w:rFonts w:ascii="Palatino Linotype" w:hAnsi="Palatino Linotype"/>
-          <w:sz w:val="24"/>
-          <w:szCs w:val="24"/>
-        </w:rPr>
-      </w:pPr>
-      <w:r>
-        <w:rPr>
-          <w:rFonts w:ascii="Palatino Linotype" w:hAnsi="Palatino Linotype"/>
+          <w:color w:val="FF0000"/>
+          <w:sz w:val="24"/>
+          <w:szCs w:val="24"/>
+        </w:rPr>
+      </w:pPr>
+      <w:r>
+        <w:rPr>
+          <w:rFonts w:ascii="Palatino Linotype" w:hAnsi="Palatino Linotype"/>
+          <w:color w:val="FF0000"/>
           <w:sz w:val="24"/>
           <w:szCs w:val="24"/>
         </w:rPr>
@@ -11923,244 +11882,21 @@
       </w:pPr>
       <w:r>
         <w:rPr>
-          <w:rFonts w:ascii="Palatino Linotype" w:hAnsi="Palatino Linotype"/>
-          <w:sz w:val="24"/>
-          <w:szCs w:val="24"/>
-          <w:u w:val="single"/>
-        </w:rPr>
-        <w:t>Menú de navegación inferior</w:t>
-      </w:r>
-      <w:r>
-        <w:rPr>
-          <w:rFonts w:ascii="Palatino Linotype" w:hAnsi="Palatino Linotype"/>
-          <w:sz w:val="24"/>
-          <w:szCs w:val="24"/>
-        </w:rPr>
-        <w:t>: Accesos rápidos a hábitos, tareas, metas y perfil de usuario</w:t>
-      </w:r>
-      <w:r>
-        <w:rPr>
-          <w:rFonts w:ascii="Palatino Linotype" w:hAnsi="Palatino Linotype"/>
-          <w:sz w:val="24"/>
-          <w:szCs w:val="24"/>
-        </w:rPr>
-        <w:t>.</w:t>
-      </w:r>
-    </w:p>
-    <w:p>
-      <w:pPr>
-        <w:pStyle w:val="Ttulo3"/>
-        <w:numPr>
-          <w:ilvl w:val="2"/>
-          <w:numId w:val="3"/>
-        </w:numPr>
-        <w:rPr>
-          <w:rFonts w:ascii="Palatino Linotype" w:hAnsi="Palatino Linotype"/>
-          <w:b/>
-          <w:bCs/>
-          <w:color w:val="000000" w:themeColor="text1"/>
-          <w:sz w:val="26"/>
-          <w:szCs w:val="26"/>
-        </w:rPr>
-      </w:pPr>
-      <w:bookmarkStart w:id="31" w:name="_Toc196598016"/>
-      <w:bookmarkStart w:id="32" w:name="_Toc196623824"/>
-      <w:bookmarkStart w:id="33" w:name="_Toc196632769"/>
-      <w:proofErr w:type="spellStart"/>
-      <w:r>
-        <w:rPr>
-          <w:rFonts w:ascii="Palatino Linotype" w:hAnsi="Palatino Linotype"/>
-          <w:b/>
-          <w:bCs/>
-          <w:color w:val="000000" w:themeColor="text1"/>
-          <w:sz w:val="26"/>
-          <w:szCs w:val="26"/>
-        </w:rPr>
-        <w:lastRenderedPageBreak/>
-        <w:t>IxD</w:t>
-      </w:r>
-      <w:bookmarkEnd w:id="31"/>
-      <w:bookmarkEnd w:id="32"/>
-      <w:bookmarkEnd w:id="33"/>
-      <w:proofErr w:type="spellEnd"/>
-    </w:p>
-    <w:p>
-      <w:pPr>
-        <w:ind w:left="708"/>
-        <w:rPr>
-          <w:rFonts w:ascii="Palatino Linotype" w:hAnsi="Palatino Linotype"/>
-          <w:b/>
-          <w:bCs/>
-          <w:color w:val="C00000"/>
-        </w:rPr>
-      </w:pPr>
-      <w:r>
-        <w:rPr>
-          <w:rFonts w:ascii="Palatino Linotype" w:hAnsi="Palatino Linotype"/>
-          <w:b/>
-          <w:bCs/>
-          <w:color w:val="C00000"/>
-        </w:rPr>
-        <w:t>(NO SE QUE PONER AQUÍ)</w:t>
-      </w:r>
-    </w:p>
-    <w:p>
-      <w:pPr>
-        <w:pStyle w:val="Ttulo3"/>
-        <w:numPr>
-          <w:ilvl w:val="2"/>
-          <w:numId w:val="3"/>
-        </w:numPr>
-        <w:rPr>
-          <w:rFonts w:ascii="Palatino Linotype" w:hAnsi="Palatino Linotype"/>
-          <w:b/>
-          <w:bCs/>
-          <w:color w:val="000000" w:themeColor="text1"/>
-          <w:sz w:val="26"/>
-          <w:szCs w:val="26"/>
-        </w:rPr>
-      </w:pPr>
-      <w:bookmarkStart w:id="34" w:name="_Toc196598017"/>
-      <w:bookmarkStart w:id="35" w:name="_Toc196623825"/>
-      <w:bookmarkStart w:id="36" w:name="_Toc196632770"/>
-      <w:r>
-        <w:rPr>
-          <w:rFonts w:ascii="Palatino Linotype" w:hAnsi="Palatino Linotype"/>
-          <w:b/>
-          <w:bCs/>
-          <w:color w:val="000000" w:themeColor="text1"/>
-          <w:sz w:val="26"/>
-          <w:szCs w:val="26"/>
-        </w:rPr>
-        <w:t>UX</w:t>
-      </w:r>
-      <w:bookmarkEnd w:id="34"/>
-      <w:bookmarkEnd w:id="35"/>
-      <w:bookmarkEnd w:id="36"/>
-    </w:p>
-    <w:p/>
-    <w:p>
-      <w:pPr>
-        <w:pStyle w:val="Ttulo2"/>
-        <w:numPr>
-          <w:ilvl w:val="1"/>
-          <w:numId w:val="3"/>
-        </w:numPr>
-        <w:rPr>
-          <w:rFonts w:ascii="Palatino Linotype" w:hAnsi="Palatino Linotype"/>
-          <w:b/>
-          <w:bCs/>
-          <w:color w:val="000000" w:themeColor="text1"/>
-          <w:sz w:val="28"/>
-          <w:szCs w:val="28"/>
-        </w:rPr>
-      </w:pPr>
-      <w:r>
-        <w:rPr>
-          <w:rFonts w:ascii="Palatino Linotype" w:hAnsi="Palatino Linotype"/>
-          <w:b/>
-          <w:bCs/>
-          <w:color w:val="000000" w:themeColor="text1"/>
-          <w:sz w:val="28"/>
-          <w:szCs w:val="28"/>
-        </w:rPr>
-        <w:t xml:space="preserve"> </w:t>
-      </w:r>
-      <w:bookmarkStart w:id="37" w:name="_Toc196632771"/>
-      <w:r>
-        <w:rPr>
-          <w:rFonts w:ascii="Palatino Linotype" w:hAnsi="Palatino Linotype"/>
-          <w:b/>
-          <w:bCs/>
-          <w:color w:val="000000" w:themeColor="text1"/>
-          <w:sz w:val="28"/>
-          <w:szCs w:val="28"/>
-        </w:rPr>
-        <w:t>Diagrama de navegación</w:t>
-      </w:r>
-      <w:bookmarkEnd w:id="37"/>
-    </w:p>
-    <w:p>
-      <w:pPr>
-        <w:ind w:firstLine="360"/>
-        <w:jc w:val="both"/>
-        <w:rPr>
-          <w:rFonts w:ascii="Palatino Linotype" w:eastAsiaTheme="majorEastAsia" w:hAnsi="Palatino Linotype" w:cstheme="majorBidi"/>
-          <w:color w:val="000000" w:themeColor="text1"/>
-          <w:sz w:val="24"/>
-          <w:szCs w:val="24"/>
-        </w:rPr>
-      </w:pPr>
-      <w:r>
-        <w:rPr>
-          <w:rFonts w:ascii="Palatino Linotype" w:hAnsi="Palatino Linotype"/>
-          <w:sz w:val="24"/>
-          <w:szCs w:val="24"/>
-          <w:lang w:eastAsia="es-ES"/>
-        </w:rPr>
-        <w:t>Este ilustra cómo se relacionan las pantallas principales de la aplicación.</w:t>
-      </w:r>
-    </w:p>
-    <w:p>
-      <w:pPr>
-        <w:ind w:left="360"/>
-        <w:jc w:val="both"/>
-        <w:rPr>
-          <w:rFonts w:ascii="Palatino Linotype" w:eastAsiaTheme="majorEastAsia" w:hAnsi="Palatino Linotype" w:cstheme="majorBidi"/>
-          <w:color w:val="000000" w:themeColor="text1"/>
-          <w:sz w:val="24"/>
-          <w:szCs w:val="24"/>
-        </w:rPr>
-      </w:pPr>
-      <w:r>
-        <w:rPr>
-          <w:rFonts w:ascii="Palatino Linotype" w:eastAsia="Times New Roman" w:hAnsi="Palatino Linotype" w:cs="Times New Roman"/>
-          <w:sz w:val="24"/>
-          <w:szCs w:val="24"/>
-          <w:lang w:eastAsia="es-ES"/>
-        </w:rPr>
-        <w:t>Este diseño</w:t>
-      </w:r>
-      <w:r>
-        <w:rPr>
-          <w:rFonts w:ascii="Palatino Linotype" w:eastAsia="Times New Roman" w:hAnsi="Palatino Linotype" w:cs="Times New Roman"/>
-          <w:sz w:val="24"/>
-          <w:szCs w:val="24"/>
-          <w:lang w:eastAsia="es-ES"/>
-        </w:rPr>
-        <w:t xml:space="preserve"> será adaptado a pantallas más grandes como escritorio y web (por ejemplo, usando menús laterales).</w:t>
-      </w:r>
-    </w:p>
-    <w:p>
-      <w:pPr>
-        <w:ind w:left="360"/>
-        <w:rPr>
-          <w:rFonts w:ascii="Palatino Linotype" w:hAnsi="Palatino Linotype"/>
-          <w:b/>
-          <w:bCs/>
-          <w:color w:val="C00000"/>
-        </w:rPr>
-      </w:pPr>
-      <w:r>
-        <w:rPr>
-          <w:rFonts w:ascii="Palatino Linotype" w:hAnsi="Palatino Linotype"/>
-          <w:b/>
-          <w:bCs/>
-          <w:color w:val="C00000"/>
-        </w:rPr>
-        <w:t>(No sé si debo hacerlo más amplio, aunque luego solo funcionen los hábitos, es decir, hacer todas las pantallas incluyendo metas y tareas incluso el perfil para la gestión de notificaciones. Además, no sé si debería simplificarlo y que fuera menos visual y colorido)</w:t>
-      </w:r>
-    </w:p>
-    <w:p>
-      <w:r>
-        <w:rPr>
           <w:noProof/>
         </w:rPr>
         <w:drawing>
-          <wp:inline distT="0" distB="0" distL="0" distR="0" wp14:anchorId="65C53D3C" wp14:editId="316279D3">
-            <wp:extent cx="5543550" cy="3050246"/>
+          <wp:anchor distT="0" distB="0" distL="114300" distR="114300" simplePos="0" relativeHeight="251655168" behindDoc="0" locked="0" layoutInCell="1" allowOverlap="1" wp14:anchorId="3B75436B" wp14:editId="3734B50E">
+            <wp:simplePos x="0" y="0"/>
+            <wp:positionH relativeFrom="column">
+              <wp:posOffset>208280</wp:posOffset>
+            </wp:positionH>
+            <wp:positionV relativeFrom="paragraph">
+              <wp:posOffset>711200</wp:posOffset>
+            </wp:positionV>
+            <wp:extent cx="5400040" cy="2479675"/>
             <wp:effectExtent l="0" t="0" r="0" b="0"/>
-            <wp:docPr id="208175095" name="Imagen 3" descr="Interfaz de usuario gráfica&#10;&#10;El contenido generado por IA puede ser incorrecto."/>
+            <wp:wrapTopAndBottom/>
+            <wp:docPr id="541350266" name="Imagen 1" descr="Interfaz de usuario gráfica, Aplicación&#10;&#10;El contenido generado por IA puede ser incorrecto."/>
             <wp:cNvGraphicFramePr>
               <a:graphicFrameLocks xmlns:a="http://schemas.openxmlformats.org/drawingml/2006/main" noChangeAspect="1"/>
             </wp:cNvGraphicFramePr>
@@ -12168,12 +11904,10 @@
               <a:graphicData uri="http://schemas.openxmlformats.org/drawingml/2006/picture">
                 <pic:pic xmlns:pic="http://schemas.openxmlformats.org/drawingml/2006/picture">
                   <pic:nvPicPr>
-                    <pic:cNvPr id="208175095" name="Imagen 3" descr="Interfaz de usuario gráfica&#10;&#10;El contenido generado por IA puede ser incorrecto."/>
-                    <pic:cNvPicPr>
-                      <a:picLocks noChangeAspect="1" noChangeArrowheads="1"/>
-                    </pic:cNvPicPr>
+                    <pic:cNvPr id="541350266" name="Imagen 1" descr="Interfaz de usuario gráfica, Aplicación&#10;&#10;El contenido generado por IA puede ser incorrecto."/>
+                    <pic:cNvPicPr/>
                   </pic:nvPicPr>
-                  <pic:blipFill rotWithShape="1">
+                  <pic:blipFill>
                     <a:blip r:embed="rId14">
                       <a:extLst>
                         <a:ext uri="{28A0092B-C50C-407E-A947-70E740481C1C}">
@@ -12181,32 +11915,330 @@
                         </a:ext>
                       </a:extLst>
                     </a:blip>
-                    <a:srcRect l="3700" t="6708" r="2791"/>
-                    <a:stretch/>
+                    <a:stretch>
+                      <a:fillRect/>
+                    </a:stretch>
                   </pic:blipFill>
-                  <pic:spPr bwMode="auto">
+                  <pic:spPr>
                     <a:xfrm>
                       <a:off x="0" y="0"/>
-                      <a:ext cx="5551304" cy="3054512"/>
+                      <a:ext cx="5400040" cy="2479675"/>
                     </a:xfrm>
                     <a:prstGeom prst="rect">
                       <a:avLst/>
                     </a:prstGeom>
-                    <a:noFill/>
-                    <a:ln>
-                      <a:noFill/>
-                    </a:ln>
-                    <a:extLst>
-                      <a:ext uri="{53640926-AAD7-44D8-BBD7-CCE9431645EC}">
-                        <a14:shadowObscured xmlns:a14="http://schemas.microsoft.com/office/drawing/2010/main"/>
-                      </a:ext>
-                    </a:extLst>
                   </pic:spPr>
                 </pic:pic>
               </a:graphicData>
             </a:graphic>
-          </wp:inline>
+          </wp:anchor>
         </w:drawing>
+      </w:r>
+      <w:r>
+        <w:rPr>
+          <w:rFonts w:ascii="Palatino Linotype" w:hAnsi="Palatino Linotype"/>
+          <w:sz w:val="24"/>
+          <w:szCs w:val="24"/>
+          <w:u w:val="single"/>
+        </w:rPr>
+        <w:t>Menú de navegación inferior</w:t>
+      </w:r>
+      <w:r>
+        <w:rPr>
+          <w:rFonts w:ascii="Palatino Linotype" w:hAnsi="Palatino Linotype"/>
+          <w:sz w:val="24"/>
+          <w:szCs w:val="24"/>
+        </w:rPr>
+        <w:t>: Accesos rápidos a hábitos, tareas, metas y perfil de usuario</w:t>
+      </w:r>
+      <w:r>
+        <w:rPr>
+          <w:rFonts w:ascii="Palatino Linotype" w:hAnsi="Palatino Linotype"/>
+          <w:sz w:val="24"/>
+          <w:szCs w:val="24"/>
+        </w:rPr>
+        <w:t>.</w:t>
+      </w:r>
+    </w:p>
+    <w:p>
+      <w:pPr>
+        <w:rPr>
+          <w:rFonts w:ascii="Palatino Linotype" w:hAnsi="Palatino Linotype"/>
+          <w:color w:val="000000" w:themeColor="text1"/>
+          <w:sz w:val="14"/>
+          <w:szCs w:val="14"/>
+        </w:rPr>
+      </w:pPr>
+      <w:bookmarkStart w:id="31" w:name="_Toc196598017"/>
+      <w:bookmarkStart w:id="32" w:name="_Toc196623825"/>
+      <w:bookmarkStart w:id="33" w:name="_Toc196632770"/>
+      <w:r>
+        <w:rPr>
+          <w:noProof/>
+        </w:rPr>
+        <w:lastRenderedPageBreak/>
+        <w:drawing>
+          <wp:anchor distT="0" distB="0" distL="114300" distR="114300" simplePos="0" relativeHeight="251666432" behindDoc="0" locked="0" layoutInCell="1" allowOverlap="1" wp14:anchorId="4696D6A2" wp14:editId="238C86D6">
+            <wp:simplePos x="0" y="0"/>
+            <wp:positionH relativeFrom="column">
+              <wp:posOffset>540385</wp:posOffset>
+            </wp:positionH>
+            <wp:positionV relativeFrom="paragraph">
+              <wp:posOffset>-13335</wp:posOffset>
+            </wp:positionV>
+            <wp:extent cx="4483100" cy="2410460"/>
+            <wp:effectExtent l="0" t="0" r="0" b="8890"/>
+            <wp:wrapTopAndBottom/>
+            <wp:docPr id="1850631313" name="Imagen 1" descr="Interfaz de usuario gráfica, Aplicación&#10;&#10;El contenido generado por IA puede ser incorrecto."/>
+            <wp:cNvGraphicFramePr>
+              <a:graphicFrameLocks xmlns:a="http://schemas.openxmlformats.org/drawingml/2006/main" noChangeAspect="1"/>
+            </wp:cNvGraphicFramePr>
+            <a:graphic xmlns:a="http://schemas.openxmlformats.org/drawingml/2006/main">
+              <a:graphicData uri="http://schemas.openxmlformats.org/drawingml/2006/picture">
+                <pic:pic xmlns:pic="http://schemas.openxmlformats.org/drawingml/2006/picture">
+                  <pic:nvPicPr>
+                    <pic:cNvPr id="1850631313" name="Imagen 1" descr="Interfaz de usuario gráfica, Aplicación&#10;&#10;El contenido generado por IA puede ser incorrecto."/>
+                    <pic:cNvPicPr/>
+                  </pic:nvPicPr>
+                  <pic:blipFill>
+                    <a:blip r:embed="rId15">
+                      <a:extLst>
+                        <a:ext uri="{28A0092B-C50C-407E-A947-70E740481C1C}">
+                          <a14:useLocalDpi xmlns:a14="http://schemas.microsoft.com/office/drawing/2010/main" val="0"/>
+                        </a:ext>
+                      </a:extLst>
+                    </a:blip>
+                    <a:stretch>
+                      <a:fillRect/>
+                    </a:stretch>
+                  </pic:blipFill>
+                  <pic:spPr>
+                    <a:xfrm>
+                      <a:off x="0" y="0"/>
+                      <a:ext cx="4483100" cy="2410460"/>
+                    </a:xfrm>
+                    <a:prstGeom prst="rect">
+                      <a:avLst/>
+                    </a:prstGeom>
+                  </pic:spPr>
+                </pic:pic>
+              </a:graphicData>
+            </a:graphic>
+            <wp14:sizeRelH relativeFrom="margin">
+              <wp14:pctWidth>0</wp14:pctWidth>
+            </wp14:sizeRelH>
+            <wp14:sizeRelV relativeFrom="margin">
+              <wp14:pctHeight>0</wp14:pctHeight>
+            </wp14:sizeRelV>
+          </wp:anchor>
+        </w:drawing>
+      </w:r>
+    </w:p>
+    <w:p>
+      <w:pPr>
+        <w:pStyle w:val="Ttulo3"/>
+        <w:numPr>
+          <w:ilvl w:val="2"/>
+          <w:numId w:val="3"/>
+        </w:numPr>
+        <w:rPr>
+          <w:rFonts w:ascii="Palatino Linotype" w:hAnsi="Palatino Linotype"/>
+          <w:b/>
+          <w:bCs/>
+          <w:color w:val="000000" w:themeColor="text1"/>
+          <w:sz w:val="26"/>
+          <w:szCs w:val="26"/>
+        </w:rPr>
+      </w:pPr>
+      <w:r>
+        <w:rPr>
+          <w:rFonts w:ascii="Palatino Linotype" w:hAnsi="Palatino Linotype"/>
+          <w:b/>
+          <w:bCs/>
+          <w:color w:val="000000" w:themeColor="text1"/>
+          <w:sz w:val="26"/>
+          <w:szCs w:val="26"/>
+        </w:rPr>
+        <w:t>UX</w:t>
+      </w:r>
+      <w:bookmarkEnd w:id="31"/>
+      <w:bookmarkEnd w:id="32"/>
+      <w:bookmarkEnd w:id="33"/>
+    </w:p>
+    <w:p>
+      <w:pPr>
+        <w:ind w:left="708"/>
+        <w:jc w:val="both"/>
+        <w:rPr>
+          <w:rFonts w:ascii="Palatino Linotype" w:hAnsi="Palatino Linotype"/>
+          <w:sz w:val="24"/>
+          <w:szCs w:val="24"/>
+        </w:rPr>
+      </w:pPr>
+      <w:r>
+        <w:rPr>
+          <w:rFonts w:ascii="Palatino Linotype" w:hAnsi="Palatino Linotype"/>
+          <w:sz w:val="24"/>
+          <w:szCs w:val="24"/>
+        </w:rPr>
+        <w:t xml:space="preserve">La experiencia de usuario en </w:t>
+      </w:r>
+      <w:r>
+        <w:rPr>
+          <w:rFonts w:ascii="Palatino Linotype" w:hAnsi="Palatino Linotype"/>
+          <w:i/>
+          <w:iCs/>
+          <w:sz w:val="24"/>
+          <w:szCs w:val="24"/>
+        </w:rPr>
+        <w:t>ZENHABITS</w:t>
+      </w:r>
+      <w:r>
+        <w:rPr>
+          <w:rFonts w:ascii="Palatino Linotype" w:hAnsi="Palatino Linotype"/>
+          <w:sz w:val="24"/>
+          <w:szCs w:val="24"/>
+        </w:rPr>
+        <w:t xml:space="preserve"> se centra en la simplicidad, la claridad y la motivación del usuario. Está diseñada para:</w:t>
+      </w:r>
+    </w:p>
+    <w:p>
+      <w:pPr>
+        <w:numPr>
+          <w:ilvl w:val="0"/>
+          <w:numId w:val="58"/>
+        </w:numPr>
+        <w:tabs>
+          <w:tab w:val="clear" w:pos="720"/>
+          <w:tab w:val="num" w:pos="1428"/>
+        </w:tabs>
+        <w:ind w:left="1428"/>
+        <w:jc w:val="both"/>
+        <w:rPr>
+          <w:rFonts w:ascii="Palatino Linotype" w:hAnsi="Palatino Linotype"/>
+          <w:sz w:val="24"/>
+          <w:szCs w:val="24"/>
+        </w:rPr>
+      </w:pPr>
+      <w:r>
+        <w:rPr>
+          <w:rFonts w:ascii="Palatino Linotype" w:hAnsi="Palatino Linotype"/>
+          <w:sz w:val="24"/>
+          <w:szCs w:val="24"/>
+        </w:rPr>
+        <w:t>Los formularios</w:t>
+      </w:r>
+      <w:r>
+        <w:rPr>
+          <w:rFonts w:ascii="Palatino Linotype" w:hAnsi="Palatino Linotype"/>
+          <w:sz w:val="24"/>
+          <w:szCs w:val="24"/>
+        </w:rPr>
+        <w:t xml:space="preserve"> cortos</w:t>
+      </w:r>
+      <w:r>
+        <w:rPr>
+          <w:rFonts w:ascii="Palatino Linotype" w:hAnsi="Palatino Linotype"/>
+          <w:sz w:val="24"/>
+          <w:szCs w:val="24"/>
+        </w:rPr>
+        <w:t xml:space="preserve"> y guiados, con validaciones claras para evitar errores.</w:t>
+      </w:r>
+    </w:p>
+    <w:p>
+      <w:pPr>
+        <w:numPr>
+          <w:ilvl w:val="0"/>
+          <w:numId w:val="58"/>
+        </w:numPr>
+        <w:tabs>
+          <w:tab w:val="clear" w:pos="720"/>
+          <w:tab w:val="num" w:pos="1428"/>
+        </w:tabs>
+        <w:ind w:left="1428"/>
+        <w:jc w:val="both"/>
+        <w:rPr>
+          <w:rFonts w:ascii="Palatino Linotype" w:hAnsi="Palatino Linotype"/>
+          <w:sz w:val="24"/>
+          <w:szCs w:val="24"/>
+        </w:rPr>
+      </w:pPr>
+      <w:r>
+        <w:rPr>
+          <w:rFonts w:ascii="Palatino Linotype" w:hAnsi="Palatino Linotype"/>
+          <w:sz w:val="24"/>
+          <w:szCs w:val="24"/>
+          <w:u w:val="single"/>
+        </w:rPr>
+        <w:t>Navegación intuitiva</w:t>
+      </w:r>
+      <w:r>
+        <w:rPr>
+          <w:rFonts w:ascii="Palatino Linotype" w:hAnsi="Palatino Linotype"/>
+          <w:sz w:val="24"/>
+          <w:szCs w:val="24"/>
+        </w:rPr>
+        <w:t>: Todos los accesos principales están siempre visibles</w:t>
+      </w:r>
+      <w:r>
+        <w:rPr>
+          <w:rFonts w:ascii="Palatino Linotype" w:hAnsi="Palatino Linotype"/>
+          <w:sz w:val="24"/>
+          <w:szCs w:val="24"/>
+        </w:rPr>
+        <w:t xml:space="preserve"> gracias a una barra de menú inferior</w:t>
+      </w:r>
+      <w:r>
+        <w:rPr>
+          <w:rFonts w:ascii="Palatino Linotype" w:hAnsi="Palatino Linotype"/>
+          <w:sz w:val="24"/>
+          <w:szCs w:val="24"/>
+        </w:rPr>
+        <w:t xml:space="preserve"> </w:t>
+      </w:r>
+      <w:r>
+        <w:rPr>
+          <w:rFonts w:ascii="Palatino Linotype" w:hAnsi="Palatino Linotype"/>
+          <w:sz w:val="24"/>
+          <w:szCs w:val="24"/>
+        </w:rPr>
+        <w:t>y a botones flotantes.</w:t>
+      </w:r>
+    </w:p>
+    <w:p>
+      <w:pPr>
+        <w:numPr>
+          <w:ilvl w:val="0"/>
+          <w:numId w:val="58"/>
+        </w:numPr>
+        <w:tabs>
+          <w:tab w:val="clear" w:pos="720"/>
+          <w:tab w:val="num" w:pos="1428"/>
+        </w:tabs>
+        <w:ind w:left="1428"/>
+        <w:jc w:val="both"/>
+        <w:rPr>
+          <w:rFonts w:ascii="Palatino Linotype" w:hAnsi="Palatino Linotype"/>
+          <w:sz w:val="24"/>
+          <w:szCs w:val="24"/>
+        </w:rPr>
+      </w:pPr>
+      <w:r>
+        <w:rPr>
+          <w:rFonts w:ascii="Palatino Linotype" w:hAnsi="Palatino Linotype"/>
+          <w:sz w:val="24"/>
+          <w:szCs w:val="24"/>
+          <w:u w:val="single"/>
+        </w:rPr>
+        <w:t>Retroalimentación inmediata</w:t>
+      </w:r>
+      <w:r>
+        <w:rPr>
+          <w:rFonts w:ascii="Palatino Linotype" w:hAnsi="Palatino Linotype"/>
+          <w:sz w:val="24"/>
+          <w:szCs w:val="24"/>
+        </w:rPr>
+        <w:t>: Cada acción muestra una respuesta (visual) que confirma su éxito o advierte en caso de error.</w:t>
       </w:r>
     </w:p>
     <w:p>
@@ -12225,6 +12257,7 @@
           <w:szCs w:val="28"/>
         </w:rPr>
       </w:pPr>
+      <w:bookmarkStart w:id="34" w:name="_Toc196632771"/>
       <w:r>
         <w:rPr>
           <w:rFonts w:ascii="Palatino Linotype" w:hAnsi="Palatino Linotype"/>
@@ -12236,7 +12269,6 @@
         </w:rPr>
         <w:t xml:space="preserve"> </w:t>
       </w:r>
-      <w:bookmarkStart w:id="38" w:name="_Toc196632772"/>
       <w:r>
         <w:rPr>
           <w:rFonts w:ascii="Palatino Linotype" w:hAnsi="Palatino Linotype"/>
@@ -12246,28 +12278,124 @@
           <w:sz w:val="28"/>
           <w:szCs w:val="28"/>
         </w:rPr>
-        <w:t>Características visuales</w:t>
-      </w:r>
-      <w:bookmarkEnd w:id="38"/>
+        <w:t>Diagrama de navegación</w:t>
+      </w:r>
+      <w:bookmarkEnd w:id="34"/>
     </w:p>
     <w:p>
       <w:pPr>
         <w:ind w:left="360"/>
-        <w:rPr>
-          <w:rFonts w:ascii="Palatino Linotype" w:hAnsi="Palatino Linotype"/>
-          <w:b/>
-          <w:bCs/>
-          <w:color w:val="C00000"/>
-        </w:rPr>
-      </w:pPr>
-      <w:r>
-        <w:rPr>
-          <w:rFonts w:ascii="Palatino Linotype" w:hAnsi="Palatino Linotype"/>
-          <w:b/>
-          <w:bCs/>
-          <w:color w:val="C00000"/>
-        </w:rPr>
-        <w:t>(AQUÍ AÑADIRÉ ESTILOS ENTRE OTRAS COSAS)</w:t>
+        <w:jc w:val="both"/>
+        <w:rPr>
+          <w:rFonts w:ascii="Palatino Linotype" w:hAnsi="Palatino Linotype"/>
+          <w:sz w:val="24"/>
+          <w:szCs w:val="24"/>
+          <w:lang w:eastAsia="es-ES"/>
+        </w:rPr>
+      </w:pPr>
+      <w:r>
+        <w:rPr>
+          <w:noProof/>
+        </w:rPr>
+        <w:drawing>
+          <wp:anchor distT="0" distB="0" distL="114300" distR="114300" simplePos="0" relativeHeight="251668480" behindDoc="1" locked="0" layoutInCell="1" allowOverlap="1" wp14:anchorId="06DF5921" wp14:editId="6A37CB29">
+            <wp:simplePos x="0" y="0"/>
+            <wp:positionH relativeFrom="column">
+              <wp:posOffset>830580</wp:posOffset>
+            </wp:positionH>
+            <wp:positionV relativeFrom="paragraph">
+              <wp:posOffset>987927</wp:posOffset>
+            </wp:positionV>
+            <wp:extent cx="4087495" cy="2755900"/>
+            <wp:effectExtent l="0" t="0" r="8255" b="6350"/>
+            <wp:wrapTight wrapText="bothSides">
+              <wp:wrapPolygon edited="0">
+                <wp:start x="0" y="0"/>
+                <wp:lineTo x="0" y="21500"/>
+                <wp:lineTo x="21543" y="21500"/>
+                <wp:lineTo x="21543" y="0"/>
+                <wp:lineTo x="0" y="0"/>
+              </wp:wrapPolygon>
+            </wp:wrapTight>
+            <wp:docPr id="584638269" name="Imagen 1" descr="Diagrama&#10;&#10;El contenido generado por IA puede ser incorrecto."/>
+            <wp:cNvGraphicFramePr>
+              <a:graphicFrameLocks xmlns:a="http://schemas.openxmlformats.org/drawingml/2006/main" noChangeAspect="1"/>
+            </wp:cNvGraphicFramePr>
+            <a:graphic xmlns:a="http://schemas.openxmlformats.org/drawingml/2006/main">
+              <a:graphicData uri="http://schemas.openxmlformats.org/drawingml/2006/picture">
+                <pic:pic xmlns:pic="http://schemas.openxmlformats.org/drawingml/2006/picture">
+                  <pic:nvPicPr>
+                    <pic:cNvPr id="584638269" name="Imagen 1" descr="Diagrama&#10;&#10;El contenido generado por IA puede ser incorrecto."/>
+                    <pic:cNvPicPr/>
+                  </pic:nvPicPr>
+                  <pic:blipFill>
+                    <a:blip r:embed="rId16">
+                      <a:extLst>
+                        <a:ext uri="{28A0092B-C50C-407E-A947-70E740481C1C}">
+                          <a14:useLocalDpi xmlns:a14="http://schemas.microsoft.com/office/drawing/2010/main" val="0"/>
+                        </a:ext>
+                      </a:extLst>
+                    </a:blip>
+                    <a:stretch>
+                      <a:fillRect/>
+                    </a:stretch>
+                  </pic:blipFill>
+                  <pic:spPr>
+                    <a:xfrm>
+                      <a:off x="0" y="0"/>
+                      <a:ext cx="4087495" cy="2755900"/>
+                    </a:xfrm>
+                    <a:prstGeom prst="rect">
+                      <a:avLst/>
+                    </a:prstGeom>
+                  </pic:spPr>
+                </pic:pic>
+              </a:graphicData>
+            </a:graphic>
+            <wp14:sizeRelH relativeFrom="margin">
+              <wp14:pctWidth>0</wp14:pctWidth>
+            </wp14:sizeRelH>
+            <wp14:sizeRelV relativeFrom="margin">
+              <wp14:pctHeight>0</wp14:pctHeight>
+            </wp14:sizeRelV>
+          </wp:anchor>
+        </w:drawing>
+      </w:r>
+      <w:r>
+        <w:rPr>
+          <w:rFonts w:ascii="Palatino Linotype" w:hAnsi="Palatino Linotype"/>
+          <w:sz w:val="24"/>
+          <w:szCs w:val="24"/>
+          <w:lang w:eastAsia="es-ES"/>
+        </w:rPr>
+        <w:t>Este diagrama representa la estructura y flujo entre las pantallas principales de la aplicación en su versión móvil. Aunque en escritorio/web se adaptará con menús laterales u otras disposiciones, la lógica de navegación s</w:t>
+      </w:r>
+      <w:r>
+        <w:rPr>
+          <w:rFonts w:ascii="Palatino Linotype" w:hAnsi="Palatino Linotype"/>
+          <w:sz w:val="24"/>
+          <w:szCs w:val="24"/>
+          <w:lang w:eastAsia="es-ES"/>
+        </w:rPr>
+        <w:t xml:space="preserve">e </w:t>
+      </w:r>
+      <w:r>
+        <w:rPr>
+          <w:rFonts w:ascii="Palatino Linotype" w:hAnsi="Palatino Linotype"/>
+          <w:sz w:val="24"/>
+          <w:szCs w:val="24"/>
+          <w:lang w:eastAsia="es-ES"/>
+        </w:rPr>
+        <w:t>mantiene.</w:t>
+      </w:r>
+      <w:r>
+        <w:rPr>
+          <w:rFonts w:ascii="Palatino Linotype" w:hAnsi="Palatino Linotype"/>
+          <w:sz w:val="24"/>
+          <w:szCs w:val="24"/>
+          <w:lang w:eastAsia="es-ES"/>
+        </w:rPr>
+        <w:t xml:space="preserve">   </w:t>
       </w:r>
     </w:p>
     <w:p>
@@ -12295,9 +12423,10 @@
           <w:sz w:val="28"/>
           <w:szCs w:val="28"/>
         </w:rPr>
+        <w:lastRenderedPageBreak/>
         <w:t xml:space="preserve"> </w:t>
       </w:r>
-      <w:bookmarkStart w:id="39" w:name="_Toc196632773"/>
+      <w:bookmarkStart w:id="35" w:name="_Toc196632772"/>
       <w:r>
         <w:rPr>
           <w:rFonts w:ascii="Palatino Linotype" w:hAnsi="Palatino Linotype"/>
@@ -12307,16 +12436,161 @@
           <w:sz w:val="28"/>
           <w:szCs w:val="28"/>
         </w:rPr>
-        <w:t>Manual de usuario</w:t>
-      </w:r>
-      <w:bookmarkEnd w:id="39"/>
+        <w:t>Características visuales</w:t>
+      </w:r>
+      <w:bookmarkEnd w:id="35"/>
     </w:p>
     <w:p>
       <w:pPr>
         <w:ind w:left="360"/>
-      </w:pPr>
+        <w:rPr>
+          <w:rFonts w:ascii="Palatino Linotype" w:hAnsi="Palatino Linotype"/>
+          <w:b/>
+          <w:bCs/>
+          <w:color w:val="C00000"/>
+        </w:rPr>
+      </w:pPr>
+      <w:r>
+        <w:rPr>
+          <w:rFonts w:ascii="Palatino Linotype" w:hAnsi="Palatino Linotype"/>
+          <w:b/>
+          <w:bCs/>
+          <w:color w:val="C00000"/>
+        </w:rPr>
+        <w:t>(AQUÍ AÑADIRÉ ESTILOS ENTRE OTRAS COSAS)</w:t>
+      </w:r>
     </w:p>
-    <w:p/>
+    <w:p>
+      <w:pPr>
+        <w:pStyle w:val="Ttulo2"/>
+        <w:numPr>
+          <w:ilvl w:val="1"/>
+          <w:numId w:val="3"/>
+        </w:numPr>
+        <w:rPr>
+          <w:rFonts w:ascii="Palatino Linotype" w:hAnsi="Palatino Linotype"/>
+          <w:b/>
+          <w:bCs/>
+          <w:color w:val="000000" w:themeColor="text1"/>
+          <w:sz w:val="28"/>
+          <w:szCs w:val="28"/>
+        </w:rPr>
+      </w:pPr>
+      <w:r>
+        <w:rPr>
+          <w:rFonts w:ascii="Palatino Linotype" w:hAnsi="Palatino Linotype"/>
+          <w:b/>
+          <w:bCs/>
+          <w:color w:val="000000" w:themeColor="text1"/>
+          <w:sz w:val="28"/>
+          <w:szCs w:val="28"/>
+        </w:rPr>
+        <w:t xml:space="preserve"> </w:t>
+      </w:r>
+      <w:bookmarkStart w:id="36" w:name="_Toc196632773"/>
+      <w:r>
+        <w:rPr>
+          <w:rFonts w:ascii="Palatino Linotype" w:hAnsi="Palatino Linotype"/>
+          <w:b/>
+          <w:bCs/>
+          <w:color w:val="000000" w:themeColor="text1"/>
+          <w:sz w:val="28"/>
+          <w:szCs w:val="28"/>
+        </w:rPr>
+        <w:t>Manual de usuario</w:t>
+      </w:r>
+      <w:bookmarkEnd w:id="36"/>
+      <w:r>
+        <w:rPr>
+          <w:rFonts w:ascii="Palatino Linotype" w:hAnsi="Palatino Linotype"/>
+          <w:b/>
+          <w:bCs/>
+          <w:color w:val="000000" w:themeColor="text1"/>
+          <w:sz w:val="28"/>
+          <w:szCs w:val="28"/>
+        </w:rPr>
+        <w:t xml:space="preserve"> (se hará aparte)</w:t>
+      </w:r>
+    </w:p>
+    <w:p>
+      <w:pPr>
+        <w:pStyle w:val="Prrafodelista"/>
+        <w:ind w:left="360"/>
+        <w:rPr>
+          <w:rFonts w:ascii="Palatino Linotype" w:hAnsi="Palatino Linotype"/>
+          <w:b/>
+          <w:bCs/>
+          <w:color w:val="C00000"/>
+        </w:rPr>
+      </w:pPr>
+      <w:r>
+        <w:rPr>
+          <w:rFonts w:ascii="Palatino Linotype" w:hAnsi="Palatino Linotype"/>
+          <w:b/>
+          <w:bCs/>
+          <w:color w:val="C00000"/>
+        </w:rPr>
+        <w:t>(</w:t>
+      </w:r>
+      <w:r>
+        <w:rPr>
+          <w:rFonts w:ascii="Palatino Linotype" w:hAnsi="Palatino Linotype"/>
+          <w:b/>
+          <w:bCs/>
+          <w:color w:val="C00000"/>
+        </w:rPr>
+        <w:t xml:space="preserve">¿Se puede hacer en </w:t>
+      </w:r>
+      <w:proofErr w:type="spellStart"/>
+      <w:r>
+        <w:rPr>
+          <w:rFonts w:ascii="Palatino Linotype" w:hAnsi="Palatino Linotype"/>
+          <w:b/>
+          <w:bCs/>
+          <w:color w:val="C00000"/>
+        </w:rPr>
+        <w:t>markdown</w:t>
+      </w:r>
+      <w:proofErr w:type="spellEnd"/>
+      <w:r>
+        <w:rPr>
+          <w:rFonts w:ascii="Palatino Linotype" w:hAnsi="Palatino Linotype"/>
+          <w:b/>
+          <w:bCs/>
+          <w:color w:val="C00000"/>
+        </w:rPr>
+        <w:t xml:space="preserve"> o es obligatorio en </w:t>
+      </w:r>
+      <w:proofErr w:type="spellStart"/>
+      <w:r>
+        <w:rPr>
+          <w:rFonts w:ascii="Palatino Linotype" w:hAnsi="Palatino Linotype"/>
+          <w:b/>
+          <w:bCs/>
+          <w:color w:val="C00000"/>
+        </w:rPr>
+        <w:t>word</w:t>
+      </w:r>
+      <w:proofErr w:type="spellEnd"/>
+      <w:r>
+        <w:rPr>
+          <w:rFonts w:ascii="Palatino Linotype" w:hAnsi="Palatino Linotype"/>
+          <w:b/>
+          <w:bCs/>
+          <w:color w:val="C00000"/>
+        </w:rPr>
+        <w:t>?</w:t>
+      </w:r>
+      <w:r>
+        <w:rPr>
+          <w:rFonts w:ascii="Palatino Linotype" w:hAnsi="Palatino Linotype"/>
+          <w:b/>
+          <w:bCs/>
+          <w:color w:val="C00000"/>
+        </w:rPr>
+        <w:t>)</w:t>
+      </w:r>
+    </w:p>
     <w:p/>
     <w:p>
       <w:pPr>
@@ -12333,7 +12607,7 @@
           <w:u w:val="single"/>
         </w:rPr>
       </w:pPr>
-      <w:bookmarkStart w:id="40" w:name="_Toc196632774"/>
+      <w:bookmarkStart w:id="37" w:name="_Toc196632774"/>
       <w:r>
         <w:rPr>
           <w:rFonts w:ascii="Palatino Linotype" w:hAnsi="Palatino Linotype"/>
@@ -12342,10 +12616,9 @@
           <w:color w:val="000000" w:themeColor="text1"/>
           <w:u w:val="single"/>
         </w:rPr>
-        <w:lastRenderedPageBreak/>
         <w:t>Ejecución de pruebas - Informes</w:t>
       </w:r>
-      <w:bookmarkEnd w:id="40"/>
+      <w:bookmarkEnd w:id="37"/>
     </w:p>
     <w:p/>
     <w:p>
@@ -12363,7 +12636,7 @@
           <w:u w:val="single"/>
         </w:rPr>
       </w:pPr>
-      <w:bookmarkStart w:id="41" w:name="_Toc196632775"/>
+      <w:bookmarkStart w:id="38" w:name="_Toc196632775"/>
       <w:r>
         <w:rPr>
           <w:rFonts w:ascii="Palatino Linotype" w:hAnsi="Palatino Linotype"/>
@@ -12374,7 +12647,7 @@
         </w:rPr>
         <w:t>Puesta en producción</w:t>
       </w:r>
-      <w:bookmarkEnd w:id="41"/>
+      <w:bookmarkEnd w:id="38"/>
     </w:p>
     <w:p/>
     <w:p>
@@ -12392,7 +12665,7 @@
           <w:u w:val="single"/>
         </w:rPr>
       </w:pPr>
-      <w:bookmarkStart w:id="42" w:name="_Toc196632776"/>
+      <w:bookmarkStart w:id="39" w:name="_Toc196632776"/>
       <w:r>
         <w:rPr>
           <w:rFonts w:ascii="Palatino Linotype" w:hAnsi="Palatino Linotype"/>
@@ -12403,7 +12676,7 @@
         </w:rPr>
         <w:t>Elementos destacables del desarrollo</w:t>
       </w:r>
-      <w:bookmarkEnd w:id="42"/>
+      <w:bookmarkEnd w:id="39"/>
     </w:p>
     <w:p>
       <w:pPr>
@@ -12432,7 +12705,7 @@
         </w:rPr>
         <w:t xml:space="preserve"> </w:t>
       </w:r>
-      <w:bookmarkStart w:id="43" w:name="_Toc196632777"/>
+      <w:bookmarkStart w:id="40" w:name="_Toc196632777"/>
       <w:r>
         <w:rPr>
           <w:rFonts w:ascii="Palatino Linotype" w:hAnsi="Palatino Linotype"/>
@@ -12444,7 +12717,7 @@
         </w:rPr>
         <w:t>Innovaciones y problemas</w:t>
       </w:r>
-      <w:bookmarkEnd w:id="43"/>
+      <w:bookmarkEnd w:id="40"/>
     </w:p>
     <w:p/>
     <w:p>
@@ -12471,7 +12744,7 @@
         </w:rPr>
         <w:t xml:space="preserve"> </w:t>
       </w:r>
-      <w:bookmarkStart w:id="44" w:name="_Toc196632778"/>
+      <w:bookmarkStart w:id="41" w:name="_Toc196632778"/>
       <w:r>
         <w:rPr>
           <w:rFonts w:ascii="Palatino Linotype" w:hAnsi="Palatino Linotype"/>
@@ -12482,7 +12755,60 @@
         </w:rPr>
         <w:t>Conclusiones</w:t>
       </w:r>
-      <w:bookmarkEnd w:id="44"/>
+      <w:bookmarkEnd w:id="41"/>
+    </w:p>
+    <w:p>
+      <w:pPr>
+        <w:rPr>
+          <w:rFonts w:ascii="Palatino Linotype" w:hAnsi="Palatino Linotype"/>
+          <w:sz w:val="24"/>
+          <w:szCs w:val="24"/>
+        </w:rPr>
+      </w:pPr>
+      <w:r>
+        <w:rPr>
+          <w:rFonts w:ascii="Palatino Linotype" w:hAnsi="Palatino Linotype"/>
+          <w:sz w:val="24"/>
+          <w:szCs w:val="24"/>
+        </w:rPr>
+        <w:t xml:space="preserve">El desarrollo del proyecto ha generado un notable nivel de agobio debido a la falta de tiempo y a la dificultad para identificar qué aspectos reducir. Además, se han producido numerosos errores relacionados con la base de datos y el uso de </w:t>
+      </w:r>
+      <w:proofErr w:type="spellStart"/>
+      <w:r>
+        <w:rPr>
+          <w:rFonts w:ascii="Palatino Linotype" w:hAnsi="Palatino Linotype"/>
+          <w:sz w:val="24"/>
+          <w:szCs w:val="24"/>
+        </w:rPr>
+        <w:t>Floor</w:t>
+      </w:r>
+      <w:proofErr w:type="spellEnd"/>
+      <w:r>
+        <w:rPr>
+          <w:rFonts w:ascii="Palatino Linotype" w:hAnsi="Palatino Linotype"/>
+          <w:sz w:val="24"/>
+          <w:szCs w:val="24"/>
+        </w:rPr>
+        <w:t xml:space="preserve"> en </w:t>
+      </w:r>
+      <w:proofErr w:type="spellStart"/>
+      <w:r>
+        <w:rPr>
+          <w:rFonts w:ascii="Palatino Linotype" w:hAnsi="Palatino Linotype"/>
+          <w:sz w:val="24"/>
+          <w:szCs w:val="24"/>
+        </w:rPr>
+        <w:t>Flutter</w:t>
+      </w:r>
+      <w:proofErr w:type="spellEnd"/>
+      <w:r>
+        <w:rPr>
+          <w:rFonts w:ascii="Palatino Linotype" w:hAnsi="Palatino Linotype"/>
+          <w:sz w:val="24"/>
+          <w:szCs w:val="24"/>
+        </w:rPr>
+        <w:t>, lo que ha complicado el avance y aumentado la carga de trabajo.</w:t>
+      </w:r>
     </w:p>
     <w:p/>
     <w:p>
@@ -12509,7 +12835,7 @@
         </w:rPr>
         <w:t xml:space="preserve"> </w:t>
       </w:r>
-      <w:bookmarkStart w:id="45" w:name="_Toc196632779"/>
+      <w:bookmarkStart w:id="42" w:name="_Toc196632779"/>
       <w:r>
         <w:rPr>
           <w:rFonts w:ascii="Palatino Linotype" w:hAnsi="Palatino Linotype"/>
@@ -12520,9 +12846,25 @@
         </w:rPr>
         <w:t>Anexos</w:t>
       </w:r>
-      <w:bookmarkEnd w:id="45"/>
+      <w:bookmarkEnd w:id="42"/>
     </w:p>
-    <w:p/>
+    <w:p>
+      <w:pPr>
+        <w:rPr>
+          <w:rFonts w:ascii="Palatino Linotype" w:hAnsi="Palatino Linotype"/>
+          <w:sz w:val="24"/>
+          <w:szCs w:val="24"/>
+        </w:rPr>
+      </w:pPr>
+      <w:r>
+        <w:rPr>
+          <w:rFonts w:ascii="Palatino Linotype" w:hAnsi="Palatino Linotype"/>
+          <w:sz w:val="24"/>
+          <w:szCs w:val="24"/>
+        </w:rPr>
+        <w:t>Sigo sin saber que poner en los anexos</w:t>
+      </w:r>
+    </w:p>
     <w:p>
       <w:pPr>
         <w:pStyle w:val="Ttulo1"/>
@@ -12539,7 +12881,7 @@
           <w:u w:val="single"/>
         </w:rPr>
       </w:pPr>
-      <w:bookmarkStart w:id="46" w:name="_Toc196632780"/>
+      <w:bookmarkStart w:id="43" w:name="_Toc196632780"/>
       <w:r>
         <w:rPr>
           <w:rFonts w:ascii="Palatino Linotype" w:hAnsi="Palatino Linotype"/>
@@ -12550,13 +12892,13 @@
         </w:rPr>
         <w:t>Bibliografía</w:t>
       </w:r>
-      <w:bookmarkEnd w:id="46"/>
+      <w:bookmarkEnd w:id="43"/>
     </w:p>
     <w:p/>
     <w:p/>
     <w:p/>
     <w:sectPr>
-      <w:footerReference w:type="default" r:id="rId15"/>
+      <w:footerReference w:type="default" r:id="rId17"/>
       <w:pgSz w:w="11906" w:h="16838"/>
       <w:pgMar w:top="1417" w:right="1701" w:bottom="1417" w:left="1701" w:header="708" w:footer="708" w:gutter="0"/>
       <w:pgNumType w:start="1"/>
@@ -13062,6 +13404,155 @@
     </w:lvl>
   </w:abstractNum>
   <w:abstractNum w:abstractNumId="4" w15:restartNumberingAfterBreak="0">
+    <w:nsid w:val="08C47B45"/>
+    <w:multiLevelType w:val="multilevel"/>
+    <w:tmpl w:val="8E32BDB8"/>
+    <w:lvl w:ilvl="0">
+      <w:start w:val="1"/>
+      <w:numFmt w:val="bullet"/>
+      <w:lvlText w:val=""/>
+      <w:lvlJc w:val="left"/>
+      <w:pPr>
+        <w:tabs>
+          <w:tab w:val="num" w:pos="720"/>
+        </w:tabs>
+        <w:ind w:left="720" w:hanging="360"/>
+      </w:pPr>
+      <w:rPr>
+        <w:rFonts w:ascii="Symbol" w:hAnsi="Symbol" w:hint="default"/>
+        <w:sz w:val="20"/>
+      </w:rPr>
+    </w:lvl>
+    <w:lvl w:ilvl="1" w:tentative="1">
+      <w:start w:val="1"/>
+      <w:numFmt w:val="bullet"/>
+      <w:lvlText w:val="o"/>
+      <w:lvlJc w:val="left"/>
+      <w:pPr>
+        <w:tabs>
+          <w:tab w:val="num" w:pos="1440"/>
+        </w:tabs>
+        <w:ind w:left="1440" w:hanging="360"/>
+      </w:pPr>
+      <w:rPr>
+        <w:rFonts w:ascii="Courier New" w:hAnsi="Courier New" w:hint="default"/>
+        <w:sz w:val="20"/>
+      </w:rPr>
+    </w:lvl>
+    <w:lvl w:ilvl="2" w:tentative="1">
+      <w:start w:val="1"/>
+      <w:numFmt w:val="bullet"/>
+      <w:lvlText w:val=""/>
+      <w:lvlJc w:val="left"/>
+      <w:pPr>
+        <w:tabs>
+          <w:tab w:val="num" w:pos="2160"/>
+        </w:tabs>
+        <w:ind w:left="2160" w:hanging="360"/>
+      </w:pPr>
+      <w:rPr>
+        <w:rFonts w:ascii="Wingdings" w:hAnsi="Wingdings" w:hint="default"/>
+        <w:sz w:val="20"/>
+      </w:rPr>
+    </w:lvl>
+    <w:lvl w:ilvl="3" w:tentative="1">
+      <w:start w:val="1"/>
+      <w:numFmt w:val="bullet"/>
+      <w:lvlText w:val=""/>
+      <w:lvlJc w:val="left"/>
+      <w:pPr>
+        <w:tabs>
+          <w:tab w:val="num" w:pos="2880"/>
+        </w:tabs>
+        <w:ind w:left="2880" w:hanging="360"/>
+      </w:pPr>
+      <w:rPr>
+        <w:rFonts w:ascii="Wingdings" w:hAnsi="Wingdings" w:hint="default"/>
+        <w:sz w:val="20"/>
+      </w:rPr>
+    </w:lvl>
+    <w:lvl w:ilvl="4" w:tentative="1">
+      <w:start w:val="1"/>
+      <w:numFmt w:val="bullet"/>
+      <w:lvlText w:val=""/>
+      <w:lvlJc w:val="left"/>
+      <w:pPr>
+        <w:tabs>
+          <w:tab w:val="num" w:pos="3600"/>
+        </w:tabs>
+        <w:ind w:left="3600" w:hanging="360"/>
+      </w:pPr>
+      <w:rPr>
+        <w:rFonts w:ascii="Wingdings" w:hAnsi="Wingdings" w:hint="default"/>
+        <w:sz w:val="20"/>
+      </w:rPr>
+    </w:lvl>
+    <w:lvl w:ilvl="5" w:tentative="1">
+      <w:start w:val="1"/>
+      <w:numFmt w:val="bullet"/>
+      <w:lvlText w:val=""/>
+      <w:lvlJc w:val="left"/>
+      <w:pPr>
+        <w:tabs>
+          <w:tab w:val="num" w:pos="4320"/>
+        </w:tabs>
+        <w:ind w:left="4320" w:hanging="360"/>
+      </w:pPr>
+      <w:rPr>
+        <w:rFonts w:ascii="Wingdings" w:hAnsi="Wingdings" w:hint="default"/>
+        <w:sz w:val="20"/>
+      </w:rPr>
+    </w:lvl>
+    <w:lvl w:ilvl="6" w:tentative="1">
+      <w:start w:val="1"/>
+      <w:numFmt w:val="bullet"/>
+      <w:lvlText w:val=""/>
+      <w:lvlJc w:val="left"/>
+      <w:pPr>
+        <w:tabs>
+          <w:tab w:val="num" w:pos="5040"/>
+        </w:tabs>
+        <w:ind w:left="5040" w:hanging="360"/>
+      </w:pPr>
+      <w:rPr>
+        <w:rFonts w:ascii="Wingdings" w:hAnsi="Wingdings" w:hint="default"/>
+        <w:sz w:val="20"/>
+      </w:rPr>
+    </w:lvl>
+    <w:lvl w:ilvl="7" w:tentative="1">
+      <w:start w:val="1"/>
+      <w:numFmt w:val="bullet"/>
+      <w:lvlText w:val=""/>
+      <w:lvlJc w:val="left"/>
+      <w:pPr>
+        <w:tabs>
+          <w:tab w:val="num" w:pos="5760"/>
+        </w:tabs>
+        <w:ind w:left="5760" w:hanging="360"/>
+      </w:pPr>
+      <w:rPr>
+        <w:rFonts w:ascii="Wingdings" w:hAnsi="Wingdings" w:hint="default"/>
+        <w:sz w:val="20"/>
+      </w:rPr>
+    </w:lvl>
+    <w:lvl w:ilvl="8" w:tentative="1">
+      <w:start w:val="1"/>
+      <w:numFmt w:val="bullet"/>
+      <w:lvlText w:val=""/>
+      <w:lvlJc w:val="left"/>
+      <w:pPr>
+        <w:tabs>
+          <w:tab w:val="num" w:pos="6480"/>
+        </w:tabs>
+        <w:ind w:left="6480" w:hanging="360"/>
+      </w:pPr>
+      <w:rPr>
+        <w:rFonts w:ascii="Wingdings" w:hAnsi="Wingdings" w:hint="default"/>
+        <w:sz w:val="20"/>
+      </w:rPr>
+    </w:lvl>
+  </w:abstractNum>
+  <w:abstractNum w:abstractNumId="5" w15:restartNumberingAfterBreak="0">
     <w:nsid w:val="0C2051AE"/>
     <w:multiLevelType w:val="hybridMultilevel"/>
     <w:tmpl w:val="95C659C6"/>
@@ -13150,7 +13641,7 @@
       </w:pPr>
     </w:lvl>
   </w:abstractNum>
-  <w:abstractNum w:abstractNumId="5" w15:restartNumberingAfterBreak="0">
+  <w:abstractNum w:abstractNumId="6" w15:restartNumberingAfterBreak="0">
     <w:nsid w:val="0C695647"/>
     <w:multiLevelType w:val="hybridMultilevel"/>
     <w:tmpl w:val="4088191E"/>
@@ -13263,7 +13754,7 @@
       </w:rPr>
     </w:lvl>
   </w:abstractNum>
-  <w:abstractNum w:abstractNumId="6" w15:restartNumberingAfterBreak="0">
+  <w:abstractNum w:abstractNumId="7" w15:restartNumberingAfterBreak="0">
     <w:nsid w:val="0FB25127"/>
     <w:multiLevelType w:val="multilevel"/>
     <w:tmpl w:val="347499D8"/>
@@ -13412,7 +13903,7 @@
       </w:rPr>
     </w:lvl>
   </w:abstractNum>
-  <w:abstractNum w:abstractNumId="7" w15:restartNumberingAfterBreak="0">
+  <w:abstractNum w:abstractNumId="8" w15:restartNumberingAfterBreak="0">
     <w:nsid w:val="104E2843"/>
     <w:multiLevelType w:val="multilevel"/>
     <w:tmpl w:val="AF46B644"/>
@@ -13561,7 +14052,7 @@
       </w:rPr>
     </w:lvl>
   </w:abstractNum>
-  <w:abstractNum w:abstractNumId="8" w15:restartNumberingAfterBreak="0">
+  <w:abstractNum w:abstractNumId="9" w15:restartNumberingAfterBreak="0">
     <w:nsid w:val="136F2FBC"/>
     <w:multiLevelType w:val="multilevel"/>
     <w:tmpl w:val="0C0A001F"/>
@@ -13647,7 +14138,7 @@
       </w:pPr>
     </w:lvl>
   </w:abstractNum>
-  <w:abstractNum w:abstractNumId="9" w15:restartNumberingAfterBreak="0">
+  <w:abstractNum w:abstractNumId="10" w15:restartNumberingAfterBreak="0">
     <w:nsid w:val="14FA7173"/>
     <w:multiLevelType w:val="multilevel"/>
     <w:tmpl w:val="0C0A001F"/>
@@ -13733,7 +14224,7 @@
       </w:pPr>
     </w:lvl>
   </w:abstractNum>
-  <w:abstractNum w:abstractNumId="10" w15:restartNumberingAfterBreak="0">
+  <w:abstractNum w:abstractNumId="11" w15:restartNumberingAfterBreak="0">
     <w:nsid w:val="159A65D2"/>
     <w:multiLevelType w:val="hybridMultilevel"/>
     <w:tmpl w:val="9500CB08"/>
@@ -13846,7 +14337,7 @@
       </w:rPr>
     </w:lvl>
   </w:abstractNum>
-  <w:abstractNum w:abstractNumId="11" w15:restartNumberingAfterBreak="0">
+  <w:abstractNum w:abstractNumId="12" w15:restartNumberingAfterBreak="0">
     <w:nsid w:val="174D15F9"/>
     <w:multiLevelType w:val="multilevel"/>
     <w:tmpl w:val="0C0A001F"/>
@@ -13932,7 +14423,7 @@
       </w:pPr>
     </w:lvl>
   </w:abstractNum>
-  <w:abstractNum w:abstractNumId="12" w15:restartNumberingAfterBreak="0">
+  <w:abstractNum w:abstractNumId="13" w15:restartNumberingAfterBreak="0">
     <w:nsid w:val="1A3C202B"/>
     <w:multiLevelType w:val="hybridMultilevel"/>
     <w:tmpl w:val="7BE451C2"/>
@@ -14018,7 +14509,7 @@
       </w:pPr>
     </w:lvl>
   </w:abstractNum>
-  <w:abstractNum w:abstractNumId="13" w15:restartNumberingAfterBreak="0">
+  <w:abstractNum w:abstractNumId="14" w15:restartNumberingAfterBreak="0">
     <w:nsid w:val="1B38660E"/>
     <w:multiLevelType w:val="multilevel"/>
     <w:tmpl w:val="D82C9C24"/>
@@ -14167,7 +14658,7 @@
       </w:rPr>
     </w:lvl>
   </w:abstractNum>
-  <w:abstractNum w:abstractNumId="14" w15:restartNumberingAfterBreak="0">
+  <w:abstractNum w:abstractNumId="15" w15:restartNumberingAfterBreak="0">
     <w:nsid w:val="1BEC5B6F"/>
     <w:multiLevelType w:val="hybridMultilevel"/>
     <w:tmpl w:val="03B48F66"/>
@@ -14280,7 +14771,7 @@
       </w:rPr>
     </w:lvl>
   </w:abstractNum>
-  <w:abstractNum w:abstractNumId="15" w15:restartNumberingAfterBreak="0">
+  <w:abstractNum w:abstractNumId="16" w15:restartNumberingAfterBreak="0">
     <w:nsid w:val="1C034D40"/>
     <w:multiLevelType w:val="multilevel"/>
     <w:tmpl w:val="0C0A001F"/>
@@ -14366,7 +14857,7 @@
       </w:pPr>
     </w:lvl>
   </w:abstractNum>
-  <w:abstractNum w:abstractNumId="16" w15:restartNumberingAfterBreak="0">
+  <w:abstractNum w:abstractNumId="17" w15:restartNumberingAfterBreak="0">
     <w:nsid w:val="1D282CDA"/>
     <w:multiLevelType w:val="hybridMultilevel"/>
     <w:tmpl w:val="7F3ECFA4"/>
@@ -14478,7 +14969,7 @@
       </w:rPr>
     </w:lvl>
   </w:abstractNum>
-  <w:abstractNum w:abstractNumId="17" w15:restartNumberingAfterBreak="0">
+  <w:abstractNum w:abstractNumId="18" w15:restartNumberingAfterBreak="0">
     <w:nsid w:val="1D8364FC"/>
     <w:multiLevelType w:val="multilevel"/>
     <w:tmpl w:val="0C0A001F"/>
@@ -14564,7 +15055,7 @@
       </w:pPr>
     </w:lvl>
   </w:abstractNum>
-  <w:abstractNum w:abstractNumId="18" w15:restartNumberingAfterBreak="0">
+  <w:abstractNum w:abstractNumId="19" w15:restartNumberingAfterBreak="0">
     <w:nsid w:val="1F23498D"/>
     <w:multiLevelType w:val="hybridMultilevel"/>
     <w:tmpl w:val="CE70177A"/>
@@ -14677,7 +15168,7 @@
       </w:rPr>
     </w:lvl>
   </w:abstractNum>
-  <w:abstractNum w:abstractNumId="19" w15:restartNumberingAfterBreak="0">
+  <w:abstractNum w:abstractNumId="20" w15:restartNumberingAfterBreak="0">
     <w:nsid w:val="21545D62"/>
     <w:multiLevelType w:val="multilevel"/>
     <w:tmpl w:val="0C0A001F"/>
@@ -14763,7 +15254,7 @@
       </w:pPr>
     </w:lvl>
   </w:abstractNum>
-  <w:abstractNum w:abstractNumId="20" w15:restartNumberingAfterBreak="0">
+  <w:abstractNum w:abstractNumId="21" w15:restartNumberingAfterBreak="0">
     <w:nsid w:val="222B72C2"/>
     <w:multiLevelType w:val="multilevel"/>
     <w:tmpl w:val="B494281E"/>
@@ -14912,7 +15403,7 @@
       </w:rPr>
     </w:lvl>
   </w:abstractNum>
-  <w:abstractNum w:abstractNumId="21" w15:restartNumberingAfterBreak="0">
+  <w:abstractNum w:abstractNumId="22" w15:restartNumberingAfterBreak="0">
     <w:nsid w:val="27005F85"/>
     <w:multiLevelType w:val="multilevel"/>
     <w:tmpl w:val="0C0A001F"/>
@@ -14998,7 +15489,7 @@
       </w:pPr>
     </w:lvl>
   </w:abstractNum>
-  <w:abstractNum w:abstractNumId="22" w15:restartNumberingAfterBreak="0">
+  <w:abstractNum w:abstractNumId="23" w15:restartNumberingAfterBreak="0">
     <w:nsid w:val="29177F2E"/>
     <w:multiLevelType w:val="hybridMultilevel"/>
     <w:tmpl w:val="9EA25462"/>
@@ -15084,7 +15575,7 @@
       </w:pPr>
     </w:lvl>
   </w:abstractNum>
-  <w:abstractNum w:abstractNumId="23" w15:restartNumberingAfterBreak="0">
+  <w:abstractNum w:abstractNumId="24" w15:restartNumberingAfterBreak="0">
     <w:nsid w:val="2F6C1066"/>
     <w:multiLevelType w:val="multilevel"/>
     <w:tmpl w:val="85AC8178"/>
@@ -15233,7 +15724,7 @@
       </w:rPr>
     </w:lvl>
   </w:abstractNum>
-  <w:abstractNum w:abstractNumId="24" w15:restartNumberingAfterBreak="0">
+  <w:abstractNum w:abstractNumId="25" w15:restartNumberingAfterBreak="0">
     <w:nsid w:val="2FEA6BE0"/>
     <w:multiLevelType w:val="multilevel"/>
     <w:tmpl w:val="0C0A001F"/>
@@ -15319,7 +15810,7 @@
       </w:pPr>
     </w:lvl>
   </w:abstractNum>
-  <w:abstractNum w:abstractNumId="25" w15:restartNumberingAfterBreak="0">
+  <w:abstractNum w:abstractNumId="26" w15:restartNumberingAfterBreak="0">
     <w:nsid w:val="34FF6144"/>
     <w:multiLevelType w:val="hybridMultilevel"/>
     <w:tmpl w:val="7BC6F106"/>
@@ -15432,7 +15923,7 @@
       </w:rPr>
     </w:lvl>
   </w:abstractNum>
-  <w:abstractNum w:abstractNumId="26" w15:restartNumberingAfterBreak="0">
+  <w:abstractNum w:abstractNumId="27" w15:restartNumberingAfterBreak="0">
     <w:nsid w:val="36924823"/>
     <w:multiLevelType w:val="multilevel"/>
     <w:tmpl w:val="0C0A001F"/>
@@ -15518,7 +16009,7 @@
       </w:pPr>
     </w:lvl>
   </w:abstractNum>
-  <w:abstractNum w:abstractNumId="27" w15:restartNumberingAfterBreak="0">
+  <w:abstractNum w:abstractNumId="28" w15:restartNumberingAfterBreak="0">
     <w:nsid w:val="38AD7D77"/>
     <w:multiLevelType w:val="hybridMultilevel"/>
     <w:tmpl w:val="D3BC79D8"/>
@@ -15631,7 +16122,7 @@
       </w:rPr>
     </w:lvl>
   </w:abstractNum>
-  <w:abstractNum w:abstractNumId="28" w15:restartNumberingAfterBreak="0">
+  <w:abstractNum w:abstractNumId="29" w15:restartNumberingAfterBreak="0">
     <w:nsid w:val="3A0D3164"/>
     <w:multiLevelType w:val="hybridMultilevel"/>
     <w:tmpl w:val="CA12B81A"/>
@@ -15744,7 +16235,7 @@
       </w:rPr>
     </w:lvl>
   </w:abstractNum>
-  <w:abstractNum w:abstractNumId="29" w15:restartNumberingAfterBreak="0">
+  <w:abstractNum w:abstractNumId="30" w15:restartNumberingAfterBreak="0">
     <w:nsid w:val="3E2424FC"/>
     <w:multiLevelType w:val="multilevel"/>
     <w:tmpl w:val="0C0A001F"/>
@@ -15830,7 +16321,7 @@
       </w:pPr>
     </w:lvl>
   </w:abstractNum>
-  <w:abstractNum w:abstractNumId="30" w15:restartNumberingAfterBreak="0">
+  <w:abstractNum w:abstractNumId="31" w15:restartNumberingAfterBreak="0">
     <w:nsid w:val="3FC94BB4"/>
     <w:multiLevelType w:val="multilevel"/>
     <w:tmpl w:val="EF2E3EB2"/>
@@ -15979,7 +16470,7 @@
       </w:rPr>
     </w:lvl>
   </w:abstractNum>
-  <w:abstractNum w:abstractNumId="31" w15:restartNumberingAfterBreak="0">
+  <w:abstractNum w:abstractNumId="32" w15:restartNumberingAfterBreak="0">
     <w:nsid w:val="401A64B8"/>
     <w:multiLevelType w:val="multilevel"/>
     <w:tmpl w:val="63DEB878"/>
@@ -16128,7 +16619,7 @@
       </w:rPr>
     </w:lvl>
   </w:abstractNum>
-  <w:abstractNum w:abstractNumId="32" w15:restartNumberingAfterBreak="0">
+  <w:abstractNum w:abstractNumId="33" w15:restartNumberingAfterBreak="0">
     <w:nsid w:val="41D25339"/>
     <w:multiLevelType w:val="multilevel"/>
     <w:tmpl w:val="0B786D02"/>
@@ -16277,7 +16768,7 @@
       </w:rPr>
     </w:lvl>
   </w:abstractNum>
-  <w:abstractNum w:abstractNumId="33" w15:restartNumberingAfterBreak="0">
+  <w:abstractNum w:abstractNumId="34" w15:restartNumberingAfterBreak="0">
     <w:nsid w:val="43B94545"/>
     <w:multiLevelType w:val="hybridMultilevel"/>
     <w:tmpl w:val="1D56E2A6"/>
@@ -16390,7 +16881,7 @@
       </w:rPr>
     </w:lvl>
   </w:abstractNum>
-  <w:abstractNum w:abstractNumId="34" w15:restartNumberingAfterBreak="0">
+  <w:abstractNum w:abstractNumId="35" w15:restartNumberingAfterBreak="0">
     <w:nsid w:val="45C56916"/>
     <w:multiLevelType w:val="multilevel"/>
     <w:tmpl w:val="0C0A001F"/>
@@ -16476,7 +16967,7 @@
       </w:pPr>
     </w:lvl>
   </w:abstractNum>
-  <w:abstractNum w:abstractNumId="35" w15:restartNumberingAfterBreak="0">
+  <w:abstractNum w:abstractNumId="36" w15:restartNumberingAfterBreak="0">
     <w:nsid w:val="45DD6DE1"/>
     <w:multiLevelType w:val="multilevel"/>
     <w:tmpl w:val="4D96E344"/>
@@ -16625,7 +17116,7 @@
       </w:rPr>
     </w:lvl>
   </w:abstractNum>
-  <w:abstractNum w:abstractNumId="36" w15:restartNumberingAfterBreak="0">
+  <w:abstractNum w:abstractNumId="37" w15:restartNumberingAfterBreak="0">
     <w:nsid w:val="480814EA"/>
     <w:multiLevelType w:val="hybridMultilevel"/>
     <w:tmpl w:val="360E0D28"/>
@@ -16714,7 +17205,7 @@
       </w:pPr>
     </w:lvl>
   </w:abstractNum>
-  <w:abstractNum w:abstractNumId="37" w15:restartNumberingAfterBreak="0">
+  <w:abstractNum w:abstractNumId="38" w15:restartNumberingAfterBreak="0">
     <w:nsid w:val="4FD4443B"/>
     <w:multiLevelType w:val="hybridMultilevel"/>
     <w:tmpl w:val="B972BD8A"/>
@@ -16827,7 +17318,7 @@
       </w:rPr>
     </w:lvl>
   </w:abstractNum>
-  <w:abstractNum w:abstractNumId="38" w15:restartNumberingAfterBreak="0">
+  <w:abstractNum w:abstractNumId="39" w15:restartNumberingAfterBreak="0">
     <w:nsid w:val="50C859A2"/>
     <w:multiLevelType w:val="multilevel"/>
     <w:tmpl w:val="B4A4AC90"/>
@@ -16976,7 +17467,7 @@
       </w:rPr>
     </w:lvl>
   </w:abstractNum>
-  <w:abstractNum w:abstractNumId="39" w15:restartNumberingAfterBreak="0">
+  <w:abstractNum w:abstractNumId="40" w15:restartNumberingAfterBreak="0">
     <w:nsid w:val="5282023F"/>
     <w:multiLevelType w:val="multilevel"/>
     <w:tmpl w:val="98B61964"/>
@@ -17125,7 +17616,7 @@
       </w:rPr>
     </w:lvl>
   </w:abstractNum>
-  <w:abstractNum w:abstractNumId="40" w15:restartNumberingAfterBreak="0">
+  <w:abstractNum w:abstractNumId="41" w15:restartNumberingAfterBreak="0">
     <w:nsid w:val="57274C08"/>
     <w:multiLevelType w:val="multilevel"/>
     <w:tmpl w:val="335258B8"/>
@@ -17274,7 +17765,7 @@
       </w:rPr>
     </w:lvl>
   </w:abstractNum>
-  <w:abstractNum w:abstractNumId="41" w15:restartNumberingAfterBreak="0">
+  <w:abstractNum w:abstractNumId="42" w15:restartNumberingAfterBreak="0">
     <w:nsid w:val="58BA259A"/>
     <w:multiLevelType w:val="hybridMultilevel"/>
     <w:tmpl w:val="B96854B4"/>
@@ -17389,7 +17880,7 @@
       </w:rPr>
     </w:lvl>
   </w:abstractNum>
-  <w:abstractNum w:abstractNumId="42" w15:restartNumberingAfterBreak="0">
+  <w:abstractNum w:abstractNumId="43" w15:restartNumberingAfterBreak="0">
     <w:nsid w:val="59030983"/>
     <w:multiLevelType w:val="multilevel"/>
     <w:tmpl w:val="1EFABC2C"/>
@@ -17538,7 +18029,7 @@
       </w:rPr>
     </w:lvl>
   </w:abstractNum>
-  <w:abstractNum w:abstractNumId="43" w15:restartNumberingAfterBreak="0">
+  <w:abstractNum w:abstractNumId="44" w15:restartNumberingAfterBreak="0">
     <w:nsid w:val="5DBE1333"/>
     <w:multiLevelType w:val="multilevel"/>
     <w:tmpl w:val="605622CA"/>
@@ -17687,7 +18178,7 @@
       </w:rPr>
     </w:lvl>
   </w:abstractNum>
-  <w:abstractNum w:abstractNumId="44" w15:restartNumberingAfterBreak="0">
+  <w:abstractNum w:abstractNumId="45" w15:restartNumberingAfterBreak="0">
     <w:nsid w:val="60EC7EBD"/>
     <w:multiLevelType w:val="multilevel"/>
     <w:tmpl w:val="D9FA095A"/>
@@ -17836,7 +18327,7 @@
       </w:rPr>
     </w:lvl>
   </w:abstractNum>
-  <w:abstractNum w:abstractNumId="45" w15:restartNumberingAfterBreak="0">
+  <w:abstractNum w:abstractNumId="46" w15:restartNumberingAfterBreak="0">
     <w:nsid w:val="679D48D0"/>
     <w:multiLevelType w:val="hybridMultilevel"/>
     <w:tmpl w:val="073E263E"/>
@@ -17949,7 +18440,7 @@
       </w:rPr>
     </w:lvl>
   </w:abstractNum>
-  <w:abstractNum w:abstractNumId="46" w15:restartNumberingAfterBreak="0">
+  <w:abstractNum w:abstractNumId="47" w15:restartNumberingAfterBreak="0">
     <w:nsid w:val="681C3B50"/>
     <w:multiLevelType w:val="multilevel"/>
     <w:tmpl w:val="55B2EFDA"/>
@@ -18098,7 +18589,7 @@
       </w:rPr>
     </w:lvl>
   </w:abstractNum>
-  <w:abstractNum w:abstractNumId="47" w15:restartNumberingAfterBreak="0">
+  <w:abstractNum w:abstractNumId="48" w15:restartNumberingAfterBreak="0">
     <w:nsid w:val="69942583"/>
     <w:multiLevelType w:val="multilevel"/>
     <w:tmpl w:val="BC1ADFE0"/>
@@ -18247,7 +18738,7 @@
       </w:rPr>
     </w:lvl>
   </w:abstractNum>
-  <w:abstractNum w:abstractNumId="48" w15:restartNumberingAfterBreak="0">
+  <w:abstractNum w:abstractNumId="49" w15:restartNumberingAfterBreak="0">
     <w:nsid w:val="69CD1B86"/>
     <w:multiLevelType w:val="multilevel"/>
     <w:tmpl w:val="0F4676A0"/>
@@ -18396,7 +18887,7 @@
       </w:rPr>
     </w:lvl>
   </w:abstractNum>
-  <w:abstractNum w:abstractNumId="49" w15:restartNumberingAfterBreak="0">
+  <w:abstractNum w:abstractNumId="50" w15:restartNumberingAfterBreak="0">
     <w:nsid w:val="6DA76476"/>
     <w:multiLevelType w:val="hybridMultilevel"/>
     <w:tmpl w:val="E0F00C4C"/>
@@ -18509,7 +19000,7 @@
       </w:rPr>
     </w:lvl>
   </w:abstractNum>
-  <w:abstractNum w:abstractNumId="50" w15:restartNumberingAfterBreak="0">
+  <w:abstractNum w:abstractNumId="51" w15:restartNumberingAfterBreak="0">
     <w:nsid w:val="6F306003"/>
     <w:multiLevelType w:val="multilevel"/>
     <w:tmpl w:val="45F0811A"/>
@@ -18658,7 +19149,7 @@
       </w:rPr>
     </w:lvl>
   </w:abstractNum>
-  <w:abstractNum w:abstractNumId="51" w15:restartNumberingAfterBreak="0">
+  <w:abstractNum w:abstractNumId="52" w15:restartNumberingAfterBreak="0">
     <w:nsid w:val="6F921547"/>
     <w:multiLevelType w:val="hybridMultilevel"/>
     <w:tmpl w:val="0052A2AC"/>
@@ -18771,7 +19262,7 @@
       </w:rPr>
     </w:lvl>
   </w:abstractNum>
-  <w:abstractNum w:abstractNumId="52" w15:restartNumberingAfterBreak="0">
+  <w:abstractNum w:abstractNumId="53" w15:restartNumberingAfterBreak="0">
     <w:nsid w:val="70801D59"/>
     <w:multiLevelType w:val="hybridMultilevel"/>
     <w:tmpl w:val="1AC2FCC0"/>
@@ -18884,7 +19375,7 @@
       </w:rPr>
     </w:lvl>
   </w:abstractNum>
-  <w:abstractNum w:abstractNumId="53" w15:restartNumberingAfterBreak="0">
+  <w:abstractNum w:abstractNumId="54" w15:restartNumberingAfterBreak="0">
     <w:nsid w:val="762C5494"/>
     <w:multiLevelType w:val="hybridMultilevel"/>
     <w:tmpl w:val="0BD40548"/>
@@ -18999,7 +19490,7 @@
       </w:rPr>
     </w:lvl>
   </w:abstractNum>
-  <w:abstractNum w:abstractNumId="54" w15:restartNumberingAfterBreak="0">
+  <w:abstractNum w:abstractNumId="55" w15:restartNumberingAfterBreak="0">
     <w:nsid w:val="765742F4"/>
     <w:multiLevelType w:val="multilevel"/>
     <w:tmpl w:val="9CC81FBC"/>
@@ -19148,7 +19639,7 @@
       </w:rPr>
     </w:lvl>
   </w:abstractNum>
-  <w:abstractNum w:abstractNumId="55" w15:restartNumberingAfterBreak="0">
+  <w:abstractNum w:abstractNumId="56" w15:restartNumberingAfterBreak="0">
     <w:nsid w:val="774A20D9"/>
     <w:multiLevelType w:val="multilevel"/>
     <w:tmpl w:val="AFE20198"/>
@@ -19297,7 +19788,7 @@
       </w:rPr>
     </w:lvl>
   </w:abstractNum>
-  <w:abstractNum w:abstractNumId="56" w15:restartNumberingAfterBreak="0">
+  <w:abstractNum w:abstractNumId="57" w15:restartNumberingAfterBreak="0">
     <w:nsid w:val="77D20A01"/>
     <w:multiLevelType w:val="hybridMultilevel"/>
     <w:tmpl w:val="7FC05EB0"/>
@@ -19413,175 +19904,178 @@
     </w:lvl>
   </w:abstractNum>
   <w:num w:numId="1" w16cid:durableId="1860241766">
-    <w:abstractNumId w:val="4"/>
+    <w:abstractNumId w:val="5"/>
   </w:num>
   <w:num w:numId="2" w16cid:durableId="1042906725">
-    <w:abstractNumId w:val="36"/>
+    <w:abstractNumId w:val="37"/>
   </w:num>
   <w:num w:numId="3" w16cid:durableId="1200970248">
-    <w:abstractNumId w:val="19"/>
+    <w:abstractNumId w:val="20"/>
   </w:num>
   <w:num w:numId="4" w16cid:durableId="35355423">
-    <w:abstractNumId w:val="11"/>
+    <w:abstractNumId w:val="12"/>
   </w:num>
   <w:num w:numId="5" w16cid:durableId="1586305383">
-    <w:abstractNumId w:val="22"/>
+    <w:abstractNumId w:val="23"/>
   </w:num>
   <w:num w:numId="6" w16cid:durableId="1227914132">
-    <w:abstractNumId w:val="12"/>
+    <w:abstractNumId w:val="13"/>
   </w:num>
   <w:num w:numId="7" w16cid:durableId="663975267">
-    <w:abstractNumId w:val="15"/>
+    <w:abstractNumId w:val="16"/>
   </w:num>
   <w:num w:numId="8" w16cid:durableId="1685286660">
     <w:abstractNumId w:val="0"/>
   </w:num>
   <w:num w:numId="9" w16cid:durableId="176192866">
-    <w:abstractNumId w:val="16"/>
+    <w:abstractNumId w:val="17"/>
   </w:num>
   <w:num w:numId="10" w16cid:durableId="467819266">
-    <w:abstractNumId w:val="18"/>
+    <w:abstractNumId w:val="19"/>
   </w:num>
   <w:num w:numId="11" w16cid:durableId="2093240349">
     <w:abstractNumId w:val="1"/>
   </w:num>
   <w:num w:numId="12" w16cid:durableId="562183252">
-    <w:abstractNumId w:val="14"/>
+    <w:abstractNumId w:val="15"/>
   </w:num>
   <w:num w:numId="13" w16cid:durableId="435714323">
-    <w:abstractNumId w:val="17"/>
+    <w:abstractNumId w:val="18"/>
   </w:num>
   <w:num w:numId="14" w16cid:durableId="741487365">
+    <w:abstractNumId w:val="10"/>
+  </w:num>
+  <w:num w:numId="15" w16cid:durableId="292489865">
+    <w:abstractNumId w:val="30"/>
+  </w:num>
+  <w:num w:numId="16" w16cid:durableId="1269923011">
+    <w:abstractNumId w:val="35"/>
+  </w:num>
+  <w:num w:numId="17" w16cid:durableId="840780239">
+    <w:abstractNumId w:val="25"/>
+  </w:num>
+  <w:num w:numId="18" w16cid:durableId="228812020">
+    <w:abstractNumId w:val="27"/>
+  </w:num>
+  <w:num w:numId="19" w16cid:durableId="2138260874">
     <w:abstractNumId w:val="9"/>
   </w:num>
-  <w:num w:numId="15" w16cid:durableId="292489865">
-    <w:abstractNumId w:val="29"/>
-  </w:num>
-  <w:num w:numId="16" w16cid:durableId="1269923011">
-    <w:abstractNumId w:val="34"/>
-  </w:num>
-  <w:num w:numId="17" w16cid:durableId="840780239">
-    <w:abstractNumId w:val="24"/>
-  </w:num>
-  <w:num w:numId="18" w16cid:durableId="228812020">
-    <w:abstractNumId w:val="26"/>
-  </w:num>
-  <w:num w:numId="19" w16cid:durableId="2138260874">
-    <w:abstractNumId w:val="8"/>
-  </w:num>
   <w:num w:numId="20" w16cid:durableId="2056734608">
-    <w:abstractNumId w:val="21"/>
+    <w:abstractNumId w:val="22"/>
   </w:num>
   <w:num w:numId="21" w16cid:durableId="1042441635">
-    <w:abstractNumId w:val="28"/>
+    <w:abstractNumId w:val="29"/>
   </w:num>
   <w:num w:numId="22" w16cid:durableId="1476070093">
     <w:abstractNumId w:val="3"/>
   </w:num>
   <w:num w:numId="23" w16cid:durableId="158084241">
-    <w:abstractNumId w:val="27"/>
+    <w:abstractNumId w:val="28"/>
   </w:num>
   <w:num w:numId="24" w16cid:durableId="1531917176">
-    <w:abstractNumId w:val="37"/>
+    <w:abstractNumId w:val="38"/>
   </w:num>
   <w:num w:numId="25" w16cid:durableId="1095173838">
-    <w:abstractNumId w:val="38"/>
+    <w:abstractNumId w:val="39"/>
   </w:num>
   <w:num w:numId="26" w16cid:durableId="1284773050">
-    <w:abstractNumId w:val="42"/>
+    <w:abstractNumId w:val="43"/>
   </w:num>
   <w:num w:numId="27" w16cid:durableId="857625987">
-    <w:abstractNumId w:val="39"/>
+    <w:abstractNumId w:val="40"/>
   </w:num>
   <w:num w:numId="28" w16cid:durableId="1034767506">
-    <w:abstractNumId w:val="31"/>
+    <w:abstractNumId w:val="32"/>
   </w:num>
   <w:num w:numId="29" w16cid:durableId="805125919">
-    <w:abstractNumId w:val="32"/>
+    <w:abstractNumId w:val="33"/>
   </w:num>
   <w:num w:numId="30" w16cid:durableId="808982476">
-    <w:abstractNumId w:val="20"/>
+    <w:abstractNumId w:val="21"/>
   </w:num>
   <w:num w:numId="31" w16cid:durableId="1996257139">
-    <w:abstractNumId w:val="53"/>
+    <w:abstractNumId w:val="54"/>
   </w:num>
   <w:num w:numId="32" w16cid:durableId="204568365">
-    <w:abstractNumId w:val="56"/>
+    <w:abstractNumId w:val="57"/>
   </w:num>
   <w:num w:numId="33" w16cid:durableId="906652321">
-    <w:abstractNumId w:val="23"/>
+    <w:abstractNumId w:val="24"/>
   </w:num>
   <w:num w:numId="34" w16cid:durableId="648902343">
     <w:abstractNumId w:val="2"/>
   </w:num>
   <w:num w:numId="35" w16cid:durableId="1018895789">
+    <w:abstractNumId w:val="7"/>
+  </w:num>
+  <w:num w:numId="36" w16cid:durableId="1619144989">
+    <w:abstractNumId w:val="14"/>
+  </w:num>
+  <w:num w:numId="37" w16cid:durableId="288517072">
+    <w:abstractNumId w:val="48"/>
+  </w:num>
+  <w:num w:numId="38" w16cid:durableId="203104211">
+    <w:abstractNumId w:val="45"/>
+  </w:num>
+  <w:num w:numId="39" w16cid:durableId="555362269">
     <w:abstractNumId w:val="6"/>
   </w:num>
-  <w:num w:numId="36" w16cid:durableId="1619144989">
-    <w:abstractNumId w:val="13"/>
+  <w:num w:numId="40" w16cid:durableId="1580477636">
+    <w:abstractNumId w:val="34"/>
   </w:num>
-  <w:num w:numId="37" w16cid:durableId="288517072">
+  <w:num w:numId="41" w16cid:durableId="869805426">
+    <w:abstractNumId w:val="56"/>
+  </w:num>
+  <w:num w:numId="42" w16cid:durableId="1078092628">
+    <w:abstractNumId w:val="42"/>
+  </w:num>
+  <w:num w:numId="43" w16cid:durableId="1958558863">
+    <w:abstractNumId w:val="53"/>
+  </w:num>
+  <w:num w:numId="44" w16cid:durableId="388768798">
     <w:abstractNumId w:val="47"/>
   </w:num>
-  <w:num w:numId="38" w16cid:durableId="203104211">
+  <w:num w:numId="45" w16cid:durableId="117647835">
     <w:abstractNumId w:val="44"/>
   </w:num>
-  <w:num w:numId="39" w16cid:durableId="555362269">
-    <w:abstractNumId w:val="5"/>
-  </w:num>
-  <w:num w:numId="40" w16cid:durableId="1580477636">
-    <w:abstractNumId w:val="33"/>
-  </w:num>
-  <w:num w:numId="41" w16cid:durableId="869805426">
+  <w:num w:numId="46" w16cid:durableId="1655138823">
     <w:abstractNumId w:val="55"/>
   </w:num>
-  <w:num w:numId="42" w16cid:durableId="1078092628">
+  <w:num w:numId="47" w16cid:durableId="741370333">
+    <w:abstractNumId w:val="51"/>
+  </w:num>
+  <w:num w:numId="48" w16cid:durableId="1892618760">
+    <w:abstractNumId w:val="8"/>
+  </w:num>
+  <w:num w:numId="49" w16cid:durableId="1552498466">
+    <w:abstractNumId w:val="52"/>
+  </w:num>
+  <w:num w:numId="50" w16cid:durableId="1966423639">
+    <w:abstractNumId w:val="11"/>
+  </w:num>
+  <w:num w:numId="51" w16cid:durableId="966157787">
+    <w:abstractNumId w:val="26"/>
+  </w:num>
+  <w:num w:numId="52" w16cid:durableId="1559322556">
+    <w:abstractNumId w:val="50"/>
+  </w:num>
+  <w:num w:numId="53" w16cid:durableId="581330376">
+    <w:abstractNumId w:val="46"/>
+  </w:num>
+  <w:num w:numId="54" w16cid:durableId="302662571">
     <w:abstractNumId w:val="41"/>
   </w:num>
-  <w:num w:numId="43" w16cid:durableId="1958558863">
-    <w:abstractNumId w:val="52"/>
+  <w:num w:numId="55" w16cid:durableId="1559438212">
+    <w:abstractNumId w:val="31"/>
   </w:num>
-  <w:num w:numId="44" w16cid:durableId="388768798">
-    <w:abstractNumId w:val="46"/>
+  <w:num w:numId="56" w16cid:durableId="296498415">
+    <w:abstractNumId w:val="36"/>
   </w:num>
-  <w:num w:numId="45" w16cid:durableId="117647835">
-    <w:abstractNumId w:val="43"/>
-  </w:num>
-  <w:num w:numId="46" w16cid:durableId="1655138823">
-    <w:abstractNumId w:val="54"/>
-  </w:num>
-  <w:num w:numId="47" w16cid:durableId="741370333">
-    <w:abstractNumId w:val="50"/>
-  </w:num>
-  <w:num w:numId="48" w16cid:durableId="1892618760">
-    <w:abstractNumId w:val="7"/>
-  </w:num>
-  <w:num w:numId="49" w16cid:durableId="1552498466">
-    <w:abstractNumId w:val="51"/>
-  </w:num>
-  <w:num w:numId="50" w16cid:durableId="1966423639">
-    <w:abstractNumId w:val="10"/>
-  </w:num>
-  <w:num w:numId="51" w16cid:durableId="966157787">
-    <w:abstractNumId w:val="25"/>
-  </w:num>
-  <w:num w:numId="52" w16cid:durableId="1559322556">
+  <w:num w:numId="57" w16cid:durableId="709302499">
     <w:abstractNumId w:val="49"/>
   </w:num>
-  <w:num w:numId="53" w16cid:durableId="581330376">
-    <w:abstractNumId w:val="45"/>
-  </w:num>
-  <w:num w:numId="54" w16cid:durableId="302662571">
-    <w:abstractNumId w:val="40"/>
-  </w:num>
-  <w:num w:numId="55" w16cid:durableId="1559438212">
-    <w:abstractNumId w:val="30"/>
-  </w:num>
-  <w:num w:numId="56" w16cid:durableId="296498415">
-    <w:abstractNumId w:val="35"/>
-  </w:num>
-  <w:num w:numId="57" w16cid:durableId="709302499">
-    <w:abstractNumId w:val="48"/>
+  <w:num w:numId="58" w16cid:durableId="1704553797">
+    <w:abstractNumId w:val="4"/>
   </w:num>
 </w:numbering>
 </file>

</xml_diff>

<commit_message>
Corrección y actualización de los diagramas
</commit_message>
<xml_diff>
--- a/docs/AlbaAlmoril_MemoriaZenhabits.docx
+++ b/docs/AlbaAlmoril_MemoriaZenhabits.docx
@@ -534,7 +534,7 @@
           </mc:Choice>
           <mc:Fallback>
             <w:pict>
-              <v:shapetype w14:anchorId="67AB53D0" id="_x0000_t32" coordsize="21600,21600" o:spt="32" o:oned="t" path="m,l21600,21600e" filled="f">
+              <v:shapetype w14:anchorId="4697B167" id="_x0000_t32" coordsize="21600,21600" o:spt="32" o:oned="t" path="m,l21600,21600e" filled="f">
                 <v:path arrowok="t" fillok="f" o:connecttype="none"/>
                 <o:lock v:ext="edit" shapetype="t"/>
               </v:shapetype>
@@ -3821,7 +3821,7 @@
           </mc:Choice>
           <mc:Fallback>
             <w:pict>
-              <v:rect w14:anchorId="1A47D1A9" id="Rectángulo 2" o:spid="_x0000_s1026" style="position:absolute;margin-left:-3.15pt;margin-top:35.2pt;width:397.2pt;height:17.4pt;z-index:251682816;visibility:visible;mso-wrap-style:square;mso-width-percent:0;mso-height-percent:0;mso-wrap-distance-left:9pt;mso-wrap-distance-top:0;mso-wrap-distance-right:9pt;mso-wrap-distance-bottom:0;mso-position-horizontal:absolute;mso-position-horizontal-relative:text;mso-position-vertical:absolute;mso-position-vertical-relative:text;mso-width-percent:0;mso-height-percent:0;mso-width-relative:margin;mso-height-relative:margin;v-text-anchor:middle" o:gfxdata="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" filled="f" strokecolor="#c00000" strokeweight="1pt"/>
+              <v:rect w14:anchorId="552F3ABA" id="Rectángulo 2" o:spid="_x0000_s1026" style="position:absolute;margin-left:-3.15pt;margin-top:35.2pt;width:397.2pt;height:17.4pt;z-index:251682816;visibility:visible;mso-wrap-style:square;mso-width-percent:0;mso-height-percent:0;mso-wrap-distance-left:9pt;mso-wrap-distance-top:0;mso-wrap-distance-right:9pt;mso-wrap-distance-bottom:0;mso-position-horizontal:absolute;mso-position-horizontal-relative:text;mso-position-vertical:absolute;mso-position-vertical-relative:text;mso-width-percent:0;mso-height-percent:0;mso-width-relative:margin;mso-height-relative:margin;v-text-anchor:middle" o:gfxdata="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" filled="f" strokecolor="#c00000" strokeweight="1pt"/>
             </w:pict>
           </mc:Fallback>
         </mc:AlternateContent>
@@ -4489,6 +4489,24 @@
           <w:sz w:val="24"/>
           <w:szCs w:val="24"/>
         </w:rPr>
+        <w:t xml:space="preserve"> inspirada en </w:t>
+      </w:r>
+      <w:proofErr w:type="spellStart"/>
+      <w:r>
+        <w:rPr>
+          <w:rFonts w:ascii="Palatino Linotype" w:hAnsi="Palatino Linotype"/>
+          <w:sz w:val="24"/>
+          <w:szCs w:val="24"/>
+        </w:rPr>
+        <w:t>Habitica</w:t>
+      </w:r>
+      <w:proofErr w:type="spellEnd"/>
+      <w:r>
+        <w:rPr>
+          <w:rFonts w:ascii="Palatino Linotype" w:hAnsi="Palatino Linotype"/>
+          <w:sz w:val="24"/>
+          <w:szCs w:val="24"/>
+        </w:rPr>
         <w:t>.</w:t>
       </w:r>
     </w:p>
@@ -5754,31 +5772,43 @@
         </w:rPr>
         <w:t>Casos de uso</w:t>
       </w:r>
+      <w:bookmarkEnd w:id="14"/>
+    </w:p>
+    <w:p>
+      <w:pPr>
+        <w:ind w:left="360"/>
+        <w:jc w:val="both"/>
+        <w:rPr>
+          <w:rFonts w:ascii="Palatino Linotype" w:hAnsi="Palatino Linotype"/>
+          <w:sz w:val="24"/>
+          <w:szCs w:val="24"/>
+        </w:rPr>
+      </w:pPr>
       <w:r>
         <w:rPr>
           <w:noProof/>
         </w:rPr>
         <w:drawing>
-          <wp:anchor distT="0" distB="0" distL="114300" distR="114300" simplePos="0" relativeHeight="251659776" behindDoc="1" locked="0" layoutInCell="1" allowOverlap="1" wp14:anchorId="703D0E3B" wp14:editId="53993A97">
+          <wp:anchor distT="0" distB="0" distL="114300" distR="114300" simplePos="0" relativeHeight="251651584" behindDoc="1" locked="0" layoutInCell="1" allowOverlap="1" wp14:anchorId="09E9BA1D" wp14:editId="7360E081">
             <wp:simplePos x="0" y="0"/>
             <wp:positionH relativeFrom="column">
-              <wp:posOffset>3020695</wp:posOffset>
+              <wp:posOffset>2619375</wp:posOffset>
             </wp:positionH>
             <wp:positionV relativeFrom="paragraph">
-              <wp:posOffset>100330</wp:posOffset>
+              <wp:posOffset>16510</wp:posOffset>
             </wp:positionV>
-            <wp:extent cx="2610485" cy="3130550"/>
+            <wp:extent cx="3030220" cy="2827655"/>
             <wp:effectExtent l="0" t="0" r="0" b="0"/>
             <wp:wrapTight wrapText="bothSides">
               <wp:wrapPolygon edited="0">
                 <wp:start x="0" y="0"/>
-                <wp:lineTo x="0" y="21425"/>
-                <wp:lineTo x="21437" y="21425"/>
-                <wp:lineTo x="21437" y="0"/>
+                <wp:lineTo x="0" y="21391"/>
+                <wp:lineTo x="21455" y="21391"/>
+                <wp:lineTo x="21455" y="0"/>
                 <wp:lineTo x="0" y="0"/>
               </wp:wrapPolygon>
             </wp:wrapTight>
-            <wp:docPr id="606070327" name="Imagen 1"/>
+            <wp:docPr id="1821286103" name="Imagen 4" descr="Diagrama&#10;&#10;El contenido generado por IA puede ser incorrecto."/>
             <wp:cNvGraphicFramePr>
               <a:graphicFrameLocks xmlns:a="http://schemas.openxmlformats.org/drawingml/2006/main" noChangeAspect="1"/>
             </wp:cNvGraphicFramePr>
@@ -5786,8 +5816,10 @@
               <a:graphicData uri="http://schemas.openxmlformats.org/drawingml/2006/picture">
                 <pic:pic xmlns:pic="http://schemas.openxmlformats.org/drawingml/2006/picture">
                   <pic:nvPicPr>
-                    <pic:cNvPr id="606070327" name=""/>
-                    <pic:cNvPicPr/>
+                    <pic:cNvPr id="1821286103" name="Imagen 4" descr="Diagrama&#10;&#10;El contenido generado por IA puede ser incorrecto."/>
+                    <pic:cNvPicPr>
+                      <a:picLocks noChangeAspect="1" noChangeArrowheads="1"/>
+                    </pic:cNvPicPr>
                   </pic:nvPicPr>
                   <pic:blipFill>
                     <a:blip r:embed="rId11">
@@ -5797,18 +5829,23 @@
                         </a:ext>
                       </a:extLst>
                     </a:blip>
+                    <a:srcRect/>
                     <a:stretch>
                       <a:fillRect/>
                     </a:stretch>
                   </pic:blipFill>
-                  <pic:spPr>
+                  <pic:spPr bwMode="auto">
                     <a:xfrm>
                       <a:off x="0" y="0"/>
-                      <a:ext cx="2610485" cy="3130550"/>
+                      <a:ext cx="3030220" cy="2827655"/>
                     </a:xfrm>
                     <a:prstGeom prst="rect">
                       <a:avLst/>
                     </a:prstGeom>
+                    <a:noFill/>
+                    <a:ln>
+                      <a:noFill/>
+                    </a:ln>
                   </pic:spPr>
                 </pic:pic>
               </a:graphicData>
@@ -5822,18 +5859,6 @@
           </wp:anchor>
         </w:drawing>
       </w:r>
-      <w:bookmarkEnd w:id="14"/>
-    </w:p>
-    <w:p>
-      <w:pPr>
-        <w:ind w:left="360"/>
-        <w:jc w:val="both"/>
-        <w:rPr>
-          <w:rFonts w:ascii="Palatino Linotype" w:hAnsi="Palatino Linotype"/>
-          <w:sz w:val="24"/>
-          <w:szCs w:val="24"/>
-        </w:rPr>
-      </w:pPr>
       <w:r>
         <w:rPr>
           <w:rFonts w:ascii="Palatino Linotype" w:hAnsi="Palatino Linotype"/>
@@ -6035,7 +6060,25 @@
           <w:szCs w:val="24"/>
           <w:lang w:eastAsia="es-ES"/>
         </w:rPr>
-        <w:t xml:space="preserve"> iOS) como en escritorio (Windows, macOS y Linux) y web (navegadores modernos) en fases futuras.</w:t>
+        <w:t xml:space="preserve"> iOS) como en escritorio (Windows, macOS y Linux) y </w:t>
+      </w:r>
+      <w:r>
+        <w:rPr>
+          <w:rFonts w:ascii="Palatino Linotype" w:hAnsi="Palatino Linotype"/>
+          <w:sz w:val="24"/>
+          <w:szCs w:val="24"/>
+          <w:lang w:eastAsia="es-ES"/>
+        </w:rPr>
+        <w:t>W</w:t>
+      </w:r>
+      <w:r>
+        <w:rPr>
+          <w:rFonts w:ascii="Palatino Linotype" w:hAnsi="Palatino Linotype"/>
+          <w:sz w:val="24"/>
+          <w:szCs w:val="24"/>
+          <w:lang w:eastAsia="es-ES"/>
+        </w:rPr>
+        <w:t>eb (navegadores modernos) en fases futuras.</w:t>
       </w:r>
     </w:p>
     <w:p>
@@ -6291,7 +6334,25 @@
           <w:szCs w:val="24"/>
           <w:lang w:eastAsia="es-ES"/>
         </w:rPr>
-        <w:t xml:space="preserve">Android, iOS, escritorio (Windows, macOS y Linux) y web. </w:t>
+        <w:t xml:space="preserve">Android, iOS, escritorio (Windows, macOS y Linux) y </w:t>
+      </w:r>
+      <w:r>
+        <w:rPr>
+          <w:rFonts w:ascii="Palatino Linotype" w:hAnsi="Palatino Linotype"/>
+          <w:sz w:val="24"/>
+          <w:szCs w:val="24"/>
+          <w:lang w:eastAsia="es-ES"/>
+        </w:rPr>
+        <w:t>W</w:t>
+      </w:r>
+      <w:r>
+        <w:rPr>
+          <w:rFonts w:ascii="Palatino Linotype" w:hAnsi="Palatino Linotype"/>
+          <w:sz w:val="24"/>
+          <w:szCs w:val="24"/>
+          <w:lang w:eastAsia="es-ES"/>
+        </w:rPr>
+        <w:t xml:space="preserve">eb. </w:t>
       </w:r>
       <w:r>
         <w:rPr>
@@ -6319,8 +6380,8 @@
         <w:rPr>
           <w:rFonts w:ascii="Palatino Linotype" w:eastAsiaTheme="majorEastAsia" w:hAnsi="Palatino Linotype" w:cstheme="majorBidi"/>
           <w:color w:val="000000" w:themeColor="text1"/>
-          <w:sz w:val="20"/>
-          <w:szCs w:val="20"/>
+          <w:sz w:val="16"/>
+          <w:szCs w:val="16"/>
         </w:rPr>
       </w:pPr>
     </w:p>
@@ -6570,8 +6631,8 @@
         <w:pStyle w:val="Prrafodelista"/>
         <w:rPr>
           <w:rFonts w:ascii="Palatino Linotype" w:eastAsia="Times New Roman" w:hAnsi="Palatino Linotype" w:cs="Times New Roman"/>
-          <w:sz w:val="20"/>
-          <w:szCs w:val="20"/>
+          <w:sz w:val="16"/>
+          <w:szCs w:val="16"/>
           <w:u w:val="single"/>
           <w:lang w:eastAsia="es-ES"/>
         </w:rPr>
@@ -6725,8 +6786,8 @@
         <w:pStyle w:val="Prrafodelista"/>
         <w:rPr>
           <w:rFonts w:ascii="Palatino Linotype" w:eastAsia="Times New Roman" w:hAnsi="Palatino Linotype" w:cs="Times New Roman"/>
-          <w:sz w:val="20"/>
-          <w:szCs w:val="20"/>
+          <w:sz w:val="16"/>
+          <w:szCs w:val="16"/>
           <w:u w:val="single"/>
           <w:lang w:eastAsia="es-ES"/>
         </w:rPr>
@@ -6775,18 +6836,26 @@
           <w:noProof/>
         </w:rPr>
         <w:drawing>
-          <wp:anchor distT="0" distB="0" distL="114300" distR="114300" simplePos="0" relativeHeight="251649024" behindDoc="0" locked="0" layoutInCell="1" allowOverlap="1" wp14:anchorId="6E9967FC" wp14:editId="45A24D59">
+          <wp:anchor distT="0" distB="0" distL="114300" distR="114300" simplePos="0" relativeHeight="251653632" behindDoc="1" locked="0" layoutInCell="1" allowOverlap="1" wp14:anchorId="3C495CB3" wp14:editId="5254B5F4">
             <wp:simplePos x="0" y="0"/>
             <wp:positionH relativeFrom="column">
-              <wp:posOffset>209550</wp:posOffset>
+              <wp:posOffset>-173567</wp:posOffset>
             </wp:positionH>
             <wp:positionV relativeFrom="paragraph">
-              <wp:posOffset>1332230</wp:posOffset>
+              <wp:posOffset>987213</wp:posOffset>
             </wp:positionV>
-            <wp:extent cx="5504815" cy="1395095"/>
-            <wp:effectExtent l="0" t="0" r="635" b="0"/>
-            <wp:wrapSquare wrapText="bothSides"/>
-            <wp:docPr id="446047786" name="Imagen 1" descr="Interfaz de usuario gráfica, Diagrama, Aplicación&#10;&#10;El contenido generado por IA puede ser incorrecto."/>
+            <wp:extent cx="6136640" cy="1390015"/>
+            <wp:effectExtent l="0" t="0" r="0" b="635"/>
+            <wp:wrapTight wrapText="bothSides">
+              <wp:wrapPolygon edited="0">
+                <wp:start x="0" y="0"/>
+                <wp:lineTo x="0" y="21314"/>
+                <wp:lineTo x="21524" y="21314"/>
+                <wp:lineTo x="21524" y="0"/>
+                <wp:lineTo x="0" y="0"/>
+              </wp:wrapPolygon>
+            </wp:wrapTight>
+            <wp:docPr id="765407171" name="Imagen 5" descr="Diagrama&#10;&#10;El contenido generado por IA puede ser incorrecto."/>
             <wp:cNvGraphicFramePr>
               <a:graphicFrameLocks xmlns:a="http://schemas.openxmlformats.org/drawingml/2006/main" noChangeAspect="1"/>
             </wp:cNvGraphicFramePr>
@@ -6794,8 +6863,10 @@
               <a:graphicData uri="http://schemas.openxmlformats.org/drawingml/2006/picture">
                 <pic:pic xmlns:pic="http://schemas.openxmlformats.org/drawingml/2006/picture">
                   <pic:nvPicPr>
-                    <pic:cNvPr id="446047786" name="Imagen 1" descr="Interfaz de usuario gráfica, Diagrama, Aplicación&#10;&#10;El contenido generado por IA puede ser incorrecto."/>
-                    <pic:cNvPicPr/>
+                    <pic:cNvPr id="765407171" name="Imagen 5" descr="Diagrama&#10;&#10;El contenido generado por IA puede ser incorrecto."/>
+                    <pic:cNvPicPr>
+                      <a:picLocks noChangeAspect="1" noChangeArrowheads="1"/>
+                    </pic:cNvPicPr>
                   </pic:nvPicPr>
                   <pic:blipFill>
                     <a:blip r:embed="rId12" cstate="print">
@@ -6805,18 +6876,23 @@
                         </a:ext>
                       </a:extLst>
                     </a:blip>
+                    <a:srcRect/>
                     <a:stretch>
                       <a:fillRect/>
                     </a:stretch>
                   </pic:blipFill>
-                  <pic:spPr>
+                  <pic:spPr bwMode="auto">
                     <a:xfrm>
                       <a:off x="0" y="0"/>
-                      <a:ext cx="5504815" cy="1395095"/>
+                      <a:ext cx="6136640" cy="1390015"/>
                     </a:xfrm>
                     <a:prstGeom prst="rect">
                       <a:avLst/>
                     </a:prstGeom>
+                    <a:noFill/>
+                    <a:ln>
+                      <a:noFill/>
+                    </a:ln>
                   </pic:spPr>
                 </pic:pic>
               </a:graphicData>
@@ -6846,7 +6922,16 @@
           <w:szCs w:val="24"/>
           <w:lang w:eastAsia="es-ES"/>
         </w:rPr>
-        <w:t xml:space="preserve">A futuro, se plantea ampliar el uso de Docker para incluir, además de la base de datos MySQL, otros componentes del sistema, como la API en </w:t>
+        <w:t>A futuro, se plantea ampliar el uso de Docker para incluir, además de la base de datos MySQL</w:t>
+      </w:r>
+      <w:r>
+        <w:rPr>
+          <w:rFonts w:ascii="Palatino Linotype" w:eastAsia="Times New Roman" w:hAnsi="Palatino Linotype" w:cs="Times New Roman"/>
+          <w:sz w:val="24"/>
+          <w:szCs w:val="24"/>
+          <w:lang w:eastAsia="es-ES"/>
+        </w:rPr>
+        <w:t xml:space="preserve"> y la API en </w:t>
       </w:r>
       <w:proofErr w:type="spellStart"/>
       <w:r>
@@ -6866,26 +6951,62 @@
           <w:szCs w:val="24"/>
           <w:lang w:eastAsia="es-ES"/>
         </w:rPr>
-        <w:t>, consiguiendo una arquitectura más modular, escalable y sencilla de desplegar. Además, también se plantea la integración de notificaciones.</w:t>
-      </w:r>
-    </w:p>
-    <w:p>
-      <w:pPr>
-        <w:ind w:left="708"/>
-        <w:rPr>
-          <w:sz w:val="10"/>
-          <w:szCs w:val="10"/>
-        </w:rPr>
-      </w:pPr>
-    </w:p>
-    <w:p>
-      <w:pPr>
-        <w:ind w:left="708"/>
-        <w:rPr>
-          <w:sz w:val="2"/>
-          <w:szCs w:val="2"/>
-        </w:rPr>
-      </w:pPr>
+        <w:t>, otros componentes del sistema,</w:t>
+      </w:r>
+      <w:r>
+        <w:rPr>
+          <w:rFonts w:ascii="Palatino Linotype" w:eastAsia="Times New Roman" w:hAnsi="Palatino Linotype" w:cs="Times New Roman"/>
+          <w:sz w:val="24"/>
+          <w:szCs w:val="24"/>
+          <w:lang w:eastAsia="es-ES"/>
+        </w:rPr>
+        <w:t xml:space="preserve"> </w:t>
+      </w:r>
+      <w:r>
+        <w:rPr>
+          <w:rFonts w:ascii="Palatino Linotype" w:eastAsia="Times New Roman" w:hAnsi="Palatino Linotype" w:cs="Times New Roman"/>
+          <w:sz w:val="24"/>
+          <w:szCs w:val="24"/>
+          <w:lang w:eastAsia="es-ES"/>
+        </w:rPr>
+        <w:t>consiguiendo una arquitectura más modular</w:t>
+      </w:r>
+      <w:r>
+        <w:rPr>
+          <w:rFonts w:ascii="Palatino Linotype" w:eastAsia="Times New Roman" w:hAnsi="Palatino Linotype" w:cs="Times New Roman"/>
+          <w:sz w:val="24"/>
+          <w:szCs w:val="24"/>
+          <w:lang w:eastAsia="es-ES"/>
+        </w:rPr>
+        <w:t xml:space="preserve"> y </w:t>
+      </w:r>
+      <w:r>
+        <w:rPr>
+          <w:rFonts w:ascii="Palatino Linotype" w:eastAsia="Times New Roman" w:hAnsi="Palatino Linotype" w:cs="Times New Roman"/>
+          <w:sz w:val="24"/>
+          <w:szCs w:val="24"/>
+          <w:lang w:eastAsia="es-ES"/>
+        </w:rPr>
+        <w:t>escalable</w:t>
+      </w:r>
+      <w:r>
+        <w:rPr>
+          <w:rFonts w:ascii="Palatino Linotype" w:eastAsia="Times New Roman" w:hAnsi="Palatino Linotype" w:cs="Times New Roman"/>
+          <w:sz w:val="24"/>
+          <w:szCs w:val="24"/>
+          <w:lang w:eastAsia="es-ES"/>
+        </w:rPr>
+        <w:t xml:space="preserve">. </w:t>
+      </w:r>
+      <w:r>
+        <w:rPr>
+          <w:rFonts w:ascii="Palatino Linotype" w:eastAsia="Times New Roman" w:hAnsi="Palatino Linotype" w:cs="Times New Roman"/>
+          <w:sz w:val="24"/>
+          <w:szCs w:val="24"/>
+          <w:lang w:eastAsia="es-ES"/>
+        </w:rPr>
+        <w:t>Además, también se plantea la integración de notificaciones.</w:t>
+      </w:r>
     </w:p>
     <w:p>
       <w:pPr>
@@ -6912,6 +7033,7 @@
           <w:sz w:val="28"/>
           <w:szCs w:val="28"/>
         </w:rPr>
+        <w:lastRenderedPageBreak/>
         <w:t xml:space="preserve"> </w:t>
       </w:r>
       <w:bookmarkStart w:id="19" w:name="_Toc196632759"/>
@@ -7171,7 +7293,25 @@
           <w:sz w:val="24"/>
           <w:szCs w:val="24"/>
         </w:rPr>
-        <w:t>Realizar pruebas en diferentes dispositivos y resoluciones (Android, iOS, escritorio y web) para garantizar que la experiencia del usuario es consistente y los contenidos se adaptan correctamente.</w:t>
+        <w:t xml:space="preserve">Realizar pruebas en diferentes dispositivos y resoluciones (Android, iOS, escritorio y </w:t>
+      </w:r>
+      <w:r>
+        <w:rPr>
+          <w:rFonts w:ascii="Palatino Linotype" w:hAnsi="Palatino Linotype"/>
+          <w:color w:val="000000" w:themeColor="text1"/>
+          <w:sz w:val="24"/>
+          <w:szCs w:val="24"/>
+        </w:rPr>
+        <w:t>W</w:t>
+      </w:r>
+      <w:r>
+        <w:rPr>
+          <w:rFonts w:ascii="Palatino Linotype" w:hAnsi="Palatino Linotype"/>
+          <w:color w:val="000000" w:themeColor="text1"/>
+          <w:sz w:val="24"/>
+          <w:szCs w:val="24"/>
+        </w:rPr>
+        <w:t>eb) para garantizar que la experiencia del usuario es consistente y los contenidos se adaptan correctamente.</w:t>
       </w:r>
     </w:p>
     <w:p>
@@ -7314,6 +7454,18 @@
         </w:rPr>
         <w:t>Ejecutar pruebas de carga en la API y del sistema general para asegurar que la aplicación responde de forma fluida, incluso en condiciones de uso intensivo o en dispositivos con recursos limitados.</w:t>
       </w:r>
+    </w:p>
+    <w:p>
+      <w:pPr>
+        <w:ind w:left="1068"/>
+        <w:jc w:val="both"/>
+        <w:rPr>
+          <w:rFonts w:ascii="Palatino Linotype" w:hAnsi="Palatino Linotype"/>
+          <w:color w:val="000000" w:themeColor="text1"/>
+          <w:sz w:val="24"/>
+          <w:szCs w:val="24"/>
+        </w:rPr>
+      </w:pPr>
     </w:p>
     <w:p>
       <w:pPr>
@@ -7480,7 +7632,25 @@
           <w:sz w:val="24"/>
           <w:szCs w:val="24"/>
         </w:rPr>
-        <w:t xml:space="preserve"> responde según lo esperado: operaciones CRUD (crear, leer, actualizar, eliminar) sobre hábitos, metas, y demás datos.</w:t>
+        <w:t xml:space="preserve"> responde según lo esperado: operaciones CRUD (crear, leer, actualizar, eliminar) sobre </w:t>
+      </w:r>
+      <w:r>
+        <w:rPr>
+          <w:rFonts w:ascii="Palatino Linotype" w:hAnsi="Palatino Linotype"/>
+          <w:color w:val="000000" w:themeColor="text1"/>
+          <w:sz w:val="24"/>
+          <w:szCs w:val="24"/>
+        </w:rPr>
+        <w:t xml:space="preserve">usuarios, </w:t>
+      </w:r>
+      <w:r>
+        <w:rPr>
+          <w:rFonts w:ascii="Palatino Linotype" w:hAnsi="Palatino Linotype"/>
+          <w:color w:val="000000" w:themeColor="text1"/>
+          <w:sz w:val="24"/>
+          <w:szCs w:val="24"/>
+        </w:rPr>
+        <w:t>hábitos, metas, y demás datos.</w:t>
       </w:r>
     </w:p>
     <w:p>
@@ -7802,6 +7972,17 @@
         </w:rPr>
         <w:t>Ejecutar pruebas que simulen un aumento en el volumen de transacciones, asegurando que la base de datos mantiene la integridad y rendimiento esperado.</w:t>
       </w:r>
+    </w:p>
+    <w:p>
+      <w:pPr>
+        <w:jc w:val="both"/>
+        <w:rPr>
+          <w:rFonts w:ascii="Palatino Linotype" w:hAnsi="Palatino Linotype"/>
+          <w:color w:val="000000" w:themeColor="text1"/>
+          <w:sz w:val="24"/>
+          <w:szCs w:val="24"/>
+        </w:rPr>
+      </w:pPr>
     </w:p>
     <w:p>
       <w:pPr>
@@ -7831,6 +8012,7 @@
           <w:szCs w:val="24"/>
           <w:u w:val="single"/>
         </w:rPr>
+        <w:lastRenderedPageBreak/>
         <w:t>Pruebas de Interfaz y Experiencia de Usuario (UI/UX)</w:t>
       </w:r>
     </w:p>
@@ -7860,7 +8042,6 @@
           <w:sz w:val="24"/>
           <w:szCs w:val="24"/>
         </w:rPr>
-        <w:lastRenderedPageBreak/>
         <w:t>Usabilidad:</w:t>
       </w:r>
       <w:r>
@@ -7921,7 +8102,7 @@
           <w:tab w:val="clear" w:pos="720"/>
           <w:tab w:val="num" w:pos="1068"/>
         </w:tabs>
-        <w:ind w:left="1416" w:hanging="708"/>
+        <w:ind w:left="1068"/>
         <w:jc w:val="both"/>
         <w:rPr>
           <w:rFonts w:ascii="Palatino Linotype" w:hAnsi="Palatino Linotype"/>
@@ -7930,6 +8111,15 @@
           <w:szCs w:val="24"/>
         </w:rPr>
       </w:pPr>
+      <w:r>
+        <w:rPr>
+          <w:rFonts w:ascii="Palatino Linotype" w:hAnsi="Palatino Linotype"/>
+          <w:color w:val="000000" w:themeColor="text1"/>
+          <w:sz w:val="24"/>
+          <w:szCs w:val="24"/>
+        </w:rPr>
+        <w:t>Asegurarse de que cada interacción (como pulsar botones o realizar gestos) produzcan respuestas visuales o sonoras que confirmen dicha acción.</w:t>
+      </w:r>
       <w:r>
         <w:rPr>
           <w:rFonts w:ascii="Palatino Linotype" w:hAnsi="Palatino Linotype"/>
@@ -7937,12 +8127,11 @@
           <w:color w:val="000000" w:themeColor="text1"/>
           <w:sz w:val="24"/>
           <w:szCs w:val="24"/>
-          <w:u w:val="single"/>
         </w:rPr>
         <mc:AlternateContent>
           <mc:Choice Requires="wps">
             <w:drawing>
-              <wp:anchor distT="0" distB="0" distL="114300" distR="114300" simplePos="0" relativeHeight="251648000" behindDoc="0" locked="0" layoutInCell="1" allowOverlap="1" wp14:anchorId="585828A8" wp14:editId="6589DD82">
+              <wp:anchor distT="0" distB="0" distL="114300" distR="114300" simplePos="0" relativeHeight="251648512" behindDoc="0" locked="0" layoutInCell="1" allowOverlap="1" wp14:anchorId="585828A8" wp14:editId="2D722B23">
                 <wp:simplePos x="0" y="0"/>
                 <wp:positionH relativeFrom="column">
                   <wp:posOffset>117845</wp:posOffset>
@@ -7970,7 +8159,7 @@
                         <a:noFill/>
                         <a:ln>
                           <a:solidFill>
-                            <a:schemeClr val="tx1"/>
+                            <a:srgbClr val="F2B55C"/>
                           </a:solidFill>
                         </a:ln>
                       </wps:spPr>
@@ -8007,31 +8196,10 @@
           </mc:Choice>
           <mc:Fallback>
             <w:pict>
-              <v:rect w14:anchorId="5E2D3EF0" id="Rectángulo 3" o:spid="_x0000_s1026" style="position:absolute;margin-left:9.3pt;margin-top:61.65pt;width:427.9pt;height:103pt;z-index:251648000;visibility:visible;mso-wrap-style:square;mso-width-percent:0;mso-wrap-distance-left:9pt;mso-wrap-distance-top:0;mso-wrap-distance-right:9pt;mso-wrap-distance-bottom:0;mso-position-horizontal:absolute;mso-position-horizontal-relative:text;mso-position-vertical:absolute;mso-position-vertical-relative:text;mso-width-percent:0;mso-width-relative:margin;v-text-anchor:middle" o:gfxdata="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" filled="f" strokecolor="black [3213]" strokeweight="1pt"/>
+              <v:rect w14:anchorId="40379D6F" id="Rectángulo 3" o:spid="_x0000_s1026" style="position:absolute;margin-left:9.3pt;margin-top:61.65pt;width:427.9pt;height:103pt;z-index:251648512;visibility:visible;mso-wrap-style:square;mso-width-percent:0;mso-wrap-distance-left:9pt;mso-wrap-distance-top:0;mso-wrap-distance-right:9pt;mso-wrap-distance-bottom:0;mso-position-horizontal:absolute;mso-position-horizontal-relative:text;mso-position-vertical:absolute;mso-position-vertical-relative:text;mso-width-percent:0;mso-width-relative:margin;v-text-anchor:middle" o:gfxdata="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" filled="f" strokecolor="#f2b55c" strokeweight="1pt"/>
             </w:pict>
           </mc:Fallback>
         </mc:AlternateContent>
-      </w:r>
-      <w:proofErr w:type="gramStart"/>
-      <w:r>
-        <w:rPr>
-          <w:rFonts w:ascii="Palatino Linotype" w:hAnsi="Palatino Linotype"/>
-          <w:color w:val="000000" w:themeColor="text1"/>
-          <w:sz w:val="24"/>
-          <w:szCs w:val="24"/>
-          <w:u w:val="single"/>
-        </w:rPr>
-        <w:t>Asegurar</w:t>
-      </w:r>
-      <w:proofErr w:type="gramEnd"/>
-      <w:r>
-        <w:rPr>
-          <w:rFonts w:ascii="Palatino Linotype" w:hAnsi="Palatino Linotype"/>
-          <w:color w:val="000000" w:themeColor="text1"/>
-          <w:sz w:val="24"/>
-          <w:szCs w:val="24"/>
-        </w:rPr>
-        <w:t xml:space="preserve"> que cada interacción (como pulsar botones o realizar gestos) produce respuestas visuales o sonoras que confirmen la acción realizada.</w:t>
       </w:r>
     </w:p>
     <w:p>
@@ -8229,6 +8397,11 @@
       <w:pPr>
         <w:ind w:left="708"/>
         <w:jc w:val="both"/>
+        <w:rPr>
+          <w:rFonts w:ascii="Palatino Linotype" w:hAnsi="Palatino Linotype"/>
+          <w:sz w:val="24"/>
+          <w:szCs w:val="24"/>
+        </w:rPr>
       </w:pPr>
       <w:r>
         <w:rPr>
@@ -8272,7 +8445,7 @@
           <w:sz w:val="24"/>
           <w:szCs w:val="24"/>
         </w:rPr>
-        <w:t xml:space="preserve">, proporcionando operaciones seguras, asincrónicas y eficientes. Además, el servidor de base de datos en MySQL estará </w:t>
+        <w:t xml:space="preserve">, proporcionando operaciones seguras, asincrónicas y eficientes. Tanto la API </w:t>
       </w:r>
       <w:proofErr w:type="spellStart"/>
       <w:r>
@@ -8281,7 +8454,7 @@
           <w:sz w:val="24"/>
           <w:szCs w:val="24"/>
         </w:rPr>
-        <w:t>dockerizado</w:t>
+        <w:t>RESTful</w:t>
       </w:r>
       <w:proofErr w:type="spellEnd"/>
       <w:r>
@@ -8290,23 +8463,103 @@
           <w:sz w:val="24"/>
           <w:szCs w:val="24"/>
         </w:rPr>
-        <w:t>, facilitando su despliegue, escalabilidad y mantenimiento.</w:t>
-      </w:r>
-      <w:r>
-        <w:rPr>
-          <w:rFonts w:ascii="Palatino Linotype" w:hAnsi="Palatino Linotype"/>
-          <w:sz w:val="24"/>
-          <w:szCs w:val="24"/>
-        </w:rPr>
-        <w:t xml:space="preserve"> </w:t>
-      </w:r>
-      <w:r>
-        <w:rPr>
-          <w:rFonts w:ascii="Palatino Linotype" w:hAnsi="Palatino Linotype"/>
-          <w:sz w:val="24"/>
-          <w:szCs w:val="24"/>
-        </w:rPr>
-        <w:t>Esta estructura híbrida de almacenamiento garantiza una experiencia de usuario fluida y continua, independientemente de la disponibilidad de red.</w:t>
+        <w:t xml:space="preserve"> desarrollada en </w:t>
+      </w:r>
+      <w:proofErr w:type="spellStart"/>
+      <w:r>
+        <w:rPr>
+          <w:rFonts w:ascii="Palatino Linotype" w:hAnsi="Palatino Linotype"/>
+          <w:sz w:val="24"/>
+          <w:szCs w:val="24"/>
+        </w:rPr>
+        <w:t>Rust</w:t>
+      </w:r>
+      <w:proofErr w:type="spellEnd"/>
+      <w:r>
+        <w:rPr>
+          <w:rFonts w:ascii="Palatino Linotype" w:hAnsi="Palatino Linotype"/>
+          <w:sz w:val="24"/>
+          <w:szCs w:val="24"/>
+        </w:rPr>
+        <w:t xml:space="preserve"> como el servidor de base de datos MySQL estarán </w:t>
+      </w:r>
+      <w:proofErr w:type="spellStart"/>
+      <w:r>
+        <w:rPr>
+          <w:rFonts w:ascii="Palatino Linotype" w:hAnsi="Palatino Linotype"/>
+          <w:sz w:val="24"/>
+          <w:szCs w:val="24"/>
+        </w:rPr>
+        <w:t>dockerizados</w:t>
+      </w:r>
+      <w:proofErr w:type="spellEnd"/>
+      <w:r>
+        <w:rPr>
+          <w:rFonts w:ascii="Palatino Linotype" w:hAnsi="Palatino Linotype"/>
+          <w:sz w:val="24"/>
+          <w:szCs w:val="24"/>
+        </w:rPr>
+        <w:t>, lo cual facilita su despliegue, mantenimiento y escalabilidad en distintos entornos</w:t>
+      </w:r>
+      <w:r>
+        <w:rPr>
+          <w:rFonts w:ascii="Palatino Linotype" w:hAnsi="Palatino Linotype"/>
+          <w:sz w:val="24"/>
+          <w:szCs w:val="24"/>
+        </w:rPr>
+        <w:t>.</w:t>
+      </w:r>
+    </w:p>
+    <w:p>
+      <w:pPr>
+        <w:ind w:left="708"/>
+        <w:jc w:val="both"/>
+        <w:rPr>
+          <w:rFonts w:ascii="Palatino Linotype" w:hAnsi="Palatino Linotype"/>
+          <w:sz w:val="24"/>
+          <w:szCs w:val="24"/>
+        </w:rPr>
+      </w:pPr>
+      <w:r>
+        <w:rPr>
+          <w:rFonts w:ascii="Palatino Linotype" w:hAnsi="Palatino Linotype"/>
+          <w:sz w:val="24"/>
+          <w:szCs w:val="24"/>
+        </w:rPr>
+        <w:lastRenderedPageBreak/>
+        <w:t>Además, la arquitectura híbrida de almacenamiento</w:t>
+      </w:r>
+      <w:r>
+        <w:rPr>
+          <w:rFonts w:ascii="Palatino Linotype" w:hAnsi="Palatino Linotype"/>
+          <w:sz w:val="24"/>
+          <w:szCs w:val="24"/>
+        </w:rPr>
+        <w:t xml:space="preserve"> (</w:t>
+      </w:r>
+      <w:r>
+        <w:rPr>
+          <w:rFonts w:ascii="Palatino Linotype" w:hAnsi="Palatino Linotype"/>
+          <w:sz w:val="24"/>
+          <w:szCs w:val="24"/>
+        </w:rPr>
+        <w:t>SQLite local en el dispositivo y MySQL remoto en la nube</w:t>
+      </w:r>
+      <w:r>
+        <w:rPr>
+          <w:rFonts w:ascii="Palatino Linotype" w:hAnsi="Palatino Linotype"/>
+          <w:sz w:val="24"/>
+          <w:szCs w:val="24"/>
+        </w:rPr>
+        <w:t>)</w:t>
+      </w:r>
+      <w:r>
+        <w:rPr>
+          <w:rFonts w:ascii="Palatino Linotype" w:hAnsi="Palatino Linotype"/>
+          <w:sz w:val="24"/>
+          <w:szCs w:val="24"/>
+        </w:rPr>
+        <w:t xml:space="preserve"> permite ofrecer una experiencia de usuario fluida y continua, incluso cuando no hay conectividad de red.</w:t>
       </w:r>
     </w:p>
     <w:p>
@@ -8330,20 +8583,19 @@
         <w:rPr>
           <w:noProof/>
         </w:rPr>
-        <w:lastRenderedPageBreak/>
         <w:drawing>
-          <wp:anchor distT="0" distB="0" distL="114300" distR="114300" simplePos="0" relativeHeight="251669504" behindDoc="0" locked="0" layoutInCell="1" allowOverlap="1" wp14:anchorId="0FCF53FD" wp14:editId="4D3B15CB">
+          <wp:anchor distT="0" distB="0" distL="114300" distR="114300" simplePos="0" relativeHeight="251673088" behindDoc="0" locked="0" layoutInCell="1" allowOverlap="1" wp14:anchorId="1F1AE34E" wp14:editId="459BDBD1">
             <wp:simplePos x="0" y="0"/>
             <wp:positionH relativeFrom="column">
-              <wp:posOffset>193964</wp:posOffset>
+              <wp:posOffset>-76200</wp:posOffset>
             </wp:positionH>
             <wp:positionV relativeFrom="paragraph">
-              <wp:posOffset>319809</wp:posOffset>
+              <wp:posOffset>383540</wp:posOffset>
             </wp:positionV>
-            <wp:extent cx="5400040" cy="3332480"/>
-            <wp:effectExtent l="0" t="0" r="0" b="1270"/>
+            <wp:extent cx="5901690" cy="3556635"/>
+            <wp:effectExtent l="0" t="0" r="3810" b="5715"/>
             <wp:wrapTopAndBottom/>
-            <wp:docPr id="530241885" name="Imagen 1" descr="Diagrama&#10;&#10;El contenido generado por IA puede ser incorrecto."/>
+            <wp:docPr id="230897592" name="Imagen 6" descr="Diagrama&#10;&#10;El contenido generado por IA puede ser incorrecto."/>
             <wp:cNvGraphicFramePr>
               <a:graphicFrameLocks xmlns:a="http://schemas.openxmlformats.org/drawingml/2006/main" noChangeAspect="1"/>
             </wp:cNvGraphicFramePr>
@@ -8351,8 +8603,10 @@
               <a:graphicData uri="http://schemas.openxmlformats.org/drawingml/2006/picture">
                 <pic:pic xmlns:pic="http://schemas.openxmlformats.org/drawingml/2006/picture">
                   <pic:nvPicPr>
-                    <pic:cNvPr id="530241885" name="Imagen 1" descr="Diagrama&#10;&#10;El contenido generado por IA puede ser incorrecto."/>
-                    <pic:cNvPicPr/>
+                    <pic:cNvPr id="230897592" name="Imagen 6" descr="Diagrama&#10;&#10;El contenido generado por IA puede ser incorrecto."/>
+                    <pic:cNvPicPr>
+                      <a:picLocks noChangeAspect="1" noChangeArrowheads="1"/>
+                    </pic:cNvPicPr>
                   </pic:nvPicPr>
                   <pic:blipFill>
                     <a:blip r:embed="rId13">
@@ -8362,22 +8616,33 @@
                         </a:ext>
                       </a:extLst>
                     </a:blip>
+                    <a:srcRect/>
                     <a:stretch>
                       <a:fillRect/>
                     </a:stretch>
                   </pic:blipFill>
-                  <pic:spPr>
+                  <pic:spPr bwMode="auto">
                     <a:xfrm>
                       <a:off x="0" y="0"/>
-                      <a:ext cx="5400040" cy="3332480"/>
+                      <a:ext cx="5901690" cy="3556635"/>
                     </a:xfrm>
                     <a:prstGeom prst="rect">
                       <a:avLst/>
                     </a:prstGeom>
+                    <a:noFill/>
+                    <a:ln>
+                      <a:noFill/>
+                    </a:ln>
                   </pic:spPr>
                 </pic:pic>
               </a:graphicData>
             </a:graphic>
+            <wp14:sizeRelH relativeFrom="margin">
+              <wp14:pctWidth>0</wp14:pctWidth>
+            </wp14:sizeRelH>
+            <wp14:sizeRelV relativeFrom="margin">
+              <wp14:pctHeight>0</wp14:pctHeight>
+            </wp14:sizeRelV>
           </wp:anchor>
         </w:drawing>
       </w:r>
@@ -8415,6 +8680,9 @@
         <w:t>MER (modelo Entidad Relación)</w:t>
       </w:r>
       <w:bookmarkEnd w:id="22"/>
+      <w:r>
+        <w:t xml:space="preserve"> </w:t>
+      </w:r>
     </w:p>
     <w:p>
       <w:pPr>
@@ -8725,12 +8993,11 @@
         <w:pStyle w:val="Prrafodelista"/>
         <w:numPr>
           <w:ilvl w:val="0"/>
-          <w:numId w:val="36"/>
+          <w:numId w:val="37"/>
         </w:numPr>
         <w:jc w:val="both"/>
         <w:rPr>
           <w:rFonts w:ascii="Palatino Linotype" w:hAnsi="Palatino Linotype"/>
-          <w:color w:val="FF0000"/>
           <w:sz w:val="24"/>
           <w:szCs w:val="24"/>
         </w:rPr>
@@ -8740,20 +9007,18 @@
           <w:rFonts w:ascii="Palatino Linotype" w:hAnsi="Palatino Linotype"/>
           <w:b/>
           <w:bCs/>
-          <w:color w:val="FF0000"/>
-          <w:sz w:val="24"/>
-          <w:szCs w:val="24"/>
-        </w:rPr>
-        <w:t xml:space="preserve">Tareas: </w:t>
-      </w:r>
-      <w:r>
-        <w:rPr>
-          <w:rFonts w:ascii="Palatino Linotype" w:hAnsi="Palatino Linotype"/>
-          <w:color w:val="FF0000"/>
-          <w:sz w:val="24"/>
-          <w:szCs w:val="24"/>
-        </w:rPr>
-        <w:t>Representa las tareas que el usuario debe realizar cada día.</w:t>
+          <w:sz w:val="24"/>
+          <w:szCs w:val="24"/>
+        </w:rPr>
+        <w:t xml:space="preserve">Metas: </w:t>
+      </w:r>
+      <w:r>
+        <w:rPr>
+          <w:rFonts w:ascii="Palatino Linotype" w:hAnsi="Palatino Linotype"/>
+          <w:sz w:val="24"/>
+          <w:szCs w:val="24"/>
+        </w:rPr>
+        <w:t>Representa metas u objetivos mayores que el usuario desea alcanzar.</w:t>
       </w:r>
     </w:p>
     <w:p>
@@ -8766,15 +9031,13 @@
         <w:jc w:val="both"/>
         <w:rPr>
           <w:rFonts w:ascii="Palatino Linotype" w:hAnsi="Palatino Linotype"/>
-          <w:color w:val="FF0000"/>
-          <w:sz w:val="24"/>
-          <w:szCs w:val="24"/>
-        </w:rPr>
-      </w:pPr>
-      <w:r>
-        <w:rPr>
-          <w:rFonts w:ascii="Palatino Linotype" w:hAnsi="Palatino Linotype"/>
-          <w:color w:val="FF0000"/>
+          <w:sz w:val="24"/>
+          <w:szCs w:val="24"/>
+        </w:rPr>
+      </w:pPr>
+      <w:r>
+        <w:rPr>
+          <w:rFonts w:ascii="Palatino Linotype" w:hAnsi="Palatino Linotype"/>
           <w:sz w:val="24"/>
           <w:szCs w:val="24"/>
         </w:rPr>
@@ -8784,27 +9047,42 @@
       <w:r>
         <w:rPr>
           <w:rFonts w:ascii="Palatino Linotype" w:hAnsi="Palatino Linotype"/>
-          <w:color w:val="FF0000"/>
-          <w:sz w:val="24"/>
-          <w:szCs w:val="24"/>
-        </w:rPr>
-        <w:t>Id_tarea</w:t>
+          <w:sz w:val="24"/>
+          <w:szCs w:val="24"/>
+        </w:rPr>
+        <w:t>Id_meta</w:t>
       </w:r>
       <w:proofErr w:type="spellEnd"/>
       <w:r>
         <w:rPr>
           <w:rFonts w:ascii="Palatino Linotype" w:hAnsi="Palatino Linotype"/>
-          <w:color w:val="FF0000"/>
-          <w:sz w:val="24"/>
-          <w:szCs w:val="24"/>
-        </w:rPr>
-        <w:t xml:space="preserve">, Nombre, Descripción, Completada, </w:t>
+          <w:sz w:val="24"/>
+          <w:szCs w:val="24"/>
+        </w:rPr>
+        <w:t xml:space="preserve">, Título, Descripción, </w:t>
       </w:r>
       <w:proofErr w:type="spellStart"/>
       <w:r>
         <w:rPr>
           <w:rFonts w:ascii="Palatino Linotype" w:hAnsi="Palatino Linotype"/>
-          <w:color w:val="FF0000"/>
+          <w:sz w:val="24"/>
+          <w:szCs w:val="24"/>
+        </w:rPr>
+        <w:t>Fecha_límite</w:t>
+      </w:r>
+      <w:proofErr w:type="spellEnd"/>
+      <w:r>
+        <w:rPr>
+          <w:rFonts w:ascii="Palatino Linotype" w:hAnsi="Palatino Linotype"/>
+          <w:sz w:val="24"/>
+          <w:szCs w:val="24"/>
+        </w:rPr>
+        <w:t xml:space="preserve">, </w:t>
+      </w:r>
+      <w:proofErr w:type="spellStart"/>
+      <w:r>
+        <w:rPr>
+          <w:rFonts w:ascii="Palatino Linotype" w:hAnsi="Palatino Linotype"/>
           <w:sz w:val="24"/>
           <w:szCs w:val="24"/>
         </w:rPr>
@@ -8814,20 +9092,10 @@
       <w:r>
         <w:rPr>
           <w:rFonts w:ascii="Palatino Linotype" w:hAnsi="Palatino Linotype"/>
-          <w:color w:val="FF0000"/>
           <w:sz w:val="24"/>
           <w:szCs w:val="24"/>
         </w:rPr>
         <w:t xml:space="preserve"> (clave foránea).</w:t>
-      </w:r>
-      <w:r>
-        <w:rPr>
-          <w:rFonts w:ascii="Palatino Linotype" w:hAnsi="Palatino Linotype"/>
-          <w:color w:val="FF0000"/>
-          <w:sz w:val="24"/>
-          <w:szCs w:val="24"/>
-        </w:rPr>
-        <w:t xml:space="preserve"> HE DECIDIDO QUITARLO, tengo que actualizarlo</w:t>
       </w:r>
     </w:p>
     <w:p>
@@ -8835,7 +9103,7 @@
         <w:pStyle w:val="Prrafodelista"/>
         <w:numPr>
           <w:ilvl w:val="0"/>
-          <w:numId w:val="37"/>
+          <w:numId w:val="38"/>
         </w:numPr>
         <w:jc w:val="both"/>
         <w:rPr>
@@ -8852,15 +9120,15 @@
           <w:sz w:val="24"/>
           <w:szCs w:val="24"/>
         </w:rPr>
-        <w:t xml:space="preserve">Metas: </w:t>
-      </w:r>
-      <w:r>
-        <w:rPr>
-          <w:rFonts w:ascii="Palatino Linotype" w:hAnsi="Palatino Linotype"/>
-          <w:sz w:val="24"/>
-          <w:szCs w:val="24"/>
-        </w:rPr>
-        <w:t>Representa metas u objetivos mayores que el usuario desea alcanzar.</w:t>
+        <w:t>Logros:</w:t>
+      </w:r>
+      <w:r>
+        <w:rPr>
+          <w:rFonts w:ascii="Palatino Linotype" w:hAnsi="Palatino Linotype"/>
+          <w:sz w:val="24"/>
+          <w:szCs w:val="24"/>
+        </w:rPr>
+        <w:t xml:space="preserve"> Representa los logros desbloqueados por los usuarios al cumplir objetivos o alcanzar hitos dentro de la aplicación.</w:t>
       </w:r>
     </w:p>
     <w:p>
@@ -8883,6 +9151,7 @@
           <w:sz w:val="24"/>
           <w:szCs w:val="24"/>
         </w:rPr>
+        <w:lastRenderedPageBreak/>
         <w:t xml:space="preserve">Atributos: </w:t>
       </w:r>
       <w:proofErr w:type="spellStart"/>
@@ -8892,7 +9161,7 @@
           <w:sz w:val="24"/>
           <w:szCs w:val="24"/>
         </w:rPr>
-        <w:t>Id_meta</w:t>
+        <w:t>Id_logro</w:t>
       </w:r>
       <w:proofErr w:type="spellEnd"/>
       <w:r>
@@ -8901,7 +9170,7 @@
           <w:sz w:val="24"/>
           <w:szCs w:val="24"/>
         </w:rPr>
-        <w:t xml:space="preserve">, Título, Descripción, </w:t>
+        <w:t xml:space="preserve">, Nombre, Descripción, </w:t>
       </w:r>
       <w:proofErr w:type="spellStart"/>
       <w:r>
@@ -8910,7 +9179,7 @@
           <w:sz w:val="24"/>
           <w:szCs w:val="24"/>
         </w:rPr>
-        <w:t>Fecha_límite</w:t>
+        <w:t>Id_usuario</w:t>
       </w:r>
       <w:proofErr w:type="spellEnd"/>
       <w:r>
@@ -8919,8 +9188,353 @@
           <w:sz w:val="24"/>
           <w:szCs w:val="24"/>
         </w:rPr>
+        <w:t xml:space="preserve"> (clave foránea).</w:t>
+      </w:r>
+    </w:p>
+    <w:p>
+      <w:pPr>
+        <w:spacing w:before="100" w:beforeAutospacing="1" w:after="100" w:afterAutospacing="1" w:line="240" w:lineRule="auto"/>
+        <w:ind w:firstLine="708"/>
+        <w:jc w:val="both"/>
+        <w:rPr>
+          <w:rFonts w:ascii="Times New Roman" w:eastAsia="Times New Roman" w:hAnsi="Times New Roman" w:cs="Times New Roman"/>
+          <w:sz w:val="24"/>
+          <w:szCs w:val="24"/>
+          <w:lang w:eastAsia="es-ES"/>
+        </w:rPr>
+      </w:pPr>
+      <w:r>
+        <w:rPr>
+          <w:rFonts w:ascii="Times New Roman" w:eastAsia="Times New Roman" w:hAnsi="Times New Roman" w:cs="Times New Roman"/>
+          <w:sz w:val="24"/>
+          <w:szCs w:val="24"/>
+          <w:u w:val="single"/>
+          <w:lang w:eastAsia="es-ES"/>
+        </w:rPr>
+        <w:t>Usuario</w:t>
+      </w:r>
+      <w:r>
+        <w:rPr>
+          <w:rFonts w:ascii="Times New Roman" w:eastAsia="Times New Roman" w:hAnsi="Times New Roman" w:cs="Times New Roman"/>
+          <w:sz w:val="24"/>
+          <w:szCs w:val="24"/>
+          <w:lang w:eastAsia="es-ES"/>
+        </w:rPr>
+        <w:t xml:space="preserve"> → puede tener múltiples → </w:t>
+      </w:r>
+      <w:r>
+        <w:rPr>
+          <w:rFonts w:ascii="Times New Roman" w:eastAsia="Times New Roman" w:hAnsi="Times New Roman" w:cs="Times New Roman"/>
+          <w:sz w:val="24"/>
+          <w:szCs w:val="24"/>
+          <w:u w:val="single"/>
+          <w:lang w:eastAsia="es-ES"/>
+        </w:rPr>
+        <w:t>Hábitos</w:t>
+      </w:r>
+      <w:r>
+        <w:rPr>
+          <w:rFonts w:ascii="Times New Roman" w:eastAsia="Times New Roman" w:hAnsi="Times New Roman" w:cs="Times New Roman"/>
+          <w:sz w:val="24"/>
+          <w:szCs w:val="24"/>
+          <w:lang w:eastAsia="es-ES"/>
+        </w:rPr>
         <w:t xml:space="preserve">, </w:t>
       </w:r>
+      <w:r>
+        <w:rPr>
+          <w:rFonts w:ascii="Times New Roman" w:eastAsia="Times New Roman" w:hAnsi="Times New Roman" w:cs="Times New Roman"/>
+          <w:sz w:val="24"/>
+          <w:szCs w:val="24"/>
+          <w:u w:val="single"/>
+          <w:lang w:eastAsia="es-ES"/>
+        </w:rPr>
+        <w:t>Metas</w:t>
+      </w:r>
+      <w:r>
+        <w:rPr>
+          <w:rFonts w:ascii="Times New Roman" w:eastAsia="Times New Roman" w:hAnsi="Times New Roman" w:cs="Times New Roman"/>
+          <w:sz w:val="24"/>
+          <w:szCs w:val="24"/>
+          <w:lang w:eastAsia="es-ES"/>
+        </w:rPr>
+        <w:t xml:space="preserve">, </w:t>
+      </w:r>
+      <w:r>
+        <w:rPr>
+          <w:rFonts w:ascii="Times New Roman" w:eastAsia="Times New Roman" w:hAnsi="Times New Roman" w:cs="Times New Roman"/>
+          <w:sz w:val="24"/>
+          <w:szCs w:val="24"/>
+          <w:u w:val="single"/>
+          <w:lang w:eastAsia="es-ES"/>
+        </w:rPr>
+        <w:t>Logros</w:t>
+      </w:r>
+      <w:r>
+        <w:rPr>
+          <w:rFonts w:ascii="Times New Roman" w:eastAsia="Times New Roman" w:hAnsi="Times New Roman" w:cs="Times New Roman"/>
+          <w:sz w:val="24"/>
+          <w:szCs w:val="24"/>
+          <w:lang w:eastAsia="es-ES"/>
+        </w:rPr>
+        <w:t>.</w:t>
+      </w:r>
+      <w:r>
+        <w:rPr>
+          <w:rFonts w:ascii="Times New Roman" w:eastAsia="Times New Roman" w:hAnsi="Times New Roman" w:cs="Times New Roman"/>
+          <w:sz w:val="24"/>
+          <w:szCs w:val="24"/>
+          <w:lang w:eastAsia="es-ES"/>
+        </w:rPr>
+        <w:t xml:space="preserve"> </w:t>
+      </w:r>
+      <w:r>
+        <w:rPr>
+          <w:rFonts w:ascii="Times New Roman" w:eastAsia="Times New Roman" w:hAnsi="Times New Roman" w:cs="Times New Roman"/>
+          <w:i/>
+          <w:iCs/>
+          <w:sz w:val="24"/>
+          <w:szCs w:val="24"/>
+          <w:lang w:eastAsia="es-ES"/>
+        </w:rPr>
+        <w:t>(</w:t>
+      </w:r>
+      <w:proofErr w:type="gramStart"/>
+      <w:r>
+        <w:rPr>
+          <w:rFonts w:ascii="Times New Roman" w:eastAsia="Times New Roman" w:hAnsi="Times New Roman" w:cs="Times New Roman"/>
+          <w:i/>
+          <w:iCs/>
+          <w:sz w:val="24"/>
+          <w:szCs w:val="24"/>
+          <w:lang w:eastAsia="es-ES"/>
+        </w:rPr>
+        <w:t>1:N</w:t>
+      </w:r>
+      <w:proofErr w:type="gramEnd"/>
+      <w:r>
+        <w:rPr>
+          <w:rFonts w:ascii="Times New Roman" w:eastAsia="Times New Roman" w:hAnsi="Times New Roman" w:cs="Times New Roman"/>
+          <w:i/>
+          <w:iCs/>
+          <w:sz w:val="24"/>
+          <w:szCs w:val="24"/>
+          <w:lang w:eastAsia="es-ES"/>
+        </w:rPr>
+        <w:t>)</w:t>
+      </w:r>
+    </w:p>
+    <w:p>
+      <w:pPr>
+        <w:spacing w:before="100" w:beforeAutospacing="1" w:after="100" w:afterAutospacing="1" w:line="240" w:lineRule="auto"/>
+        <w:ind w:firstLine="708"/>
+        <w:jc w:val="both"/>
+        <w:rPr>
+          <w:rFonts w:ascii="Times New Roman" w:eastAsia="Times New Roman" w:hAnsi="Times New Roman" w:cs="Times New Roman"/>
+          <w:sz w:val="24"/>
+          <w:szCs w:val="24"/>
+          <w:lang w:eastAsia="es-ES"/>
+        </w:rPr>
+      </w:pPr>
+      <w:r>
+        <w:rPr>
+          <w:rFonts w:ascii="Times New Roman" w:eastAsia="Times New Roman" w:hAnsi="Times New Roman" w:cs="Times New Roman"/>
+          <w:sz w:val="24"/>
+          <w:szCs w:val="24"/>
+          <w:u w:val="single"/>
+          <w:lang w:eastAsia="es-ES"/>
+        </w:rPr>
+        <w:t>Usuario</w:t>
+      </w:r>
+      <w:r>
+        <w:rPr>
+          <w:rFonts w:ascii="Times New Roman" w:eastAsia="Times New Roman" w:hAnsi="Times New Roman" w:cs="Times New Roman"/>
+          <w:sz w:val="24"/>
+          <w:szCs w:val="24"/>
+          <w:lang w:eastAsia="es-ES"/>
+        </w:rPr>
+        <w:t xml:space="preserve"> → posee → </w:t>
+      </w:r>
+      <w:r>
+        <w:rPr>
+          <w:rFonts w:ascii="Times New Roman" w:eastAsia="Times New Roman" w:hAnsi="Times New Roman" w:cs="Times New Roman"/>
+          <w:sz w:val="24"/>
+          <w:szCs w:val="24"/>
+          <w:u w:val="single"/>
+          <w:lang w:eastAsia="es-ES"/>
+        </w:rPr>
+        <w:t>Personaje</w:t>
+      </w:r>
+      <w:r>
+        <w:rPr>
+          <w:rFonts w:ascii="Times New Roman" w:eastAsia="Times New Roman" w:hAnsi="Times New Roman" w:cs="Times New Roman"/>
+          <w:sz w:val="24"/>
+          <w:szCs w:val="24"/>
+          <w:lang w:eastAsia="es-ES"/>
+        </w:rPr>
+        <w:t xml:space="preserve"> </w:t>
+      </w:r>
+      <w:r>
+        <w:rPr>
+          <w:rFonts w:ascii="Times New Roman" w:eastAsia="Times New Roman" w:hAnsi="Times New Roman" w:cs="Times New Roman"/>
+          <w:i/>
+          <w:iCs/>
+          <w:sz w:val="24"/>
+          <w:szCs w:val="24"/>
+          <w:lang w:eastAsia="es-ES"/>
+        </w:rPr>
+        <w:t>(1:1)</w:t>
+      </w:r>
+    </w:p>
+    <w:p>
+      <w:pPr>
+        <w:spacing w:before="100" w:beforeAutospacing="1" w:after="100" w:afterAutospacing="1" w:line="240" w:lineRule="auto"/>
+        <w:ind w:firstLine="708"/>
+        <w:jc w:val="both"/>
+        <w:rPr>
+          <w:rFonts w:ascii="Times New Roman" w:eastAsia="Times New Roman" w:hAnsi="Times New Roman" w:cs="Times New Roman"/>
+          <w:sz w:val="24"/>
+          <w:szCs w:val="24"/>
+          <w:lang w:eastAsia="es-ES"/>
+        </w:rPr>
+      </w:pPr>
+      <w:r>
+        <w:rPr>
+          <w:rFonts w:ascii="Times New Roman" w:eastAsia="Times New Roman" w:hAnsi="Times New Roman" w:cs="Times New Roman"/>
+          <w:sz w:val="24"/>
+          <w:szCs w:val="24"/>
+          <w:u w:val="single"/>
+          <w:lang w:eastAsia="es-ES"/>
+        </w:rPr>
+        <w:t>Usuario</w:t>
+      </w:r>
+      <w:r>
+        <w:rPr>
+          <w:rFonts w:ascii="Times New Roman" w:eastAsia="Times New Roman" w:hAnsi="Times New Roman" w:cs="Times New Roman"/>
+          <w:sz w:val="24"/>
+          <w:szCs w:val="24"/>
+          <w:lang w:eastAsia="es-ES"/>
+        </w:rPr>
+        <w:t xml:space="preserve"> → obtiene → </w:t>
+      </w:r>
+      <w:r>
+        <w:rPr>
+          <w:rFonts w:ascii="Times New Roman" w:eastAsia="Times New Roman" w:hAnsi="Times New Roman" w:cs="Times New Roman"/>
+          <w:sz w:val="24"/>
+          <w:szCs w:val="24"/>
+          <w:u w:val="single"/>
+          <w:lang w:eastAsia="es-ES"/>
+        </w:rPr>
+        <w:t>Logros</w:t>
+      </w:r>
+      <w:r>
+        <w:rPr>
+          <w:rFonts w:ascii="Times New Roman" w:eastAsia="Times New Roman" w:hAnsi="Times New Roman" w:cs="Times New Roman"/>
+          <w:sz w:val="24"/>
+          <w:szCs w:val="24"/>
+          <w:lang w:eastAsia="es-ES"/>
+        </w:rPr>
+        <w:t xml:space="preserve"> al cumplir tareas, hábitos o metas.</w:t>
+      </w:r>
+      <w:r>
+        <w:rPr>
+          <w:rFonts w:ascii="Times New Roman" w:eastAsia="Times New Roman" w:hAnsi="Times New Roman" w:cs="Times New Roman"/>
+          <w:sz w:val="24"/>
+          <w:szCs w:val="24"/>
+          <w:lang w:eastAsia="es-ES"/>
+        </w:rPr>
+        <w:t xml:space="preserve"> </w:t>
+      </w:r>
+      <w:r>
+        <w:rPr>
+          <w:rFonts w:ascii="Times New Roman" w:eastAsia="Times New Roman" w:hAnsi="Times New Roman" w:cs="Times New Roman"/>
+          <w:i/>
+          <w:iCs/>
+          <w:sz w:val="24"/>
+          <w:szCs w:val="24"/>
+          <w:lang w:eastAsia="es-ES"/>
+        </w:rPr>
+        <w:t>(</w:t>
+      </w:r>
+      <w:proofErr w:type="gramStart"/>
+      <w:r>
+        <w:rPr>
+          <w:rFonts w:ascii="Times New Roman" w:eastAsia="Times New Roman" w:hAnsi="Times New Roman" w:cs="Times New Roman"/>
+          <w:i/>
+          <w:iCs/>
+          <w:sz w:val="24"/>
+          <w:szCs w:val="24"/>
+          <w:lang w:eastAsia="es-ES"/>
+        </w:rPr>
+        <w:t>1:N</w:t>
+      </w:r>
+      <w:proofErr w:type="gramEnd"/>
+      <w:r>
+        <w:rPr>
+          <w:rFonts w:ascii="Times New Roman" w:eastAsia="Times New Roman" w:hAnsi="Times New Roman" w:cs="Times New Roman"/>
+          <w:i/>
+          <w:iCs/>
+          <w:sz w:val="24"/>
+          <w:szCs w:val="24"/>
+          <w:lang w:eastAsia="es-ES"/>
+        </w:rPr>
+        <w:t>)</w:t>
+      </w:r>
+    </w:p>
+    <w:p>
+      <w:pPr>
+        <w:rPr>
+          <w:rFonts w:ascii="Palatino Linotype" w:hAnsi="Palatino Linotype"/>
+          <w:sz w:val="16"/>
+          <w:szCs w:val="16"/>
+        </w:rPr>
+      </w:pPr>
+    </w:p>
+    <w:p>
+      <w:pPr>
+        <w:pStyle w:val="Ttulo1"/>
+        <w:numPr>
+          <w:ilvl w:val="0"/>
+          <w:numId w:val="3"/>
+        </w:numPr>
+        <w:rPr>
+          <w:rFonts w:ascii="Palatino Linotype" w:hAnsi="Palatino Linotype"/>
+          <w:b/>
+          <w:bCs/>
+          <w:color w:val="000000" w:themeColor="text1"/>
+          <w:u w:val="single"/>
+        </w:rPr>
+      </w:pPr>
+      <w:bookmarkStart w:id="23" w:name="_Toc196632763"/>
+      <w:r>
+        <w:rPr>
+          <w:rFonts w:ascii="Palatino Linotype" w:hAnsi="Palatino Linotype"/>
+          <w:b/>
+          <w:bCs/>
+          <w:color w:val="000000" w:themeColor="text1"/>
+          <w:u w:val="single"/>
+        </w:rPr>
+        <w:t>Implementación</w:t>
+      </w:r>
+      <w:bookmarkEnd w:id="23"/>
+    </w:p>
+    <w:p>
+      <w:pPr>
+        <w:jc w:val="both"/>
+        <w:rPr>
+          <w:rFonts w:ascii="Palatino Linotype" w:hAnsi="Palatino Linotype"/>
+          <w:sz w:val="24"/>
+          <w:szCs w:val="24"/>
+        </w:rPr>
+      </w:pPr>
+      <w:r>
+        <w:rPr>
+          <w:rFonts w:ascii="Palatino Linotype" w:hAnsi="Palatino Linotype"/>
+          <w:sz w:val="24"/>
+          <w:szCs w:val="24"/>
+        </w:rPr>
+        <w:t xml:space="preserve">Para el desarrollo de ZENHABITS se han utilizado tecnologías actuales de desarrollo multiplataforma y </w:t>
+      </w:r>
       <w:proofErr w:type="spellStart"/>
       <w:r>
         <w:rPr>
@@ -8928,7 +9542,7 @@
           <w:sz w:val="24"/>
           <w:szCs w:val="24"/>
         </w:rPr>
-        <w:t>Id_usuario</w:t>
+        <w:t>backend</w:t>
       </w:r>
       <w:proofErr w:type="spellEnd"/>
       <w:r>
@@ -8937,8 +9551,67 @@
           <w:sz w:val="24"/>
           <w:szCs w:val="24"/>
         </w:rPr>
-        <w:t xml:space="preserve"> (clave foránea).</w:t>
-      </w:r>
+        <w:t>, con almacenamiento local y en la nube (</w:t>
+      </w:r>
+      <w:proofErr w:type="spellStart"/>
+      <w:r>
+        <w:rPr>
+          <w:rFonts w:ascii="Palatino Linotype" w:hAnsi="Palatino Linotype"/>
+          <w:sz w:val="24"/>
+          <w:szCs w:val="24"/>
+        </w:rPr>
+        <w:t>docketizado</w:t>
+      </w:r>
+      <w:proofErr w:type="spellEnd"/>
+      <w:r>
+        <w:rPr>
+          <w:rFonts w:ascii="Palatino Linotype" w:hAnsi="Palatino Linotype"/>
+          <w:sz w:val="24"/>
+          <w:szCs w:val="24"/>
+        </w:rPr>
+        <w:t>).</w:t>
+      </w:r>
+    </w:p>
+    <w:p>
+      <w:pPr>
+        <w:pStyle w:val="Ttulo2"/>
+        <w:numPr>
+          <w:ilvl w:val="1"/>
+          <w:numId w:val="3"/>
+        </w:numPr>
+        <w:rPr>
+          <w:rFonts w:ascii="Palatino Linotype" w:hAnsi="Palatino Linotype"/>
+          <w:b/>
+          <w:bCs/>
+          <w:color w:val="000000" w:themeColor="text1"/>
+          <w:sz w:val="28"/>
+          <w:szCs w:val="28"/>
+        </w:rPr>
+      </w:pPr>
+      <w:r>
+        <w:rPr>
+          <w:rFonts w:ascii="Palatino Linotype" w:hAnsi="Palatino Linotype"/>
+          <w:b/>
+          <w:bCs/>
+          <w:color w:val="000000" w:themeColor="text1"/>
+          <w:sz w:val="28"/>
+          <w:szCs w:val="28"/>
+        </w:rPr>
+        <w:t xml:space="preserve">  </w:t>
+      </w:r>
+      <w:bookmarkStart w:id="24" w:name="_Toc196632764"/>
+      <w:r>
+        <w:rPr>
+          <w:rFonts w:ascii="Palatino Linotype" w:hAnsi="Palatino Linotype"/>
+          <w:b/>
+          <w:bCs/>
+          <w:color w:val="000000" w:themeColor="text1"/>
+          <w:sz w:val="28"/>
+          <w:szCs w:val="28"/>
+        </w:rPr>
+        <w:t>Entorno de desarrollo</w:t>
+      </w:r>
+      <w:bookmarkEnd w:id="24"/>
     </w:p>
     <w:p>
       <w:pPr>
@@ -8949,537 +9622,47 @@
         </w:numPr>
         <w:jc w:val="both"/>
         <w:rPr>
-          <w:rFonts w:ascii="Palatino Linotype" w:hAnsi="Palatino Linotype"/>
-          <w:sz w:val="24"/>
-          <w:szCs w:val="24"/>
-        </w:rPr>
-      </w:pPr>
-      <w:r>
-        <w:rPr>
-          <w:rFonts w:ascii="Palatino Linotype" w:hAnsi="Palatino Linotype"/>
-          <w:b/>
-          <w:bCs/>
-          <w:sz w:val="24"/>
-          <w:szCs w:val="24"/>
-        </w:rPr>
-        <w:t>Logros:</w:t>
-      </w:r>
-      <w:r>
-        <w:rPr>
-          <w:rFonts w:ascii="Palatino Linotype" w:hAnsi="Palatino Linotype"/>
-          <w:sz w:val="24"/>
-          <w:szCs w:val="24"/>
-        </w:rPr>
-        <w:t xml:space="preserve"> Representa los logros desbloqueados por los usuarios al cumplir objetivos o alcanzar hitos dentro de la aplicación.</w:t>
+          <w:rFonts w:ascii="Palatino Linotype" w:eastAsiaTheme="majorEastAsia" w:hAnsi="Palatino Linotype" w:cstheme="majorBidi"/>
+          <w:color w:val="000000" w:themeColor="text1"/>
+          <w:sz w:val="24"/>
+          <w:szCs w:val="24"/>
+        </w:rPr>
+      </w:pPr>
+      <w:r>
+        <w:rPr>
+          <w:rFonts w:ascii="Palatino Linotype" w:hAnsi="Palatino Linotype"/>
+          <w:sz w:val="24"/>
+          <w:szCs w:val="24"/>
+          <w:u w:val="single"/>
+          <w:lang w:eastAsia="es-ES"/>
+        </w:rPr>
+        <w:t>Entornos de desarrollo</w:t>
+      </w:r>
+      <w:r>
+        <w:rPr>
+          <w:rFonts w:ascii="Palatino Linotype" w:hAnsi="Palatino Linotype"/>
+          <w:sz w:val="24"/>
+          <w:szCs w:val="24"/>
+          <w:u w:val="single"/>
+          <w:lang w:eastAsia="es-ES"/>
+        </w:rPr>
+        <w:t>/herramientas</w:t>
+      </w:r>
+      <w:r>
+        <w:rPr>
+          <w:rFonts w:ascii="Palatino Linotype" w:hAnsi="Palatino Linotype"/>
+          <w:sz w:val="24"/>
+          <w:szCs w:val="24"/>
+          <w:lang w:eastAsia="es-ES"/>
+        </w:rPr>
+        <w:t xml:space="preserve">: </w:t>
       </w:r>
     </w:p>
     <w:p>
       <w:pPr>
         <w:pStyle w:val="Prrafodelista"/>
         <w:numPr>
-          <w:ilvl w:val="0"/>
-          <w:numId w:val="40"/>
-        </w:numPr>
-        <w:jc w:val="both"/>
-        <w:rPr>
-          <w:rFonts w:ascii="Palatino Linotype" w:hAnsi="Palatino Linotype"/>
-          <w:sz w:val="24"/>
-          <w:szCs w:val="24"/>
-        </w:rPr>
-      </w:pPr>
-      <w:r>
-        <w:rPr>
-          <w:rFonts w:ascii="Palatino Linotype" w:hAnsi="Palatino Linotype"/>
-          <w:sz w:val="24"/>
-          <w:szCs w:val="24"/>
-        </w:rPr>
-        <w:t xml:space="preserve">Atributos: </w:t>
-      </w:r>
-      <w:proofErr w:type="spellStart"/>
-      <w:r>
-        <w:rPr>
-          <w:rFonts w:ascii="Palatino Linotype" w:hAnsi="Palatino Linotype"/>
-          <w:sz w:val="24"/>
-          <w:szCs w:val="24"/>
-        </w:rPr>
-        <w:t>Id_logro</w:t>
-      </w:r>
-      <w:proofErr w:type="spellEnd"/>
-      <w:r>
-        <w:rPr>
-          <w:rFonts w:ascii="Palatino Linotype" w:hAnsi="Palatino Linotype"/>
-          <w:sz w:val="24"/>
-          <w:szCs w:val="24"/>
-        </w:rPr>
-        <w:t xml:space="preserve">, Nombre, Descripción, </w:t>
-      </w:r>
-      <w:proofErr w:type="spellStart"/>
-      <w:r>
-        <w:rPr>
-          <w:rFonts w:ascii="Palatino Linotype" w:hAnsi="Palatino Linotype"/>
-          <w:sz w:val="24"/>
-          <w:szCs w:val="24"/>
-        </w:rPr>
-        <w:t>Id_usuario</w:t>
-      </w:r>
-      <w:proofErr w:type="spellEnd"/>
-      <w:r>
-        <w:rPr>
-          <w:rFonts w:ascii="Palatino Linotype" w:hAnsi="Palatino Linotype"/>
-          <w:sz w:val="24"/>
-          <w:szCs w:val="24"/>
-        </w:rPr>
-        <w:t xml:space="preserve"> (clave foránea).</w:t>
-      </w:r>
-    </w:p>
-    <w:p>
-      <w:pPr>
-        <w:spacing w:before="100" w:beforeAutospacing="1" w:after="100" w:afterAutospacing="1" w:line="240" w:lineRule="auto"/>
-        <w:ind w:firstLine="708"/>
-        <w:jc w:val="both"/>
-        <w:rPr>
-          <w:rFonts w:ascii="Times New Roman" w:eastAsia="Times New Roman" w:hAnsi="Times New Roman" w:cs="Times New Roman"/>
-          <w:sz w:val="24"/>
-          <w:szCs w:val="24"/>
-          <w:lang w:eastAsia="es-ES"/>
-        </w:rPr>
-      </w:pPr>
-      <w:r>
-        <w:rPr>
-          <w:rFonts w:ascii="Times New Roman" w:eastAsia="Times New Roman" w:hAnsi="Times New Roman" w:cs="Times New Roman"/>
-          <w:sz w:val="24"/>
-          <w:szCs w:val="24"/>
-          <w:u w:val="single"/>
-          <w:lang w:eastAsia="es-ES"/>
-        </w:rPr>
-        <w:lastRenderedPageBreak/>
-        <w:t>Usuario</w:t>
-      </w:r>
-      <w:r>
-        <w:rPr>
-          <w:rFonts w:ascii="Times New Roman" w:eastAsia="Times New Roman" w:hAnsi="Times New Roman" w:cs="Times New Roman"/>
-          <w:sz w:val="24"/>
-          <w:szCs w:val="24"/>
-          <w:lang w:eastAsia="es-ES"/>
-        </w:rPr>
-        <w:t xml:space="preserve"> → puede tener múltiples → </w:t>
-      </w:r>
-      <w:r>
-        <w:rPr>
-          <w:rFonts w:ascii="Times New Roman" w:eastAsia="Times New Roman" w:hAnsi="Times New Roman" w:cs="Times New Roman"/>
-          <w:sz w:val="24"/>
-          <w:szCs w:val="24"/>
-          <w:u w:val="single"/>
-          <w:lang w:eastAsia="es-ES"/>
-        </w:rPr>
-        <w:t>Hábitos</w:t>
-      </w:r>
-      <w:r>
-        <w:rPr>
-          <w:rFonts w:ascii="Times New Roman" w:eastAsia="Times New Roman" w:hAnsi="Times New Roman" w:cs="Times New Roman"/>
-          <w:sz w:val="24"/>
-          <w:szCs w:val="24"/>
-          <w:lang w:eastAsia="es-ES"/>
-        </w:rPr>
-        <w:t xml:space="preserve">, </w:t>
-      </w:r>
-      <w:r>
-        <w:rPr>
-          <w:rFonts w:ascii="Times New Roman" w:eastAsia="Times New Roman" w:hAnsi="Times New Roman" w:cs="Times New Roman"/>
-          <w:color w:val="FF0000"/>
-          <w:sz w:val="24"/>
-          <w:szCs w:val="24"/>
-          <w:u w:val="single"/>
-          <w:lang w:eastAsia="es-ES"/>
-        </w:rPr>
-        <w:t>Tareas</w:t>
-      </w:r>
-      <w:r>
-        <w:rPr>
-          <w:rFonts w:ascii="Times New Roman" w:eastAsia="Times New Roman" w:hAnsi="Times New Roman" w:cs="Times New Roman"/>
-          <w:sz w:val="24"/>
-          <w:szCs w:val="24"/>
-          <w:lang w:eastAsia="es-ES"/>
-        </w:rPr>
-        <w:t xml:space="preserve">, </w:t>
-      </w:r>
-      <w:r>
-        <w:rPr>
-          <w:rFonts w:ascii="Times New Roman" w:eastAsia="Times New Roman" w:hAnsi="Times New Roman" w:cs="Times New Roman"/>
-          <w:sz w:val="24"/>
-          <w:szCs w:val="24"/>
-          <w:u w:val="single"/>
-          <w:lang w:eastAsia="es-ES"/>
-        </w:rPr>
-        <w:t>Metas</w:t>
-      </w:r>
-      <w:r>
-        <w:rPr>
-          <w:rFonts w:ascii="Times New Roman" w:eastAsia="Times New Roman" w:hAnsi="Times New Roman" w:cs="Times New Roman"/>
-          <w:sz w:val="24"/>
-          <w:szCs w:val="24"/>
-          <w:lang w:eastAsia="es-ES"/>
-        </w:rPr>
-        <w:t xml:space="preserve">, </w:t>
-      </w:r>
-      <w:r>
-        <w:rPr>
-          <w:rFonts w:ascii="Times New Roman" w:eastAsia="Times New Roman" w:hAnsi="Times New Roman" w:cs="Times New Roman"/>
-          <w:sz w:val="24"/>
-          <w:szCs w:val="24"/>
-          <w:u w:val="single"/>
-          <w:lang w:eastAsia="es-ES"/>
-        </w:rPr>
-        <w:t>Logros</w:t>
-      </w:r>
-      <w:r>
-        <w:rPr>
-          <w:rFonts w:ascii="Times New Roman" w:eastAsia="Times New Roman" w:hAnsi="Times New Roman" w:cs="Times New Roman"/>
-          <w:sz w:val="24"/>
-          <w:szCs w:val="24"/>
-          <w:lang w:eastAsia="es-ES"/>
-        </w:rPr>
-        <w:t>.</w:t>
-      </w:r>
-      <w:r>
-        <w:rPr>
-          <w:rFonts w:ascii="Times New Roman" w:eastAsia="Times New Roman" w:hAnsi="Times New Roman" w:cs="Times New Roman"/>
-          <w:sz w:val="24"/>
-          <w:szCs w:val="24"/>
-          <w:lang w:eastAsia="es-ES"/>
-        </w:rPr>
-        <w:t xml:space="preserve"> </w:t>
-      </w:r>
-      <w:r>
-        <w:rPr>
-          <w:rFonts w:ascii="Times New Roman" w:eastAsia="Times New Roman" w:hAnsi="Times New Roman" w:cs="Times New Roman"/>
-          <w:i/>
-          <w:iCs/>
-          <w:sz w:val="24"/>
-          <w:szCs w:val="24"/>
-          <w:lang w:eastAsia="es-ES"/>
-        </w:rPr>
-        <w:t>(</w:t>
-      </w:r>
-      <w:proofErr w:type="gramStart"/>
-      <w:r>
-        <w:rPr>
-          <w:rFonts w:ascii="Times New Roman" w:eastAsia="Times New Roman" w:hAnsi="Times New Roman" w:cs="Times New Roman"/>
-          <w:i/>
-          <w:iCs/>
-          <w:sz w:val="24"/>
-          <w:szCs w:val="24"/>
-          <w:lang w:eastAsia="es-ES"/>
-        </w:rPr>
-        <w:t>1:N</w:t>
-      </w:r>
-      <w:proofErr w:type="gramEnd"/>
-      <w:r>
-        <w:rPr>
-          <w:rFonts w:ascii="Times New Roman" w:eastAsia="Times New Roman" w:hAnsi="Times New Roman" w:cs="Times New Roman"/>
-          <w:i/>
-          <w:iCs/>
-          <w:sz w:val="24"/>
-          <w:szCs w:val="24"/>
-          <w:lang w:eastAsia="es-ES"/>
-        </w:rPr>
-        <w:t>)</w:t>
-      </w:r>
-    </w:p>
-    <w:p>
-      <w:pPr>
-        <w:spacing w:before="100" w:beforeAutospacing="1" w:after="100" w:afterAutospacing="1" w:line="240" w:lineRule="auto"/>
-        <w:ind w:firstLine="708"/>
-        <w:jc w:val="both"/>
-        <w:rPr>
-          <w:rFonts w:ascii="Times New Roman" w:eastAsia="Times New Roman" w:hAnsi="Times New Roman" w:cs="Times New Roman"/>
-          <w:sz w:val="24"/>
-          <w:szCs w:val="24"/>
-          <w:lang w:eastAsia="es-ES"/>
-        </w:rPr>
-      </w:pPr>
-      <w:r>
-        <w:rPr>
-          <w:rFonts w:ascii="Times New Roman" w:eastAsia="Times New Roman" w:hAnsi="Times New Roman" w:cs="Times New Roman"/>
-          <w:sz w:val="24"/>
-          <w:szCs w:val="24"/>
-          <w:u w:val="single"/>
-          <w:lang w:eastAsia="es-ES"/>
-        </w:rPr>
-        <w:t>Usuario</w:t>
-      </w:r>
-      <w:r>
-        <w:rPr>
-          <w:rFonts w:ascii="Times New Roman" w:eastAsia="Times New Roman" w:hAnsi="Times New Roman" w:cs="Times New Roman"/>
-          <w:sz w:val="24"/>
-          <w:szCs w:val="24"/>
-          <w:lang w:eastAsia="es-ES"/>
-        </w:rPr>
-        <w:t xml:space="preserve"> → posee → </w:t>
-      </w:r>
-      <w:r>
-        <w:rPr>
-          <w:rFonts w:ascii="Times New Roman" w:eastAsia="Times New Roman" w:hAnsi="Times New Roman" w:cs="Times New Roman"/>
-          <w:sz w:val="24"/>
-          <w:szCs w:val="24"/>
-          <w:u w:val="single"/>
-          <w:lang w:eastAsia="es-ES"/>
-        </w:rPr>
-        <w:t>Personaje</w:t>
-      </w:r>
-      <w:r>
-        <w:rPr>
-          <w:rFonts w:ascii="Times New Roman" w:eastAsia="Times New Roman" w:hAnsi="Times New Roman" w:cs="Times New Roman"/>
-          <w:sz w:val="24"/>
-          <w:szCs w:val="24"/>
-          <w:lang w:eastAsia="es-ES"/>
-        </w:rPr>
-        <w:t xml:space="preserve"> </w:t>
-      </w:r>
-      <w:r>
-        <w:rPr>
-          <w:rFonts w:ascii="Times New Roman" w:eastAsia="Times New Roman" w:hAnsi="Times New Roman" w:cs="Times New Roman"/>
-          <w:i/>
-          <w:iCs/>
-          <w:sz w:val="24"/>
-          <w:szCs w:val="24"/>
-          <w:lang w:eastAsia="es-ES"/>
-        </w:rPr>
-        <w:t>(1:1)</w:t>
-      </w:r>
-    </w:p>
-    <w:p>
-      <w:pPr>
-        <w:spacing w:before="100" w:beforeAutospacing="1" w:after="100" w:afterAutospacing="1" w:line="240" w:lineRule="auto"/>
-        <w:ind w:firstLine="708"/>
-        <w:jc w:val="both"/>
-        <w:rPr>
-          <w:rFonts w:ascii="Times New Roman" w:eastAsia="Times New Roman" w:hAnsi="Times New Roman" w:cs="Times New Roman"/>
-          <w:sz w:val="24"/>
-          <w:szCs w:val="24"/>
-          <w:lang w:eastAsia="es-ES"/>
-        </w:rPr>
-      </w:pPr>
-      <w:r>
-        <w:rPr>
-          <w:rFonts w:ascii="Times New Roman" w:eastAsia="Times New Roman" w:hAnsi="Times New Roman" w:cs="Times New Roman"/>
-          <w:sz w:val="24"/>
-          <w:szCs w:val="24"/>
-          <w:u w:val="single"/>
-          <w:lang w:eastAsia="es-ES"/>
-        </w:rPr>
-        <w:t>Usuario</w:t>
-      </w:r>
-      <w:r>
-        <w:rPr>
-          <w:rFonts w:ascii="Times New Roman" w:eastAsia="Times New Roman" w:hAnsi="Times New Roman" w:cs="Times New Roman"/>
-          <w:sz w:val="24"/>
-          <w:szCs w:val="24"/>
-          <w:lang w:eastAsia="es-ES"/>
-        </w:rPr>
-        <w:t xml:space="preserve"> → obtiene → </w:t>
-      </w:r>
-      <w:r>
-        <w:rPr>
-          <w:rFonts w:ascii="Times New Roman" w:eastAsia="Times New Roman" w:hAnsi="Times New Roman" w:cs="Times New Roman"/>
-          <w:sz w:val="24"/>
-          <w:szCs w:val="24"/>
-          <w:u w:val="single"/>
-          <w:lang w:eastAsia="es-ES"/>
-        </w:rPr>
-        <w:t>Logros</w:t>
-      </w:r>
-      <w:r>
-        <w:rPr>
-          <w:rFonts w:ascii="Times New Roman" w:eastAsia="Times New Roman" w:hAnsi="Times New Roman" w:cs="Times New Roman"/>
-          <w:sz w:val="24"/>
-          <w:szCs w:val="24"/>
-          <w:lang w:eastAsia="es-ES"/>
-        </w:rPr>
-        <w:t xml:space="preserve"> al cumplir tareas, hábitos o metas.</w:t>
-      </w:r>
-      <w:r>
-        <w:rPr>
-          <w:rFonts w:ascii="Times New Roman" w:eastAsia="Times New Roman" w:hAnsi="Times New Roman" w:cs="Times New Roman"/>
-          <w:sz w:val="24"/>
-          <w:szCs w:val="24"/>
-          <w:lang w:eastAsia="es-ES"/>
-        </w:rPr>
-        <w:t xml:space="preserve"> </w:t>
-      </w:r>
-      <w:r>
-        <w:rPr>
-          <w:rFonts w:ascii="Times New Roman" w:eastAsia="Times New Roman" w:hAnsi="Times New Roman" w:cs="Times New Roman"/>
-          <w:i/>
-          <w:iCs/>
-          <w:sz w:val="24"/>
-          <w:szCs w:val="24"/>
-          <w:lang w:eastAsia="es-ES"/>
-        </w:rPr>
-        <w:t>(</w:t>
-      </w:r>
-      <w:proofErr w:type="gramStart"/>
-      <w:r>
-        <w:rPr>
-          <w:rFonts w:ascii="Times New Roman" w:eastAsia="Times New Roman" w:hAnsi="Times New Roman" w:cs="Times New Roman"/>
-          <w:i/>
-          <w:iCs/>
-          <w:sz w:val="24"/>
-          <w:szCs w:val="24"/>
-          <w:lang w:eastAsia="es-ES"/>
-        </w:rPr>
-        <w:t>1:N</w:t>
-      </w:r>
-      <w:proofErr w:type="gramEnd"/>
-      <w:r>
-        <w:rPr>
-          <w:rFonts w:ascii="Times New Roman" w:eastAsia="Times New Roman" w:hAnsi="Times New Roman" w:cs="Times New Roman"/>
-          <w:i/>
-          <w:iCs/>
-          <w:sz w:val="24"/>
-          <w:szCs w:val="24"/>
-          <w:lang w:eastAsia="es-ES"/>
-        </w:rPr>
-        <w:t>)</w:t>
-      </w:r>
-    </w:p>
-    <w:p>
-      <w:pPr>
-        <w:rPr>
-          <w:rFonts w:ascii="Palatino Linotype" w:hAnsi="Palatino Linotype"/>
-          <w:sz w:val="16"/>
-          <w:szCs w:val="16"/>
-        </w:rPr>
-      </w:pPr>
-    </w:p>
-    <w:p>
-      <w:pPr>
-        <w:pStyle w:val="Ttulo1"/>
-        <w:numPr>
-          <w:ilvl w:val="0"/>
-          <w:numId w:val="3"/>
-        </w:numPr>
-        <w:rPr>
-          <w:rFonts w:ascii="Palatino Linotype" w:hAnsi="Palatino Linotype"/>
-          <w:b/>
-          <w:bCs/>
-          <w:color w:val="000000" w:themeColor="text1"/>
-          <w:u w:val="single"/>
-        </w:rPr>
-      </w:pPr>
-      <w:bookmarkStart w:id="23" w:name="_Toc196632763"/>
-      <w:r>
-        <w:rPr>
-          <w:rFonts w:ascii="Palatino Linotype" w:hAnsi="Palatino Linotype"/>
-          <w:b/>
-          <w:bCs/>
-          <w:color w:val="000000" w:themeColor="text1"/>
-          <w:u w:val="single"/>
-        </w:rPr>
-        <w:t>Implementación</w:t>
-      </w:r>
-      <w:bookmarkEnd w:id="23"/>
-    </w:p>
-    <w:p>
-      <w:pPr>
-        <w:jc w:val="both"/>
-        <w:rPr>
-          <w:rFonts w:ascii="Palatino Linotype" w:hAnsi="Palatino Linotype"/>
-          <w:sz w:val="24"/>
-          <w:szCs w:val="24"/>
-        </w:rPr>
-      </w:pPr>
-      <w:r>
-        <w:rPr>
-          <w:rFonts w:ascii="Palatino Linotype" w:hAnsi="Palatino Linotype"/>
-          <w:sz w:val="24"/>
-          <w:szCs w:val="24"/>
-        </w:rPr>
-        <w:t xml:space="preserve">Para el desarrollo de ZENHABITS se han utilizado tecnologías actuales de desarrollo multiplataforma y </w:t>
-      </w:r>
-      <w:proofErr w:type="spellStart"/>
-      <w:r>
-        <w:rPr>
-          <w:rFonts w:ascii="Palatino Linotype" w:hAnsi="Palatino Linotype"/>
-          <w:sz w:val="24"/>
-          <w:szCs w:val="24"/>
-        </w:rPr>
-        <w:t>backend</w:t>
-      </w:r>
-      <w:proofErr w:type="spellEnd"/>
-      <w:r>
-        <w:rPr>
-          <w:rFonts w:ascii="Palatino Linotype" w:hAnsi="Palatino Linotype"/>
-          <w:sz w:val="24"/>
-          <w:szCs w:val="24"/>
-        </w:rPr>
-        <w:t>, con almacenamiento local y en la nube (</w:t>
-      </w:r>
-      <w:proofErr w:type="spellStart"/>
-      <w:r>
-        <w:rPr>
-          <w:rFonts w:ascii="Palatino Linotype" w:hAnsi="Palatino Linotype"/>
-          <w:sz w:val="24"/>
-          <w:szCs w:val="24"/>
-        </w:rPr>
-        <w:t>docketizado</w:t>
-      </w:r>
-      <w:proofErr w:type="spellEnd"/>
-      <w:r>
-        <w:rPr>
-          <w:rFonts w:ascii="Palatino Linotype" w:hAnsi="Palatino Linotype"/>
-          <w:sz w:val="24"/>
-          <w:szCs w:val="24"/>
-        </w:rPr>
-        <w:t>).</w:t>
-      </w:r>
-    </w:p>
-    <w:p>
-      <w:pPr>
-        <w:pStyle w:val="Ttulo2"/>
-        <w:numPr>
           <w:ilvl w:val="1"/>
-          <w:numId w:val="3"/>
-        </w:numPr>
-        <w:rPr>
-          <w:rFonts w:ascii="Palatino Linotype" w:hAnsi="Palatino Linotype"/>
-          <w:b/>
-          <w:bCs/>
-          <w:color w:val="000000" w:themeColor="text1"/>
-          <w:sz w:val="28"/>
-          <w:szCs w:val="28"/>
-        </w:rPr>
-      </w:pPr>
-      <w:r>
-        <w:rPr>
-          <w:rFonts w:ascii="Palatino Linotype" w:hAnsi="Palatino Linotype"/>
-          <w:b/>
-          <w:bCs/>
-          <w:color w:val="000000" w:themeColor="text1"/>
-          <w:sz w:val="28"/>
-          <w:szCs w:val="28"/>
-        </w:rPr>
-        <w:t xml:space="preserve">  </w:t>
-      </w:r>
-      <w:bookmarkStart w:id="24" w:name="_Toc196632764"/>
-      <w:r>
-        <w:rPr>
-          <w:rFonts w:ascii="Palatino Linotype" w:hAnsi="Palatino Linotype"/>
-          <w:b/>
-          <w:bCs/>
-          <w:color w:val="000000" w:themeColor="text1"/>
-          <w:sz w:val="28"/>
-          <w:szCs w:val="28"/>
-        </w:rPr>
-        <w:t>Entorno de desarrollo</w:t>
-      </w:r>
-      <w:bookmarkEnd w:id="24"/>
-    </w:p>
-    <w:p>
-      <w:pPr>
-        <w:pStyle w:val="Prrafodelista"/>
-        <w:numPr>
-          <w:ilvl w:val="0"/>
           <w:numId w:val="38"/>
         </w:numPr>
         <w:jc w:val="both"/>
@@ -9495,11 +9678,11 @@
           <w:rFonts w:ascii="Palatino Linotype" w:hAnsi="Palatino Linotype"/>
           <w:sz w:val="24"/>
           <w:szCs w:val="24"/>
-          <w:u w:val="single"/>
           <w:lang w:eastAsia="es-ES"/>
         </w:rPr>
-        <w:t>Entornos de desarrollo</w:t>
-      </w:r>
+        <w:t xml:space="preserve">Visual Studio </w:t>
+      </w:r>
+      <w:proofErr w:type="spellStart"/>
       <w:r>
         <w:rPr>
           <w:rFonts w:ascii="Palatino Linotype" w:hAnsi="Palatino Linotype"/>
@@ -9507,9 +9690,9 @@
           <w:szCs w:val="24"/>
           <w:lang w:eastAsia="es-ES"/>
         </w:rPr>
-        <w:t xml:space="preserve">: Visual Studio </w:t>
-      </w:r>
-      <w:proofErr w:type="spellStart"/>
+        <w:t>Code</w:t>
+      </w:r>
+      <w:proofErr w:type="spellEnd"/>
       <w:r>
         <w:rPr>
           <w:rFonts w:ascii="Palatino Linotype" w:hAnsi="Palatino Linotype"/>
@@ -9517,9 +9700,8 @@
           <w:szCs w:val="24"/>
           <w:lang w:eastAsia="es-ES"/>
         </w:rPr>
-        <w:t>Code</w:t>
-      </w:r>
-      <w:proofErr w:type="spellEnd"/>
+        <w:t>:</w:t>
+      </w:r>
       <w:r>
         <w:rPr>
           <w:rFonts w:ascii="Palatino Linotype" w:hAnsi="Palatino Linotype"/>
@@ -9527,8 +9709,24 @@
           <w:szCs w:val="24"/>
           <w:lang w:eastAsia="es-ES"/>
         </w:rPr>
-        <w:t>, Android Studio, Docker Desktop</w:t>
-      </w:r>
+        <w:t xml:space="preserve"> </w:t>
+      </w:r>
+    </w:p>
+    <w:p>
+      <w:pPr>
+        <w:pStyle w:val="Prrafodelista"/>
+        <w:numPr>
+          <w:ilvl w:val="1"/>
+          <w:numId w:val="38"/>
+        </w:numPr>
+        <w:jc w:val="both"/>
+        <w:rPr>
+          <w:rFonts w:ascii="Palatino Linotype" w:eastAsiaTheme="majorEastAsia" w:hAnsi="Palatino Linotype" w:cstheme="majorBidi"/>
+          <w:color w:val="000000" w:themeColor="text1"/>
+          <w:sz w:val="24"/>
+          <w:szCs w:val="24"/>
+        </w:rPr>
+      </w:pPr>
       <w:r>
         <w:rPr>
           <w:rFonts w:ascii="Palatino Linotype" w:hAnsi="Palatino Linotype"/>
@@ -9536,7 +9734,84 @@
           <w:szCs w:val="24"/>
           <w:lang w:eastAsia="es-ES"/>
         </w:rPr>
-        <w:t xml:space="preserve"> y Git.</w:t>
+        <w:t>Android Studio</w:t>
+      </w:r>
+      <w:r>
+        <w:rPr>
+          <w:rFonts w:ascii="Palatino Linotype" w:hAnsi="Palatino Linotype"/>
+          <w:sz w:val="24"/>
+          <w:szCs w:val="24"/>
+          <w:lang w:eastAsia="es-ES"/>
+        </w:rPr>
+        <w:t xml:space="preserve">: </w:t>
+      </w:r>
+    </w:p>
+    <w:p>
+      <w:pPr>
+        <w:pStyle w:val="Prrafodelista"/>
+        <w:numPr>
+          <w:ilvl w:val="1"/>
+          <w:numId w:val="38"/>
+        </w:numPr>
+        <w:jc w:val="both"/>
+        <w:rPr>
+          <w:rFonts w:ascii="Palatino Linotype" w:eastAsiaTheme="majorEastAsia" w:hAnsi="Palatino Linotype" w:cstheme="majorBidi"/>
+          <w:color w:val="000000" w:themeColor="text1"/>
+          <w:sz w:val="24"/>
+          <w:szCs w:val="24"/>
+        </w:rPr>
+      </w:pPr>
+      <w:r>
+        <w:rPr>
+          <w:rFonts w:ascii="Palatino Linotype" w:hAnsi="Palatino Linotype"/>
+          <w:sz w:val="24"/>
+          <w:szCs w:val="24"/>
+          <w:lang w:eastAsia="es-ES"/>
+        </w:rPr>
+        <w:t>Docker Desktop</w:t>
+      </w:r>
+      <w:r>
+        <w:rPr>
+          <w:rFonts w:ascii="Palatino Linotype" w:hAnsi="Palatino Linotype"/>
+          <w:sz w:val="24"/>
+          <w:szCs w:val="24"/>
+          <w:lang w:eastAsia="es-ES"/>
+        </w:rPr>
+        <w:t>:</w:t>
+      </w:r>
+    </w:p>
+    <w:p>
+      <w:pPr>
+        <w:pStyle w:val="Prrafodelista"/>
+        <w:numPr>
+          <w:ilvl w:val="1"/>
+          <w:numId w:val="38"/>
+        </w:numPr>
+        <w:jc w:val="both"/>
+        <w:rPr>
+          <w:rFonts w:ascii="Palatino Linotype" w:eastAsiaTheme="majorEastAsia" w:hAnsi="Palatino Linotype" w:cstheme="majorBidi"/>
+          <w:color w:val="000000" w:themeColor="text1"/>
+          <w:sz w:val="24"/>
+          <w:szCs w:val="24"/>
+        </w:rPr>
+      </w:pPr>
+      <w:r>
+        <w:rPr>
+          <w:rFonts w:ascii="Palatino Linotype" w:hAnsi="Palatino Linotype"/>
+          <w:sz w:val="24"/>
+          <w:szCs w:val="24"/>
+          <w:lang w:eastAsia="es-ES"/>
+        </w:rPr>
+        <w:t>Git</w:t>
+      </w:r>
+      <w:r>
+        <w:rPr>
+          <w:rFonts w:ascii="Palatino Linotype" w:hAnsi="Palatino Linotype"/>
+          <w:sz w:val="24"/>
+          <w:szCs w:val="24"/>
+          <w:lang w:eastAsia="es-ES"/>
+        </w:rPr>
+        <w:t>:</w:t>
       </w:r>
     </w:p>
     <w:p>
@@ -9794,7 +10069,6 @@
           </w:tcPr>
           <w:p>
             <w:pPr>
-              <w:spacing w:line="240" w:lineRule="auto"/>
               <w:rPr>
                 <w:rFonts w:ascii="Palatino Linotype" w:hAnsi="Palatino Linotype"/>
                 <w:b/>
@@ -10352,6 +10626,7 @@
               <w:rPr>
                 <w:rFonts w:ascii="Palatino Linotype" w:hAnsi="Palatino Linotype"/>
               </w:rPr>
+              <w:lastRenderedPageBreak/>
               <w:t xml:space="preserve"> </w:t>
             </w:r>
             <w:r>
@@ -10533,7 +10808,6 @@
               <w:rPr>
                 <w:rFonts w:ascii="Palatino Linotype" w:hAnsi="Palatino Linotype"/>
               </w:rPr>
-              <w:lastRenderedPageBreak/>
               <w:t xml:space="preserve"> </w:t>
             </w:r>
             <w:r>
@@ -10839,7 +11113,23 @@
           <w:sz w:val="24"/>
           <w:szCs w:val="24"/>
         </w:rPr>
-        <w:t xml:space="preserve"> única que funcione en Android, iOS, web y escritorio</w:t>
+        <w:t xml:space="preserve"> única que funcione en Android, iOS, </w:t>
+      </w:r>
+      <w:r>
+        <w:rPr>
+          <w:rFonts w:ascii="Palatino Linotype" w:hAnsi="Palatino Linotype"/>
+          <w:sz w:val="24"/>
+          <w:szCs w:val="24"/>
+        </w:rPr>
+        <w:t>W</w:t>
+      </w:r>
+      <w:r>
+        <w:rPr>
+          <w:rFonts w:ascii="Palatino Linotype" w:hAnsi="Palatino Linotype"/>
+          <w:sz w:val="24"/>
+          <w:szCs w:val="24"/>
+        </w:rPr>
+        <w:t>eb y escritorio</w:t>
       </w:r>
       <w:r>
         <w:rPr>
@@ -11505,7 +11795,16 @@
           <w:sz w:val="24"/>
           <w:szCs w:val="24"/>
         </w:rPr>
-        <w:t xml:space="preserve"> se ha diseñado pensando en la simplicidad, accesibilidad y eficiencia de uso. El objetivo es ofrecer una experiencia coherente en todas las plataformas (Android, iOS, Web y Escritorio), aunque las primeras referencias visuales se basen en el diseño móvil.</w:t>
+        <w:t xml:space="preserve"> se ha diseñado pensando en la simplicidad, accesibilidad y eficiencia de uso. El objetivo es ofrecer una experiencia </w:t>
+      </w:r>
+      <w:r>
+        <w:rPr>
+          <w:rFonts w:ascii="Palatino Linotype" w:hAnsi="Palatino Linotype"/>
+          <w:sz w:val="24"/>
+          <w:szCs w:val="24"/>
+        </w:rPr>
+        <w:lastRenderedPageBreak/>
+        <w:t>coherente en todas las plataformas (Android, iOS, Web y Escritorio), aunque las primeras referencias visuales se basen en el diseño móvil.</w:t>
       </w:r>
     </w:p>
     <w:p>
@@ -11533,7 +11832,6 @@
           <w:sz w:val="28"/>
           <w:szCs w:val="28"/>
         </w:rPr>
-        <w:lastRenderedPageBreak/>
         <w:t xml:space="preserve"> </w:t>
       </w:r>
       <w:bookmarkStart w:id="27" w:name="_Toc196632767"/>
@@ -11685,6 +11983,35 @@
     <w:p>
       <w:pPr>
         <w:numPr>
+          <w:ilvl w:val="1"/>
+          <w:numId w:val="41"/>
+        </w:numPr>
+        <w:rPr>
+          <w:rFonts w:ascii="Palatino Linotype" w:hAnsi="Palatino Linotype"/>
+          <w:sz w:val="24"/>
+          <w:szCs w:val="24"/>
+        </w:rPr>
+      </w:pPr>
+      <w:r>
+        <w:rPr>
+          <w:rFonts w:ascii="Palatino Linotype" w:hAnsi="Palatino Linotype"/>
+          <w:sz w:val="24"/>
+          <w:szCs w:val="24"/>
+        </w:rPr>
+        <w:t>Pantalla para iniciar sesión y pantalla para crear cuenta</w:t>
+      </w:r>
+      <w:r>
+        <w:rPr>
+          <w:rFonts w:ascii="Palatino Linotype" w:hAnsi="Palatino Linotype"/>
+          <w:sz w:val="24"/>
+          <w:szCs w:val="24"/>
+        </w:rPr>
+        <w:t>.</w:t>
+      </w:r>
+    </w:p>
+    <w:p>
+      <w:pPr>
+        <w:numPr>
           <w:ilvl w:val="0"/>
           <w:numId w:val="41"/>
         </w:numPr>
@@ -11734,65 +12061,6 @@
           <w:szCs w:val="24"/>
         </w:rPr>
         <w:t>Pantalla con el formulario de creación de hábitos.</w:t>
-      </w:r>
-    </w:p>
-    <w:p>
-      <w:pPr>
-        <w:numPr>
-          <w:ilvl w:val="0"/>
-          <w:numId w:val="41"/>
-        </w:numPr>
-        <w:tabs>
-          <w:tab w:val="num" w:pos="720"/>
-        </w:tabs>
-        <w:rPr>
-          <w:rFonts w:ascii="Palatino Linotype" w:hAnsi="Palatino Linotype"/>
-          <w:color w:val="FF0000"/>
-          <w:sz w:val="24"/>
-          <w:szCs w:val="24"/>
-        </w:rPr>
-      </w:pPr>
-      <w:r>
-        <w:rPr>
-          <w:rFonts w:ascii="Palatino Linotype" w:hAnsi="Palatino Linotype"/>
-          <w:color w:val="FF0000"/>
-          <w:sz w:val="24"/>
-          <w:szCs w:val="24"/>
-          <w:u w:val="single"/>
-        </w:rPr>
-        <w:t>Pantalla de Gestión de tareas</w:t>
-      </w:r>
-      <w:r>
-        <w:rPr>
-          <w:rFonts w:ascii="Palatino Linotype" w:hAnsi="Palatino Linotype"/>
-          <w:color w:val="FF0000"/>
-          <w:sz w:val="24"/>
-          <w:szCs w:val="24"/>
-        </w:rPr>
-        <w:t>: Se podrán visualizar y navegar al formulario para añadir nuevas tareas.</w:t>
-      </w:r>
-    </w:p>
-    <w:p>
-      <w:pPr>
-        <w:numPr>
-          <w:ilvl w:val="1"/>
-          <w:numId w:val="41"/>
-        </w:numPr>
-        <w:rPr>
-          <w:rFonts w:ascii="Palatino Linotype" w:hAnsi="Palatino Linotype"/>
-          <w:color w:val="FF0000"/>
-          <w:sz w:val="24"/>
-          <w:szCs w:val="24"/>
-        </w:rPr>
-      </w:pPr>
-      <w:r>
-        <w:rPr>
-          <w:rFonts w:ascii="Palatino Linotype" w:hAnsi="Palatino Linotype"/>
-          <w:color w:val="FF0000"/>
-          <w:sz w:val="24"/>
-          <w:szCs w:val="24"/>
-        </w:rPr>
-        <w:t>Pantalla con el formulario de creación de tareas.</w:t>
       </w:r>
     </w:p>
     <w:p>
@@ -12125,16 +12393,25 @@
           <w:rFonts w:ascii="Palatino Linotype" w:hAnsi="Palatino Linotype"/>
           <w:sz w:val="24"/>
           <w:szCs w:val="24"/>
-        </w:rPr>
-        <w:t>Los formularios</w:t>
-      </w:r>
-      <w:r>
-        <w:rPr>
-          <w:rFonts w:ascii="Palatino Linotype" w:hAnsi="Palatino Linotype"/>
-          <w:sz w:val="24"/>
-          <w:szCs w:val="24"/>
-        </w:rPr>
-        <w:t xml:space="preserve"> cortos</w:t>
+          <w:u w:val="single"/>
+        </w:rPr>
+        <w:t>Formularios</w:t>
+      </w:r>
+      <w:r>
+        <w:rPr>
+          <w:rFonts w:ascii="Palatino Linotype" w:hAnsi="Palatino Linotype"/>
+          <w:sz w:val="24"/>
+          <w:szCs w:val="24"/>
+        </w:rPr>
+        <w:t xml:space="preserve">: </w:t>
+      </w:r>
+      <w:r>
+        <w:rPr>
+          <w:rFonts w:ascii="Palatino Linotype" w:hAnsi="Palatino Linotype"/>
+          <w:sz w:val="24"/>
+          <w:szCs w:val="24"/>
+        </w:rPr>
+        <w:t>cortos</w:t>
       </w:r>
       <w:r>
         <w:rPr>
@@ -12368,7 +12645,25 @@
           <w:szCs w:val="24"/>
           <w:lang w:eastAsia="es-ES"/>
         </w:rPr>
-        <w:t>Este diagrama representa la estructura y flujo entre las pantallas principales de la aplicación en su versión móvil. Aunque en escritorio/web se adaptará con menús laterales u otras disposiciones, la lógica de navegación s</w:t>
+        <w:t>Este diagrama representa la estructura y flujo entre las pantallas principales de la aplicación en su versión móvil. Aunque en escritorio/</w:t>
+      </w:r>
+      <w:r>
+        <w:rPr>
+          <w:rFonts w:ascii="Palatino Linotype" w:hAnsi="Palatino Linotype"/>
+          <w:sz w:val="24"/>
+          <w:szCs w:val="24"/>
+          <w:lang w:eastAsia="es-ES"/>
+        </w:rPr>
+        <w:t>W</w:t>
+      </w:r>
+      <w:r>
+        <w:rPr>
+          <w:rFonts w:ascii="Palatino Linotype" w:hAnsi="Palatino Linotype"/>
+          <w:sz w:val="24"/>
+          <w:szCs w:val="24"/>
+          <w:lang w:eastAsia="es-ES"/>
+        </w:rPr>
+        <w:t>eb se adaptará con menús laterales u otras disposiciones, la lógica de navegación s</w:t>
       </w:r>
       <w:r>
         <w:rPr>
@@ -12514,84 +12809,9 @@
     </w:p>
     <w:p>
       <w:pPr>
-        <w:pStyle w:val="Prrafodelista"/>
         <w:ind w:left="360"/>
-        <w:rPr>
-          <w:rFonts w:ascii="Palatino Linotype" w:hAnsi="Palatino Linotype"/>
-          <w:b/>
-          <w:bCs/>
-          <w:color w:val="C00000"/>
-        </w:rPr>
-      </w:pPr>
-      <w:r>
-        <w:rPr>
-          <w:rFonts w:ascii="Palatino Linotype" w:hAnsi="Palatino Linotype"/>
-          <w:b/>
-          <w:bCs/>
-          <w:color w:val="C00000"/>
-        </w:rPr>
-        <w:t>(</w:t>
-      </w:r>
-      <w:r>
-        <w:rPr>
-          <w:rFonts w:ascii="Palatino Linotype" w:hAnsi="Palatino Linotype"/>
-          <w:b/>
-          <w:bCs/>
-          <w:color w:val="C00000"/>
-        </w:rPr>
-        <w:t xml:space="preserve">¿Se puede hacer en </w:t>
-      </w:r>
-      <w:proofErr w:type="spellStart"/>
-      <w:r>
-        <w:rPr>
-          <w:rFonts w:ascii="Palatino Linotype" w:hAnsi="Palatino Linotype"/>
-          <w:b/>
-          <w:bCs/>
-          <w:color w:val="C00000"/>
-        </w:rPr>
-        <w:t>markdown</w:t>
-      </w:r>
-      <w:proofErr w:type="spellEnd"/>
-      <w:r>
-        <w:rPr>
-          <w:rFonts w:ascii="Palatino Linotype" w:hAnsi="Palatino Linotype"/>
-          <w:b/>
-          <w:bCs/>
-          <w:color w:val="C00000"/>
-        </w:rPr>
-        <w:t xml:space="preserve"> o es obligatorio en </w:t>
-      </w:r>
-      <w:proofErr w:type="spellStart"/>
-      <w:r>
-        <w:rPr>
-          <w:rFonts w:ascii="Palatino Linotype" w:hAnsi="Palatino Linotype"/>
-          <w:b/>
-          <w:bCs/>
-          <w:color w:val="C00000"/>
-        </w:rPr>
-        <w:t>word</w:t>
-      </w:r>
-      <w:proofErr w:type="spellEnd"/>
-      <w:r>
-        <w:rPr>
-          <w:rFonts w:ascii="Palatino Linotype" w:hAnsi="Palatino Linotype"/>
-          <w:b/>
-          <w:bCs/>
-          <w:color w:val="C00000"/>
-        </w:rPr>
-        <w:t>?</w:t>
-      </w:r>
-      <w:r>
-        <w:rPr>
-          <w:rFonts w:ascii="Palatino Linotype" w:hAnsi="Palatino Linotype"/>
-          <w:b/>
-          <w:bCs/>
-          <w:color w:val="C00000"/>
-        </w:rPr>
-        <w:t>)</w:t>
-      </w:r>
+      </w:pPr>
     </w:p>
-    <w:p/>
     <w:p>
       <w:pPr>
         <w:pStyle w:val="Ttulo1"/>
@@ -12719,7 +12939,6 @@
       </w:r>
       <w:bookmarkEnd w:id="40"/>
     </w:p>
-    <w:p/>
     <w:p>
       <w:pPr>
         <w:pStyle w:val="Ttulo1"/>
@@ -12741,21 +12960,10 @@
           <w:b/>
           <w:bCs/>
           <w:color w:val="000000" w:themeColor="text1"/>
-        </w:rPr>
-        <w:t xml:space="preserve"> </w:t>
-      </w:r>
-      <w:bookmarkStart w:id="41" w:name="_Toc196632778"/>
-      <w:r>
-        <w:rPr>
-          <w:rFonts w:ascii="Palatino Linotype" w:hAnsi="Palatino Linotype"/>
-          <w:b/>
-          <w:bCs/>
-          <w:color w:val="000000" w:themeColor="text1"/>
           <w:u w:val="single"/>
         </w:rPr>
         <w:t>Conclusiones</w:t>
       </w:r>
-      <w:bookmarkEnd w:id="41"/>
     </w:p>
     <w:p>
       <w:pPr>
@@ -12771,43 +12979,7 @@
           <w:sz w:val="24"/>
           <w:szCs w:val="24"/>
         </w:rPr>
-        <w:t xml:space="preserve">El desarrollo del proyecto ha generado un notable nivel de agobio debido a la falta de tiempo y a la dificultad para identificar qué aspectos reducir. Además, se han producido numerosos errores relacionados con la base de datos y el uso de </w:t>
-      </w:r>
-      <w:proofErr w:type="spellStart"/>
-      <w:r>
-        <w:rPr>
-          <w:rFonts w:ascii="Palatino Linotype" w:hAnsi="Palatino Linotype"/>
-          <w:sz w:val="24"/>
-          <w:szCs w:val="24"/>
-        </w:rPr>
-        <w:t>Floor</w:t>
-      </w:r>
-      <w:proofErr w:type="spellEnd"/>
-      <w:r>
-        <w:rPr>
-          <w:rFonts w:ascii="Palatino Linotype" w:hAnsi="Palatino Linotype"/>
-          <w:sz w:val="24"/>
-          <w:szCs w:val="24"/>
-        </w:rPr>
-        <w:t xml:space="preserve"> en </w:t>
-      </w:r>
-      <w:proofErr w:type="spellStart"/>
-      <w:r>
-        <w:rPr>
-          <w:rFonts w:ascii="Palatino Linotype" w:hAnsi="Palatino Linotype"/>
-          <w:sz w:val="24"/>
-          <w:szCs w:val="24"/>
-        </w:rPr>
-        <w:t>Flutter</w:t>
-      </w:r>
-      <w:proofErr w:type="spellEnd"/>
-      <w:r>
-        <w:rPr>
-          <w:rFonts w:ascii="Palatino Linotype" w:hAnsi="Palatino Linotype"/>
-          <w:sz w:val="24"/>
-          <w:szCs w:val="24"/>
-        </w:rPr>
-        <w:t>, lo que ha complicado el avance y aumentado la carga de trabajo.</w:t>
+        <w:t>DAFO</w:t>
       </w:r>
     </w:p>
     <w:p/>
@@ -12835,7 +13007,7 @@
         </w:rPr>
         <w:t xml:space="preserve"> </w:t>
       </w:r>
-      <w:bookmarkStart w:id="42" w:name="_Toc196632779"/>
+      <w:bookmarkStart w:id="41" w:name="_Toc196632779"/>
       <w:r>
         <w:rPr>
           <w:rFonts w:ascii="Palatino Linotype" w:hAnsi="Palatino Linotype"/>
@@ -12846,7 +13018,7 @@
         </w:rPr>
         <w:t>Anexos</w:t>
       </w:r>
-      <w:bookmarkEnd w:id="42"/>
+      <w:bookmarkEnd w:id="41"/>
     </w:p>
     <w:p>
       <w:pPr>
@@ -12881,7 +13053,7 @@
           <w:u w:val="single"/>
         </w:rPr>
       </w:pPr>
-      <w:bookmarkStart w:id="43" w:name="_Toc196632780"/>
+      <w:bookmarkStart w:id="42" w:name="_Toc196632780"/>
       <w:r>
         <w:rPr>
           <w:rFonts w:ascii="Palatino Linotype" w:hAnsi="Palatino Linotype"/>
@@ -12892,7 +13064,7 @@
         </w:rPr>
         <w:t>Bibliografía</w:t>
       </w:r>
-      <w:bookmarkEnd w:id="43"/>
+      <w:bookmarkEnd w:id="42"/>
     </w:p>
     <w:p/>
     <w:p/>
@@ -13406,7 +13578,7 @@
   <w:abstractNum w:abstractNumId="4" w15:restartNumberingAfterBreak="0">
     <w:nsid w:val="08C47B45"/>
     <w:multiLevelType w:val="multilevel"/>
-    <w:tmpl w:val="8E32BDB8"/>
+    <w:tmpl w:val="5FB64A2E"/>
     <w:lvl w:ilvl="0">
       <w:start w:val="1"/>
       <w:numFmt w:val="bullet"/>
@@ -13423,20 +13595,16 @@
         <w:sz w:val="20"/>
       </w:rPr>
     </w:lvl>
-    <w:lvl w:ilvl="1" w:tentative="1">
-      <w:start w:val="1"/>
-      <w:numFmt w:val="bullet"/>
-      <w:lvlText w:val="o"/>
-      <w:lvlJc w:val="left"/>
-      <w:pPr>
-        <w:tabs>
-          <w:tab w:val="num" w:pos="1440"/>
-        </w:tabs>
-        <w:ind w:left="1440" w:hanging="360"/>
-      </w:pPr>
-      <w:rPr>
-        <w:rFonts w:ascii="Courier New" w:hAnsi="Courier New" w:hint="default"/>
-        <w:sz w:val="20"/>
+    <w:lvl w:ilvl="1">
+      <w:start w:val="11"/>
+      <w:numFmt w:val="decimal"/>
+      <w:lvlText w:val="%2."/>
+      <w:lvlJc w:val="left"/>
+      <w:pPr>
+        <w:ind w:left="1500" w:hanging="420"/>
+      </w:pPr>
+      <w:rPr>
+        <w:rFonts w:hint="default"/>
       </w:rPr>
     </w:lvl>
     <w:lvl w:ilvl="2" w:tentative="1">

</xml_diff>

<commit_message>
Corrección de texto sin justificar
</commit_message>
<xml_diff>
--- a/docs/AlbaAlmoril_MemoriaZenhabits.docx
+++ b/docs/AlbaAlmoril_MemoriaZenhabits.docx
@@ -525,7 +525,7 @@
           </mc:Choice>
           <mc:Fallback>
             <w:pict>
-              <v:shapetype w14:anchorId="53DEA13C" id="_x0000_t32" coordsize="21600,21600" o:spt="32" o:oned="t" path="m,l21600,21600e" filled="f">
+              <v:shapetype w14:anchorId="754E6C4F" id="_x0000_t32" coordsize="21600,21600" o:spt="32" o:oned="t" path="m,l21600,21600e" filled="f">
                 <v:path arrowok="t" fillok="f" o:connecttype="none"/>
                 <o:lock v:ext="edit" shapetype="t"/>
               </v:shapetype>
@@ -10490,7 +10490,7 @@
           </mc:Choice>
           <mc:Fallback>
             <w:pict>
-              <v:rect w14:anchorId="59BA4089" id="Rectángulo 3" o:spid="_x0000_s1026" style="position:absolute;margin-left:10.6pt;margin-top:48.95pt;width:427.85pt;height:86.5pt;z-index:251535360;visibility:visible;mso-wrap-style:square;mso-width-percent:0;mso-height-percent:0;mso-wrap-distance-left:9pt;mso-wrap-distance-top:0;mso-wrap-distance-right:9pt;mso-wrap-distance-bottom:0;mso-position-horizontal:absolute;mso-position-horizontal-relative:text;mso-position-vertical:absolute;mso-position-vertical-relative:text;mso-width-percent:0;mso-height-percent:0;mso-width-relative:margin;mso-height-relative:margin;v-text-anchor:middle" o:gfxdata="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" filled="f" strokecolor="#f2b55c" strokeweight="2pt"/>
+              <v:rect w14:anchorId="5DCF0E1D" id="Rectángulo 3" o:spid="_x0000_s1026" style="position:absolute;margin-left:10.6pt;margin-top:48.95pt;width:427.85pt;height:86.5pt;z-index:251535360;visibility:visible;mso-wrap-style:square;mso-width-percent:0;mso-height-percent:0;mso-wrap-distance-left:9pt;mso-wrap-distance-top:0;mso-wrap-distance-right:9pt;mso-wrap-distance-bottom:0;mso-position-horizontal:absolute;mso-position-horizontal-relative:text;mso-position-vertical:absolute;mso-position-vertical-relative:text;mso-width-percent:0;mso-height-percent:0;mso-width-relative:margin;mso-height-relative:margin;v-text-anchor:middle" o:gfxdata="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" filled="f" strokecolor="#f2b55c" strokeweight="2pt"/>
             </w:pict>
           </mc:Fallback>
         </mc:AlternateContent>
@@ -11652,7 +11652,7 @@
           </mc:Choice>
           <mc:Fallback>
             <w:pict>
-              <v:rect w14:anchorId="4884686E" id="Rectángulo 3" o:spid="_x0000_s1026" style="position:absolute;margin-left:26.15pt;margin-top:32.2pt;width:358.75pt;height:99.35pt;z-index:251525120;visibility:visible;mso-wrap-style:square;mso-width-percent:0;mso-height-percent:0;mso-wrap-distance-left:9pt;mso-wrap-distance-top:0;mso-wrap-distance-right:9pt;mso-wrap-distance-bottom:0;mso-position-horizontal:absolute;mso-position-horizontal-relative:text;mso-position-vertical:absolute;mso-position-vertical-relative:text;mso-width-percent:0;mso-height-percent:0;mso-width-relative:margin;mso-height-relative:margin;v-text-anchor:middle" o:gfxdata="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" filled="f" strokecolor="#f2b55c" strokeweight="2pt"/>
+              <v:rect w14:anchorId="2BDE1FED" id="Rectángulo 3" o:spid="_x0000_s1026" style="position:absolute;margin-left:26.15pt;margin-top:32.2pt;width:358.75pt;height:99.35pt;z-index:251525120;visibility:visible;mso-wrap-style:square;mso-width-percent:0;mso-height-percent:0;mso-wrap-distance-left:9pt;mso-wrap-distance-top:0;mso-wrap-distance-right:9pt;mso-wrap-distance-bottom:0;mso-position-horizontal:absolute;mso-position-horizontal-relative:text;mso-position-vertical:absolute;mso-position-vertical-relative:text;mso-width-percent:0;mso-height-percent:0;mso-width-relative:margin;mso-height-relative:margin;v-text-anchor:middle" o:gfxdata="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" filled="f" strokecolor="#f2b55c" strokeweight="2pt"/>
             </w:pict>
           </mc:Fallback>
         </mc:AlternateContent>
@@ -14748,6 +14748,7 @@
       <w:pPr>
         <w:spacing w:line="360" w:lineRule="auto"/>
         <w:ind w:left="360"/>
+        <w:jc w:val="both"/>
         <w:rPr>
           <w:rFonts w:ascii="Times New Roman" w:hAnsi="Times New Roman" w:cs="Times New Roman"/>
           <w:color w:val="000000" w:themeColor="text1"/>
@@ -15206,9 +15207,8 @@
           <w:szCs w:val="24"/>
           <w:lang w:val="en-US" w:eastAsia="es-ES"/>
         </w:rPr>
-        <w:t xml:space="preserve">: Flutter: Dart code, Dart: Dart code, Rust </w:t>
-      </w:r>
-      <w:proofErr w:type="spellStart"/>
+        <w:t>: Flutter: Dart code, Dart: Dart code, Rust Analy</w:t>
+      </w:r>
       <w:r>
         <w:rPr>
           <w:rFonts w:ascii="Times New Roman" w:hAnsi="Times New Roman" w:cs="Times New Roman"/>
@@ -15216,9 +15216,8 @@
           <w:szCs w:val="24"/>
           <w:lang w:val="en-US" w:eastAsia="es-ES"/>
         </w:rPr>
-        <w:t>Analycer</w:t>
-      </w:r>
-      <w:proofErr w:type="spellEnd"/>
+        <w:t>z</w:t>
+      </w:r>
       <w:r>
         <w:rPr>
           <w:rFonts w:ascii="Times New Roman" w:hAnsi="Times New Roman" w:cs="Times New Roman"/>
@@ -15226,7 +15225,7 @@
           <w:szCs w:val="24"/>
           <w:lang w:val="en-US" w:eastAsia="es-ES"/>
         </w:rPr>
-        <w:t xml:space="preserve">, Git Extension Pack, </w:t>
+        <w:t xml:space="preserve">er, Git Extension Pack, </w:t>
       </w:r>
       <w:proofErr w:type="spellStart"/>
       <w:r>
@@ -15858,6 +15857,7 @@
           <w:numId w:val="1"/>
         </w:numPr>
         <w:spacing w:line="360" w:lineRule="auto"/>
+        <w:jc w:val="both"/>
         <w:rPr>
           <w:rFonts w:ascii="Times New Roman" w:eastAsia="Times New Roman" w:hAnsi="Times New Roman" w:cs="Times New Roman"/>
           <w:b/>
@@ -17113,25 +17113,7 @@
           <w:sz w:val="24"/>
           <w:szCs w:val="24"/>
         </w:rPr>
-        <w:t xml:space="preserve">: Framework para crear una </w:t>
-      </w:r>
-      <w:proofErr w:type="gramStart"/>
-      <w:r>
-        <w:rPr>
-          <w:rFonts w:ascii="Times New Roman" w:hAnsi="Times New Roman" w:cs="Times New Roman"/>
-          <w:sz w:val="24"/>
-          <w:szCs w:val="24"/>
-        </w:rPr>
-        <w:t>app</w:t>
-      </w:r>
-      <w:proofErr w:type="gramEnd"/>
-      <w:r>
-        <w:rPr>
-          <w:rFonts w:ascii="Times New Roman" w:hAnsi="Times New Roman" w:cs="Times New Roman"/>
-          <w:sz w:val="24"/>
-          <w:szCs w:val="24"/>
-        </w:rPr>
-        <w:t xml:space="preserve"> única que funcione en Android, iOS, Web y escritorio en Dart, que es el lenguaje de programación para </w:t>
+        <w:t xml:space="preserve">: Framework para crear una app única que funcione en Android, iOS, Web y escritorio en Dart, que es el lenguaje de programación para </w:t>
       </w:r>
       <w:proofErr w:type="spellStart"/>
       <w:r>
@@ -17777,6 +17759,7 @@
       <w:pPr>
         <w:spacing w:line="360" w:lineRule="auto"/>
         <w:ind w:left="360"/>
+        <w:jc w:val="both"/>
         <w:rPr>
           <w:rFonts w:ascii="Times New Roman" w:hAnsi="Times New Roman" w:cs="Times New Roman"/>
           <w:sz w:val="24"/>
@@ -17883,6 +17866,7 @@
       <w:pPr>
         <w:spacing w:line="360" w:lineRule="auto"/>
         <w:ind w:left="732"/>
+        <w:jc w:val="both"/>
         <w:rPr>
           <w:rFonts w:ascii="Times New Roman" w:hAnsi="Times New Roman" w:cs="Times New Roman"/>
           <w:b/>
@@ -17948,6 +17932,7 @@
       <w:pPr>
         <w:spacing w:line="360" w:lineRule="auto"/>
         <w:ind w:left="732"/>
+        <w:jc w:val="both"/>
         <w:rPr>
           <w:rFonts w:ascii="Times New Roman" w:hAnsi="Times New Roman" w:cs="Times New Roman"/>
           <w:sz w:val="24"/>
@@ -18410,7 +18395,7 @@
           </mc:Choice>
           <mc:Fallback>
             <w:pict>
-              <v:oval w14:anchorId="6B6D4B19" id="Elipse 18" o:spid="_x0000_s1026" style="position:absolute;margin-left:396.8pt;margin-top:152.05pt;width:18.75pt;height:18.85pt;z-index:251675648;visibility:visible;mso-wrap-style:square;mso-width-percent:0;mso-height-percent:0;mso-wrap-distance-left:9pt;mso-wrap-distance-top:0;mso-wrap-distance-right:9pt;mso-wrap-distance-bottom:0;mso-position-horizontal:absolute;mso-position-horizontal-relative:text;mso-position-vertical:absolute;mso-position-vertical-relative:text;mso-width-percent:0;mso-height-percent:0;mso-width-relative:margin;mso-height-relative:margin;v-text-anchor:middle" o:gfxdata="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" filled="f" strokecolor="#ed7d31 [3205]" strokeweight="1.75pt">
+              <v:oval w14:anchorId="70867C10" id="Elipse 18" o:spid="_x0000_s1026" style="position:absolute;margin-left:396.8pt;margin-top:152.05pt;width:18.75pt;height:18.85pt;z-index:251675648;visibility:visible;mso-wrap-style:square;mso-width-percent:0;mso-height-percent:0;mso-wrap-distance-left:9pt;mso-wrap-distance-top:0;mso-wrap-distance-right:9pt;mso-wrap-distance-bottom:0;mso-position-horizontal:absolute;mso-position-horizontal-relative:text;mso-position-vertical:absolute;mso-position-vertical-relative:text;mso-width-percent:0;mso-height-percent:0;mso-width-relative:margin;mso-height-relative:margin;v-text-anchor:middle" o:gfxdata="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" filled="f" strokecolor="#ed7d31 [3205]" strokeweight="1.75pt">
                 <v:stroke joinstyle="miter"/>
               </v:oval>
             </w:pict>
@@ -18495,7 +18480,7 @@
           </mc:Choice>
           <mc:Fallback>
             <w:pict>
-              <v:oval w14:anchorId="4441BC19" id="Elipse 18" o:spid="_x0000_s1026" style="position:absolute;margin-left:128.8pt;margin-top:274.6pt;width:27.35pt;height:26.95pt;z-index:251693056;visibility:visible;mso-wrap-style:square;mso-width-percent:0;mso-height-percent:0;mso-wrap-distance-left:9pt;mso-wrap-distance-top:0;mso-wrap-distance-right:9pt;mso-wrap-distance-bottom:0;mso-position-horizontal:absolute;mso-position-horizontal-relative:text;mso-position-vertical:absolute;mso-position-vertical-relative:text;mso-width-percent:0;mso-height-percent:0;mso-width-relative:margin;mso-height-relative:margin;v-text-anchor:middle" o:gfxdata="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" filled="f" strokecolor="#ed7d31 [3205]" strokeweight="1.75pt">
+              <v:oval w14:anchorId="0B24024F" id="Elipse 18" o:spid="_x0000_s1026" style="position:absolute;margin-left:128.8pt;margin-top:274.6pt;width:27.35pt;height:26.95pt;z-index:251693056;visibility:visible;mso-wrap-style:square;mso-width-percent:0;mso-height-percent:0;mso-wrap-distance-left:9pt;mso-wrap-distance-top:0;mso-wrap-distance-right:9pt;mso-wrap-distance-bottom:0;mso-position-horizontal:absolute;mso-position-horizontal-relative:text;mso-position-vertical:absolute;mso-position-vertical-relative:text;mso-width-percent:0;mso-height-percent:0;mso-width-relative:margin;mso-height-relative:margin;v-text-anchor:middle" o:gfxdata="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" filled="f" strokecolor="#ed7d31 [3205]" strokeweight="1.75pt">
                 <v:stroke joinstyle="miter"/>
               </v:oval>
             </w:pict>
@@ -18510,7 +18495,7 @@
           <w:szCs w:val="24"/>
         </w:rPr>
         <w:drawing>
-          <wp:anchor distT="0" distB="0" distL="114300" distR="114300" simplePos="0" relativeHeight="251636736" behindDoc="0" locked="0" layoutInCell="1" allowOverlap="1" wp14:anchorId="5802C245" wp14:editId="1F966CBF">
+          <wp:anchor distT="0" distB="0" distL="114300" distR="114300" simplePos="0" relativeHeight="251636736" behindDoc="0" locked="0" layoutInCell="1" allowOverlap="1" wp14:anchorId="5802C245" wp14:editId="6B115CD7">
             <wp:simplePos x="0" y="0"/>
             <wp:positionH relativeFrom="column">
               <wp:posOffset>3928745</wp:posOffset>
@@ -19031,7 +19016,7 @@
           <w:szCs w:val="24"/>
         </w:rPr>
         <w:drawing>
-          <wp:anchor distT="0" distB="0" distL="114300" distR="114300" simplePos="0" relativeHeight="251645952" behindDoc="0" locked="0" layoutInCell="1" allowOverlap="1" wp14:anchorId="094BB15A" wp14:editId="7A295B09">
+          <wp:anchor distT="0" distB="0" distL="114300" distR="114300" simplePos="0" relativeHeight="251645952" behindDoc="0" locked="0" layoutInCell="1" allowOverlap="1" wp14:anchorId="094BB15A" wp14:editId="05716A8D">
             <wp:simplePos x="0" y="0"/>
             <wp:positionH relativeFrom="column">
               <wp:posOffset>404004</wp:posOffset>
@@ -19181,7 +19166,7 @@
           </mc:Choice>
           <mc:Fallback>
             <w:pict>
-              <v:oval w14:anchorId="7025DB66" id="Elipse 18" o:spid="_x0000_s1026" style="position:absolute;margin-left:326.05pt;margin-top:.85pt;width:32.35pt;height:30.85pt;z-index:251658240;visibility:visible;mso-wrap-style:square;mso-width-percent:0;mso-height-percent:0;mso-wrap-distance-left:9pt;mso-wrap-distance-top:0;mso-wrap-distance-right:9pt;mso-wrap-distance-bottom:0;mso-position-horizontal:absolute;mso-position-horizontal-relative:text;mso-position-vertical:absolute;mso-position-vertical-relative:text;mso-width-percent:0;mso-height-percent:0;mso-width-relative:margin;mso-height-relative:margin;v-text-anchor:middle" o:gfxdata="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" filled="f" strokecolor="#ed7d31 [3205]" strokeweight="1.75pt">
+              <v:oval w14:anchorId="037C6963" id="Elipse 18" o:spid="_x0000_s1026" style="position:absolute;margin-left:326.05pt;margin-top:.85pt;width:32.35pt;height:30.85pt;z-index:251658240;visibility:visible;mso-wrap-style:square;mso-width-percent:0;mso-height-percent:0;mso-wrap-distance-left:9pt;mso-wrap-distance-top:0;mso-wrap-distance-right:9pt;mso-wrap-distance-bottom:0;mso-position-horizontal:absolute;mso-position-horizontal-relative:text;mso-position-vertical:absolute;mso-position-vertical-relative:text;mso-width-percent:0;mso-height-percent:0;mso-width-relative:margin;mso-height-relative:margin;v-text-anchor:middle" o:gfxdata="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" filled="f" strokecolor="#ed7d31 [3205]" strokeweight="1.75pt">
                 <v:stroke joinstyle="miter"/>
               </v:oval>
             </w:pict>
@@ -19585,6 +19570,7 @@
       <w:pPr>
         <w:spacing w:line="360" w:lineRule="auto"/>
         <w:ind w:left="1080"/>
+        <w:jc w:val="both"/>
         <w:rPr>
           <w:rFonts w:ascii="Times New Roman" w:hAnsi="Times New Roman" w:cs="Times New Roman"/>
           <w:sz w:val="24"/>
@@ -19663,6 +19649,7 @@
         </w:numPr>
         <w:spacing w:line="360" w:lineRule="auto"/>
         <w:ind w:left="1380" w:right="-57"/>
+        <w:jc w:val="both"/>
         <w:rPr>
           <w:rFonts w:ascii="Times New Roman" w:hAnsi="Times New Roman" w:cs="Times New Roman"/>
           <w:i/>
@@ -19736,6 +19723,7 @@
           <w:numId w:val="9"/>
         </w:numPr>
         <w:spacing w:line="360" w:lineRule="auto"/>
+        <w:jc w:val="both"/>
         <w:rPr>
           <w:rFonts w:ascii="Times New Roman" w:hAnsi="Times New Roman" w:cs="Times New Roman"/>
           <w:sz w:val="24"/>
@@ -19885,6 +19873,7 @@
           <w:numId w:val="9"/>
         </w:numPr>
         <w:spacing w:line="360" w:lineRule="auto"/>
+        <w:jc w:val="both"/>
         <w:rPr>
           <w:rFonts w:ascii="Times New Roman" w:hAnsi="Times New Roman" w:cs="Times New Roman"/>
           <w:sz w:val="24"/>
@@ -19909,6 +19898,7 @@
         </w:numPr>
         <w:spacing w:line="360" w:lineRule="auto"/>
         <w:ind w:left="1380"/>
+        <w:jc w:val="both"/>
         <w:rPr>
           <w:rFonts w:ascii="Times New Roman" w:hAnsi="Times New Roman" w:cs="Times New Roman"/>
           <w:i/>
@@ -19949,6 +19939,7 @@
           <w:numId w:val="9"/>
         </w:numPr>
         <w:spacing w:line="360" w:lineRule="auto"/>
+        <w:jc w:val="both"/>
         <w:rPr>
           <w:rFonts w:ascii="Times New Roman" w:hAnsi="Times New Roman" w:cs="Times New Roman"/>
           <w:sz w:val="24"/>
@@ -20454,7 +20445,15 @@
           <w:sz w:val="24"/>
           <w:szCs w:val="24"/>
         </w:rPr>
-        <w:t xml:space="preserve"> Compilado y empaquetado en un contenedor ligero, el </w:t>
+        <w:t xml:space="preserve"> Compilado y empaquetado en un contenedor, el </w:t>
+      </w:r>
+      <w:r>
+        <w:rPr>
+          <w:rFonts w:ascii="Times New Roman" w:hAnsi="Times New Roman" w:cs="Times New Roman"/>
+          <w:sz w:val="24"/>
+          <w:szCs w:val="24"/>
+        </w:rPr>
+        <w:t>‘</w:t>
       </w:r>
       <w:proofErr w:type="spellStart"/>
       <w:r>
@@ -20466,6 +20465,14 @@
         <w:t>backend</w:t>
       </w:r>
       <w:proofErr w:type="spellEnd"/>
+      <w:r>
+        <w:rPr>
+          <w:rFonts w:ascii="Times New Roman" w:hAnsi="Times New Roman" w:cs="Times New Roman"/>
+          <w:sz w:val="24"/>
+          <w:szCs w:val="24"/>
+        </w:rPr>
+        <w:t>’</w:t>
+      </w:r>
       <w:r>
         <w:rPr>
           <w:rFonts w:ascii="Times New Roman" w:hAnsi="Times New Roman" w:cs="Times New Roman"/>
@@ -20831,16 +20838,7 @@
           <w:sz w:val="24"/>
           <w:szCs w:val="24"/>
         </w:rPr>
-        <w:t xml:space="preserve">Se configuraron mediante un </w:t>
-      </w:r>
-      <w:proofErr w:type="gramStart"/>
-      <w:r>
-        <w:rPr>
-          <w:rFonts w:ascii="Times New Roman" w:hAnsi="Times New Roman" w:cs="Times New Roman"/>
-          <w:sz w:val="24"/>
-          <w:szCs w:val="24"/>
-        </w:rPr>
-        <w:t>archivo .</w:t>
+        <w:t>Se configuraron mediante un archivo .</w:t>
       </w:r>
       <w:proofErr w:type="spellStart"/>
       <w:r>
@@ -20852,7 +20850,6 @@
         <w:t>env</w:t>
       </w:r>
       <w:proofErr w:type="spellEnd"/>
-      <w:proofErr w:type="gramEnd"/>
       <w:r>
         <w:rPr>
           <w:rFonts w:ascii="Times New Roman" w:hAnsi="Times New Roman" w:cs="Times New Roman"/>
@@ -22983,7 +22980,39 @@
           <w:sz w:val="24"/>
           <w:szCs w:val="24"/>
         </w:rPr>
-        <w:t xml:space="preserve"> seguridad en memoria y concurrencia eficiente. Aunque </w:t>
+        <w:t xml:space="preserve"> seguridad en </w:t>
+      </w:r>
+      <w:r>
+        <w:rPr>
+          <w:rFonts w:ascii="Times New Roman" w:hAnsi="Times New Roman" w:cs="Times New Roman"/>
+          <w:sz w:val="24"/>
+          <w:szCs w:val="24"/>
+        </w:rPr>
+        <w:t>términos</w:t>
+      </w:r>
+      <w:r>
+        <w:rPr>
+          <w:rFonts w:ascii="Times New Roman" w:hAnsi="Times New Roman" w:cs="Times New Roman"/>
+          <w:sz w:val="24"/>
+          <w:szCs w:val="24"/>
+        </w:rPr>
+        <w:t xml:space="preserve"> de</w:t>
+      </w:r>
+      <w:r>
+        <w:rPr>
+          <w:rFonts w:ascii="Times New Roman" w:hAnsi="Times New Roman" w:cs="Times New Roman"/>
+          <w:sz w:val="24"/>
+          <w:szCs w:val="24"/>
+        </w:rPr>
+        <w:t xml:space="preserve"> </w:t>
+      </w:r>
+      <w:r>
+        <w:rPr>
+          <w:rFonts w:ascii="Times New Roman" w:hAnsi="Times New Roman" w:cs="Times New Roman"/>
+          <w:sz w:val="24"/>
+          <w:szCs w:val="24"/>
+        </w:rPr>
+        <w:t xml:space="preserve">memoria y concurrencia eficiente. Aunque </w:t>
       </w:r>
       <w:proofErr w:type="spellStart"/>
       <w:r>
@@ -23211,7 +23240,41 @@
           <w:sz w:val="24"/>
           <w:szCs w:val="24"/>
         </w:rPr>
-        <w:t>, ofrece concurrencia segura y predecible sin sacrificar rendimiento.</w:t>
+        <w:t xml:space="preserve">, ofrece concurrencia segura y </w:t>
+      </w:r>
+      <w:proofErr w:type="gramStart"/>
+      <w:r>
+        <w:rPr>
+          <w:rFonts w:ascii="Times New Roman" w:hAnsi="Times New Roman" w:cs="Times New Roman"/>
+          <w:sz w:val="24"/>
+          <w:szCs w:val="24"/>
+        </w:rPr>
+        <w:t xml:space="preserve">predecible </w:t>
+      </w:r>
+      <w:r>
+        <w:rPr>
+          <w:rFonts w:ascii="Times New Roman" w:hAnsi="Times New Roman" w:cs="Times New Roman"/>
+          <w:sz w:val="24"/>
+          <w:szCs w:val="24"/>
+        </w:rPr>
+        <w:t xml:space="preserve"> además</w:t>
+      </w:r>
+      <w:proofErr w:type="gramEnd"/>
+      <w:r>
+        <w:rPr>
+          <w:rFonts w:ascii="Times New Roman" w:hAnsi="Times New Roman" w:cs="Times New Roman"/>
+          <w:sz w:val="24"/>
+          <w:szCs w:val="24"/>
+        </w:rPr>
+        <w:t xml:space="preserve"> de una mejora sustancial del</w:t>
+      </w:r>
+      <w:r>
+        <w:rPr>
+          <w:rFonts w:ascii="Times New Roman" w:hAnsi="Times New Roman" w:cs="Times New Roman"/>
+          <w:sz w:val="24"/>
+          <w:szCs w:val="24"/>
+        </w:rPr>
+        <w:t xml:space="preserve"> rendimiento.</w:t>
       </w:r>
     </w:p>
     <w:p>
@@ -26702,7 +26765,7 @@
           </mc:Choice>
           <mc:Fallback>
             <w:pict>
-              <v:rect w14:anchorId="49C4046C" id="Rectángulo 9" o:spid="_x0000_s1026" style="position:absolute;margin-left:-6.2pt;margin-top:11.8pt;width:442.25pt;height:23.5pt;z-index:251824128;visibility:visible;mso-wrap-style:square;mso-width-percent:0;mso-wrap-distance-left:9pt;mso-wrap-distance-top:0;mso-wrap-distance-right:9pt;mso-wrap-distance-bottom:0;mso-position-horizontal:absolute;mso-position-horizontal-relative:text;mso-position-vertical:absolute;mso-position-vertical-relative:text;mso-width-percent:0;mso-width-relative:margin;v-text-anchor:middle" o:gfxdata="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" filled="f" strokecolor="#ed7d31 [3205]" strokeweight="2.25pt"/>
+              <v:rect w14:anchorId="28A62C02" id="Rectángulo 9" o:spid="_x0000_s1026" style="position:absolute;margin-left:-6.2pt;margin-top:11.8pt;width:442.25pt;height:23.5pt;z-index:251824128;visibility:visible;mso-wrap-style:square;mso-width-percent:0;mso-wrap-distance-left:9pt;mso-wrap-distance-top:0;mso-wrap-distance-right:9pt;mso-wrap-distance-bottom:0;mso-position-horizontal:absolute;mso-position-horizontal-relative:text;mso-position-vertical:absolute;mso-position-vertical-relative:text;mso-width-percent:0;mso-width-relative:margin;v-text-anchor:middle" o:gfxdata="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" filled="f" strokecolor="#ed7d31 [3205]" strokeweight="2.25pt"/>
             </w:pict>
           </mc:Fallback>
         </mc:AlternateContent>
@@ -26752,7 +26815,7 @@
           <w:noProof/>
         </w:rPr>
         <w:drawing>
-          <wp:anchor distT="0" distB="0" distL="114300" distR="114300" simplePos="0" relativeHeight="251828224" behindDoc="1" locked="0" layoutInCell="1" allowOverlap="1" wp14:anchorId="2814A269" wp14:editId="05D5E7C6">
+          <wp:anchor distT="0" distB="0" distL="114300" distR="114300" simplePos="0" relativeHeight="251828224" behindDoc="1" locked="0" layoutInCell="1" allowOverlap="1" wp14:anchorId="2814A269" wp14:editId="3D8A8086">
             <wp:simplePos x="0" y="0"/>
             <wp:positionH relativeFrom="column">
               <wp:posOffset>-59557</wp:posOffset>
@@ -27247,7 +27310,7 @@
           <w:noProof/>
         </w:rPr>
         <w:drawing>
-          <wp:inline distT="0" distB="0" distL="0" distR="0" wp14:anchorId="503149C2" wp14:editId="22D94FC4">
+          <wp:inline distT="0" distB="0" distL="0" distR="0" wp14:anchorId="503149C2" wp14:editId="69214CC1">
             <wp:extent cx="5507502" cy="2988586"/>
             <wp:effectExtent l="0" t="0" r="0" b="2540"/>
             <wp:docPr id="1874502818" name="Imagen 16" descr="Captura de pantalla de un celular&#10;&#10;El contenido generado por IA puede ser incorrecto."/>
@@ -27351,7 +27414,7 @@
           <w:noProof/>
         </w:rPr>
         <w:drawing>
-          <wp:inline distT="0" distB="0" distL="0" distR="0" wp14:anchorId="36387BE3" wp14:editId="194C655D">
+          <wp:inline distT="0" distB="0" distL="0" distR="0" wp14:anchorId="36387BE3" wp14:editId="42238E92">
             <wp:extent cx="5486400" cy="3621936"/>
             <wp:effectExtent l="0" t="0" r="0" b="0"/>
             <wp:docPr id="1599297090" name="Imagen 17" descr="Captura de pantalla de un celular&#10;&#10;El contenido generado por IA puede ser incorrecto."/>
@@ -27555,7 +27618,7 @@
           <w:noProof/>
         </w:rPr>
         <w:drawing>
-          <wp:anchor distT="0" distB="0" distL="114300" distR="114300" simplePos="0" relativeHeight="251837440" behindDoc="0" locked="0" layoutInCell="1" allowOverlap="1" wp14:anchorId="1FED93E2" wp14:editId="282E7507">
+          <wp:anchor distT="0" distB="0" distL="114300" distR="114300" simplePos="0" relativeHeight="251837440" behindDoc="0" locked="0" layoutInCell="1" allowOverlap="1" wp14:anchorId="1FED93E2" wp14:editId="66F4385F">
             <wp:simplePos x="0" y="0"/>
             <wp:positionH relativeFrom="column">
               <wp:posOffset>3077</wp:posOffset>
@@ -27627,7 +27690,7 @@
           <w:noProof/>
         </w:rPr>
         <w:drawing>
-          <wp:inline distT="0" distB="0" distL="0" distR="0" wp14:anchorId="6CD6A32C" wp14:editId="4CC1217C">
+          <wp:inline distT="0" distB="0" distL="0" distR="0" wp14:anchorId="6CD6A32C" wp14:editId="74B53662">
             <wp:extent cx="5604510" cy="1976511"/>
             <wp:effectExtent l="0" t="0" r="0" b="5080"/>
             <wp:docPr id="2096874578" name="Imagen 18" descr="Captura de pantalla de un celular&#10;&#10;El contenido generado por IA puede ser incorrecto."/>
@@ -27729,7 +27792,7 @@
           <w:noProof/>
         </w:rPr>
         <w:drawing>
-          <wp:anchor distT="0" distB="0" distL="114300" distR="114300" simplePos="0" relativeHeight="251839488" behindDoc="0" locked="0" layoutInCell="1" allowOverlap="1" wp14:anchorId="5AB82937" wp14:editId="653F698D">
+          <wp:anchor distT="0" distB="0" distL="114300" distR="114300" simplePos="0" relativeHeight="251839488" behindDoc="0" locked="0" layoutInCell="1" allowOverlap="1" wp14:anchorId="5AB82937" wp14:editId="6DE7E7D1">
             <wp:simplePos x="0" y="0"/>
             <wp:positionH relativeFrom="column">
               <wp:posOffset>520</wp:posOffset>
@@ -27801,7 +27864,7 @@
           <w:noProof/>
         </w:rPr>
         <w:drawing>
-          <wp:inline distT="0" distB="0" distL="0" distR="0" wp14:anchorId="3837BB40" wp14:editId="0E621EAC">
+          <wp:inline distT="0" distB="0" distL="0" distR="0" wp14:anchorId="3837BB40" wp14:editId="2D6DF1F4">
             <wp:extent cx="5600837" cy="1962443"/>
             <wp:effectExtent l="0" t="0" r="0" b="0"/>
             <wp:docPr id="1876003631" name="Imagen 20" descr="Captura de pantalla de un celular&#10;&#10;El contenido generado por IA puede ser incorrecto."/>

</xml_diff>